<commit_message>
Issue 46 (word2dita): manual formatting results in character styles
</commit_message>
<xml_diff>
--- a/sample-data/word2dita/dynamic_levels/word/word2bookmap_dynamic_levels.docx
+++ b/sample-data/word2dita/dynamic_levels/word/word2bookmap_dynamic_levels.docx
@@ -1,6 +1,6 @@
 
 <file path=word/document.xml><?xml version="1.0" encoding="utf-8"?>
-<w:document xmlns:wpc="http://schemas.microsoft.com/office/word/2010/wordprocessingCanvas" xmlns:mo="http://schemas.microsoft.com/office/mac/office/2008/main" xmlns:mc="http://schemas.openxmlformats.org/markup-compatibility/2006" xmlns:mv="urn:schemas-microsoft-com:mac:vml" xmlns:o="urn:schemas-microsoft-com:office:office" xmlns:r="http://schemas.openxmlformats.org/officeDocument/2006/relationships" xmlns:m="http://schemas.openxmlformats.org/officeDocument/2006/math" xmlns:v="urn:schemas-microsoft-com:vml" xmlns:wp14="http://schemas.microsoft.com/office/word/2010/wordprocessingDrawing" xmlns:wp="http://schemas.openxmlformats.org/drawingml/2006/wordprocessingDrawing" xmlns:w10="urn:schemas-microsoft-com:office:word" xmlns:w="http://schemas.openxmlformats.org/wordprocessingml/2006/main" xmlns:w14="http://schemas.microsoft.com/office/word/2010/wordml" xmlns:wpg="http://schemas.microsoft.com/office/word/2010/wordprocessingGroup" xmlns:wpi="http://schemas.microsoft.com/office/word/2010/wordprocessingInk" xmlns:wne="http://schemas.microsoft.com/office/word/2006/wordml" xmlns:wps="http://schemas.microsoft.com/office/word/2010/wordprocessingShape" mc:Ignorable="w14 wp14">
+<w:document xmlns:wpc="http://schemas.microsoft.com/office/word/2010/wordprocessingCanvas" xmlns:cx="http://schemas.microsoft.com/office/drawing/2014/chartex" xmlns:cx1="http://schemas.microsoft.com/office/drawing/2015/9/8/chartex" xmlns:cx2="http://schemas.microsoft.com/office/drawing/2015/10/21/chartex" xmlns:cx3="http://schemas.microsoft.com/office/drawing/2016/5/9/chartex" xmlns:cx4="http://schemas.microsoft.com/office/drawing/2016/5/10/chartex" xmlns:cx5="http://schemas.microsoft.com/office/drawing/2016/5/11/chartex" xmlns:cx6="http://schemas.microsoft.com/office/drawing/2016/5/12/chartex" xmlns:cx7="http://schemas.microsoft.com/office/drawing/2016/5/13/chartex" xmlns:cx8="http://schemas.microsoft.com/office/drawing/2016/5/14/chartex" xmlns:mc="http://schemas.openxmlformats.org/markup-compatibility/2006" xmlns:aink="http://schemas.microsoft.com/office/drawing/2016/ink" xmlns:am3d="http://schemas.microsoft.com/office/drawing/2017/model3d" xmlns:o="urn:schemas-microsoft-com:office:office" xmlns:r="http://schemas.openxmlformats.org/officeDocument/2006/relationships" xmlns:m="http://schemas.openxmlformats.org/officeDocument/2006/math" xmlns:v="urn:schemas-microsoft-com:vml" xmlns:wp14="http://schemas.microsoft.com/office/word/2010/wordprocessingDrawing" xmlns:wp="http://schemas.openxmlformats.org/drawingml/2006/wordprocessingDrawing" xmlns:w10="urn:schemas-microsoft-com:office:word" xmlns:w="http://schemas.openxmlformats.org/wordprocessingml/2006/main" xmlns:w14="http://schemas.microsoft.com/office/word/2010/wordml" xmlns:w15="http://schemas.microsoft.com/office/word/2012/wordml" xmlns:w16cid="http://schemas.microsoft.com/office/word/2016/wordml/cid" xmlns:w16se="http://schemas.microsoft.com/office/word/2015/wordml/symex" xmlns:wpg="http://schemas.microsoft.com/office/word/2010/wordprocessingGroup" xmlns:wpi="http://schemas.microsoft.com/office/word/2010/wordprocessingInk" xmlns:wne="http://schemas.microsoft.com/office/word/2006/wordml" xmlns:wps="http://schemas.microsoft.com/office/word/2010/wordprocessingShape" mc:Ignorable="w14 w15 w16se w16cid wp14">
   <w:body>
     <w:p>
       <w:pPr>
@@ -451,21 +451,12 @@
         <w:pStyle w:val="Sidebar"/>
       </w:pPr>
       <w:r>
-        <w:t>Sidebar B</w:t>
-      </w:r>
-      <w:r>
-        <w:t>’</w:t>
-      </w:r>
-    </w:p>
-    <w:p>
-      <w:r>
-        <w:t xml:space="preserve">This is a </w:t>
-      </w:r>
-      <w:r>
-        <w:t xml:space="preserve">second </w:t>
-      </w:r>
-      <w:r>
-        <w:t>sidebar under a H2</w:t>
+        <w:t>Sidebar B’</w:t>
+      </w:r>
+    </w:p>
+    <w:p>
+      <w:r>
+        <w:t>This is a second sidebar under a H2</w:t>
       </w:r>
     </w:p>
     <w:p>
@@ -506,10 +497,7 @@
     </w:p>
     <w:p>
       <w:r>
-        <w:t>Th</w:t>
-      </w:r>
-      <w:r>
-        <w:t>is is a subtopic under an H3</w:t>
+        <w:t>This is a subtopic under an H3</w:t>
       </w:r>
     </w:p>
     <w:p>
@@ -608,120 +596,143 @@
       <w:r>
         <w:t>Second body text indent under a list bullet</w:t>
       </w:r>
+    </w:p>
+    <w:p>
+      <w:pPr>
+        <w:pStyle w:val="ListBullet2"/>
+      </w:pPr>
+      <w:r>
+        <w:t>List bullet 2</w:t>
+      </w:r>
+    </w:p>
+    <w:p>
+      <w:pPr>
+        <w:pStyle w:val="ListBullet2"/>
+      </w:pPr>
+      <w:r>
+        <w:t>Second List bullet 2</w:t>
+      </w:r>
+    </w:p>
+    <w:p>
+      <w:pPr>
+        <w:pStyle w:val="BodyTextIndent"/>
+      </w:pPr>
+      <w:r>
+        <w:t>Body Text Indent paragraph within a list bullet 2</w:t>
+      </w:r>
+    </w:p>
+    <w:p>
+      <w:pPr>
+        <w:pStyle w:val="ListBullet"/>
+      </w:pPr>
+      <w:r>
+        <w:t>Fourth list bull</w:t>
+      </w:r>
+      <w:r>
+        <w:t>et</w:t>
+      </w:r>
+    </w:p>
+    <w:p>
+      <w:pPr>
+        <w:pStyle w:val="BodyText"/>
+      </w:pPr>
+      <w:r>
+        <w:t>Body text paragraph.</w:t>
+      </w:r>
+    </w:p>
+    <w:p>
+      <w:pPr>
+        <w:pStyle w:val="BodyText"/>
+      </w:pPr>
+      <w:r>
+        <w:t>Numbered lists:</w:t>
+      </w:r>
+    </w:p>
+    <w:p>
+      <w:pPr>
+        <w:pStyle w:val="ListNumber"/>
+      </w:pPr>
+      <w:r>
+        <w:t>List Number</w:t>
+      </w:r>
+    </w:p>
+    <w:p>
+      <w:pPr>
+        <w:pStyle w:val="ListNumber"/>
+      </w:pPr>
+      <w:r>
+        <w:t>Second List Number</w:t>
+      </w:r>
+    </w:p>
+    <w:p>
+      <w:pPr>
+        <w:pStyle w:val="ListNumber"/>
+      </w:pPr>
+      <w:r>
+        <w:t>Third List Number</w:t>
+      </w:r>
+    </w:p>
+    <w:p>
+      <w:pPr>
+        <w:pStyle w:val="BodyTextIndent"/>
+      </w:pPr>
+      <w:r>
+        <w:t>Body Text Indent</w:t>
+      </w:r>
+      <w:r>
+        <w:t xml:space="preserve"> within a list number</w:t>
+      </w:r>
+    </w:p>
+    <w:p>
+      <w:pPr>
+        <w:pStyle w:val="ListNumber2"/>
+      </w:pPr>
+      <w:r>
+        <w:t>List Number 2</w:t>
+      </w:r>
+    </w:p>
+    <w:p>
+      <w:pPr>
+        <w:pStyle w:val="ListNumber2"/>
+      </w:pPr>
+      <w:r>
+        <w:t xml:space="preserve">Second list Number 2 </w:t>
+      </w:r>
+    </w:p>
+    <w:p>
+      <w:pPr>
+        <w:pStyle w:val="ListNumber"/>
+      </w:pPr>
+      <w:r>
+        <w:t>Fourth List Number</w:t>
+      </w:r>
+    </w:p>
+    <w:p>
+      <w:r>
+        <w:t>Note with nested list:</w:t>
+      </w:r>
+    </w:p>
+    <w:p>
+      <w:pPr>
+        <w:pStyle w:val="NoteHeading"/>
+      </w:pPr>
       <w:bookmarkStart w:id="5" w:name="_GoBack"/>
       <w:bookmarkEnd w:id="5"/>
     </w:p>
     <w:p>
       <w:pPr>
-        <w:pStyle w:val="ListBullet2"/>
-      </w:pPr>
-      <w:r>
-        <w:t>List bullet 2</w:t>
-      </w:r>
-    </w:p>
-    <w:p>
-      <w:pPr>
-        <w:pStyle w:val="ListBullet2"/>
-      </w:pPr>
-      <w:r>
-        <w:t>Second List bullet 2</w:t>
-      </w:r>
-    </w:p>
-    <w:p>
-      <w:pPr>
-        <w:pStyle w:val="BodyTextIndent"/>
-      </w:pPr>
-      <w:r>
-        <w:t>Body Text Indent paragraph within a list bullet</w:t>
-      </w:r>
-      <w:r>
-        <w:t xml:space="preserve"> 2</w:t>
-      </w:r>
-    </w:p>
-    <w:p>
-      <w:pPr>
-        <w:pStyle w:val="ListBullet"/>
-      </w:pPr>
-      <w:r>
-        <w:t>Fourth list bull</w:t>
-      </w:r>
-      <w:r>
-        <w:t>et</w:t>
-      </w:r>
-    </w:p>
-    <w:p>
-      <w:pPr>
-        <w:pStyle w:val="BodyText"/>
-      </w:pPr>
-      <w:r>
-        <w:t>Body text paragraph.</w:t>
-      </w:r>
-    </w:p>
-    <w:p>
-      <w:pPr>
-        <w:pStyle w:val="BodyText"/>
-      </w:pPr>
-      <w:r>
-        <w:t>Numbered lists:</w:t>
-      </w:r>
-    </w:p>
-    <w:p>
-      <w:pPr>
-        <w:pStyle w:val="ListNumber"/>
-      </w:pPr>
-      <w:r>
-        <w:t>List Number</w:t>
-      </w:r>
-    </w:p>
-    <w:p>
-      <w:pPr>
-        <w:pStyle w:val="ListNumber"/>
-      </w:pPr>
-      <w:r>
-        <w:t>Second List Number</w:t>
-      </w:r>
-    </w:p>
-    <w:p>
-      <w:pPr>
-        <w:pStyle w:val="ListNumber"/>
-      </w:pPr>
-      <w:r>
-        <w:t>Third List Number</w:t>
-      </w:r>
-    </w:p>
-    <w:p>
-      <w:pPr>
-        <w:pStyle w:val="BodyTextIndent"/>
-      </w:pPr>
-      <w:r>
-        <w:t>Body Text Indent</w:t>
-      </w:r>
-      <w:r>
-        <w:t xml:space="preserve"> within a list number</w:t>
-      </w:r>
-    </w:p>
-    <w:p>
-      <w:pPr>
-        <w:pStyle w:val="ListNumber2"/>
-      </w:pPr>
-      <w:r>
-        <w:t>List Number 2</w:t>
-      </w:r>
-    </w:p>
-    <w:p>
-      <w:pPr>
-        <w:pStyle w:val="ListNumber2"/>
-      </w:pPr>
-      <w:r>
-        <w:t xml:space="preserve">Second list Number 2 </w:t>
-      </w:r>
-    </w:p>
-    <w:p>
-      <w:pPr>
-        <w:pStyle w:val="ListNumber"/>
-      </w:pPr>
-      <w:r>
-        <w:t>Fourth List Number</w:t>
+        <w:pStyle w:val="ListBulletNote"/>
+      </w:pPr>
+      <w:r>
+        <w:t>First item within note</w:t>
+      </w:r>
+    </w:p>
+    <w:p>
+      <w:pPr>
+        <w:pStyle w:val="ListBulletNote"/>
+      </w:pPr>
+      <w:r>
+        <w:t>Second item within note</w:t>
       </w:r>
     </w:p>
     <w:p>
@@ -751,7 +762,7 @@
       <w:tblPr>
         <w:tblStyle w:val="TableGrid"/>
         <w:tblW w:w="0" w:type="auto"/>
-        <w:tblLook w:val="00BF" w:firstRow="1" w:lastRow="0" w:firstColumn="1" w:lastColumn="0" w:noHBand="0" w:noVBand="0"/>
+        <w:tblLook w:val="00A0" w:firstRow="1" w:lastRow="0" w:firstColumn="1" w:lastColumn="0" w:noHBand="0" w:noVBand="0"/>
       </w:tblPr>
       <w:tblGrid>
         <w:gridCol w:w="2952"/>
@@ -832,7 +843,7 @@
       <w:tblPr>
         <w:tblStyle w:val="TableGrid"/>
         <w:tblW w:w="0" w:type="auto"/>
-        <w:tblLook w:val="00BF" w:firstRow="1" w:lastRow="0" w:firstColumn="1" w:lastColumn="0" w:noHBand="0" w:noVBand="0"/>
+        <w:tblLook w:val="00A0" w:firstRow="1" w:lastRow="0" w:firstColumn="1" w:lastColumn="0" w:noHBand="0" w:noVBand="0"/>
       </w:tblPr>
       <w:tblGrid>
         <w:gridCol w:w="2952"/>
@@ -908,7 +919,7 @@
       <w:tblPr>
         <w:tblStyle w:val="TableGrid"/>
         <w:tblW w:w="0" w:type="auto"/>
-        <w:tblLook w:val="00BF" w:firstRow="1" w:lastRow="0" w:firstColumn="1" w:lastColumn="0" w:noHBand="0" w:noVBand="0"/>
+        <w:tblLook w:val="00A0" w:firstRow="1" w:lastRow="0" w:firstColumn="1" w:lastColumn="0" w:noHBand="0" w:noVBand="0"/>
       </w:tblPr>
       <w:tblGrid>
         <w:gridCol w:w="2214"/>
@@ -1215,8 +1226,8 @@
 </file>
 
 <file path=word/numbering.xml><?xml version="1.0" encoding="utf-8"?>
-<w:numbering xmlns:wpc="http://schemas.microsoft.com/office/word/2010/wordprocessingCanvas" xmlns:mo="http://schemas.microsoft.com/office/mac/office/2008/main" xmlns:mc="http://schemas.openxmlformats.org/markup-compatibility/2006" xmlns:mv="urn:schemas-microsoft-com:mac:vml" xmlns:o="urn:schemas-microsoft-com:office:office" xmlns:r="http://schemas.openxmlformats.org/officeDocument/2006/relationships" xmlns:m="http://schemas.openxmlformats.org/officeDocument/2006/math" xmlns:v="urn:schemas-microsoft-com:vml" xmlns:wp14="http://schemas.microsoft.com/office/word/2010/wordprocessingDrawing" xmlns:wp="http://schemas.openxmlformats.org/drawingml/2006/wordprocessingDrawing" xmlns:w10="urn:schemas-microsoft-com:office:word" xmlns:w="http://schemas.openxmlformats.org/wordprocessingml/2006/main" xmlns:w14="http://schemas.microsoft.com/office/word/2010/wordml" xmlns:wpg="http://schemas.microsoft.com/office/word/2010/wordprocessingGroup" xmlns:wpi="http://schemas.microsoft.com/office/word/2010/wordprocessingInk" xmlns:wne="http://schemas.microsoft.com/office/word/2006/wordml" xmlns:wps="http://schemas.microsoft.com/office/word/2010/wordprocessingShape" mc:Ignorable="w14 wp14">
-  <w:abstractNum w:abstractNumId="0">
+<w:numbering xmlns:wpc="http://schemas.microsoft.com/office/word/2010/wordprocessingCanvas" xmlns:cx="http://schemas.microsoft.com/office/drawing/2014/chartex" xmlns:cx1="http://schemas.microsoft.com/office/drawing/2015/9/8/chartex" xmlns:cx2="http://schemas.microsoft.com/office/drawing/2015/10/21/chartex" xmlns:cx3="http://schemas.microsoft.com/office/drawing/2016/5/9/chartex" xmlns:cx4="http://schemas.microsoft.com/office/drawing/2016/5/10/chartex" xmlns:cx5="http://schemas.microsoft.com/office/drawing/2016/5/11/chartex" xmlns:cx6="http://schemas.microsoft.com/office/drawing/2016/5/12/chartex" xmlns:cx7="http://schemas.microsoft.com/office/drawing/2016/5/13/chartex" xmlns:cx8="http://schemas.microsoft.com/office/drawing/2016/5/14/chartex" xmlns:mc="http://schemas.openxmlformats.org/markup-compatibility/2006" xmlns:aink="http://schemas.microsoft.com/office/drawing/2016/ink" xmlns:am3d="http://schemas.microsoft.com/office/drawing/2017/model3d" xmlns:o="urn:schemas-microsoft-com:office:office" xmlns:r="http://schemas.openxmlformats.org/officeDocument/2006/relationships" xmlns:m="http://schemas.openxmlformats.org/officeDocument/2006/math" xmlns:v="urn:schemas-microsoft-com:vml" xmlns:wp14="http://schemas.microsoft.com/office/word/2010/wordprocessingDrawing" xmlns:wp="http://schemas.openxmlformats.org/drawingml/2006/wordprocessingDrawing" xmlns:w10="urn:schemas-microsoft-com:office:word" xmlns:w="http://schemas.openxmlformats.org/wordprocessingml/2006/main" xmlns:w14="http://schemas.microsoft.com/office/word/2010/wordml" xmlns:w15="http://schemas.microsoft.com/office/word/2012/wordml" xmlns:w16cid="http://schemas.microsoft.com/office/word/2016/wordml/cid" xmlns:w16se="http://schemas.microsoft.com/office/word/2015/wordml/symex" xmlns:wpg="http://schemas.microsoft.com/office/word/2010/wordprocessingGroup" xmlns:wpi="http://schemas.microsoft.com/office/word/2010/wordprocessingInk" xmlns:wne="http://schemas.microsoft.com/office/word/2006/wordml" xmlns:wps="http://schemas.microsoft.com/office/word/2010/wordprocessingShape" mc:Ignorable="w14 w15 w16se w16cid wp14">
+  <w:abstractNum w:abstractNumId="0" w15:restartNumberingAfterBreak="0">
     <w:nsid w:val="FFFFFF1D"/>
     <w:multiLevelType w:val="multilevel"/>
     <w:tmpl w:val="58E477B8"/>
@@ -1356,10 +1367,10 @@
       </w:rPr>
     </w:lvl>
   </w:abstractNum>
-  <w:abstractNum w:abstractNumId="1">
+  <w:abstractNum w:abstractNumId="1" w15:restartNumberingAfterBreak="0">
     <w:nsid w:val="FFFFFF7C"/>
     <w:multiLevelType w:val="singleLevel"/>
-    <w:tmpl w:val="62864166"/>
+    <w:tmpl w:val="A26CA87E"/>
     <w:lvl w:ilvl="0">
       <w:start w:val="1"/>
       <w:numFmt w:val="decimal"/>
@@ -1373,10 +1384,10 @@
       </w:pPr>
     </w:lvl>
   </w:abstractNum>
-  <w:abstractNum w:abstractNumId="2">
+  <w:abstractNum w:abstractNumId="2" w15:restartNumberingAfterBreak="0">
     <w:nsid w:val="FFFFFF7D"/>
     <w:multiLevelType w:val="singleLevel"/>
-    <w:tmpl w:val="EC76F0EE"/>
+    <w:tmpl w:val="923EC58C"/>
     <w:lvl w:ilvl="0">
       <w:start w:val="1"/>
       <w:numFmt w:val="decimal"/>
@@ -1390,10 +1401,10 @@
       </w:pPr>
     </w:lvl>
   </w:abstractNum>
-  <w:abstractNum w:abstractNumId="3">
+  <w:abstractNum w:abstractNumId="3" w15:restartNumberingAfterBreak="0">
     <w:nsid w:val="FFFFFF7E"/>
     <w:multiLevelType w:val="singleLevel"/>
-    <w:tmpl w:val="1B12F39A"/>
+    <w:tmpl w:val="1D662C8A"/>
     <w:lvl w:ilvl="0">
       <w:start w:val="1"/>
       <w:numFmt w:val="decimal"/>
@@ -1407,7 +1418,7 @@
       </w:pPr>
     </w:lvl>
   </w:abstractNum>
-  <w:abstractNum w:abstractNumId="4">
+  <w:abstractNum w:abstractNumId="4" w15:restartNumberingAfterBreak="0">
     <w:nsid w:val="FFFFFF7F"/>
     <w:multiLevelType w:val="singleLevel"/>
     <w:tmpl w:val="D66C675C"/>
@@ -1425,10 +1436,10 @@
       </w:pPr>
     </w:lvl>
   </w:abstractNum>
-  <w:abstractNum w:abstractNumId="5">
+  <w:abstractNum w:abstractNumId="5" w15:restartNumberingAfterBreak="0">
     <w:nsid w:val="FFFFFF80"/>
     <w:multiLevelType w:val="singleLevel"/>
-    <w:tmpl w:val="97C026C0"/>
+    <w:tmpl w:val="F30A64A6"/>
     <w:lvl w:ilvl="0">
       <w:start w:val="1"/>
       <w:numFmt w:val="bullet"/>
@@ -1445,10 +1456,10 @@
       </w:rPr>
     </w:lvl>
   </w:abstractNum>
-  <w:abstractNum w:abstractNumId="6">
+  <w:abstractNum w:abstractNumId="6" w15:restartNumberingAfterBreak="0">
     <w:nsid w:val="FFFFFF81"/>
     <w:multiLevelType w:val="singleLevel"/>
-    <w:tmpl w:val="66926532"/>
+    <w:tmpl w:val="BB4CE51A"/>
     <w:lvl w:ilvl="0">
       <w:start w:val="1"/>
       <w:numFmt w:val="bullet"/>
@@ -1465,10 +1476,10 @@
       </w:rPr>
     </w:lvl>
   </w:abstractNum>
-  <w:abstractNum w:abstractNumId="7">
+  <w:abstractNum w:abstractNumId="7" w15:restartNumberingAfterBreak="0">
     <w:nsid w:val="FFFFFF82"/>
     <w:multiLevelType w:val="singleLevel"/>
-    <w:tmpl w:val="627EE8F4"/>
+    <w:tmpl w:val="C5ACD20C"/>
     <w:lvl w:ilvl="0">
       <w:start w:val="1"/>
       <w:numFmt w:val="bullet"/>
@@ -1485,7 +1496,7 @@
       </w:rPr>
     </w:lvl>
   </w:abstractNum>
-  <w:abstractNum w:abstractNumId="8">
+  <w:abstractNum w:abstractNumId="8" w15:restartNumberingAfterBreak="0">
     <w:nsid w:val="FFFFFF83"/>
     <w:multiLevelType w:val="singleLevel"/>
     <w:tmpl w:val="D9A6522C"/>
@@ -1506,7 +1517,7 @@
       </w:rPr>
     </w:lvl>
   </w:abstractNum>
-  <w:abstractNum w:abstractNumId="9">
+  <w:abstractNum w:abstractNumId="9" w15:restartNumberingAfterBreak="0">
     <w:nsid w:val="FFFFFF88"/>
     <w:multiLevelType w:val="singleLevel"/>
     <w:tmpl w:val="81041286"/>
@@ -1524,10 +1535,10 @@
       </w:pPr>
     </w:lvl>
   </w:abstractNum>
-  <w:abstractNum w:abstractNumId="10">
+  <w:abstractNum w:abstractNumId="10" w15:restartNumberingAfterBreak="0">
     <w:nsid w:val="FFFFFF89"/>
     <w:multiLevelType w:val="singleLevel"/>
-    <w:tmpl w:val="1E003836"/>
+    <w:tmpl w:val="616A806E"/>
     <w:lvl w:ilvl="0">
       <w:start w:val="1"/>
       <w:numFmt w:val="bullet"/>
@@ -1543,6 +1554,97 @@
       <w:rPr>
         <w:rFonts w:ascii="Symbol" w:hAnsi="Symbol" w:hint="default"/>
       </w:rPr>
+    </w:lvl>
+  </w:abstractNum>
+  <w:abstractNum w:abstractNumId="11" w15:restartNumberingAfterBreak="0">
+    <w:nsid w:val="25EE5879"/>
+    <w:multiLevelType w:val="multilevel"/>
+    <w:tmpl w:val="04090023"/>
+    <w:lvl w:ilvl="0">
+      <w:start w:val="1"/>
+      <w:numFmt w:val="upperRoman"/>
+      <w:pStyle w:val="Heading1"/>
+      <w:lvlText w:val="Article %1."/>
+      <w:lvlJc w:val="left"/>
+      <w:pPr>
+        <w:ind w:left="0" w:firstLine="0"/>
+      </w:pPr>
+    </w:lvl>
+    <w:lvl w:ilvl="1">
+      <w:start w:val="1"/>
+      <w:numFmt w:val="decimalZero"/>
+      <w:pStyle w:val="Heading2"/>
+      <w:isLgl/>
+      <w:lvlText w:val="Section %1.%2"/>
+      <w:lvlJc w:val="left"/>
+      <w:pPr>
+        <w:ind w:left="0" w:firstLine="0"/>
+      </w:pPr>
+    </w:lvl>
+    <w:lvl w:ilvl="2">
+      <w:start w:val="1"/>
+      <w:numFmt w:val="lowerLetter"/>
+      <w:pStyle w:val="Heading3"/>
+      <w:lvlText w:val="(%3)"/>
+      <w:lvlJc w:val="left"/>
+      <w:pPr>
+        <w:ind w:left="720" w:hanging="432"/>
+      </w:pPr>
+    </w:lvl>
+    <w:lvl w:ilvl="3">
+      <w:start w:val="1"/>
+      <w:numFmt w:val="lowerRoman"/>
+      <w:pStyle w:val="Heading4"/>
+      <w:lvlText w:val="(%4)"/>
+      <w:lvlJc w:val="right"/>
+      <w:pPr>
+        <w:ind w:left="864" w:hanging="144"/>
+      </w:pPr>
+    </w:lvl>
+    <w:lvl w:ilvl="4">
+      <w:start w:val="1"/>
+      <w:numFmt w:val="decimal"/>
+      <w:lvlText w:val="%5)"/>
+      <w:lvlJc w:val="left"/>
+      <w:pPr>
+        <w:ind w:left="1008" w:hanging="432"/>
+      </w:pPr>
+    </w:lvl>
+    <w:lvl w:ilvl="5">
+      <w:start w:val="1"/>
+      <w:numFmt w:val="lowerLetter"/>
+      <w:lvlText w:val="%6)"/>
+      <w:lvlJc w:val="left"/>
+      <w:pPr>
+        <w:ind w:left="1152" w:hanging="432"/>
+      </w:pPr>
+    </w:lvl>
+    <w:lvl w:ilvl="6">
+      <w:start w:val="1"/>
+      <w:numFmt w:val="lowerRoman"/>
+      <w:lvlText w:val="%7)"/>
+      <w:lvlJc w:val="right"/>
+      <w:pPr>
+        <w:ind w:left="1296" w:hanging="288"/>
+      </w:pPr>
+    </w:lvl>
+    <w:lvl w:ilvl="7">
+      <w:start w:val="1"/>
+      <w:numFmt w:val="lowerLetter"/>
+      <w:lvlText w:val="%8."/>
+      <w:lvlJc w:val="left"/>
+      <w:pPr>
+        <w:ind w:left="1440" w:hanging="432"/>
+      </w:pPr>
+    </w:lvl>
+    <w:lvl w:ilvl="8">
+      <w:start w:val="1"/>
+      <w:numFmt w:val="lowerRoman"/>
+      <w:lvlText w:val="%9."/>
+      <w:lvlJc w:val="right"/>
+      <w:pPr>
+        <w:ind w:left="1584" w:hanging="144"/>
+      </w:pPr>
     </w:lvl>
   </w:abstractNum>
   <w:num w:numId="1">
@@ -1578,11 +1680,14 @@
   <w:num w:numId="11">
     <w:abstractNumId w:val="5"/>
   </w:num>
+  <w:num w:numId="12">
+    <w:abstractNumId w:val="11"/>
+  </w:num>
 </w:numbering>
 </file>
 
 <file path=word/styles.xml><?xml version="1.0" encoding="utf-8"?>
-<w:styles xmlns:mc="http://schemas.openxmlformats.org/markup-compatibility/2006" xmlns:r="http://schemas.openxmlformats.org/officeDocument/2006/relationships" xmlns:w="http://schemas.openxmlformats.org/wordprocessingml/2006/main" xmlns:w14="http://schemas.microsoft.com/office/word/2010/wordml" mc:Ignorable="w14">
+<w:styles xmlns:mc="http://schemas.openxmlformats.org/markup-compatibility/2006" xmlns:r="http://schemas.openxmlformats.org/officeDocument/2006/relationships" xmlns:w="http://schemas.openxmlformats.org/wordprocessingml/2006/main" xmlns:w14="http://schemas.microsoft.com/office/word/2010/wordml" xmlns:w15="http://schemas.microsoft.com/office/word/2012/wordml" xmlns:w16cid="http://schemas.microsoft.com/office/word/2016/wordml/cid" xmlns:w16se="http://schemas.microsoft.com/office/word/2015/wordml/symex" mc:Ignorable="w14 w15 w16se w16cid">
   <w:docDefaults>
     <w:rPrDefault>
       <w:rPr>
@@ -1594,144 +1699,377 @@
     </w:rPrDefault>
     <w:pPrDefault/>
   </w:docDefaults>
-  <w:latentStyles w:defLockedState="0" w:defUIPriority="99" w:defSemiHidden="1" w:defUnhideWhenUsed="1" w:defQFormat="0" w:count="276">
-    <w:lsdException w:name="Normal" w:semiHidden="0" w:uiPriority="0" w:unhideWhenUsed="0" w:qFormat="1"/>
-    <w:lsdException w:name="heading 1" w:semiHidden="0" w:uiPriority="9" w:unhideWhenUsed="0" w:qFormat="1"/>
-    <w:lsdException w:name="heading 2" w:uiPriority="9" w:qFormat="1"/>
-    <w:lsdException w:name="heading 3" w:uiPriority="9" w:qFormat="1"/>
-    <w:lsdException w:name="heading 4" w:uiPriority="9" w:qFormat="1"/>
-    <w:lsdException w:name="heading 5" w:uiPriority="9" w:qFormat="1"/>
-    <w:lsdException w:name="heading 6" w:uiPriority="9" w:qFormat="1"/>
-    <w:lsdException w:name="heading 7" w:uiPriority="9" w:qFormat="1"/>
-    <w:lsdException w:name="heading 8" w:uiPriority="9" w:qFormat="1"/>
-    <w:lsdException w:name="heading 9" w:uiPriority="9" w:qFormat="1"/>
-    <w:lsdException w:name="toc 1" w:uiPriority="39"/>
-    <w:lsdException w:name="toc 2" w:uiPriority="39"/>
-    <w:lsdException w:name="toc 3" w:uiPriority="39"/>
-    <w:lsdException w:name="toc 4" w:uiPriority="39"/>
-    <w:lsdException w:name="toc 5" w:uiPriority="39"/>
-    <w:lsdException w:name="toc 6" w:uiPriority="39"/>
-    <w:lsdException w:name="toc 7" w:uiPriority="39"/>
-    <w:lsdException w:name="toc 8" w:uiPriority="39"/>
-    <w:lsdException w:name="toc 9" w:uiPriority="39"/>
-    <w:lsdException w:name="caption" w:uiPriority="35" w:qFormat="1"/>
-    <w:lsdException w:name="Title" w:semiHidden="0" w:uiPriority="10" w:unhideWhenUsed="0" w:qFormat="1"/>
-    <w:lsdException w:name="Default Paragraph Font" w:uiPriority="1"/>
-    <w:lsdException w:name="Subtitle" w:semiHidden="0" w:uiPriority="11" w:unhideWhenUsed="0" w:qFormat="1"/>
-    <w:lsdException w:name="Strong" w:semiHidden="0" w:uiPriority="22" w:unhideWhenUsed="0" w:qFormat="1"/>
-    <w:lsdException w:name="Emphasis" w:semiHidden="0" w:uiPriority="20" w:unhideWhenUsed="0" w:qFormat="1"/>
-    <w:lsdException w:name="Table Grid" w:semiHidden="0" w:uiPriority="59" w:unhideWhenUsed="0"/>
-    <w:lsdException w:name="Placeholder Text" w:unhideWhenUsed="0"/>
-    <w:lsdException w:name="No Spacing" w:uiPriority="1" w:unhideWhenUsed="0" w:qFormat="1"/>
-    <w:lsdException w:name="Light Shading" w:semiHidden="0" w:uiPriority="60" w:unhideWhenUsed="0"/>
-    <w:lsdException w:name="Light List" w:semiHidden="0" w:uiPriority="61" w:unhideWhenUsed="0"/>
-    <w:lsdException w:name="Light Grid" w:semiHidden="0" w:uiPriority="62" w:unhideWhenUsed="0"/>
-    <w:lsdException w:name="Medium Shading 1" w:semiHidden="0" w:uiPriority="63" w:unhideWhenUsed="0"/>
-    <w:lsdException w:name="Medium Shading 2" w:semiHidden="0" w:uiPriority="64" w:unhideWhenUsed="0"/>
-    <w:lsdException w:name="Medium List 1" w:semiHidden="0" w:uiPriority="65" w:unhideWhenUsed="0"/>
-    <w:lsdException w:name="Medium List 2" w:semiHidden="0" w:uiPriority="66" w:unhideWhenUsed="0"/>
-    <w:lsdException w:name="Medium Grid 1" w:semiHidden="0" w:uiPriority="67" w:unhideWhenUsed="0"/>
-    <w:lsdException w:name="Medium Grid 2" w:semiHidden="0" w:uiPriority="68" w:unhideWhenUsed="0"/>
-    <w:lsdException w:name="Medium Grid 3" w:semiHidden="0" w:uiPriority="69" w:unhideWhenUsed="0"/>
-    <w:lsdException w:name="Dark List" w:semiHidden="0" w:uiPriority="70" w:unhideWhenUsed="0"/>
-    <w:lsdException w:name="Colorful Shading" w:semiHidden="0" w:uiPriority="71" w:unhideWhenUsed="0"/>
-    <w:lsdException w:name="Colorful List" w:semiHidden="0" w:uiPriority="72" w:unhideWhenUsed="0"/>
-    <w:lsdException w:name="Colorful Grid" w:semiHidden="0" w:uiPriority="73" w:unhideWhenUsed="0"/>
-    <w:lsdException w:name="Light Shading Accent 1" w:semiHidden="0" w:uiPriority="60" w:unhideWhenUsed="0"/>
-    <w:lsdException w:name="Light List Accent 1" w:semiHidden="0" w:uiPriority="61" w:unhideWhenUsed="0"/>
-    <w:lsdException w:name="Light Grid Accent 1" w:semiHidden="0" w:uiPriority="62" w:unhideWhenUsed="0"/>
-    <w:lsdException w:name="Medium Shading 1 Accent 1" w:semiHidden="0" w:uiPriority="63" w:unhideWhenUsed="0"/>
-    <w:lsdException w:name="Medium Shading 2 Accent 1" w:semiHidden="0" w:uiPriority="64" w:unhideWhenUsed="0"/>
-    <w:lsdException w:name="Medium List 1 Accent 1" w:semiHidden="0" w:uiPriority="65" w:unhideWhenUsed="0"/>
-    <w:lsdException w:name="Revision" w:unhideWhenUsed="0"/>
-    <w:lsdException w:name="List Paragraph" w:semiHidden="0" w:uiPriority="34" w:unhideWhenUsed="0" w:qFormat="1"/>
-    <w:lsdException w:name="Quote" w:semiHidden="0" w:uiPriority="29" w:unhideWhenUsed="0" w:qFormat="1"/>
-    <w:lsdException w:name="Intense Quote" w:semiHidden="0" w:uiPriority="30" w:unhideWhenUsed="0" w:qFormat="1"/>
-    <w:lsdException w:name="Medium List 2 Accent 1" w:semiHidden="0" w:uiPriority="66" w:unhideWhenUsed="0"/>
-    <w:lsdException w:name="Medium Grid 1 Accent 1" w:semiHidden="0" w:uiPriority="67" w:unhideWhenUsed="0"/>
-    <w:lsdException w:name="Medium Grid 2 Accent 1" w:semiHidden="0" w:uiPriority="68" w:unhideWhenUsed="0"/>
-    <w:lsdException w:name="Medium Grid 3 Accent 1" w:semiHidden="0" w:uiPriority="69" w:unhideWhenUsed="0"/>
-    <w:lsdException w:name="Dark List Accent 1" w:semiHidden="0" w:uiPriority="70" w:unhideWhenUsed="0"/>
-    <w:lsdException w:name="Colorful Shading Accent 1" w:semiHidden="0" w:uiPriority="71" w:unhideWhenUsed="0"/>
-    <w:lsdException w:name="Colorful List Accent 1" w:semiHidden="0" w:uiPriority="72" w:unhideWhenUsed="0"/>
-    <w:lsdException w:name="Colorful Grid Accent 1" w:semiHidden="0" w:uiPriority="73" w:unhideWhenUsed="0"/>
-    <w:lsdException w:name="Light Shading Accent 2" w:semiHidden="0" w:uiPriority="60" w:unhideWhenUsed="0"/>
-    <w:lsdException w:name="Light List Accent 2" w:semiHidden="0" w:uiPriority="61" w:unhideWhenUsed="0"/>
-    <w:lsdException w:name="Light Grid Accent 2" w:semiHidden="0" w:uiPriority="62" w:unhideWhenUsed="0"/>
-    <w:lsdException w:name="Medium Shading 1 Accent 2" w:semiHidden="0" w:uiPriority="63" w:unhideWhenUsed="0"/>
-    <w:lsdException w:name="Medium Shading 2 Accent 2" w:semiHidden="0" w:uiPriority="64" w:unhideWhenUsed="0"/>
-    <w:lsdException w:name="Medium List 1 Accent 2" w:semiHidden="0" w:uiPriority="65" w:unhideWhenUsed="0"/>
-    <w:lsdException w:name="Medium List 2 Accent 2" w:semiHidden="0" w:uiPriority="66" w:unhideWhenUsed="0"/>
-    <w:lsdException w:name="Medium Grid 1 Accent 2" w:semiHidden="0" w:uiPriority="67" w:unhideWhenUsed="0"/>
-    <w:lsdException w:name="Medium Grid 2 Accent 2" w:semiHidden="0" w:uiPriority="68" w:unhideWhenUsed="0"/>
-    <w:lsdException w:name="Medium Grid 3 Accent 2" w:semiHidden="0" w:uiPriority="69" w:unhideWhenUsed="0"/>
-    <w:lsdException w:name="Dark List Accent 2" w:semiHidden="0" w:uiPriority="70" w:unhideWhenUsed="0"/>
-    <w:lsdException w:name="Colorful Shading Accent 2" w:semiHidden="0" w:uiPriority="71" w:unhideWhenUsed="0"/>
-    <w:lsdException w:name="Colorful List Accent 2" w:semiHidden="0" w:uiPriority="72" w:unhideWhenUsed="0"/>
-    <w:lsdException w:name="Colorful Grid Accent 2" w:semiHidden="0" w:uiPriority="73" w:unhideWhenUsed="0"/>
-    <w:lsdException w:name="Light Shading Accent 3" w:semiHidden="0" w:uiPriority="60" w:unhideWhenUsed="0"/>
-    <w:lsdException w:name="Light List Accent 3" w:semiHidden="0" w:uiPriority="61" w:unhideWhenUsed="0"/>
-    <w:lsdException w:name="Light Grid Accent 3" w:semiHidden="0" w:uiPriority="62" w:unhideWhenUsed="0"/>
-    <w:lsdException w:name="Medium Shading 1 Accent 3" w:semiHidden="0" w:uiPriority="63" w:unhideWhenUsed="0"/>
-    <w:lsdException w:name="Medium Shading 2 Accent 3" w:semiHidden="0" w:uiPriority="64" w:unhideWhenUsed="0"/>
-    <w:lsdException w:name="Medium List 1 Accent 3" w:semiHidden="0" w:uiPriority="65" w:unhideWhenUsed="0"/>
-    <w:lsdException w:name="Medium List 2 Accent 3" w:semiHidden="0" w:uiPriority="66" w:unhideWhenUsed="0"/>
-    <w:lsdException w:name="Medium Grid 1 Accent 3" w:semiHidden="0" w:uiPriority="67" w:unhideWhenUsed="0"/>
-    <w:lsdException w:name="Medium Grid 2 Accent 3" w:semiHidden="0" w:uiPriority="68" w:unhideWhenUsed="0"/>
-    <w:lsdException w:name="Medium Grid 3 Accent 3" w:semiHidden="0" w:uiPriority="69" w:unhideWhenUsed="0"/>
-    <w:lsdException w:name="Dark List Accent 3" w:semiHidden="0" w:uiPriority="70" w:unhideWhenUsed="0"/>
-    <w:lsdException w:name="Colorful Shading Accent 3" w:semiHidden="0" w:uiPriority="71" w:unhideWhenUsed="0"/>
-    <w:lsdException w:name="Colorful List Accent 3" w:semiHidden="0" w:uiPriority="72" w:unhideWhenUsed="0"/>
-    <w:lsdException w:name="Colorful Grid Accent 3" w:semiHidden="0" w:uiPriority="73" w:unhideWhenUsed="0"/>
-    <w:lsdException w:name="Light Shading Accent 4" w:semiHidden="0" w:uiPriority="60" w:unhideWhenUsed="0"/>
-    <w:lsdException w:name="Light List Accent 4" w:semiHidden="0" w:uiPriority="61" w:unhideWhenUsed="0"/>
-    <w:lsdException w:name="Light Grid Accent 4" w:semiHidden="0" w:uiPriority="62" w:unhideWhenUsed="0"/>
-    <w:lsdException w:name="Medium Shading 1 Accent 4" w:semiHidden="0" w:uiPriority="63" w:unhideWhenUsed="0"/>
-    <w:lsdException w:name="Medium Shading 2 Accent 4" w:semiHidden="0" w:uiPriority="64" w:unhideWhenUsed="0"/>
-    <w:lsdException w:name="Medium List 1 Accent 4" w:semiHidden="0" w:uiPriority="65" w:unhideWhenUsed="0"/>
-    <w:lsdException w:name="Medium List 2 Accent 4" w:semiHidden="0" w:uiPriority="66" w:unhideWhenUsed="0"/>
-    <w:lsdException w:name="Medium Grid 1 Accent 4" w:semiHidden="0" w:uiPriority="67" w:unhideWhenUsed="0"/>
-    <w:lsdException w:name="Medium Grid 2 Accent 4" w:semiHidden="0" w:uiPriority="68" w:unhideWhenUsed="0"/>
-    <w:lsdException w:name="Medium Grid 3 Accent 4" w:semiHidden="0" w:uiPriority="69" w:unhideWhenUsed="0"/>
-    <w:lsdException w:name="Dark List Accent 4" w:semiHidden="0" w:uiPriority="70" w:unhideWhenUsed="0"/>
-    <w:lsdException w:name="Colorful Shading Accent 4" w:semiHidden="0" w:uiPriority="71" w:unhideWhenUsed="0"/>
-    <w:lsdException w:name="Colorful List Accent 4" w:semiHidden="0" w:uiPriority="72" w:unhideWhenUsed="0"/>
-    <w:lsdException w:name="Colorful Grid Accent 4" w:semiHidden="0" w:uiPriority="73" w:unhideWhenUsed="0"/>
-    <w:lsdException w:name="Light Shading Accent 5" w:semiHidden="0" w:uiPriority="60" w:unhideWhenUsed="0"/>
-    <w:lsdException w:name="Light List Accent 5" w:semiHidden="0" w:uiPriority="61" w:unhideWhenUsed="0"/>
-    <w:lsdException w:name="Light Grid Accent 5" w:semiHidden="0" w:uiPriority="62" w:unhideWhenUsed="0"/>
-    <w:lsdException w:name="Medium Shading 1 Accent 5" w:semiHidden="0" w:uiPriority="63" w:unhideWhenUsed="0"/>
-    <w:lsdException w:name="Medium Shading 2 Accent 5" w:semiHidden="0" w:uiPriority="64" w:unhideWhenUsed="0"/>
-    <w:lsdException w:name="Medium List 1 Accent 5" w:semiHidden="0" w:uiPriority="65" w:unhideWhenUsed="0"/>
-    <w:lsdException w:name="Medium List 2 Accent 5" w:semiHidden="0" w:uiPriority="66" w:unhideWhenUsed="0"/>
-    <w:lsdException w:name="Medium Grid 1 Accent 5" w:semiHidden="0" w:uiPriority="67" w:unhideWhenUsed="0"/>
-    <w:lsdException w:name="Medium Grid 2 Accent 5" w:semiHidden="0" w:uiPriority="68" w:unhideWhenUsed="0"/>
-    <w:lsdException w:name="Medium Grid 3 Accent 5" w:semiHidden="0" w:uiPriority="69" w:unhideWhenUsed="0"/>
-    <w:lsdException w:name="Dark List Accent 5" w:semiHidden="0" w:uiPriority="70" w:unhideWhenUsed="0"/>
-    <w:lsdException w:name="Colorful Shading Accent 5" w:semiHidden="0" w:uiPriority="71" w:unhideWhenUsed="0"/>
-    <w:lsdException w:name="Colorful List Accent 5" w:semiHidden="0" w:uiPriority="72" w:unhideWhenUsed="0"/>
-    <w:lsdException w:name="Colorful Grid Accent 5" w:semiHidden="0" w:uiPriority="73" w:unhideWhenUsed="0"/>
-    <w:lsdException w:name="Light Shading Accent 6" w:semiHidden="0" w:uiPriority="60" w:unhideWhenUsed="0"/>
-    <w:lsdException w:name="Light List Accent 6" w:semiHidden="0" w:uiPriority="61" w:unhideWhenUsed="0"/>
-    <w:lsdException w:name="Light Grid Accent 6" w:semiHidden="0" w:uiPriority="62" w:unhideWhenUsed="0"/>
-    <w:lsdException w:name="Medium Shading 1 Accent 6" w:semiHidden="0" w:uiPriority="63" w:unhideWhenUsed="0"/>
-    <w:lsdException w:name="Medium Shading 2 Accent 6" w:semiHidden="0" w:uiPriority="64" w:unhideWhenUsed="0"/>
-    <w:lsdException w:name="Medium List 1 Accent 6" w:semiHidden="0" w:uiPriority="65" w:unhideWhenUsed="0"/>
-    <w:lsdException w:name="Medium List 2 Accent 6" w:semiHidden="0" w:uiPriority="66" w:unhideWhenUsed="0"/>
-    <w:lsdException w:name="Medium Grid 1 Accent 6" w:semiHidden="0" w:uiPriority="67" w:unhideWhenUsed="0"/>
-    <w:lsdException w:name="Medium Grid 2 Accent 6" w:semiHidden="0" w:uiPriority="68" w:unhideWhenUsed="0"/>
-    <w:lsdException w:name="Medium Grid 3 Accent 6" w:semiHidden="0" w:uiPriority="69" w:unhideWhenUsed="0"/>
-    <w:lsdException w:name="Dark List Accent 6" w:semiHidden="0" w:uiPriority="70" w:unhideWhenUsed="0"/>
-    <w:lsdException w:name="Colorful Shading Accent 6" w:semiHidden="0" w:uiPriority="71" w:unhideWhenUsed="0"/>
-    <w:lsdException w:name="Colorful List Accent 6" w:semiHidden="0" w:uiPriority="72" w:unhideWhenUsed="0"/>
-    <w:lsdException w:name="Colorful Grid Accent 6" w:semiHidden="0" w:uiPriority="73" w:unhideWhenUsed="0"/>
-    <w:lsdException w:name="Subtle Emphasis" w:semiHidden="0" w:uiPriority="19" w:unhideWhenUsed="0" w:qFormat="1"/>
-    <w:lsdException w:name="Intense Emphasis" w:semiHidden="0" w:uiPriority="21" w:unhideWhenUsed="0" w:qFormat="1"/>
-    <w:lsdException w:name="Subtle Reference" w:semiHidden="0" w:uiPriority="31" w:unhideWhenUsed="0" w:qFormat="1"/>
-    <w:lsdException w:name="Intense Reference" w:semiHidden="0" w:uiPriority="32" w:unhideWhenUsed="0" w:qFormat="1"/>
-    <w:lsdException w:name="Book Title" w:semiHidden="0" w:uiPriority="33" w:unhideWhenUsed="0" w:qFormat="1"/>
-    <w:lsdException w:name="Bibliography" w:uiPriority="37"/>
-    <w:lsdException w:name="TOC Heading" w:uiPriority="39" w:qFormat="1"/>
+  <w:latentStyles w:defLockedState="0" w:defUIPriority="99" w:defSemiHidden="0" w:defUnhideWhenUsed="0" w:defQFormat="0" w:count="375">
+    <w:lsdException w:name="Normal" w:uiPriority="0" w:qFormat="1"/>
+    <w:lsdException w:name="heading 1" w:uiPriority="9" w:qFormat="1"/>
+    <w:lsdException w:name="heading 2" w:semiHidden="1" w:uiPriority="9" w:unhideWhenUsed="1" w:qFormat="1"/>
+    <w:lsdException w:name="heading 3" w:semiHidden="1" w:uiPriority="9" w:unhideWhenUsed="1" w:qFormat="1"/>
+    <w:lsdException w:name="heading 4" w:semiHidden="1" w:uiPriority="9" w:unhideWhenUsed="1" w:qFormat="1"/>
+    <w:lsdException w:name="heading 5" w:semiHidden="1" w:uiPriority="9" w:unhideWhenUsed="1" w:qFormat="1"/>
+    <w:lsdException w:name="heading 6" w:semiHidden="1" w:uiPriority="9" w:unhideWhenUsed="1" w:qFormat="1"/>
+    <w:lsdException w:name="heading 7" w:semiHidden="1" w:uiPriority="9" w:unhideWhenUsed="1" w:qFormat="1"/>
+    <w:lsdException w:name="heading 8" w:semiHidden="1" w:uiPriority="9" w:unhideWhenUsed="1" w:qFormat="1"/>
+    <w:lsdException w:name="heading 9" w:semiHidden="1" w:uiPriority="9" w:unhideWhenUsed="1" w:qFormat="1"/>
+    <w:lsdException w:name="index 1" w:semiHidden="1" w:unhideWhenUsed="1"/>
+    <w:lsdException w:name="index 2" w:semiHidden="1" w:unhideWhenUsed="1"/>
+    <w:lsdException w:name="index 3" w:semiHidden="1" w:unhideWhenUsed="1"/>
+    <w:lsdException w:name="index 4" w:semiHidden="1" w:unhideWhenUsed="1"/>
+    <w:lsdException w:name="index 5" w:semiHidden="1" w:unhideWhenUsed="1"/>
+    <w:lsdException w:name="index 6" w:semiHidden="1" w:unhideWhenUsed="1"/>
+    <w:lsdException w:name="index 7" w:semiHidden="1" w:unhideWhenUsed="1"/>
+    <w:lsdException w:name="index 8" w:semiHidden="1" w:unhideWhenUsed="1"/>
+    <w:lsdException w:name="index 9" w:semiHidden="1" w:unhideWhenUsed="1"/>
+    <w:lsdException w:name="toc 1" w:semiHidden="1" w:uiPriority="39" w:unhideWhenUsed="1"/>
+    <w:lsdException w:name="toc 2" w:semiHidden="1" w:uiPriority="39" w:unhideWhenUsed="1"/>
+    <w:lsdException w:name="toc 3" w:semiHidden="1" w:uiPriority="39" w:unhideWhenUsed="1"/>
+    <w:lsdException w:name="toc 4" w:semiHidden="1" w:uiPriority="39" w:unhideWhenUsed="1"/>
+    <w:lsdException w:name="toc 5" w:semiHidden="1" w:uiPriority="39" w:unhideWhenUsed="1"/>
+    <w:lsdException w:name="toc 6" w:semiHidden="1" w:uiPriority="39" w:unhideWhenUsed="1"/>
+    <w:lsdException w:name="toc 7" w:semiHidden="1" w:uiPriority="39" w:unhideWhenUsed="1"/>
+    <w:lsdException w:name="toc 8" w:semiHidden="1" w:uiPriority="39" w:unhideWhenUsed="1"/>
+    <w:lsdException w:name="toc 9" w:semiHidden="1" w:uiPriority="39" w:unhideWhenUsed="1"/>
+    <w:lsdException w:name="Normal Indent" w:semiHidden="1" w:unhideWhenUsed="1"/>
+    <w:lsdException w:name="footnote text" w:semiHidden="1" w:unhideWhenUsed="1"/>
+    <w:lsdException w:name="annotation text" w:semiHidden="1" w:unhideWhenUsed="1"/>
+    <w:lsdException w:name="header" w:semiHidden="1" w:unhideWhenUsed="1"/>
+    <w:lsdException w:name="footer" w:semiHidden="1" w:unhideWhenUsed="1"/>
+    <w:lsdException w:name="index heading" w:semiHidden="1" w:unhideWhenUsed="1"/>
+    <w:lsdException w:name="caption" w:semiHidden="1" w:uiPriority="35" w:unhideWhenUsed="1" w:qFormat="1"/>
+    <w:lsdException w:name="table of figures" w:semiHidden="1" w:unhideWhenUsed="1"/>
+    <w:lsdException w:name="envelope address" w:semiHidden="1" w:unhideWhenUsed="1"/>
+    <w:lsdException w:name="envelope return" w:semiHidden="1" w:unhideWhenUsed="1"/>
+    <w:lsdException w:name="footnote reference" w:semiHidden="1" w:unhideWhenUsed="1"/>
+    <w:lsdException w:name="annotation reference" w:semiHidden="1" w:unhideWhenUsed="1"/>
+    <w:lsdException w:name="line number" w:semiHidden="1" w:unhideWhenUsed="1"/>
+    <w:lsdException w:name="page number" w:semiHidden="1" w:unhideWhenUsed="1"/>
+    <w:lsdException w:name="endnote reference" w:semiHidden="1" w:unhideWhenUsed="1"/>
+    <w:lsdException w:name="endnote text" w:semiHidden="1" w:unhideWhenUsed="1"/>
+    <w:lsdException w:name="table of authorities" w:semiHidden="1" w:unhideWhenUsed="1"/>
+    <w:lsdException w:name="macro" w:semiHidden="1" w:unhideWhenUsed="1"/>
+    <w:lsdException w:name="toa heading" w:semiHidden="1" w:unhideWhenUsed="1"/>
+    <w:lsdException w:name="List" w:semiHidden="1" w:unhideWhenUsed="1"/>
+    <w:lsdException w:name="List Bullet" w:semiHidden="1" w:unhideWhenUsed="1"/>
+    <w:lsdException w:name="List Number" w:semiHidden="1" w:unhideWhenUsed="1"/>
+    <w:lsdException w:name="List 2" w:semiHidden="1" w:unhideWhenUsed="1"/>
+    <w:lsdException w:name="List 3" w:semiHidden="1" w:unhideWhenUsed="1"/>
+    <w:lsdException w:name="List 4" w:semiHidden="1" w:unhideWhenUsed="1"/>
+    <w:lsdException w:name="List 5" w:semiHidden="1" w:unhideWhenUsed="1"/>
+    <w:lsdException w:name="List Bullet 2" w:semiHidden="1" w:unhideWhenUsed="1"/>
+    <w:lsdException w:name="List Bullet 3" w:semiHidden="1" w:unhideWhenUsed="1"/>
+    <w:lsdException w:name="List Bullet 4" w:semiHidden="1" w:unhideWhenUsed="1"/>
+    <w:lsdException w:name="List Bullet 5" w:semiHidden="1" w:unhideWhenUsed="1"/>
+    <w:lsdException w:name="List Number 2" w:semiHidden="1" w:unhideWhenUsed="1"/>
+    <w:lsdException w:name="List Number 3" w:semiHidden="1" w:unhideWhenUsed="1"/>
+    <w:lsdException w:name="List Number 4" w:semiHidden="1" w:unhideWhenUsed="1"/>
+    <w:lsdException w:name="List Number 5" w:semiHidden="1" w:unhideWhenUsed="1"/>
+    <w:lsdException w:name="Title" w:uiPriority="10" w:qFormat="1"/>
+    <w:lsdException w:name="Closing" w:semiHidden="1" w:unhideWhenUsed="1"/>
+    <w:lsdException w:name="Signature" w:semiHidden="1" w:unhideWhenUsed="1"/>
+    <w:lsdException w:name="Default Paragraph Font" w:semiHidden="1" w:uiPriority="1" w:unhideWhenUsed="1"/>
+    <w:lsdException w:name="Body Text" w:semiHidden="1" w:unhideWhenUsed="1"/>
+    <w:lsdException w:name="Body Text Indent" w:semiHidden="1" w:unhideWhenUsed="1"/>
+    <w:lsdException w:name="List Continue" w:semiHidden="1" w:unhideWhenUsed="1"/>
+    <w:lsdException w:name="List Continue 2" w:semiHidden="1" w:unhideWhenUsed="1"/>
+    <w:lsdException w:name="List Continue 3" w:semiHidden="1" w:unhideWhenUsed="1"/>
+    <w:lsdException w:name="List Continue 4" w:semiHidden="1" w:unhideWhenUsed="1"/>
+    <w:lsdException w:name="List Continue 5" w:semiHidden="1" w:unhideWhenUsed="1"/>
+    <w:lsdException w:name="Message Header" w:semiHidden="1" w:unhideWhenUsed="1"/>
+    <w:lsdException w:name="Subtitle" w:uiPriority="11" w:qFormat="1"/>
+    <w:lsdException w:name="Salutation" w:semiHidden="1" w:unhideWhenUsed="1"/>
+    <w:lsdException w:name="Date" w:semiHidden="1" w:unhideWhenUsed="1"/>
+    <w:lsdException w:name="Body Text First Indent" w:semiHidden="1" w:unhideWhenUsed="1"/>
+    <w:lsdException w:name="Body Text First Indent 2" w:semiHidden="1" w:unhideWhenUsed="1"/>
+    <w:lsdException w:name="Note Heading" w:semiHidden="1" w:unhideWhenUsed="1"/>
+    <w:lsdException w:name="Body Text 2" w:semiHidden="1" w:unhideWhenUsed="1"/>
+    <w:lsdException w:name="Body Text 3" w:semiHidden="1" w:unhideWhenUsed="1"/>
+    <w:lsdException w:name="Body Text Indent 2" w:semiHidden="1" w:unhideWhenUsed="1"/>
+    <w:lsdException w:name="Body Text Indent 3" w:semiHidden="1" w:unhideWhenUsed="1"/>
+    <w:lsdException w:name="Block Text" w:semiHidden="1" w:unhideWhenUsed="1"/>
+    <w:lsdException w:name="Hyperlink" w:semiHidden="1" w:unhideWhenUsed="1"/>
+    <w:lsdException w:name="FollowedHyperlink" w:semiHidden="1" w:unhideWhenUsed="1"/>
+    <w:lsdException w:name="Strong" w:uiPriority="22" w:qFormat="1"/>
+    <w:lsdException w:name="Emphasis" w:uiPriority="20" w:qFormat="1"/>
+    <w:lsdException w:name="Document Map" w:semiHidden="1" w:unhideWhenUsed="1"/>
+    <w:lsdException w:name="Plain Text" w:semiHidden="1" w:unhideWhenUsed="1"/>
+    <w:lsdException w:name="E-mail Signature" w:semiHidden="1" w:unhideWhenUsed="1"/>
+    <w:lsdException w:name="HTML Top of Form" w:semiHidden="1" w:unhideWhenUsed="1"/>
+    <w:lsdException w:name="HTML Bottom of Form" w:semiHidden="1" w:unhideWhenUsed="1"/>
+    <w:lsdException w:name="Normal (Web)" w:semiHidden="1" w:unhideWhenUsed="1"/>
+    <w:lsdException w:name="HTML Acronym" w:semiHidden="1" w:unhideWhenUsed="1"/>
+    <w:lsdException w:name="HTML Address" w:semiHidden="1" w:unhideWhenUsed="1"/>
+    <w:lsdException w:name="HTML Cite" w:semiHidden="1" w:unhideWhenUsed="1"/>
+    <w:lsdException w:name="HTML Code" w:semiHidden="1" w:unhideWhenUsed="1"/>
+    <w:lsdException w:name="HTML Definition" w:semiHidden="1" w:unhideWhenUsed="1"/>
+    <w:lsdException w:name="HTML Keyboard" w:semiHidden="1" w:unhideWhenUsed="1"/>
+    <w:lsdException w:name="HTML Preformatted" w:semiHidden="1" w:unhideWhenUsed="1"/>
+    <w:lsdException w:name="HTML Sample" w:semiHidden="1" w:unhideWhenUsed="1"/>
+    <w:lsdException w:name="HTML Typewriter" w:semiHidden="1" w:unhideWhenUsed="1"/>
+    <w:lsdException w:name="HTML Variable" w:semiHidden="1" w:unhideWhenUsed="1"/>
+    <w:lsdException w:name="Normal Table" w:semiHidden="1" w:unhideWhenUsed="1"/>
+    <w:lsdException w:name="annotation subject" w:semiHidden="1" w:unhideWhenUsed="1"/>
+    <w:lsdException w:name="No List" w:semiHidden="1" w:unhideWhenUsed="1"/>
+    <w:lsdException w:name="Outline List 1" w:semiHidden="1" w:unhideWhenUsed="1"/>
+    <w:lsdException w:name="Outline List 2" w:semiHidden="1" w:unhideWhenUsed="1"/>
+    <w:lsdException w:name="Outline List 3" w:semiHidden="1" w:unhideWhenUsed="1"/>
+    <w:lsdException w:name="Table Simple 1" w:semiHidden="1" w:unhideWhenUsed="1"/>
+    <w:lsdException w:name="Table Simple 2" w:semiHidden="1" w:unhideWhenUsed="1"/>
+    <w:lsdException w:name="Table Simple 3" w:semiHidden="1" w:unhideWhenUsed="1"/>
+    <w:lsdException w:name="Table Classic 1" w:semiHidden="1" w:unhideWhenUsed="1"/>
+    <w:lsdException w:name="Table Classic 2" w:semiHidden="1" w:unhideWhenUsed="1"/>
+    <w:lsdException w:name="Table Classic 3" w:semiHidden="1" w:unhideWhenUsed="1"/>
+    <w:lsdException w:name="Table Classic 4" w:semiHidden="1" w:unhideWhenUsed="1"/>
+    <w:lsdException w:name="Table Colorful 1" w:semiHidden="1" w:unhideWhenUsed="1"/>
+    <w:lsdException w:name="Table Colorful 2" w:semiHidden="1" w:unhideWhenUsed="1"/>
+    <w:lsdException w:name="Table Colorful 3" w:semiHidden="1" w:unhideWhenUsed="1"/>
+    <w:lsdException w:name="Table Columns 1" w:semiHidden="1" w:unhideWhenUsed="1"/>
+    <w:lsdException w:name="Table Columns 2" w:semiHidden="1" w:unhideWhenUsed="1"/>
+    <w:lsdException w:name="Table Columns 3" w:semiHidden="1" w:unhideWhenUsed="1"/>
+    <w:lsdException w:name="Table Columns 4" w:semiHidden="1" w:unhideWhenUsed="1"/>
+    <w:lsdException w:name="Table Columns 5" w:semiHidden="1" w:unhideWhenUsed="1"/>
+    <w:lsdException w:name="Table Grid 1" w:semiHidden="1" w:unhideWhenUsed="1"/>
+    <w:lsdException w:name="Table Grid 2" w:semiHidden="1" w:unhideWhenUsed="1"/>
+    <w:lsdException w:name="Table Grid 3" w:semiHidden="1" w:unhideWhenUsed="1"/>
+    <w:lsdException w:name="Table Grid 4" w:semiHidden="1" w:unhideWhenUsed="1"/>
+    <w:lsdException w:name="Table Grid 5" w:semiHidden="1" w:unhideWhenUsed="1"/>
+    <w:lsdException w:name="Table Grid 6" w:semiHidden="1" w:unhideWhenUsed="1"/>
+    <w:lsdException w:name="Table Grid 7" w:semiHidden="1" w:unhideWhenUsed="1"/>
+    <w:lsdException w:name="Table Grid 8" w:semiHidden="1" w:unhideWhenUsed="1"/>
+    <w:lsdException w:name="Table List 1" w:semiHidden="1" w:unhideWhenUsed="1"/>
+    <w:lsdException w:name="Table List 2" w:semiHidden="1" w:unhideWhenUsed="1"/>
+    <w:lsdException w:name="Table List 3" w:semiHidden="1" w:unhideWhenUsed="1"/>
+    <w:lsdException w:name="Table List 4" w:semiHidden="1" w:unhideWhenUsed="1"/>
+    <w:lsdException w:name="Table List 5" w:semiHidden="1" w:unhideWhenUsed="1"/>
+    <w:lsdException w:name="Table List 6" w:semiHidden="1" w:unhideWhenUsed="1"/>
+    <w:lsdException w:name="Table List 7" w:semiHidden="1" w:unhideWhenUsed="1"/>
+    <w:lsdException w:name="Table List 8" w:semiHidden="1" w:unhideWhenUsed="1"/>
+    <w:lsdException w:name="Table 3D effects 1" w:semiHidden="1" w:unhideWhenUsed="1"/>
+    <w:lsdException w:name="Table 3D effects 2" w:semiHidden="1" w:unhideWhenUsed="1"/>
+    <w:lsdException w:name="Table 3D effects 3" w:semiHidden="1" w:unhideWhenUsed="1"/>
+    <w:lsdException w:name="Table Contemporary" w:semiHidden="1" w:unhideWhenUsed="1"/>
+    <w:lsdException w:name="Table Elegant" w:semiHidden="1" w:unhideWhenUsed="1"/>
+    <w:lsdException w:name="Table Professional" w:semiHidden="1" w:unhideWhenUsed="1"/>
+    <w:lsdException w:name="Table Subtle 1" w:semiHidden="1" w:unhideWhenUsed="1"/>
+    <w:lsdException w:name="Table Subtle 2" w:semiHidden="1" w:unhideWhenUsed="1"/>
+    <w:lsdException w:name="Table Web 1" w:semiHidden="1" w:unhideWhenUsed="1"/>
+    <w:lsdException w:name="Table Web 2" w:semiHidden="1" w:unhideWhenUsed="1"/>
+    <w:lsdException w:name="Table Web 3" w:semiHidden="1" w:unhideWhenUsed="1"/>
+    <w:lsdException w:name="Balloon Text" w:semiHidden="1" w:unhideWhenUsed="1"/>
+    <w:lsdException w:name="Table Grid" w:uiPriority="59"/>
+    <w:lsdException w:name="Table Theme" w:semiHidden="1" w:unhideWhenUsed="1"/>
+    <w:lsdException w:name="Placeholder Text" w:semiHidden="1"/>
+    <w:lsdException w:name="No Spacing" w:uiPriority="1" w:qFormat="1"/>
+    <w:lsdException w:name="Light Shading" w:uiPriority="60"/>
+    <w:lsdException w:name="Light List" w:uiPriority="61"/>
+    <w:lsdException w:name="Light Grid" w:uiPriority="62"/>
+    <w:lsdException w:name="Medium Shading 1" w:uiPriority="63"/>
+    <w:lsdException w:name="Medium Shading 2" w:uiPriority="64"/>
+    <w:lsdException w:name="Medium List 1" w:uiPriority="65"/>
+    <w:lsdException w:name="Medium List 2" w:uiPriority="66"/>
+    <w:lsdException w:name="Medium Grid 1" w:uiPriority="67"/>
+    <w:lsdException w:name="Medium Grid 2" w:uiPriority="68"/>
+    <w:lsdException w:name="Medium Grid 3" w:uiPriority="69"/>
+    <w:lsdException w:name="Dark List" w:uiPriority="70"/>
+    <w:lsdException w:name="Colorful Shading" w:uiPriority="71"/>
+    <w:lsdException w:name="Colorful List" w:uiPriority="72"/>
+    <w:lsdException w:name="Colorful Grid" w:uiPriority="73"/>
+    <w:lsdException w:name="Light Shading Accent 1" w:uiPriority="60"/>
+    <w:lsdException w:name="Light List Accent 1" w:uiPriority="61"/>
+    <w:lsdException w:name="Light Grid Accent 1" w:uiPriority="62"/>
+    <w:lsdException w:name="Medium Shading 1 Accent 1" w:uiPriority="63"/>
+    <w:lsdException w:name="Medium Shading 2 Accent 1" w:uiPriority="64"/>
+    <w:lsdException w:name="Medium List 1 Accent 1" w:uiPriority="65"/>
+    <w:lsdException w:name="Revision" w:semiHidden="1"/>
+    <w:lsdException w:name="List Paragraph" w:uiPriority="34" w:qFormat="1"/>
+    <w:lsdException w:name="Quote" w:uiPriority="29" w:qFormat="1"/>
+    <w:lsdException w:name="Intense Quote" w:uiPriority="30" w:qFormat="1"/>
+    <w:lsdException w:name="Medium List 2 Accent 1" w:uiPriority="66"/>
+    <w:lsdException w:name="Medium Grid 1 Accent 1" w:uiPriority="67"/>
+    <w:lsdException w:name="Medium Grid 2 Accent 1" w:uiPriority="68"/>
+    <w:lsdException w:name="Medium Grid 3 Accent 1" w:uiPriority="69"/>
+    <w:lsdException w:name="Dark List Accent 1" w:uiPriority="70"/>
+    <w:lsdException w:name="Colorful Shading Accent 1" w:uiPriority="71"/>
+    <w:lsdException w:name="Colorful List Accent 1" w:uiPriority="72"/>
+    <w:lsdException w:name="Colorful Grid Accent 1" w:uiPriority="73"/>
+    <w:lsdException w:name="Light Shading Accent 2" w:uiPriority="60"/>
+    <w:lsdException w:name="Light List Accent 2" w:uiPriority="61"/>
+    <w:lsdException w:name="Light Grid Accent 2" w:uiPriority="62"/>
+    <w:lsdException w:name="Medium Shading 1 Accent 2" w:uiPriority="63"/>
+    <w:lsdException w:name="Medium Shading 2 Accent 2" w:uiPriority="64"/>
+    <w:lsdException w:name="Medium List 1 Accent 2" w:uiPriority="65"/>
+    <w:lsdException w:name="Medium List 2 Accent 2" w:uiPriority="66"/>
+    <w:lsdException w:name="Medium Grid 1 Accent 2" w:uiPriority="67"/>
+    <w:lsdException w:name="Medium Grid 2 Accent 2" w:uiPriority="68"/>
+    <w:lsdException w:name="Medium Grid 3 Accent 2" w:uiPriority="69"/>
+    <w:lsdException w:name="Dark List Accent 2" w:uiPriority="70"/>
+    <w:lsdException w:name="Colorful Shading Accent 2" w:uiPriority="71"/>
+    <w:lsdException w:name="Colorful List Accent 2" w:uiPriority="72"/>
+    <w:lsdException w:name="Colorful Grid Accent 2" w:uiPriority="73"/>
+    <w:lsdException w:name="Light Shading Accent 3" w:uiPriority="60"/>
+    <w:lsdException w:name="Light List Accent 3" w:uiPriority="61"/>
+    <w:lsdException w:name="Light Grid Accent 3" w:uiPriority="62"/>
+    <w:lsdException w:name="Medium Shading 1 Accent 3" w:uiPriority="63"/>
+    <w:lsdException w:name="Medium Shading 2 Accent 3" w:uiPriority="64"/>
+    <w:lsdException w:name="Medium List 1 Accent 3" w:uiPriority="65"/>
+    <w:lsdException w:name="Medium List 2 Accent 3" w:uiPriority="66"/>
+    <w:lsdException w:name="Medium Grid 1 Accent 3" w:uiPriority="67"/>
+    <w:lsdException w:name="Medium Grid 2 Accent 3" w:uiPriority="68"/>
+    <w:lsdException w:name="Medium Grid 3 Accent 3" w:uiPriority="69"/>
+    <w:lsdException w:name="Dark List Accent 3" w:uiPriority="70"/>
+    <w:lsdException w:name="Colorful Shading Accent 3" w:uiPriority="71"/>
+    <w:lsdException w:name="Colorful List Accent 3" w:uiPriority="72"/>
+    <w:lsdException w:name="Colorful Grid Accent 3" w:uiPriority="73"/>
+    <w:lsdException w:name="Light Shading Accent 4" w:uiPriority="60"/>
+    <w:lsdException w:name="Light List Accent 4" w:uiPriority="61"/>
+    <w:lsdException w:name="Light Grid Accent 4" w:uiPriority="62"/>
+    <w:lsdException w:name="Medium Shading 1 Accent 4" w:uiPriority="63"/>
+    <w:lsdException w:name="Medium Shading 2 Accent 4" w:uiPriority="64"/>
+    <w:lsdException w:name="Medium List 1 Accent 4" w:uiPriority="65"/>
+    <w:lsdException w:name="Medium List 2 Accent 4" w:uiPriority="66"/>
+    <w:lsdException w:name="Medium Grid 1 Accent 4" w:uiPriority="67"/>
+    <w:lsdException w:name="Medium Grid 2 Accent 4" w:uiPriority="68"/>
+    <w:lsdException w:name="Medium Grid 3 Accent 4" w:uiPriority="69"/>
+    <w:lsdException w:name="Dark List Accent 4" w:uiPriority="70"/>
+    <w:lsdException w:name="Colorful Shading Accent 4" w:uiPriority="71"/>
+    <w:lsdException w:name="Colorful List Accent 4" w:uiPriority="72"/>
+    <w:lsdException w:name="Colorful Grid Accent 4" w:uiPriority="73"/>
+    <w:lsdException w:name="Light Shading Accent 5" w:uiPriority="60"/>
+    <w:lsdException w:name="Light List Accent 5" w:uiPriority="61"/>
+    <w:lsdException w:name="Light Grid Accent 5" w:uiPriority="62"/>
+    <w:lsdException w:name="Medium Shading 1 Accent 5" w:uiPriority="63"/>
+    <w:lsdException w:name="Medium Shading 2 Accent 5" w:uiPriority="64"/>
+    <w:lsdException w:name="Medium List 1 Accent 5" w:uiPriority="65"/>
+    <w:lsdException w:name="Medium List 2 Accent 5" w:uiPriority="66"/>
+    <w:lsdException w:name="Medium Grid 1 Accent 5" w:uiPriority="67"/>
+    <w:lsdException w:name="Medium Grid 2 Accent 5" w:uiPriority="68"/>
+    <w:lsdException w:name="Medium Grid 3 Accent 5" w:uiPriority="69"/>
+    <w:lsdException w:name="Dark List Accent 5" w:uiPriority="70"/>
+    <w:lsdException w:name="Colorful Shading Accent 5" w:uiPriority="71"/>
+    <w:lsdException w:name="Colorful List Accent 5" w:uiPriority="72"/>
+    <w:lsdException w:name="Colorful Grid Accent 5" w:uiPriority="73"/>
+    <w:lsdException w:name="Light Shading Accent 6" w:uiPriority="60"/>
+    <w:lsdException w:name="Light List Accent 6" w:uiPriority="61"/>
+    <w:lsdException w:name="Light Grid Accent 6" w:uiPriority="62"/>
+    <w:lsdException w:name="Medium Shading 1 Accent 6" w:uiPriority="63"/>
+    <w:lsdException w:name="Medium Shading 2 Accent 6" w:uiPriority="64"/>
+    <w:lsdException w:name="Medium List 1 Accent 6" w:uiPriority="65"/>
+    <w:lsdException w:name="Medium List 2 Accent 6" w:uiPriority="66"/>
+    <w:lsdException w:name="Medium Grid 1 Accent 6" w:uiPriority="67"/>
+    <w:lsdException w:name="Medium Grid 2 Accent 6" w:uiPriority="68"/>
+    <w:lsdException w:name="Medium Grid 3 Accent 6" w:uiPriority="69"/>
+    <w:lsdException w:name="Dark List Accent 6" w:uiPriority="70"/>
+    <w:lsdException w:name="Colorful Shading Accent 6" w:uiPriority="71"/>
+    <w:lsdException w:name="Colorful List Accent 6" w:uiPriority="72"/>
+    <w:lsdException w:name="Colorful Grid Accent 6" w:uiPriority="73"/>
+    <w:lsdException w:name="Subtle Emphasis" w:uiPriority="19" w:qFormat="1"/>
+    <w:lsdException w:name="Intense Emphasis" w:uiPriority="21" w:qFormat="1"/>
+    <w:lsdException w:name="Subtle Reference" w:uiPriority="31" w:qFormat="1"/>
+    <w:lsdException w:name="Intense Reference" w:uiPriority="32" w:qFormat="1"/>
+    <w:lsdException w:name="Book Title" w:uiPriority="33" w:qFormat="1"/>
+    <w:lsdException w:name="Bibliography" w:semiHidden="1" w:uiPriority="37" w:unhideWhenUsed="1"/>
+    <w:lsdException w:name="TOC Heading" w:semiHidden="1" w:uiPriority="39" w:unhideWhenUsed="1" w:qFormat="1"/>
+    <w:lsdException w:name="Grid Table Light" w:semiHidden="1" w:unhideWhenUsed="1"/>
+    <w:lsdException w:name="Grid Table 1 Light" w:semiHidden="1" w:unhideWhenUsed="1"/>
+    <w:lsdException w:name="Grid Table 2" w:semiHidden="1" w:unhideWhenUsed="1"/>
+    <w:lsdException w:name="Grid Table 3" w:semiHidden="1" w:unhideWhenUsed="1"/>
+    <w:lsdException w:name="Grid Table 4" w:uiPriority="49"/>
+    <w:lsdException w:name="Grid Table 5 Dark" w:uiPriority="50"/>
+    <w:lsdException w:name="Grid Table 6 Colorful" w:uiPriority="51"/>
+    <w:lsdException w:name="Grid Table 7 Colorful" w:uiPriority="52"/>
+    <w:lsdException w:name="Grid Table 1 Light Accent 1" w:uiPriority="46"/>
+    <w:lsdException w:name="Grid Table 2 Accent 1" w:uiPriority="47"/>
+    <w:lsdException w:name="Grid Table 3 Accent 1" w:uiPriority="48"/>
+    <w:lsdException w:name="Grid Table 4 Accent 1" w:uiPriority="49"/>
+    <w:lsdException w:name="Grid Table 5 Dark Accent 1" w:uiPriority="50"/>
+    <w:lsdException w:name="Grid Table 6 Colorful Accent 1" w:uiPriority="51"/>
+    <w:lsdException w:name="Grid Table 7 Colorful Accent 1" w:uiPriority="52"/>
+    <w:lsdException w:name="Grid Table 1 Light Accent 2" w:uiPriority="46"/>
+    <w:lsdException w:name="Grid Table 2 Accent 2" w:uiPriority="47"/>
+    <w:lsdException w:name="Grid Table 3 Accent 2" w:uiPriority="48"/>
+    <w:lsdException w:name="Grid Table 4 Accent 2" w:uiPriority="49"/>
+    <w:lsdException w:name="Grid Table 5 Dark Accent 2" w:uiPriority="50"/>
+    <w:lsdException w:name="Grid Table 6 Colorful Accent 2" w:uiPriority="51"/>
+    <w:lsdException w:name="Grid Table 7 Colorful Accent 2" w:uiPriority="52"/>
+    <w:lsdException w:name="Grid Table 1 Light Accent 3" w:uiPriority="46"/>
+    <w:lsdException w:name="Grid Table 2 Accent 3" w:uiPriority="47"/>
+    <w:lsdException w:name="Grid Table 3 Accent 3" w:uiPriority="48"/>
+    <w:lsdException w:name="Grid Table 4 Accent 3" w:uiPriority="49"/>
+    <w:lsdException w:name="Grid Table 5 Dark Accent 3" w:uiPriority="50"/>
+    <w:lsdException w:name="Grid Table 6 Colorful Accent 3" w:uiPriority="51"/>
+    <w:lsdException w:name="Grid Table 7 Colorful Accent 3" w:uiPriority="52"/>
+    <w:lsdException w:name="Grid Table 1 Light Accent 4" w:uiPriority="46"/>
+    <w:lsdException w:name="Grid Table 2 Accent 4" w:uiPriority="47"/>
+    <w:lsdException w:name="Grid Table 3 Accent 4" w:uiPriority="48"/>
+    <w:lsdException w:name="Grid Table 4 Accent 4" w:uiPriority="49"/>
+    <w:lsdException w:name="Grid Table 5 Dark Accent 4" w:uiPriority="50"/>
+    <w:lsdException w:name="Grid Table 6 Colorful Accent 4" w:uiPriority="51"/>
+    <w:lsdException w:name="Grid Table 7 Colorful Accent 4" w:uiPriority="52"/>
+    <w:lsdException w:name="Grid Table 1 Light Accent 5" w:uiPriority="46"/>
+    <w:lsdException w:name="Grid Table 2 Accent 5" w:uiPriority="47"/>
+    <w:lsdException w:name="Grid Table 3 Accent 5" w:uiPriority="48"/>
+    <w:lsdException w:name="Grid Table 4 Accent 5" w:uiPriority="49"/>
+    <w:lsdException w:name="Grid Table 5 Dark Accent 5" w:uiPriority="50"/>
+    <w:lsdException w:name="Grid Table 6 Colorful Accent 5" w:uiPriority="51"/>
+    <w:lsdException w:name="Grid Table 7 Colorful Accent 5" w:uiPriority="52"/>
+    <w:lsdException w:name="Grid Table 1 Light Accent 6" w:uiPriority="46"/>
+    <w:lsdException w:name="Grid Table 2 Accent 6" w:uiPriority="47"/>
+    <w:lsdException w:name="Grid Table 3 Accent 6" w:uiPriority="48"/>
+    <w:lsdException w:name="Grid Table 4 Accent 6" w:uiPriority="49"/>
+    <w:lsdException w:name="Grid Table 5 Dark Accent 6" w:uiPriority="50"/>
+    <w:lsdException w:name="Grid Table 6 Colorful Accent 6" w:uiPriority="51"/>
+    <w:lsdException w:name="Grid Table 7 Colorful Accent 6" w:uiPriority="52"/>
+    <w:lsdException w:name="List Table 1 Light" w:uiPriority="46"/>
+    <w:lsdException w:name="List Table 2" w:uiPriority="47"/>
+    <w:lsdException w:name="List Table 3" w:uiPriority="48"/>
+    <w:lsdException w:name="List Table 4" w:uiPriority="49"/>
+    <w:lsdException w:name="List Table 5 Dark" w:uiPriority="50"/>
+    <w:lsdException w:name="List Table 6 Colorful" w:uiPriority="51"/>
+    <w:lsdException w:name="List Table 7 Colorful" w:uiPriority="52"/>
+    <w:lsdException w:name="List Table 1 Light Accent 1" w:uiPriority="46"/>
+    <w:lsdException w:name="List Table 2 Accent 1" w:uiPriority="47"/>
+    <w:lsdException w:name="List Table 3 Accent 1" w:uiPriority="48"/>
+    <w:lsdException w:name="List Table 4 Accent 1" w:uiPriority="49"/>
+    <w:lsdException w:name="List Table 5 Dark Accent 1" w:uiPriority="50"/>
+    <w:lsdException w:name="List Table 6 Colorful Accent 1" w:uiPriority="51"/>
+    <w:lsdException w:name="List Table 7 Colorful Accent 1" w:uiPriority="52"/>
+    <w:lsdException w:name="List Table 1 Light Accent 2" w:uiPriority="46"/>
+    <w:lsdException w:name="List Table 2 Accent 2" w:uiPriority="47"/>
+    <w:lsdException w:name="List Table 3 Accent 2" w:uiPriority="48"/>
+    <w:lsdException w:name="List Table 4 Accent 2" w:uiPriority="49"/>
+    <w:lsdException w:name="List Table 5 Dark Accent 2" w:uiPriority="50"/>
+    <w:lsdException w:name="List Table 6 Colorful Accent 2" w:uiPriority="51"/>
+    <w:lsdException w:name="List Table 7 Colorful Accent 2" w:uiPriority="52"/>
+    <w:lsdException w:name="List Table 1 Light Accent 3" w:uiPriority="46"/>
+    <w:lsdException w:name="List Table 2 Accent 3" w:uiPriority="47"/>
+    <w:lsdException w:name="List Table 3 Accent 3" w:uiPriority="48"/>
+    <w:lsdException w:name="List Table 4 Accent 3" w:uiPriority="49"/>
+    <w:lsdException w:name="List Table 5 Dark Accent 3" w:uiPriority="50"/>
+    <w:lsdException w:name="List Table 6 Colorful Accent 3" w:uiPriority="51"/>
+    <w:lsdException w:name="List Table 7 Colorful Accent 3" w:uiPriority="52"/>
+    <w:lsdException w:name="List Table 1 Light Accent 4" w:uiPriority="46"/>
+    <w:lsdException w:name="List Table 2 Accent 4" w:uiPriority="47"/>
+    <w:lsdException w:name="List Table 3 Accent 4" w:uiPriority="48"/>
+    <w:lsdException w:name="List Table 4 Accent 4" w:uiPriority="49"/>
+    <w:lsdException w:name="List Table 5 Dark Accent 4" w:uiPriority="50"/>
+    <w:lsdException w:name="List Table 6 Colorful Accent 4" w:uiPriority="51"/>
+    <w:lsdException w:name="List Table 7 Colorful Accent 4" w:uiPriority="52"/>
+    <w:lsdException w:name="List Table 1 Light Accent 5" w:uiPriority="46"/>
+    <w:lsdException w:name="List Table 2 Accent 5" w:uiPriority="47"/>
+    <w:lsdException w:name="List Table 3 Accent 5" w:uiPriority="48"/>
+    <w:lsdException w:name="List Table 4 Accent 5" w:uiPriority="49"/>
+    <w:lsdException w:name="List Table 5 Dark Accent 5" w:uiPriority="50"/>
+    <w:lsdException w:name="List Table 6 Colorful Accent 5" w:uiPriority="51"/>
+    <w:lsdException w:name="List Table 7 Colorful Accent 5" w:uiPriority="52"/>
+    <w:lsdException w:name="List Table 1 Light Accent 6" w:uiPriority="46"/>
+    <w:lsdException w:name="List Table 2 Accent 6" w:uiPriority="47"/>
+    <w:lsdException w:name="List Table 3 Accent 6" w:uiPriority="48"/>
+    <w:lsdException w:name="List Table 4 Accent 6" w:uiPriority="49"/>
+    <w:lsdException w:name="List Table 5 Dark Accent 6" w:uiPriority="50"/>
+    <w:lsdException w:name="List Table 6 Colorful Accent 6" w:uiPriority="51"/>
+    <w:lsdException w:name="List Table 7 Colorful Accent 6" w:uiPriority="52"/>
+    <w:lsdException w:name="Mention" w:semiHidden="1" w:unhideWhenUsed="1"/>
+    <w:lsdException w:name="Smart Hyperlink" w:semiHidden="1" w:unhideWhenUsed="1"/>
+    <w:lsdException w:name="Hashtag" w:semiHidden="1" w:unhideWhenUsed="1"/>
+    <w:lsdException w:name="Unresolved Mention" w:semiHidden="1" w:unhideWhenUsed="1"/>
   </w:latentStyles>
   <w:style w:type="paragraph" w:default="1" w:styleId="Normal">
     <w:name w:val="Normal"/>
@@ -1749,6 +2087,9 @@
     <w:pPr>
       <w:keepNext/>
       <w:keepLines/>
+      <w:numPr>
+        <w:numId w:val="12"/>
+      </w:numPr>
       <w:spacing w:before="480"/>
       <w:outlineLvl w:val="0"/>
     </w:pPr>
@@ -1773,6 +2114,10 @@
     <w:pPr>
       <w:keepNext/>
       <w:keepLines/>
+      <w:numPr>
+        <w:ilvl w:val="1"/>
+        <w:numId w:val="12"/>
+      </w:numPr>
       <w:spacing w:before="200"/>
       <w:outlineLvl w:val="1"/>
     </w:pPr>
@@ -1797,6 +2142,10 @@
     <w:pPr>
       <w:keepNext/>
       <w:keepLines/>
+      <w:numPr>
+        <w:ilvl w:val="2"/>
+        <w:numId w:val="12"/>
+      </w:numPr>
       <w:spacing w:before="200"/>
       <w:outlineLvl w:val="2"/>
     </w:pPr>
@@ -1819,6 +2168,10 @@
     <w:pPr>
       <w:keepNext/>
       <w:keepLines/>
+      <w:numPr>
+        <w:ilvl w:val="3"/>
+        <w:numId w:val="12"/>
+      </w:numPr>
       <w:spacing w:before="200"/>
       <w:outlineLvl w:val="3"/>
     </w:pPr>
@@ -2267,7 +2620,6 @@
     <w:uiPriority w:val="59"/>
     <w:rsid w:val="000822CA"/>
     <w:tblPr>
-      <w:tblInd w:w="0" w:type="dxa"/>
       <w:tblBorders>
         <w:top w:val="single" w:sz="4" w:space="0" w:color="000000" w:themeColor="text1"/>
         <w:left w:val="single" w:sz="4" w:space="0" w:color="000000" w:themeColor="text1"/>
@@ -2276,12 +2628,6 @@
         <w:insideH w:val="single" w:sz="4" w:space="0" w:color="000000" w:themeColor="text1"/>
         <w:insideV w:val="single" w:sz="4" w:space="0" w:color="000000" w:themeColor="text1"/>
       </w:tblBorders>
-      <w:tblCellMar>
-        <w:top w:w="0" w:type="dxa"/>
-        <w:left w:w="108" w:type="dxa"/>
-        <w:bottom w:w="0" w:type="dxa"/>
-        <w:right w:w="108" w:type="dxa"/>
-      </w:tblCellMar>
     </w:tblPr>
   </w:style>
   <w:style w:type="table" w:styleId="TableContemporary">
@@ -2292,17 +2638,10 @@
     <w:rsid w:val="003C2454"/>
     <w:tblPr>
       <w:tblStyleRowBandSize w:val="1"/>
-      <w:tblInd w:w="0" w:type="dxa"/>
       <w:tblBorders>
         <w:insideH w:val="single" w:sz="18" w:space="0" w:color="FFFFFF"/>
         <w:insideV w:val="single" w:sz="18" w:space="0" w:color="FFFFFF"/>
       </w:tblBorders>
-      <w:tblCellMar>
-        <w:top w:w="0" w:type="dxa"/>
-        <w:left w:w="108" w:type="dxa"/>
-        <w:bottom w:w="0" w:type="dxa"/>
-        <w:right w:w="108" w:type="dxa"/>
-      </w:tblCellMar>
     </w:tblPr>
     <w:tblStylePr w:type="firstRow">
       <w:rPr>
@@ -2352,6 +2691,12 @@
     <w:autoRedefine/>
     <w:qFormat/>
     <w:rsid w:val="00A84D64"/>
+    <w:pPr>
+      <w:numPr>
+        <w:ilvl w:val="0"/>
+        <w:numId w:val="0"/>
+      </w:numPr>
+    </w:pPr>
   </w:style>
   <w:style w:type="paragraph" w:customStyle="1" w:styleId="Subtopic">
     <w:name w:val="Subtopic"/>
@@ -2359,6 +2704,12 @@
     <w:autoRedefine/>
     <w:qFormat/>
     <w:rsid w:val="00E4552C"/>
+    <w:pPr>
+      <w:numPr>
+        <w:ilvl w:val="0"/>
+        <w:numId w:val="0"/>
+      </w:numPr>
+    </w:pPr>
   </w:style>
   <w:style w:type="paragraph" w:customStyle="1" w:styleId="Subtopic2">
     <w:name w:val="Subtopic 2"/>
@@ -2367,194 +2718,2318 @@
     <w:autoRedefine/>
     <w:qFormat/>
     <w:rsid w:val="00E4552C"/>
+    <w:pPr>
+      <w:numPr>
+        <w:ilvl w:val="0"/>
+        <w:numId w:val="0"/>
+      </w:numPr>
+    </w:pPr>
+  </w:style>
+  <w:style w:type="paragraph" w:styleId="NoteHeading">
+    <w:name w:val="Note Heading"/>
+    <w:basedOn w:val="Normal"/>
+    <w:next w:val="Normal"/>
+    <w:link w:val="NoteHeadingChar"/>
+    <w:uiPriority w:val="99"/>
+    <w:unhideWhenUsed/>
+    <w:rsid w:val="0034322D"/>
+  </w:style>
+  <w:style w:type="character" w:customStyle="1" w:styleId="NoteHeadingChar">
+    <w:name w:val="Note Heading Char"/>
+    <w:basedOn w:val="DefaultParagraphFont"/>
+    <w:link w:val="NoteHeading"/>
+    <w:uiPriority w:val="99"/>
+    <w:rsid w:val="0034322D"/>
+  </w:style>
+  <w:style w:type="paragraph" w:customStyle="1" w:styleId="ListBulletNote">
+    <w:name w:val="List Bullet Note"/>
+    <w:basedOn w:val="ListBullet"/>
+    <w:qFormat/>
+    <w:rsid w:val="006E4712"/>
+  </w:style>
+  <w:style w:type="character" w:customStyle="1" w:styleId="Heading5Char">
+    <w:name w:val="Heading 5 Char"/>
+    <w:basedOn w:val="DefaultParagraphFont"/>
+    <w:uiPriority w:val="9"/>
+    <w:semiHidden/>
+    <w:rsid w:val="006E4712"/>
+    <w:rPr>
+      <w:rFonts w:asciiTheme="majorHAnsi" w:eastAsiaTheme="majorEastAsia" w:hAnsiTheme="majorHAnsi" w:cstheme="majorBidi"/>
+      <w:color w:val="365F91" w:themeColor="accent1" w:themeShade="BF"/>
+    </w:rPr>
+  </w:style>
+  <w:style w:type="character" w:customStyle="1" w:styleId="Heading6Char">
+    <w:name w:val="Heading 6 Char"/>
+    <w:basedOn w:val="DefaultParagraphFont"/>
+    <w:uiPriority w:val="9"/>
+    <w:semiHidden/>
+    <w:rsid w:val="006E4712"/>
+    <w:rPr>
+      <w:rFonts w:asciiTheme="majorHAnsi" w:eastAsiaTheme="majorEastAsia" w:hAnsiTheme="majorHAnsi" w:cstheme="majorBidi"/>
+      <w:color w:val="243F60" w:themeColor="accent1" w:themeShade="7F"/>
+    </w:rPr>
+  </w:style>
+  <w:style w:type="character" w:customStyle="1" w:styleId="Heading7Char">
+    <w:name w:val="Heading 7 Char"/>
+    <w:basedOn w:val="DefaultParagraphFont"/>
+    <w:uiPriority w:val="9"/>
+    <w:semiHidden/>
+    <w:rsid w:val="006E4712"/>
+    <w:rPr>
+      <w:rFonts w:asciiTheme="majorHAnsi" w:eastAsiaTheme="majorEastAsia" w:hAnsiTheme="majorHAnsi" w:cstheme="majorBidi"/>
+      <w:i/>
+      <w:iCs/>
+      <w:color w:val="243F60" w:themeColor="accent1" w:themeShade="7F"/>
+    </w:rPr>
+  </w:style>
+  <w:style w:type="character" w:customStyle="1" w:styleId="Heading8Char">
+    <w:name w:val="Heading 8 Char"/>
+    <w:basedOn w:val="DefaultParagraphFont"/>
+    <w:uiPriority w:val="9"/>
+    <w:semiHidden/>
+    <w:rsid w:val="006E4712"/>
+    <w:rPr>
+      <w:rFonts w:asciiTheme="majorHAnsi" w:eastAsiaTheme="majorEastAsia" w:hAnsiTheme="majorHAnsi" w:cstheme="majorBidi"/>
+      <w:color w:val="272727" w:themeColor="text1" w:themeTint="D8"/>
+      <w:sz w:val="21"/>
+      <w:szCs w:val="21"/>
+    </w:rPr>
+  </w:style>
+  <w:style w:type="character" w:customStyle="1" w:styleId="Heading9Char">
+    <w:name w:val="Heading 9 Char"/>
+    <w:basedOn w:val="DefaultParagraphFont"/>
+    <w:uiPriority w:val="9"/>
+    <w:semiHidden/>
+    <w:rsid w:val="006E4712"/>
+    <w:rPr>
+      <w:rFonts w:asciiTheme="majorHAnsi" w:eastAsiaTheme="majorEastAsia" w:hAnsiTheme="majorHAnsi" w:cstheme="majorBidi"/>
+      <w:i/>
+      <w:iCs/>
+      <w:color w:val="272727" w:themeColor="text1" w:themeTint="D8"/>
+      <w:sz w:val="21"/>
+      <w:szCs w:val="21"/>
+    </w:rPr>
   </w:style>
 </w:styles>
 </file>
 
-<file path=word/stylesWithEffects.xml><?xml version="1.0" encoding="utf-8"?>
-<w:styles xmlns:wpc="http://schemas.microsoft.com/office/word/2010/wordprocessingCanvas" xmlns:mo="http://schemas.microsoft.com/office/mac/office/2008/main" xmlns:mc="http://schemas.openxmlformats.org/markup-compatibility/2006" xmlns:mv="urn:schemas-microsoft-com:mac:vml" xmlns:o="urn:schemas-microsoft-com:office:office" xmlns:r="http://schemas.openxmlformats.org/officeDocument/2006/relationships" xmlns:m="http://schemas.openxmlformats.org/officeDocument/2006/math" xmlns:v="urn:schemas-microsoft-com:vml" xmlns:wp14="http://schemas.microsoft.com/office/word/2010/wordprocessingDrawing" xmlns:wp="http://schemas.openxmlformats.org/drawingml/2006/wordprocessingDrawing" xmlns:w10="urn:schemas-microsoft-com:office:word" xmlns:w="http://schemas.openxmlformats.org/wordprocessingml/2006/main" xmlns:w14="http://schemas.microsoft.com/office/word/2010/wordml" xmlns:wpg="http://schemas.microsoft.com/office/word/2010/wordprocessingGroup" xmlns:wpi="http://schemas.microsoft.com/office/word/2010/wordprocessingInk" xmlns:wne="http://schemas.microsoft.com/office/word/2006/wordml" xmlns:wps="http://schemas.microsoft.com/office/word/2010/wordprocessingShape" mc:Ignorable="w14 wp14">
-  <w:docDefaults>
-    <w:rPrDefault>
-      <w:rPr>
-        <w:rFonts w:asciiTheme="minorHAnsi" w:eastAsiaTheme="minorEastAsia" w:hAnsiTheme="minorHAnsi" w:cstheme="minorBidi"/>
-        <w:sz w:val="24"/>
-        <w:szCs w:val="24"/>
-        <w:lang w:val="en-US" w:eastAsia="ja-JP" w:bidi="ar-SA"/>
-      </w:rPr>
-    </w:rPrDefault>
-    <w:pPrDefault/>
-  </w:docDefaults>
-  <w:latentStyles w:defLockedState="0" w:defUIPriority="99" w:defSemiHidden="1" w:defUnhideWhenUsed="1" w:defQFormat="0" w:count="276">
-    <w:lsdException w:name="Normal" w:semiHidden="0" w:uiPriority="0" w:unhideWhenUsed="0" w:qFormat="1"/>
-    <w:lsdException w:name="heading 1" w:semiHidden="0" w:uiPriority="9" w:unhideWhenUsed="0" w:qFormat="1"/>
-    <w:lsdException w:name="heading 2" w:uiPriority="9" w:qFormat="1"/>
-    <w:lsdException w:name="heading 3" w:uiPriority="9" w:qFormat="1"/>
-    <w:lsdException w:name="heading 4" w:uiPriority="9" w:qFormat="1"/>
-    <w:lsdException w:name="heading 5" w:uiPriority="9" w:qFormat="1"/>
-    <w:lsdException w:name="heading 6" w:uiPriority="9" w:qFormat="1"/>
-    <w:lsdException w:name="heading 7" w:uiPriority="9" w:qFormat="1"/>
-    <w:lsdException w:name="heading 8" w:uiPriority="9" w:qFormat="1"/>
-    <w:lsdException w:name="heading 9" w:uiPriority="9" w:qFormat="1"/>
-    <w:lsdException w:name="toc 1" w:uiPriority="39"/>
-    <w:lsdException w:name="toc 2" w:uiPriority="39"/>
-    <w:lsdException w:name="toc 3" w:uiPriority="39"/>
-    <w:lsdException w:name="toc 4" w:uiPriority="39"/>
-    <w:lsdException w:name="toc 5" w:uiPriority="39"/>
-    <w:lsdException w:name="toc 6" w:uiPriority="39"/>
-    <w:lsdException w:name="toc 7" w:uiPriority="39"/>
-    <w:lsdException w:name="toc 8" w:uiPriority="39"/>
-    <w:lsdException w:name="toc 9" w:uiPriority="39"/>
-    <w:lsdException w:name="caption" w:uiPriority="35" w:qFormat="1"/>
-    <w:lsdException w:name="Title" w:semiHidden="0" w:uiPriority="10" w:unhideWhenUsed="0" w:qFormat="1"/>
-    <w:lsdException w:name="Default Paragraph Font" w:uiPriority="1"/>
-    <w:lsdException w:name="Subtitle" w:semiHidden="0" w:uiPriority="11" w:unhideWhenUsed="0" w:qFormat="1"/>
-    <w:lsdException w:name="Strong" w:semiHidden="0" w:uiPriority="22" w:unhideWhenUsed="0" w:qFormat="1"/>
-    <w:lsdException w:name="Emphasis" w:semiHidden="0" w:uiPriority="20" w:unhideWhenUsed="0" w:qFormat="1"/>
-    <w:lsdException w:name="Table Grid" w:semiHidden="0" w:uiPriority="59" w:unhideWhenUsed="0"/>
-    <w:lsdException w:name="Placeholder Text" w:unhideWhenUsed="0"/>
-    <w:lsdException w:name="No Spacing" w:semiHidden="0" w:uiPriority="1" w:unhideWhenUsed="0" w:qFormat="1"/>
-    <w:lsdException w:name="Light Shading" w:semiHidden="0" w:uiPriority="60" w:unhideWhenUsed="0"/>
-    <w:lsdException w:name="Light List" w:semiHidden="0" w:uiPriority="61" w:unhideWhenUsed="0"/>
-    <w:lsdException w:name="Light Grid" w:semiHidden="0" w:uiPriority="62" w:unhideWhenUsed="0"/>
-    <w:lsdException w:name="Medium Shading 1" w:semiHidden="0" w:uiPriority="63" w:unhideWhenUsed="0"/>
-    <w:lsdException w:name="Medium Shading 2" w:semiHidden="0" w:uiPriority="64" w:unhideWhenUsed="0"/>
-    <w:lsdException w:name="Medium List 1" w:semiHidden="0" w:uiPriority="65" w:unhideWhenUsed="0"/>
-    <w:lsdException w:name="Medium List 2" w:semiHidden="0" w:uiPriority="66" w:unhideWhenUsed="0"/>
-    <w:lsdException w:name="Medium Grid 1" w:semiHidden="0" w:uiPriority="67" w:unhideWhenUsed="0"/>
-    <w:lsdException w:name="Medium Grid 2" w:semiHidden="0" w:uiPriority="68" w:unhideWhenUsed="0"/>
-    <w:lsdException w:name="Medium Grid 3" w:semiHidden="0" w:uiPriority="69" w:unhideWhenUsed="0"/>
-    <w:lsdException w:name="Dark List" w:semiHidden="0" w:uiPriority="70" w:unhideWhenUsed="0"/>
-    <w:lsdException w:name="Colorful Shading" w:semiHidden="0" w:uiPriority="71" w:unhideWhenUsed="0"/>
-    <w:lsdException w:name="Colorful List" w:semiHidden="0" w:uiPriority="72" w:unhideWhenUsed="0"/>
-    <w:lsdException w:name="Colorful Grid" w:semiHidden="0" w:uiPriority="73" w:unhideWhenUsed="0"/>
-    <w:lsdException w:name="Light Shading Accent 1" w:semiHidden="0" w:uiPriority="60" w:unhideWhenUsed="0"/>
-    <w:lsdException w:name="Light List Accent 1" w:semiHidden="0" w:uiPriority="61" w:unhideWhenUsed="0"/>
-    <w:lsdException w:name="Light Grid Accent 1" w:semiHidden="0" w:uiPriority="62" w:unhideWhenUsed="0"/>
-    <w:lsdException w:name="Medium Shading 1 Accent 1" w:semiHidden="0" w:uiPriority="63" w:unhideWhenUsed="0"/>
-    <w:lsdException w:name="Medium Shading 2 Accent 1" w:semiHidden="0" w:uiPriority="64" w:unhideWhenUsed="0"/>
-    <w:lsdException w:name="Medium List 1 Accent 1" w:semiHidden="0" w:uiPriority="65" w:unhideWhenUsed="0"/>
-    <w:lsdException w:name="Revision" w:unhideWhenUsed="0"/>
-    <w:lsdException w:name="List Paragraph" w:semiHidden="0" w:uiPriority="34" w:unhideWhenUsed="0" w:qFormat="1"/>
-    <w:lsdException w:name="Quote" w:semiHidden="0" w:uiPriority="29" w:unhideWhenUsed="0" w:qFormat="1"/>
-    <w:lsdException w:name="Intense Quote" w:semiHidden="0" w:uiPriority="30" w:unhideWhenUsed="0" w:qFormat="1"/>
-    <w:lsdException w:name="Medium List 2 Accent 1" w:semiHidden="0" w:uiPriority="66" w:unhideWhenUsed="0"/>
-    <w:lsdException w:name="Medium Grid 1 Accent 1" w:semiHidden="0" w:uiPriority="67" w:unhideWhenUsed="0"/>
-    <w:lsdException w:name="Medium Grid 2 Accent 1" w:semiHidden="0" w:uiPriority="68" w:unhideWhenUsed="0"/>
-    <w:lsdException w:name="Medium Grid 3 Accent 1" w:semiHidden="0" w:uiPriority="69" w:unhideWhenUsed="0"/>
-    <w:lsdException w:name="Dark List Accent 1" w:semiHidden="0" w:uiPriority="70" w:unhideWhenUsed="0"/>
-    <w:lsdException w:name="Colorful Shading Accent 1" w:semiHidden="0" w:uiPriority="71" w:unhideWhenUsed="0"/>
-    <w:lsdException w:name="Colorful List Accent 1" w:semiHidden="0" w:uiPriority="72" w:unhideWhenUsed="0"/>
-    <w:lsdException w:name="Colorful Grid Accent 1" w:semiHidden="0" w:uiPriority="73" w:unhideWhenUsed="0"/>
-    <w:lsdException w:name="Light Shading Accent 2" w:semiHidden="0" w:uiPriority="60" w:unhideWhenUsed="0"/>
-    <w:lsdException w:name="Light List Accent 2" w:semiHidden="0" w:uiPriority="61" w:unhideWhenUsed="0"/>
-    <w:lsdException w:name="Light Grid Accent 2" w:semiHidden="0" w:uiPriority="62" w:unhideWhenUsed="0"/>
-    <w:lsdException w:name="Medium Shading 1 Accent 2" w:semiHidden="0" w:uiPriority="63" w:unhideWhenUsed="0"/>
-    <w:lsdException w:name="Medium Shading 2 Accent 2" w:semiHidden="0" w:uiPriority="64" w:unhideWhenUsed="0"/>
-    <w:lsdException w:name="Medium List 1 Accent 2" w:semiHidden="0" w:uiPriority="65" w:unhideWhenUsed="0"/>
-    <w:lsdException w:name="Medium List 2 Accent 2" w:semiHidden="0" w:uiPriority="66" w:unhideWhenUsed="0"/>
-    <w:lsdException w:name="Medium Grid 1 Accent 2" w:semiHidden="0" w:uiPriority="67" w:unhideWhenUsed="0"/>
-    <w:lsdException w:name="Medium Grid 2 Accent 2" w:semiHidden="0" w:uiPriority="68" w:unhideWhenUsed="0"/>
-    <w:lsdException w:name="Medium Grid 3 Accent 2" w:semiHidden="0" w:uiPriority="69" w:unhideWhenUsed="0"/>
-    <w:lsdException w:name="Dark List Accent 2" w:semiHidden="0" w:uiPriority="70" w:unhideWhenUsed="0"/>
-    <w:lsdException w:name="Colorful Shading Accent 2" w:semiHidden="0" w:uiPriority="71" w:unhideWhenUsed="0"/>
-    <w:lsdException w:name="Colorful List Accent 2" w:semiHidden="0" w:uiPriority="72" w:unhideWhenUsed="0"/>
-    <w:lsdException w:name="Colorful Grid Accent 2" w:semiHidden="0" w:uiPriority="73" w:unhideWhenUsed="0"/>
-    <w:lsdException w:name="Light Shading Accent 3" w:semiHidden="0" w:uiPriority="60" w:unhideWhenUsed="0"/>
-    <w:lsdException w:name="Light List Accent 3" w:semiHidden="0" w:uiPriority="61" w:unhideWhenUsed="0"/>
-    <w:lsdException w:name="Light Grid Accent 3" w:semiHidden="0" w:uiPriority="62" w:unhideWhenUsed="0"/>
-    <w:lsdException w:name="Medium Shading 1 Accent 3" w:semiHidden="0" w:uiPriority="63" w:unhideWhenUsed="0"/>
-    <w:lsdException w:name="Medium Shading 2 Accent 3" w:semiHidden="0" w:uiPriority="64" w:unhideWhenUsed="0"/>
-    <w:lsdException w:name="Medium List 1 Accent 3" w:semiHidden="0" w:uiPriority="65" w:unhideWhenUsed="0"/>
-    <w:lsdException w:name="Medium List 2 Accent 3" w:semiHidden="0" w:uiPriority="66" w:unhideWhenUsed="0"/>
-    <w:lsdException w:name="Medium Grid 1 Accent 3" w:semiHidden="0" w:uiPriority="67" w:unhideWhenUsed="0"/>
-    <w:lsdException w:name="Medium Grid 2 Accent 3" w:semiHidden="0" w:uiPriority="68" w:unhideWhenUsed="0"/>
-    <w:lsdException w:name="Medium Grid 3 Accent 3" w:semiHidden="0" w:uiPriority="69" w:unhideWhenUsed="0"/>
-    <w:lsdException w:name="Dark List Accent 3" w:semiHidden="0" w:uiPriority="70" w:unhideWhenUsed="0"/>
-    <w:lsdException w:name="Colorful Shading Accent 3" w:semiHidden="0" w:uiPriority="71" w:unhideWhenUsed="0"/>
-    <w:lsdException w:name="Colorful List Accent 3" w:semiHidden="0" w:uiPriority="72" w:unhideWhenUsed="0"/>
-    <w:lsdException w:name="Colorful Grid Accent 3" w:semiHidden="0" w:uiPriority="73" w:unhideWhenUsed="0"/>
-    <w:lsdException w:name="Light Shading Accent 4" w:semiHidden="0" w:uiPriority="60" w:unhideWhenUsed="0"/>
-    <w:lsdException w:name="Light List Accent 4" w:semiHidden="0" w:uiPriority="61" w:unhideWhenUsed="0"/>
-    <w:lsdException w:name="Light Grid Accent 4" w:semiHidden="0" w:uiPriority="62" w:unhideWhenUsed="0"/>
-    <w:lsdException w:name="Medium Shading 1 Accent 4" w:semiHidden="0" w:uiPriority="63" w:unhideWhenUsed="0"/>
-    <w:lsdException w:name="Medium Shading 2 Accent 4" w:semiHidden="0" w:uiPriority="64" w:unhideWhenUsed="0"/>
-    <w:lsdException w:name="Medium List 1 Accent 4" w:semiHidden="0" w:uiPriority="65" w:unhideWhenUsed="0"/>
-    <w:lsdException w:name="Medium List 2 Accent 4" w:semiHidden="0" w:uiPriority="66" w:unhideWhenUsed="0"/>
-    <w:lsdException w:name="Medium Grid 1 Accent 4" w:semiHidden="0" w:uiPriority="67" w:unhideWhenUsed="0"/>
-    <w:lsdException w:name="Medium Grid 2 Accent 4" w:semiHidden="0" w:uiPriority="68" w:unhideWhenUsed="0"/>
-    <w:lsdException w:name="Medium Grid 3 Accent 4" w:semiHidden="0" w:uiPriority="69" w:unhideWhenUsed="0"/>
-    <w:lsdException w:name="Dark List Accent 4" w:semiHidden="0" w:uiPriority="70" w:unhideWhenUsed="0"/>
-    <w:lsdException w:name="Colorful Shading Accent 4" w:semiHidden="0" w:uiPriority="71" w:unhideWhenUsed="0"/>
-    <w:lsdException w:name="Colorful List Accent 4" w:semiHidden="0" w:uiPriority="72" w:unhideWhenUsed="0"/>
-    <w:lsdException w:name="Colorful Grid Accent 4" w:semiHidden="0" w:uiPriority="73" w:unhideWhenUsed="0"/>
-    <w:lsdException w:name="Light Shading Accent 5" w:semiHidden="0" w:uiPriority="60" w:unhideWhenUsed="0"/>
-    <w:lsdException w:name="Light List Accent 5" w:semiHidden="0" w:uiPriority="61" w:unhideWhenUsed="0"/>
-    <w:lsdException w:name="Light Grid Accent 5" w:semiHidden="0" w:uiPriority="62" w:unhideWhenUsed="0"/>
-    <w:lsdException w:name="Medium Shading 1 Accent 5" w:semiHidden="0" w:uiPriority="63" w:unhideWhenUsed="0"/>
-    <w:lsdException w:name="Medium Shading 2 Accent 5" w:semiHidden="0" w:uiPriority="64" w:unhideWhenUsed="0"/>
-    <w:lsdException w:name="Medium List 1 Accent 5" w:semiHidden="0" w:uiPriority="65" w:unhideWhenUsed="0"/>
-    <w:lsdException w:name="Medium List 2 Accent 5" w:semiHidden="0" w:uiPriority="66" w:unhideWhenUsed="0"/>
-    <w:lsdException w:name="Medium Grid 1 Accent 5" w:semiHidden="0" w:uiPriority="67" w:unhideWhenUsed="0"/>
-    <w:lsdException w:name="Medium Grid 2 Accent 5" w:semiHidden="0" w:uiPriority="68" w:unhideWhenUsed="0"/>
-    <w:lsdException w:name="Medium Grid 3 Accent 5" w:semiHidden="0" w:uiPriority="69" w:unhideWhenUsed="0"/>
-    <w:lsdException w:name="Dark List Accent 5" w:semiHidden="0" w:uiPriority="70" w:unhideWhenUsed="0"/>
-    <w:lsdException w:name="Colorful Shading Accent 5" w:semiHidden="0" w:uiPriority="71" w:unhideWhenUsed="0"/>
-    <w:lsdException w:name="Colorful List Accent 5" w:semiHidden="0" w:uiPriority="72" w:unhideWhenUsed="0"/>
-    <w:lsdException w:name="Colorful Grid Accent 5" w:semiHidden="0" w:uiPriority="73" w:unhideWhenUsed="0"/>
-    <w:lsdException w:name="Light Shading Accent 6" w:semiHidden="0" w:uiPriority="60" w:unhideWhenUsed="0"/>
-    <w:lsdException w:name="Light List Accent 6" w:semiHidden="0" w:uiPriority="61" w:unhideWhenUsed="0"/>
-    <w:lsdException w:name="Light Grid Accent 6" w:semiHidden="0" w:uiPriority="62" w:unhideWhenUsed="0"/>
-    <w:lsdException w:name="Medium Shading 1 Accent 6" w:semiHidden="0" w:uiPriority="63" w:unhideWhenUsed="0"/>
-    <w:lsdException w:name="Medium Shading 2 Accent 6" w:semiHidden="0" w:uiPriority="64" w:unhideWhenUsed="0"/>
-    <w:lsdException w:name="Medium List 1 Accent 6" w:semiHidden="0" w:uiPriority="65" w:unhideWhenUsed="0"/>
-    <w:lsdException w:name="Medium List 2 Accent 6" w:semiHidden="0" w:uiPriority="66" w:unhideWhenUsed="0"/>
-    <w:lsdException w:name="Medium Grid 1 Accent 6" w:semiHidden="0" w:uiPriority="67" w:unhideWhenUsed="0"/>
-    <w:lsdException w:name="Medium Grid 2 Accent 6" w:semiHidden="0" w:uiPriority="68" w:unhideWhenUsed="0"/>
-    <w:lsdException w:name="Medium Grid 3 Accent 6" w:semiHidden="0" w:uiPriority="69" w:unhideWhenUsed="0"/>
-    <w:lsdException w:name="Dark List Accent 6" w:semiHidden="0" w:uiPriority="70" w:unhideWhenUsed="0"/>
-    <w:lsdException w:name="Colorful Shading Accent 6" w:semiHidden="0" w:uiPriority="71" w:unhideWhenUsed="0"/>
-    <w:lsdException w:name="Colorful List Accent 6" w:semiHidden="0" w:uiPriority="72" w:unhideWhenUsed="0"/>
-    <w:lsdException w:name="Colorful Grid Accent 6" w:semiHidden="0" w:uiPriority="73" w:unhideWhenUsed="0"/>
-    <w:lsdException w:name="Subtle Emphasis" w:semiHidden="0" w:uiPriority="19" w:unhideWhenUsed="0" w:qFormat="1"/>
-    <w:lsdException w:name="Intense Emphasis" w:semiHidden="0" w:uiPriority="21" w:unhideWhenUsed="0" w:qFormat="1"/>
-    <w:lsdException w:name="Subtle Reference" w:semiHidden="0" w:uiPriority="31" w:unhideWhenUsed="0" w:qFormat="1"/>
-    <w:lsdException w:name="Intense Reference" w:semiHidden="0" w:uiPriority="32" w:unhideWhenUsed="0" w:qFormat="1"/>
-    <w:lsdException w:name="Book Title" w:semiHidden="0" w:uiPriority="33" w:unhideWhenUsed="0" w:qFormat="1"/>
-    <w:lsdException w:name="Bibliography" w:uiPriority="37"/>
-    <w:lsdException w:name="TOC Heading" w:uiPriority="39" w:qFormat="1"/>
-  </w:latentStyles>
-  <w:style w:type="paragraph" w:default="1" w:styleId="Normal">
-    <w:name w:val="Normal"/>
-    <w:qFormat/>
-  </w:style>
-  <w:style w:type="character" w:default="1" w:styleId="DefaultParagraphFont">
-    <w:name w:val="Default Paragraph Font"/>
-    <w:uiPriority w:val="1"/>
-    <w:semiHidden/>
-    <w:unhideWhenUsed/>
-  </w:style>
-  <w:style w:type="table" w:default="1" w:styleId="TableNormal">
-    <w:name w:val="Normal Table"/>
-    <w:uiPriority w:val="99"/>
-    <w:semiHidden/>
-    <w:unhideWhenUsed/>
-    <w:tblPr>
-      <w:tblInd w:w="0" w:type="dxa"/>
-      <w:tblCellMar>
-        <w:top w:w="0" w:type="dxa"/>
-        <w:left w:w="108" w:type="dxa"/>
-        <w:bottom w:w="0" w:type="dxa"/>
-        <w:right w:w="108" w:type="dxa"/>
-      </w:tblCellMar>
-    </w:tblPr>
-  </w:style>
-  <w:style w:type="numbering" w:default="1" w:styleId="NoList">
-    <w:name w:val="No List"/>
-    <w:uiPriority w:val="99"/>
-    <w:semiHidden/>
-    <w:unhideWhenUsed/>
-  </w:style>
-</w:styles>
+<file path=word/dita/resultDocs.xml><?xml version="1.0" encoding="utf-8"?>
+<rsiwp:result-document xmlns:m="http://www.w3.org/1998/Math/MathML" xmlns:rsiwp="http://reallysi.com/namespaces/generic-wordprocessing-xml" href="zip:file:/Users/ekimber/workspace-d4p/d4p-word2dita/sample-data/word2dita/dynamic_levels/word/word2bookmap_dynamic_levels.docx!/word/dita/level-test.ditamap" indent="yes" doctype-public="-//OASIS//DTD DITA BookMap//EN" doctype-system="bookmap.dtd">
+  <bookmap xtrc="" xml:lang="en-US" isMap="true">
+    <title xtrc="/w:document/w:body[1]/w:p[1]" xtrf="zip:file:/Users/ekimber/workspace-d4p/d4p-word2dita/sample-data/word2dita/dynamic_levels/word/word2bookmap_dynamic_levels.docx!/word/document.xml">Publication Title</title>
+    <chapter href="topics/topic_1.dita" xtrc="">
+      <topicmeta xtrc="">
+        <navtitle xtrc="/w:document/w:body[1]/w:p[8]">Heading 1</navtitle>
+        <metadata/>
+      </topicmeta>
+      <rsiwp:result-document href="zip:file:/Users/ekimber/workspace-d4p/d4p-word2dita/sample-data/word2dita/dynamic_levels/word/word2bookmap_dynamic_levels.docx!/word/dita/topics/topic_1.dita" doctype-public="-//OASIS//DTD DITA Concept//EN" doctype-system="concept.dtd">
+        <concept id="topic_1" xtrc="" isTopic="true" xml:lang="en-US">
+          <title xtrc="/w:document/w:body[1]/w:p[8]" xtrf="zip:file:/Users/ekimber/workspace-d4p/d4p-word2dita/sample-data/word2dita/dynamic_levels/word/word2bookmap_dynamic_levels.docx!/word/document.xml" id="title__Toc147629844">Heading 1</title>
+          <conbody xtrc="/w:document/w:body[1]/w:p[9]">
+            <p xtrc="/w:document/w:body[1]/w:p[9]" xtrf="zip:file:/Users/ekimber/workspace-d4p/d4p-word2dita/sample-data/word2dita/dynamic_levels/word/word2bookmap_dynamic_levels.docx!/word/document.xml">Normal paragraph following heading 1</p>
+          </conbody>
+        </concept>
+      </rsiwp:result-document>
+      <topicref href="topics/topic_2.dita" xtrc="">
+        <topicmeta xtrc="">
+          <navtitle xtrc="/w:document/w:body[1]/w:p[10]">Sidebar A</navtitle>
+          <metadata/>
+        </topicmeta>
+        <rsiwp:result-document href="zip:file:/Users/ekimber/workspace-d4p/d4p-word2dita/sample-data/word2dita/dynamic_levels/word/word2bookmap_dynamic_levels.docx!/word/dita/topics/topic_2.dita" doctype-public="urn:pubid:dita4publishers.sourceforge.net:doctypes:dita:sidebar" doctype-system="sidebar.dtd">
+          <sidebar id="topic_2" xtrc="" isTopic="true" xml:lang="en-US">
+            <title xtrc="/w:document/w:body[1]/w:p[10]" xtrf="zip:file:/Users/ekimber/workspace-d4p/d4p-word2dita/sample-data/word2dita/dynamic_levels/word/word2bookmap_dynamic_levels.docx!/word/document.xml">Sidebar A</title>
+            <body xtrc="/w:document/w:body[1]/w:p[11]">
+              <p xtrc="/w:document/w:body[1]/w:p[11]" xtrf="zip:file:/Users/ekimber/workspace-d4p/d4p-word2dita/sample-data/word2dita/dynamic_levels/word/word2bookmap_dynamic_levels.docx!/word/document.xml">This is a sidebar under a H1</p>
+            </body>
+          </sidebar>
+        </rsiwp:result-document>
+      </topicref>
+      <topicref href="topics/topic_3.dita" xtrc="">
+        <topicmeta xtrc="">
+          <navtitle xtrc="/w:document/w:body[1]/w:p[12]">Heading 2</navtitle>
+          <metadata/>
+        </topicmeta>
+        <rsiwp:result-document href="zip:file:/Users/ekimber/workspace-d4p/d4p-word2dita/sample-data/word2dita/dynamic_levels/word/word2bookmap_dynamic_levels.docx!/word/dita/topics/topic_3.dita" doctype-public="-//OASIS//DTD DITA Concept//EN" doctype-system="concept.dtd">
+          <concept id="topic_3" xtrc="" isTopic="true" xml:lang="en-US">
+            <title xtrc="/w:document/w:body[1]/w:p[12]" xtrf="zip:file:/Users/ekimber/workspace-d4p/d4p-word2dita/sample-data/word2dita/dynamic_levels/word/word2bookmap_dynamic_levels.docx!/word/document.xml" id="title__Toc147629845">Heading 2</title>
+            <conbody xtrc="/w:document/w:body[1]/w:p[13]">
+              <p xtrc="/w:document/w:body[1]/w:p[13]" xtrf="zip:file:/Users/ekimber/workspace-d4p/d4p-word2dita/sample-data/word2dita/dynamic_levels/word/word2bookmap_dynamic_levels.docx!/word/document.xml">Normal paragraph following heading 2</p>
+            </conbody>
+          </concept>
+        </rsiwp:result-document>
+        <topicref href="topics/topic_4.dita" xtrc="">
+          <topicmeta xtrc="">
+            <navtitle xtrc="/w:document/w:body[1]/w:p[14]">Sidebar B</navtitle>
+            <metadata/>
+          </topicmeta>
+          <rsiwp:result-document href="zip:file:/Users/ekimber/workspace-d4p/d4p-word2dita/sample-data/word2dita/dynamic_levels/word/word2bookmap_dynamic_levels.docx!/word/dita/topics/topic_4.dita" doctype-public="urn:pubid:dita4publishers.sourceforge.net:doctypes:dita:sidebar" doctype-system="sidebar.dtd">
+            <sidebar id="topic_4" xtrc="" isTopic="true" xml:lang="en-US">
+              <title xtrc="/w:document/w:body[1]/w:p[14]" xtrf="zip:file:/Users/ekimber/workspace-d4p/d4p-word2dita/sample-data/word2dita/dynamic_levels/word/word2bookmap_dynamic_levels.docx!/word/document.xml" id="title__Toc147629846">Sidebar B</title>
+              <body xtrc="/w:document/w:body[1]/w:p[15]">
+                <p xtrc="/w:document/w:body[1]/w:p[15]" xtrf="zip:file:/Users/ekimber/workspace-d4p/d4p-word2dita/sample-data/word2dita/dynamic_levels/word/word2bookmap_dynamic_levels.docx!/word/document.xml">This is a sidebar under a H2</p>
+              </body>
+            </sidebar>
+          </rsiwp:result-document>
+        </topicref>
+        <topicref href="topics/topic_5.dita" xtrc="">
+          <topicmeta xtrc="">
+            <navtitle xtrc="/w:document/w:body[1]/w:p[16]">Sidebar B’</navtitle>
+            <metadata/>
+          </topicmeta>
+          <rsiwp:result-document href="zip:file:/Users/ekimber/workspace-d4p/d4p-word2dita/sample-data/word2dita/dynamic_levels/word/word2bookmap_dynamic_levels.docx!/word/dita/topics/topic_5.dita" doctype-public="urn:pubid:dita4publishers.sourceforge.net:doctypes:dita:sidebar" doctype-system="sidebar.dtd">
+            <sidebar id="topic_5" xtrc="" isTopic="true" xml:lang="en-US">
+              <title xtrc="/w:document/w:body[1]/w:p[16]" xtrf="zip:file:/Users/ekimber/workspace-d4p/d4p-word2dita/sample-data/word2dita/dynamic_levels/word/word2bookmap_dynamic_levels.docx!/word/document.xml">Sidebar B’</title>
+              <body xtrc="/w:document/w:body[1]/w:p[17]">
+                <p xtrc="/w:document/w:body[1]/w:p[17]" xtrf="zip:file:/Users/ekimber/workspace-d4p/d4p-word2dita/sample-data/word2dita/dynamic_levels/word/word2bookmap_dynamic_levels.docx!/word/document.xml">This is a second sidebar under a H2</p>
+              </body>
+            </sidebar>
+          </rsiwp:result-document>
+          <topicref href="topics/topic_6.dita" xtrc="">
+            <topicmeta xtrc="">
+              <navtitle xtrc="/w:document/w:body[1]/w:p[18]">Subtopic B.1</navtitle>
+              <metadata/>
+            </topicmeta>
+            <rsiwp:result-document href="zip:file:/Users/ekimber/workspace-d4p/d4p-word2dita/sample-data/word2dita/dynamic_levels/word/word2bookmap_dynamic_levels.docx!/word/dita/topics/topic_6.dita" doctype-public="urn:pubid:dita4publishers.sourceforge.net:doctypes:dita:subsection" doctype-system="subsection.dtd">
+              <subsection id="topic_6" xtrc="" isTopic="true" xml:lang="en-US">
+                <title xtrc="/w:document/w:body[1]/w:p[18]" xtrf="zip:file:/Users/ekimber/workspace-d4p/d4p-word2dita/sample-data/word2dita/dynamic_levels/word/word2bookmap_dynamic_levels.docx!/word/document.xml">Subtopic B.1</title>
+                <body xtrc="/w:document/w:body[1]/w:p[19]">
+                  <p xtrc="/w:document/w:body[1]/w:p[19]" xtrf="zip:file:/Users/ekimber/workspace-d4p/d4p-word2dita/sample-data/word2dita/dynamic_levels/word/word2bookmap_dynamic_levels.docx!/word/document.xml">This is a subtopic under a sidebar</p>
+                </body>
+              </subsection>
+            </rsiwp:result-document>
+          </topicref>
+        </topicref>
+        <topicref href="topics/topic_7.dita" xtrc="">
+          <topicmeta xtrc="">
+            <navtitle xtrc="/w:document/w:body[1]/w:p[20]">Heading 3</navtitle>
+            <metadata/>
+          </topicmeta>
+          <rsiwp:result-document href="zip:file:/Users/ekimber/workspace-d4p/d4p-word2dita/sample-data/word2dita/dynamic_levels/word/word2bookmap_dynamic_levels.docx!/word/dita/topics/topic_7.dita" doctype-public="-//OASIS//DTD DITA Concept//EN" doctype-system="concept.dtd">
+            <concept id="topic_7" xtrc="" isTopic="true" xml:lang="en-US">
+              <title xtrc="/w:document/w:body[1]/w:p[20]" xtrf="zip:file:/Users/ekimber/workspace-d4p/d4p-word2dita/sample-data/word2dita/dynamic_levels/word/word2bookmap_dynamic_levels.docx!/word/document.xml">Heading 3</title>
+              <conbody xtrc="/w:document/w:body[1]/w:p[21]">
+                <p xtrc="/w:document/w:body[1]/w:p[21]" xtrf="zip:file:/Users/ekimber/workspace-d4p/d4p-word2dita/sample-data/word2dita/dynamic_levels/word/word2bookmap_dynamic_levels.docx!/word/document.xml">Normal paragraph following heading 3</p>
+              </conbody>
+            </concept>
+          </rsiwp:result-document>
+          <topicref href="topics/topic_8.dita" xtrc="">
+            <topicmeta xtrc="">
+              <navtitle xtrc="/w:document/w:body[1]/w:p[22]">Subtopic 3.1</navtitle>
+              <metadata/>
+            </topicmeta>
+            <rsiwp:result-document href="zip:file:/Users/ekimber/workspace-d4p/d4p-word2dita/sample-data/word2dita/dynamic_levels/word/word2bookmap_dynamic_levels.docx!/word/dita/topics/topic_8.dita" doctype-public="urn:pubid:dita4publishers.sourceforge.net:doctypes:dita:subsection" doctype-system="subsection.dtd">
+              <subsection id="topic_8" xtrc="" isTopic="true" xml:lang="en-US">
+                <title xtrc="/w:document/w:body[1]/w:p[22]" xtrf="zip:file:/Users/ekimber/workspace-d4p/d4p-word2dita/sample-data/word2dita/dynamic_levels/word/word2bookmap_dynamic_levels.docx!/word/document.xml" id="title__Toc147629847">Subtopic 3.1</title>
+                <body xtrc="/w:document/w:body[1]/w:p[23]">
+                  <p xtrc="/w:document/w:body[1]/w:p[23]" xtrf="zip:file:/Users/ekimber/workspace-d4p/d4p-word2dita/sample-data/word2dita/dynamic_levels/word/word2bookmap_dynamic_levels.docx!/word/document.xml">This is a subtopic under an H3</p>
+                </body>
+              </subsection>
+            </rsiwp:result-document>
+            <topicref href="topics/topic_9.dita" xtrc="">
+              <topicmeta xtrc="">
+                <navtitle xtrc="/w:document/w:body[1]/w:p[24]">Subtopic 3.1.1</navtitle>
+                <metadata/>
+              </topicmeta>
+              <rsiwp:result-document href="zip:file:/Users/ekimber/workspace-d4p/d4p-word2dita/sample-data/word2dita/dynamic_levels/word/word2bookmap_dynamic_levels.docx!/word/dita/topics/topic_9.dita" doctype-public="urn:pubid:dita4publishers.sourceforge.net:doctypes:dita:subsection" doctype-system="subsection.dtd">
+                <subsection id="topic_9" xtrc="" isTopic="true" xml:lang="en-US">
+                  <title xtrc="/w:document/w:body[1]/w:p[24]" xtrf="zip:file:/Users/ekimber/workspace-d4p/d4p-word2dita/sample-data/word2dita/dynamic_levels/word/word2bookmap_dynamic_levels.docx!/word/document.xml">Subtopic 3.1.1</title>
+                  <body xtrc="/w:document/w:body[1]/w:p[25]">
+                    <p xtrc="/w:document/w:body[1]/w:p[25]" xtrf="zip:file:/Users/ekimber/workspace-d4p/d4p-word2dita/sample-data/word2dita/dynamic_levels/word/word2bookmap_dynamic_levels.docx!/word/document.xml">This is a subtopic under a subtopic</p>
+                  </body>
+                </subsection>
+              </rsiwp:result-document>
+            </topicref>
+          </topicref>
+          <topicref href="topics/topic_10.dita" xtrc="">
+            <topicmeta xtrc="">
+              <navtitle xtrc="/w:document/w:body[1]/w:p[26]">Heading 4</navtitle>
+              <metadata/>
+            </topicmeta>
+            <rsiwp:result-document href="zip:file:/Users/ekimber/workspace-d4p/d4p-word2dita/sample-data/word2dita/dynamic_levels/word/word2bookmap_dynamic_levels.docx!/word/dita/topics/topic_10.dita" doctype-public="-//OASIS//DTD DITA Concept//EN" doctype-system="concept.dtd">
+              <concept id="topic_10" xtrc="" isTopic="true" xml:lang="en-US">
+                <title xtrc="/w:document/w:body[1]/w:p[26]" xtrf="zip:file:/Users/ekimber/workspace-d4p/d4p-word2dita/sample-data/word2dita/dynamic_levels/word/word2bookmap_dynamic_levels.docx!/word/document.xml">Heading 4</title>
+                <conbody xtrc="/w:document/w:body[1]/w:p[27]">
+                  <p xtrc="/w:document/w:body[1]/w:p[27]" xtrf="zip:file:/Users/ekimber/workspace-d4p/d4p-word2dita/sample-data/word2dita/dynamic_levels/word/word2bookmap_dynamic_levels.docx!/word/document.xml">Normal paragraph following heading 4</p>
+                </conbody>
+              </concept>
+            </rsiwp:result-document>
+          </topicref>
+        </topicref>
+      </topicref>
+    </chapter>
+    <chapter href="topics/topic_11.dita" xtrc="">
+      <topicmeta xtrc="">
+        <navtitle xtrc="/w:document/w:body[1]/w:p[28]">Lists</navtitle>
+        <metadata/>
+      </topicmeta>
+      <rsiwp:result-document href="zip:file:/Users/ekimber/workspace-d4p/d4p-word2dita/sample-data/word2dita/dynamic_levels/word/word2bookmap_dynamic_levels.docx!/word/dita/topics/topic_11.dita" doctype-public="-//OASIS//DTD DITA Concept//EN" doctype-system="concept.dtd">
+        <concept id="topic_11" xtrc="" isTopic="true" xml:lang="en-US">
+          <title xtrc="/w:document/w:body[1]/w:p[28]" xtrf="zip:file:/Users/ekimber/workspace-d4p/d4p-word2dita/sample-data/word2dita/dynamic_levels/word/word2bookmap_dynamic_levels.docx!/word/document.xml" id="title__Toc147629848">Lists</title>
+          <conbody xtrc="/w:document/w:body[1]/w:p[29]">
+            <p xtrc="/w:document/w:body[1]/w:p[29]" xtrf="zip:file:/Users/ekimber/workspace-d4p/d4p-word2dita/sample-data/word2dita/dynamic_levels/word/word2bookmap_dynamic_levels.docx!/word/document.xml">This topic tests list style mapping</p>
+            <p xtrc="/w:document/w:body[1]/w:p[30]" xtrf="zip:file:/Users/ekimber/workspace-d4p/d4p-word2dita/sample-data/word2dita/dynamic_levels/word/word2bookmap_dynamic_levels.docx!/word/document.xml">Bulleted lists:</p>
+            <ul xtrc="/w:document/w:body[1]/w:p[31]">
+              <li xtrc="/w:document/w:body[1]/w:p[31]" xtrf="">List bullet</li>
+              <li xtrc="/w:document/w:body[1]/w:p[32]" xtrf="">Second List bullet</li>
+              <li xtrc="/w:document/w:body[1]/w:p[33]">
+                Third List bullet
+                <p xtrc="/w:document/w:body[1]/w:p[34]" xtrf="" id="d82e7">Body Text Indent paragraph within a list bullet</p>
+                <p xtrc="/w:document/w:body[1]/w:p[35]" xtrf="" id="d82e9">Second body text indent under a list bullet</p>
+                <ul xtrc="/w:document/w:body[1]/w:p[36]">
+                  <li xtrc="/w:document/w:body[1]/w:p[36]" xtrf="">List bullet 2</li>
+                  <li xtrc="/w:document/w:body[1]/w:p[37]">
+                    Second List bullet 2
+                    <p xtrc="/w:document/w:body[1]/w:p[38]" xtrf="" id="d82e15">Body Text Indent paragraph within a list bullet 2</p>
+                  </li>
+                </ul>
+              </li>
+              <li xtrc="/w:document/w:body[1]/w:p[39]" xtrf="">Fourth list bullet</li>
+            </ul>
+            <p xtrc="/w:document/w:body[1]/w:p[40]" xtrf="zip:file:/Users/ekimber/workspace-d4p/d4p-word2dita/sample-data/word2dita/dynamic_levels/word/word2bookmap_dynamic_levels.docx!/word/document.xml">Body text paragraph.</p>
+            <p xtrc="/w:document/w:body[1]/w:p[41]" xtrf="zip:file:/Users/ekimber/workspace-d4p/d4p-word2dita/sample-data/word2dita/dynamic_levels/word/word2bookmap_dynamic_levels.docx!/word/document.xml">Numbered lists:</p>
+            <ol xtrc="/w:document/w:body[1]/w:p[42]">
+              <li xtrc="/w:document/w:body[1]/w:p[42]" xtrf="">List Number</li>
+              <li xtrc="/w:document/w:body[1]/w:p[43]" xtrf="">Second List Number</li>
+              <li xtrc="/w:document/w:body[1]/w:p[44]">
+                Third List Number
+                <p xtrc="/w:document/w:body[1]/w:p[45]" xtrf="" id="d83e7">Body Text Indent within a list number</p>
+                <ol xtrc="/w:document/w:body[1]/w:p[46]">
+                  <li xtrc="/w:document/w:body[1]/w:p[46]" xtrf="">List Number 2</li>
+                  <li xtrc="/w:document/w:body[1]/w:p[47]" xtrf="">Second list Number 2 </li>
+                </ol>
+              </li>
+              <li xtrc="/w:document/w:body[1]/w:p[48]" xtrf="">Fourth List Number</li>
+            </ol>
+            <p xtrc="/w:document/w:body[1]/w:p[49]" xtrf="zip:file:/Users/ekimber/workspace-d4p/d4p-word2dita/sample-data/word2dita/dynamic_levels/word/word2bookmap_dynamic_levels.docx!/word/document.xml">Note with nested list:</p>
+            <note xtrc="/w:document/w:body[1]/w:p[50]" xtrf="zip:file:/Users/ekimber/workspace-d4p/d4p-word2dita/sample-data/word2dita/dynamic_levels/word/word2bookmap_dynamic_levels.docx!/word/document.xml" id="note__GoBack"/>
+          </conbody>
+        </concept>
+      </rsiwp:result-document>
+    </chapter>
+    <chapter href="topics/topic_12.dita" xtrc="">
+      <topicmeta xtrc="">
+        <navtitle xtrc="/w:document/w:body[1]/w:p[53]">Tables</navtitle>
+        <metadata/>
+      </topicmeta>
+      <rsiwp:result-document href="zip:file:/Users/ekimber/workspace-d4p/d4p-word2dita/sample-data/word2dita/dynamic_levels/word/word2bookmap_dynamic_levels.docx!/word/dita/topics/topic_12.dita" doctype-public="-//OASIS//DTD DITA Concept//EN" doctype-system="concept.dtd">
+        <concept id="topic_12" xtrc="" isTopic="true" xml:lang="en-US">
+          <title xtrc="/w:document/w:body[1]/w:p[53]" xtrf="zip:file:/Users/ekimber/workspace-d4p/d4p-word2dita/sample-data/word2dita/dynamic_levels/word/word2bookmap_dynamic_levels.docx!/word/document.xml" id="title__Toc147629849">Tables</title>
+          <conbody xtrc="/w:document/w:body[1]/w:p[54]">
+            <p xtrc="/w:document/w:body[1]/w:p[54]" xtrf="zip:file:/Users/ekimber/workspace-d4p/d4p-word2dita/sample-data/word2dita/dynamic_levels/word/word2bookmap_dynamic_levels.docx!/word/document.xml">This topic tests tables.</p>
+            <p xtrc="/w:document/w:body[1]/w:p[55]" xtrf="zip:file:/Users/ekimber/workspace-d4p/d4p-word2dita/sample-data/word2dita/dynamic_levels/word/word2bookmap_dynamic_levels.docx!/word/document.xml">Table with no header row:</p>
+            <table xtrc="" frame="all">
+              <tgroup cols="3">
+                <colspec colname="col1" colwidth="147.6pt"/>
+                <colspec colname="col2" colwidth="147.6pt"/>
+                <colspec colname="col3" colwidth="147.6pt"/>
+                <tbody>
+                  <row>
+                    <entry>
+                      <p xtrc="/w:document/w:body[1]/w:tbl[1]/w:tr[1]/w:tc[1]/w:p[1]" xtrf="zip:file:/Users/ekimber/workspace-d4p/d4p-word2dita/sample-data/word2dita/dynamic_levels/word/word2bookmap_dynamic_levels.docx!/word/document.xml">R1C1</p>
+                    </entry>
+                    <entry>
+                      <p xtrc="/w:document/w:body[1]/w:tbl[1]/w:tr[1]/w:tc[2]/w:p[1]" xtrf="zip:file:/Users/ekimber/workspace-d4p/d4p-word2dita/sample-data/word2dita/dynamic_levels/word/word2bookmap_dynamic_levels.docx!/word/document.xml">R1C2</p>
+                    </entry>
+                    <entry>
+                      <p xtrc="/w:document/w:body[1]/w:tbl[1]/w:tr[1]/w:tc[3]/w:p[1]" xtrf="zip:file:/Users/ekimber/workspace-d4p/d4p-word2dita/sample-data/word2dita/dynamic_levels/word/word2bookmap_dynamic_levels.docx!/word/document.xml">R1C3</p>
+                    </entry>
+                  </row>
+                  <row>
+                    <entry>
+                      <p xtrc="/w:document/w:body[1]/w:tbl[1]/w:tr[2]/w:tc[1]/w:p[1]" xtrf="zip:file:/Users/ekimber/workspace-d4p/d4p-word2dita/sample-data/word2dita/dynamic_levels/word/word2bookmap_dynamic_levels.docx!/word/document.xml">R2C1</p>
+                    </entry>
+                    <entry>
+                      <p xtrc="/w:document/w:body[1]/w:tbl[1]/w:tr[2]/w:tc[2]/w:p[1]" xtrf="zip:file:/Users/ekimber/workspace-d4p/d4p-word2dita/sample-data/word2dita/dynamic_levels/word/word2bookmap_dynamic_levels.docx!/word/document.xml">R2C2</p>
+                    </entry>
+                    <entry>
+                      <p xtrc="/w:document/w:body[1]/w:tbl[1]/w:tr[2]/w:tc[3]/w:p[1]" xtrf="zip:file:/Users/ekimber/workspace-d4p/d4p-word2dita/sample-data/word2dita/dynamic_levels/word/word2bookmap_dynamic_levels.docx!/word/document.xml">R2C3</p>
+                    </entry>
+                  </row>
+                </tbody>
+              </tgroup>
+            </table>
+            <p xtrc="/w:document/w:body[1]/w:p[56]" xtrf="zip:file:/Users/ekimber/workspace-d4p/d4p-word2dita/sample-data/word2dita/dynamic_levels/word/word2bookmap_dynamic_levels.docx!/word/document.xml">Table With only header row:</p>
+            <table xtrc="" frame="all">
+              <tgroup cols="3">
+                <colspec colname="col1" colwidth="147.6pt"/>
+                <colspec colname="col2" colwidth="147.6pt"/>
+                <colspec colname="col3" colwidth="147.6pt"/>
+                <thead>
+                  <row>
+                    <entry>
+                      <p xtrc="/w:document/w:body[1]/w:tbl[2]/w:tr[1]/w:tc[1]/w:p[1]" xtrf="zip:file:/Users/ekimber/workspace-d4p/d4p-word2dita/sample-data/word2dita/dynamic_levels/word/word2bookmap_dynamic_levels.docx!/word/document.xml">Header C1</p>
+                    </entry>
+                    <entry>
+                      <p xtrc="/w:document/w:body[1]/w:tbl[2]/w:tr[1]/w:tc[2]/w:p[1]" xtrf="zip:file:/Users/ekimber/workspace-d4p/d4p-word2dita/sample-data/word2dita/dynamic_levels/word/word2bookmap_dynamic_levels.docx!/word/document.xml">Header C2 </p>
+                    </entry>
+                    <entry>
+                      <p xtrc="/w:document/w:body[1]/w:tbl[2]/w:tr[1]/w:tc[3]/w:p[1]" xtrf="zip:file:/Users/ekimber/workspace-d4p/d4p-word2dita/sample-data/word2dita/dynamic_levels/word/word2bookmap_dynamic_levels.docx!/word/document.xml">Header C3</p>
+                    </entry>
+                  </row>
+                </thead>
+                <tbody>
+                  <row>
+                    <entry>Generated row for table with only header rows. DITA requires a body which requires a row.</entry>
+                  </row>
+                </tbody>
+              </tgroup>
+            </table>
+            <p xtrc="/w:document/w:body[1]/w:p[57]" xtrf="zip:file:/Users/ekimber/workspace-d4p/d4p-word2dita/sample-data/word2dita/dynamic_levels/word/word2bookmap_dynamic_levels.docx!/word/document.xml">Table with header and body:</p>
+            <table xtrc="" frame="all">
+              <tgroup cols="4">
+                <colspec colname="col1" colwidth="110.7pt"/>
+                <colspec colname="col2" colwidth="110.7pt"/>
+                <colspec colname="col3" colwidth="110.7pt"/>
+                <colspec colname="col4" colwidth="110.7pt"/>
+                <thead>
+                  <row>
+                    <entry>
+                      <p xtrc="/w:document/w:body[1]/w:tbl[3]/w:tr[1]/w:tc[1]/w:p[1]" xtrf="zip:file:/Users/ekimber/workspace-d4p/d4p-word2dita/sample-data/word2dita/dynamic_levels/word/word2bookmap_dynamic_levels.docx!/word/document.xml">Header C1</p>
+                    </entry>
+                    <entry>
+                      <p xtrc="/w:document/w:body[1]/w:tbl[3]/w:tr[1]/w:tc[2]/w:p[1]" xtrf="zip:file:/Users/ekimber/workspace-d4p/d4p-word2dita/sample-data/word2dita/dynamic_levels/word/word2bookmap_dynamic_levels.docx!/word/document.xml">Header C2</p>
+                    </entry>
+                    <entry>
+                      <p xtrc="/w:document/w:body[1]/w:tbl[3]/w:tr[1]/w:tc[3]/w:p[1]" xtrf="zip:file:/Users/ekimber/workspace-d4p/d4p-word2dita/sample-data/word2dita/dynamic_levels/word/word2bookmap_dynamic_levels.docx!/word/document.xml">Header C3</p>
+                    </entry>
+                    <entry>
+                      <p xtrc="/w:document/w:body[1]/w:tbl[3]/w:tr[1]/w:tc[4]/w:p[1]" xtrf="zip:file:/Users/ekimber/workspace-d4p/d4p-word2dita/sample-data/word2dita/dynamic_levels/word/word2bookmap_dynamic_levels.docx!/word/document.xml">Header C4</p>
+                    </entry>
+                  </row>
+                </thead>
+                <tbody>
+                  <row>
+                    <entry>
+                      <p xtrc="/w:document/w:body[1]/w:tbl[3]/w:tr[2]/w:tc[1]/w:p[1]" xtrf="zip:file:/Users/ekimber/workspace-d4p/d4p-word2dita/sample-data/word2dita/dynamic_levels/word/word2bookmap_dynamic_levels.docx!/word/document.xml">R1C1</p>
+                    </entry>
+                    <entry>
+                      <p xtrc="/w:document/w:body[1]/w:tbl[3]/w:tr[2]/w:tc[2]/w:p[1]" xtrf="zip:file:/Users/ekimber/workspace-d4p/d4p-word2dita/sample-data/word2dita/dynamic_levels/word/word2bookmap_dynamic_levels.docx!/word/document.xml">R1C2</p>
+                    </entry>
+                    <entry>
+                      <p xtrc="/w:document/w:body[1]/w:tbl[3]/w:tr[2]/w:tc[3]/w:p[1]" xtrf="zip:file:/Users/ekimber/workspace-d4p/d4p-word2dita/sample-data/word2dita/dynamic_levels/word/word2bookmap_dynamic_levels.docx!/word/document.xml">R1C3</p>
+                    </entry>
+                    <entry>
+                      <p xtrc="/w:document/w:body[1]/w:tbl[3]/w:tr[2]/w:tc[4]/w:p[1]" xtrf="zip:file:/Users/ekimber/workspace-d4p/d4p-word2dita/sample-data/word2dita/dynamic_levels/word/word2bookmap_dynamic_levels.docx!/word/document.xml">R1C4</p>
+                    </entry>
+                  </row>
+                  <row>
+                    <entry>
+                      <p xtrc="/w:document/w:body[1]/w:tbl[3]/w:tr[3]/w:tc[1]/w:p[1]" xtrf="zip:file:/Users/ekimber/workspace-d4p/d4p-word2dita/sample-data/word2dita/dynamic_levels/word/word2bookmap_dynamic_levels.docx!/word/document.xml">R2C1</p>
+                    </entry>
+                    <entry>
+                      <p xtrc="/w:document/w:body[1]/w:tbl[3]/w:tr[3]/w:tc[2]/w:p[1]" xtrf="zip:file:/Users/ekimber/workspace-d4p/d4p-word2dita/sample-data/word2dita/dynamic_levels/word/word2bookmap_dynamic_levels.docx!/word/document.xml">R2C2</p>
+                    </entry>
+                    <entry>
+                      <p xtrc="/w:document/w:body[1]/w:tbl[3]/w:tr[3]/w:tc[3]/w:p[1]" xtrf="zip:file:/Users/ekimber/workspace-d4p/d4p-word2dita/sample-data/word2dita/dynamic_levels/word/word2bookmap_dynamic_levels.docx!/word/document.xml">R2C3</p>
+                    </entry>
+                    <entry>
+                      <p xtrc="/w:document/w:body[1]/w:tbl[3]/w:tr[3]/w:tc[4]/w:p[1]" xtrf="zip:file:/Users/ekimber/workspace-d4p/d4p-word2dita/sample-data/word2dita/dynamic_levels/word/word2bookmap_dynamic_levels.docx!/word/document.xml">R2C4</p>
+                    </entry>
+                  </row>
+                </tbody>
+              </tgroup>
+            </table>
+            <p xtrc="/w:document/w:body[1]/w:p[58]" xtrf="zip:file:/Users/ekimber/workspace-d4p/d4p-word2dita/sample-data/word2dita/dynamic_levels/word/word2bookmap_dynamic_levels.docx!/word/document.xml">Table with a different table style:</p>
+            <table xtrc="" frame="all">
+              <tgroup cols="3">
+                <colspec colname="col1" colwidth="147.6pt"/>
+                <colspec colname="col2" colwidth="147.6pt"/>
+                <colspec colname="col3" colwidth="147.6pt"/>
+                <tbody>
+                  <row>
+                    <entry>
+                      <p xtrc="/w:document/w:body[1]/w:tbl[4]/w:tr[1]/w:tc[1]/w:p[1]" xtrf="zip:file:/Users/ekimber/workspace-d4p/d4p-word2dita/sample-data/word2dita/dynamic_levels/word/word2bookmap_dynamic_levels.docx!/word/document.xml">Table contemporary style</p>
+                    </entry>
+                    <entry>
+                      <p xtrc="/w:document/w:body[1]/w:tbl[4]/w:tr[1]/w:tc[2]/w:p[1]" xtrf="zip:file:/Users/ekimber/workspace-d4p/d4p-word2dita/sample-data/word2dita/dynamic_levels/word/word2bookmap_dynamic_levels.docx!/word/document.xml">Header C2</p>
+                    </entry>
+                    <entry>
+                      <p xtrc="/w:document/w:body[1]/w:tbl[4]/w:tr[1]/w:tc[3]/w:p[1]" xtrf="zip:file:/Users/ekimber/workspace-d4p/d4p-word2dita/sample-data/word2dita/dynamic_levels/word/word2bookmap_dynamic_levels.docx!/word/document.xml">Header C3</p>
+                    </entry>
+                  </row>
+                  <row>
+                    <entry>
+                      <p xtrc="/w:document/w:body[1]/w:tbl[4]/w:tr[2]/w:tc[1]/w:p[1]" xtrf="zip:file:/Users/ekimber/workspace-d4p/d4p-word2dita/sample-data/word2dita/dynamic_levels/word/word2bookmap_dynamic_levels.docx!/word/document.xml">R1 C1</p>
+                    </entry>
+                    <entry>
+                      <p xtrc="/w:document/w:body[1]/w:tbl[4]/w:tr[2]/w:tc[2]/w:p[1]" xtrf="zip:file:/Users/ekimber/workspace-d4p/d4p-word2dita/sample-data/word2dita/dynamic_levels/word/word2bookmap_dynamic_levels.docx!/word/document.xml">R1 C2</p>
+                    </entry>
+                    <entry>
+                      <p xtrc="/w:document/w:body[1]/w:tbl[4]/w:tr[2]/w:tc[3]/w:p[1]" xtrf="zip:file:/Users/ekimber/workspace-d4p/d4p-word2dita/sample-data/word2dita/dynamic_levels/word/word2bookmap_dynamic_levels.docx!/word/document.xml">R1 C3</p>
+                    </entry>
+                  </row>
+                  <row>
+                    <entry>
+                      <p xtrc="/w:document/w:body[1]/w:tbl[4]/w:tr[3]/w:tc[1]/w:p[1]" xtrf="zip:file:/Users/ekimber/workspace-d4p/d4p-word2dita/sample-data/word2dita/dynamic_levels/word/word2bookmap_dynamic_levels.docx!/word/document.xml">R2 C2</p>
+                    </entry>
+                    <entry>
+                      <p xtrc="/w:document/w:body[1]/w:tbl[4]/w:tr[3]/w:tc[2]/w:p[1]" xtrf="zip:file:/Users/ekimber/workspace-d4p/d4p-word2dita/sample-data/word2dita/dynamic_levels/word/word2bookmap_dynamic_levels.docx!/word/document.xml">R2 C2</p>
+                    </entry>
+                    <entry>
+                      <p xtrc="/w:document/w:body[1]/w:tbl[4]/w:tr[3]/w:tc[3]/w:p[1]" xtrf="zip:file:/Users/ekimber/workspace-d4p/d4p-word2dita/sample-data/word2dita/dynamic_levels/word/word2bookmap_dynamic_levels.docx!/word/document.xml">R2 C3</p>
+                    </entry>
+                  </row>
+                </tbody>
+              </tgroup>
+            </table>
+            <p xtrc="/w:document/w:body[1]/w:p[59]" xtrf="zip:file:/Users/ekimber/workspace-d4p/d4p-word2dita/sample-data/word2dita/dynamic_levels/word/word2bookmap_dynamic_levels.docx!/word/document.xml">After the last table.</p>
+          </conbody>
+        </concept>
+      </rsiwp:result-document>
+    </chapter>
+  </bookmap>
+</rsiwp:result-document>
+</file>
+
+<file path=word/dita/resultDocsFixedUp.xml><?xml version="1.0" encoding="utf-8"?>
+<rsiwp:result-document xmlns:m="http://www.w3.org/1998/Math/MathML" xmlns:rsiwp="http://reallysi.com/namespaces/generic-wordprocessing-xml" href="zip:file:/Users/ekimber/workspace-d4p/d4p-word2dita/sample-data/word2dita/dynamic_levels/word/word2bookmap_dynamic_levels.docx!/word/dita/level-test.ditamap" indent="yes" doctype-public="-//OASIS//DTD DITA BookMap//EN" doctype-system="bookmap.dtd">
+  <bookmap xtrc="" xml:lang="en-US">
+    <title xtrc="/w:document/w:body[1]/w:p[1]" xtrf="zip:file:/Users/ekimber/workspace-d4p/d4p-word2dita/sample-data/word2dita/dynamic_levels/word/word2bookmap_dynamic_levels.docx!/word/document.xml">Publication Title</title>
+    <chapter href="topics/topic_1.dita" xtrc="">
+      <topicmeta xtrc="">
+        <navtitle xtrc="/w:document/w:body[1]/w:p[8]">Heading 1</navtitle>
+        <metadata/>
+      </topicmeta>
+      <rsiwp:result-document href="zip:file:/Users/ekimber/workspace-d4p/d4p-word2dita/sample-data/word2dita/dynamic_levels/word/word2bookmap_dynamic_levels.docx!/word/dita/topics/topic_1.dita" doctype-public="-//OASIS//DTD DITA Concept//EN" doctype-system="concept.dtd">
+        <concept id="topic_1" xtrc="" xml:lang="en-US">
+          <title xtrc="/w:document/w:body[1]/w:p[8]" xtrf="zip:file:/Users/ekimber/workspace-d4p/d4p-word2dita/sample-data/word2dita/dynamic_levels/word/word2bookmap_dynamic_levels.docx!/word/document.xml" id="title__Toc147629844">Heading 1</title>
+          <conbody xtrc="/w:document/w:body[1]/w:p[9]">
+            <p xtrc="/w:document/w:body[1]/w:p[9]" xtrf="zip:file:/Users/ekimber/workspace-d4p/d4p-word2dita/sample-data/word2dita/dynamic_levels/word/word2bookmap_dynamic_levels.docx!/word/document.xml">Normal paragraph following heading 1</p>
+          </conbody>
+        </concept>
+      </rsiwp:result-document>
+      <topicref href="topics/topic_2.dita" xtrc="">
+        <topicmeta xtrc="">
+          <navtitle xtrc="/w:document/w:body[1]/w:p[10]">Sidebar A</navtitle>
+          <metadata/>
+        </topicmeta>
+        <rsiwp:result-document href="zip:file:/Users/ekimber/workspace-d4p/d4p-word2dita/sample-data/word2dita/dynamic_levels/word/word2bookmap_dynamic_levels.docx!/word/dita/topics/topic_2.dita" doctype-public="urn:pubid:dita4publishers.sourceforge.net:doctypes:dita:sidebar" doctype-system="sidebar.dtd">
+          <sidebar id="topic_2" xtrc="" xml:lang="en-US">
+            <title xtrc="/w:document/w:body[1]/w:p[10]" xtrf="zip:file:/Users/ekimber/workspace-d4p/d4p-word2dita/sample-data/word2dita/dynamic_levels/word/word2bookmap_dynamic_levels.docx!/word/document.xml">Sidebar A</title>
+            <body xtrc="/w:document/w:body[1]/w:p[11]">
+              <p xtrc="/w:document/w:body[1]/w:p[11]" xtrf="zip:file:/Users/ekimber/workspace-d4p/d4p-word2dita/sample-data/word2dita/dynamic_levels/word/word2bookmap_dynamic_levels.docx!/word/document.xml">This is a sidebar under a H1</p>
+            </body>
+          </sidebar>
+        </rsiwp:result-document>
+      </topicref>
+      <topicref href="topics/topic_3.dita" xtrc="">
+        <topicmeta xtrc="">
+          <navtitle xtrc="/w:document/w:body[1]/w:p[12]">Heading 2</navtitle>
+          <metadata/>
+        </topicmeta>
+        <rsiwp:result-document href="zip:file:/Users/ekimber/workspace-d4p/d4p-word2dita/sample-data/word2dita/dynamic_levels/word/word2bookmap_dynamic_levels.docx!/word/dita/topics/topic_3.dita" doctype-public="-//OASIS//DTD DITA Concept//EN" doctype-system="concept.dtd">
+          <concept id="topic_3" xtrc="" xml:lang="en-US">
+            <title xtrc="/w:document/w:body[1]/w:p[12]" xtrf="zip:file:/Users/ekimber/workspace-d4p/d4p-word2dita/sample-data/word2dita/dynamic_levels/word/word2bookmap_dynamic_levels.docx!/word/document.xml" id="title__Toc147629845">Heading 2</title>
+            <conbody xtrc="/w:document/w:body[1]/w:p[13]">
+              <p xtrc="/w:document/w:body[1]/w:p[13]" xtrf="zip:file:/Users/ekimber/workspace-d4p/d4p-word2dita/sample-data/word2dita/dynamic_levels/word/word2bookmap_dynamic_levels.docx!/word/document.xml">Normal paragraph following heading 2</p>
+            </conbody>
+          </concept>
+        </rsiwp:result-document>
+        <topicref href="topics/topic_4.dita" xtrc="">
+          <topicmeta xtrc="">
+            <navtitle xtrc="/w:document/w:body[1]/w:p[14]">Sidebar B</navtitle>
+            <metadata/>
+          </topicmeta>
+          <rsiwp:result-document href="zip:file:/Users/ekimber/workspace-d4p/d4p-word2dita/sample-data/word2dita/dynamic_levels/word/word2bookmap_dynamic_levels.docx!/word/dita/topics/topic_4.dita" doctype-public="urn:pubid:dita4publishers.sourceforge.net:doctypes:dita:sidebar" doctype-system="sidebar.dtd">
+            <sidebar id="topic_4" xtrc="" xml:lang="en-US">
+              <title xtrc="/w:document/w:body[1]/w:p[14]" xtrf="zip:file:/Users/ekimber/workspace-d4p/d4p-word2dita/sample-data/word2dita/dynamic_levels/word/word2bookmap_dynamic_levels.docx!/word/document.xml" id="title__Toc147629846">Sidebar B</title>
+              <body xtrc="/w:document/w:body[1]/w:p[15]">
+                <p xtrc="/w:document/w:body[1]/w:p[15]" xtrf="zip:file:/Users/ekimber/workspace-d4p/d4p-word2dita/sample-data/word2dita/dynamic_levels/word/word2bookmap_dynamic_levels.docx!/word/document.xml">This is a sidebar under a H2</p>
+              </body>
+            </sidebar>
+          </rsiwp:result-document>
+        </topicref>
+        <topicref href="topics/topic_5.dita" xtrc="">
+          <topicmeta xtrc="">
+            <navtitle xtrc="/w:document/w:body[1]/w:p[16]">Sidebar B’</navtitle>
+            <metadata/>
+          </topicmeta>
+          <rsiwp:result-document href="zip:file:/Users/ekimber/workspace-d4p/d4p-word2dita/sample-data/word2dita/dynamic_levels/word/word2bookmap_dynamic_levels.docx!/word/dita/topics/topic_5.dita" doctype-public="urn:pubid:dita4publishers.sourceforge.net:doctypes:dita:sidebar" doctype-system="sidebar.dtd">
+            <sidebar id="topic_5" xtrc="" xml:lang="en-US">
+              <title xtrc="/w:document/w:body[1]/w:p[16]" xtrf="zip:file:/Users/ekimber/workspace-d4p/d4p-word2dita/sample-data/word2dita/dynamic_levels/word/word2bookmap_dynamic_levels.docx!/word/document.xml">Sidebar B’</title>
+              <body xtrc="/w:document/w:body[1]/w:p[17]">
+                <p xtrc="/w:document/w:body[1]/w:p[17]" xtrf="zip:file:/Users/ekimber/workspace-d4p/d4p-word2dita/sample-data/word2dita/dynamic_levels/word/word2bookmap_dynamic_levels.docx!/word/document.xml">This is a second sidebar under a H2</p>
+              </body>
+            </sidebar>
+          </rsiwp:result-document>
+          <topicref href="topics/topic_6.dita" xtrc="">
+            <topicmeta xtrc="">
+              <navtitle xtrc="/w:document/w:body[1]/w:p[18]">Subtopic B.1</navtitle>
+              <metadata/>
+            </topicmeta>
+            <rsiwp:result-document href="zip:file:/Users/ekimber/workspace-d4p/d4p-word2dita/sample-data/word2dita/dynamic_levels/word/word2bookmap_dynamic_levels.docx!/word/dita/topics/topic_6.dita" doctype-public="urn:pubid:dita4publishers.sourceforge.net:doctypes:dita:subsection" doctype-system="subsection.dtd">
+              <subsection id="topic_6" xtrc="" xml:lang="en-US">
+                <title xtrc="/w:document/w:body[1]/w:p[18]" xtrf="zip:file:/Users/ekimber/workspace-d4p/d4p-word2dita/sample-data/word2dita/dynamic_levels/word/word2bookmap_dynamic_levels.docx!/word/document.xml">Subtopic B.1</title>
+                <body xtrc="/w:document/w:body[1]/w:p[19]">
+                  <p xtrc="/w:document/w:body[1]/w:p[19]" xtrf="zip:file:/Users/ekimber/workspace-d4p/d4p-word2dita/sample-data/word2dita/dynamic_levels/word/word2bookmap_dynamic_levels.docx!/word/document.xml">This is a subtopic under a sidebar</p>
+                </body>
+              </subsection>
+            </rsiwp:result-document>
+          </topicref>
+        </topicref>
+        <topicref href="topics/topic_7.dita" xtrc="">
+          <topicmeta xtrc="">
+            <navtitle xtrc="/w:document/w:body[1]/w:p[20]">Heading 3</navtitle>
+            <metadata/>
+          </topicmeta>
+          <rsiwp:result-document href="zip:file:/Users/ekimber/workspace-d4p/d4p-word2dita/sample-data/word2dita/dynamic_levels/word/word2bookmap_dynamic_levels.docx!/word/dita/topics/topic_7.dita" doctype-public="-//OASIS//DTD DITA Concept//EN" doctype-system="concept.dtd">
+            <concept id="topic_7" xtrc="" xml:lang="en-US">
+              <title xtrc="/w:document/w:body[1]/w:p[20]" xtrf="zip:file:/Users/ekimber/workspace-d4p/d4p-word2dita/sample-data/word2dita/dynamic_levels/word/word2bookmap_dynamic_levels.docx!/word/document.xml">Heading 3</title>
+              <conbody xtrc="/w:document/w:body[1]/w:p[21]">
+                <p xtrc="/w:document/w:body[1]/w:p[21]" xtrf="zip:file:/Users/ekimber/workspace-d4p/d4p-word2dita/sample-data/word2dita/dynamic_levels/word/word2bookmap_dynamic_levels.docx!/word/document.xml">Normal paragraph following heading 3</p>
+              </conbody>
+            </concept>
+          </rsiwp:result-document>
+          <topicref href="topics/topic_8.dita" xtrc="">
+            <topicmeta xtrc="">
+              <navtitle xtrc="/w:document/w:body[1]/w:p[22]">Subtopic 3.1</navtitle>
+              <metadata/>
+            </topicmeta>
+            <rsiwp:result-document href="zip:file:/Users/ekimber/workspace-d4p/d4p-word2dita/sample-data/word2dita/dynamic_levels/word/word2bookmap_dynamic_levels.docx!/word/dita/topics/topic_8.dita" doctype-public="urn:pubid:dita4publishers.sourceforge.net:doctypes:dita:subsection" doctype-system="subsection.dtd">
+              <subsection id="topic_8" xtrc="" xml:lang="en-US">
+                <title xtrc="/w:document/w:body[1]/w:p[22]" xtrf="zip:file:/Users/ekimber/workspace-d4p/d4p-word2dita/sample-data/word2dita/dynamic_levels/word/word2bookmap_dynamic_levels.docx!/word/document.xml" id="title__Toc147629847">Subtopic 3.1</title>
+                <body xtrc="/w:document/w:body[1]/w:p[23]">
+                  <p xtrc="/w:document/w:body[1]/w:p[23]" xtrf="zip:file:/Users/ekimber/workspace-d4p/d4p-word2dita/sample-data/word2dita/dynamic_levels/word/word2bookmap_dynamic_levels.docx!/word/document.xml">This is a subtopic under an H3</p>
+                </body>
+              </subsection>
+            </rsiwp:result-document>
+            <topicref href="topics/topic_9.dita" xtrc="">
+              <topicmeta xtrc="">
+                <navtitle xtrc="/w:document/w:body[1]/w:p[24]">Subtopic 3.1.1</navtitle>
+                <metadata/>
+              </topicmeta>
+              <rsiwp:result-document href="zip:file:/Users/ekimber/workspace-d4p/d4p-word2dita/sample-data/word2dita/dynamic_levels/word/word2bookmap_dynamic_levels.docx!/word/dita/topics/topic_9.dita" doctype-public="urn:pubid:dita4publishers.sourceforge.net:doctypes:dita:subsection" doctype-system="subsection.dtd">
+                <subsection id="topic_9" xtrc="" xml:lang="en-US">
+                  <title xtrc="/w:document/w:body[1]/w:p[24]" xtrf="zip:file:/Users/ekimber/workspace-d4p/d4p-word2dita/sample-data/word2dita/dynamic_levels/word/word2bookmap_dynamic_levels.docx!/word/document.xml">Subtopic 3.1.1</title>
+                  <body xtrc="/w:document/w:body[1]/w:p[25]">
+                    <p xtrc="/w:document/w:body[1]/w:p[25]" xtrf="zip:file:/Users/ekimber/workspace-d4p/d4p-word2dita/sample-data/word2dita/dynamic_levels/word/word2bookmap_dynamic_levels.docx!/word/document.xml">This is a subtopic under a subtopic</p>
+                  </body>
+                </subsection>
+              </rsiwp:result-document>
+            </topicref>
+          </topicref>
+          <topicref href="topics/topic_10.dita" xtrc="">
+            <topicmeta xtrc="">
+              <navtitle xtrc="/w:document/w:body[1]/w:p[26]">Heading 4</navtitle>
+              <metadata/>
+            </topicmeta>
+            <rsiwp:result-document href="zip:file:/Users/ekimber/workspace-d4p/d4p-word2dita/sample-data/word2dita/dynamic_levels/word/word2bookmap_dynamic_levels.docx!/word/dita/topics/topic_10.dita" doctype-public="-//OASIS//DTD DITA Concept//EN" doctype-system="concept.dtd">
+              <concept id="topic_10" xtrc="" xml:lang="en-US">
+                <title xtrc="/w:document/w:body[1]/w:p[26]" xtrf="zip:file:/Users/ekimber/workspace-d4p/d4p-word2dita/sample-data/word2dita/dynamic_levels/word/word2bookmap_dynamic_levels.docx!/word/document.xml">Heading 4</title>
+                <conbody xtrc="/w:document/w:body[1]/w:p[27]">
+                  <p xtrc="/w:document/w:body[1]/w:p[27]" xtrf="zip:file:/Users/ekimber/workspace-d4p/d4p-word2dita/sample-data/word2dita/dynamic_levels/word/word2bookmap_dynamic_levels.docx!/word/document.xml">Normal paragraph following heading 4</p>
+                </conbody>
+              </concept>
+            </rsiwp:result-document>
+          </topicref>
+        </topicref>
+      </topicref>
+    </chapter>
+    <chapter href="topics/topic_11.dita" xtrc="">
+      <topicmeta xtrc="">
+        <navtitle xtrc="/w:document/w:body[1]/w:p[28]">Lists</navtitle>
+        <metadata/>
+      </topicmeta>
+      <rsiwp:result-document href="zip:file:/Users/ekimber/workspace-d4p/d4p-word2dita/sample-data/word2dita/dynamic_levels/word/word2bookmap_dynamic_levels.docx!/word/dita/topics/topic_11.dita" doctype-public="-//OASIS//DTD DITA Concept//EN" doctype-system="concept.dtd">
+        <concept id="topic_11" xtrc="" xml:lang="en-US">
+          <title xtrc="/w:document/w:body[1]/w:p[28]" xtrf="zip:file:/Users/ekimber/workspace-d4p/d4p-word2dita/sample-data/word2dita/dynamic_levels/word/word2bookmap_dynamic_levels.docx!/word/document.xml" id="title__Toc147629848">Lists</title>
+          <conbody xtrc="/w:document/w:body[1]/w:p[29]">
+            <p xtrc="/w:document/w:body[1]/w:p[29]" xtrf="zip:file:/Users/ekimber/workspace-d4p/d4p-word2dita/sample-data/word2dita/dynamic_levels/word/word2bookmap_dynamic_levels.docx!/word/document.xml">This topic tests list style mapping</p>
+            <p xtrc="/w:document/w:body[1]/w:p[30]" xtrf="zip:file:/Users/ekimber/workspace-d4p/d4p-word2dita/sample-data/word2dita/dynamic_levels/word/word2bookmap_dynamic_levels.docx!/word/document.xml">Bulleted lists:</p>
+            <ul xtrc="/w:document/w:body[1]/w:p[31]">
+              <li xtrc="/w:document/w:body[1]/w:p[31]" xtrf="">List bullet</li>
+              <li xtrc="/w:document/w:body[1]/w:p[32]" xtrf="">Second List bullet</li>
+              <li xtrc="/w:document/w:body[1]/w:p[33]">
+                Third List bullet
+                <p xtrc="/w:document/w:body[1]/w:p[34]" xtrf="" id="d82e7">Body Text Indent paragraph within a list bullet</p>
+                <p xtrc="/w:document/w:body[1]/w:p[35]" xtrf="" id="d82e9">Second body text indent under a list bullet</p>
+                <ul xtrc="/w:document/w:body[1]/w:p[36]">
+                  <li xtrc="/w:document/w:body[1]/w:p[36]" xtrf="">List bullet 2</li>
+                  <li xtrc="/w:document/w:body[1]/w:p[37]">
+                    Second List bullet 2
+                    <p xtrc="/w:document/w:body[1]/w:p[38]" xtrf="" id="d82e15">Body Text Indent paragraph within a list bullet 2</p>
+                  </li>
+                </ul>
+              </li>
+              <li xtrc="/w:document/w:body[1]/w:p[39]" xtrf="">Fourth list bullet</li>
+            </ul>
+            <p xtrc="/w:document/w:body[1]/w:p[40]" xtrf="zip:file:/Users/ekimber/workspace-d4p/d4p-word2dita/sample-data/word2dita/dynamic_levels/word/word2bookmap_dynamic_levels.docx!/word/document.xml">Body text paragraph.</p>
+            <p xtrc="/w:document/w:body[1]/w:p[41]" xtrf="zip:file:/Users/ekimber/workspace-d4p/d4p-word2dita/sample-data/word2dita/dynamic_levels/word/word2bookmap_dynamic_levels.docx!/word/document.xml">Numbered lists:</p>
+            <ol xtrc="/w:document/w:body[1]/w:p[42]">
+              <li xtrc="/w:document/w:body[1]/w:p[42]" xtrf="">List Number</li>
+              <li xtrc="/w:document/w:body[1]/w:p[43]" xtrf="">Second List Number</li>
+              <li xtrc="/w:document/w:body[1]/w:p[44]">
+                Third List Number
+                <p xtrc="/w:document/w:body[1]/w:p[45]" xtrf="" id="d83e7">Body Text Indent within a list number</p>
+                <ol xtrc="/w:document/w:body[1]/w:p[46]">
+                  <li xtrc="/w:document/w:body[1]/w:p[46]" xtrf="">List Number 2</li>
+                  <li xtrc="/w:document/w:body[1]/w:p[47]" xtrf="">Second list Number 2 </li>
+                </ol>
+              </li>
+              <li xtrc="/w:document/w:body[1]/w:p[48]" xtrf="">Fourth List Number</li>
+            </ol>
+            <p xtrc="/w:document/w:body[1]/w:p[49]" xtrf="zip:file:/Users/ekimber/workspace-d4p/d4p-word2dita/sample-data/word2dita/dynamic_levels/word/word2bookmap_dynamic_levels.docx!/word/document.xml">Note with nested list:</p>
+            <note xtrc="/w:document/w:body[1]/w:p[50]" xtrf="zip:file:/Users/ekimber/workspace-d4p/d4p-word2dita/sample-data/word2dita/dynamic_levels/word/word2bookmap_dynamic_levels.docx!/word/document.xml" id="note__GoBack"/>
+          </conbody>
+        </concept>
+      </rsiwp:result-document>
+    </chapter>
+    <chapter href="topics/topic_12.dita" xtrc="">
+      <topicmeta xtrc="">
+        <navtitle xtrc="/w:document/w:body[1]/w:p[53]">Tables</navtitle>
+        <metadata/>
+      </topicmeta>
+      <rsiwp:result-document href="zip:file:/Users/ekimber/workspace-d4p/d4p-word2dita/sample-data/word2dita/dynamic_levels/word/word2bookmap_dynamic_levels.docx!/word/dita/topics/topic_12.dita" doctype-public="-//OASIS//DTD DITA Concept//EN" doctype-system="concept.dtd">
+        <concept id="topic_12" xtrc="" xml:lang="en-US">
+          <title xtrc="/w:document/w:body[1]/w:p[53]" xtrf="zip:file:/Users/ekimber/workspace-d4p/d4p-word2dita/sample-data/word2dita/dynamic_levels/word/word2bookmap_dynamic_levels.docx!/word/document.xml" id="title__Toc147629849">Tables</title>
+          <conbody xtrc="/w:document/w:body[1]/w:p[54]">
+            <p xtrc="/w:document/w:body[1]/w:p[54]" xtrf="zip:file:/Users/ekimber/workspace-d4p/d4p-word2dita/sample-data/word2dita/dynamic_levels/word/word2bookmap_dynamic_levels.docx!/word/document.xml">This topic tests tables.</p>
+            <p xtrc="/w:document/w:body[1]/w:p[55]" xtrf="zip:file:/Users/ekimber/workspace-d4p/d4p-word2dita/sample-data/word2dita/dynamic_levels/word/word2bookmap_dynamic_levels.docx!/word/document.xml">Table with no header row:</p>
+            <table xtrc="" frame="all">
+              <tgroup cols="3">
+                <colspec colname="col1" colwidth="147.6pt"/>
+                <colspec colname="col2" colwidth="147.6pt"/>
+                <colspec colname="col3" colwidth="147.6pt"/>
+                <tbody>
+                  <row>
+                    <entry>
+                      <p xtrc="/w:document/w:body[1]/w:tbl[1]/w:tr[1]/w:tc[1]/w:p[1]" xtrf="zip:file:/Users/ekimber/workspace-d4p/d4p-word2dita/sample-data/word2dita/dynamic_levels/word/word2bookmap_dynamic_levels.docx!/word/document.xml">R1C1</p>
+                    </entry>
+                    <entry>
+                      <p xtrc="/w:document/w:body[1]/w:tbl[1]/w:tr[1]/w:tc[2]/w:p[1]" xtrf="zip:file:/Users/ekimber/workspace-d4p/d4p-word2dita/sample-data/word2dita/dynamic_levels/word/word2bookmap_dynamic_levels.docx!/word/document.xml">R1C2</p>
+                    </entry>
+                    <entry>
+                      <p xtrc="/w:document/w:body[1]/w:tbl[1]/w:tr[1]/w:tc[3]/w:p[1]" xtrf="zip:file:/Users/ekimber/workspace-d4p/d4p-word2dita/sample-data/word2dita/dynamic_levels/word/word2bookmap_dynamic_levels.docx!/word/document.xml">R1C3</p>
+                    </entry>
+                  </row>
+                  <row>
+                    <entry>
+                      <p xtrc="/w:document/w:body[1]/w:tbl[1]/w:tr[2]/w:tc[1]/w:p[1]" xtrf="zip:file:/Users/ekimber/workspace-d4p/d4p-word2dita/sample-data/word2dita/dynamic_levels/word/word2bookmap_dynamic_levels.docx!/word/document.xml">R2C1</p>
+                    </entry>
+                    <entry>
+                      <p xtrc="/w:document/w:body[1]/w:tbl[1]/w:tr[2]/w:tc[2]/w:p[1]" xtrf="zip:file:/Users/ekimber/workspace-d4p/d4p-word2dita/sample-data/word2dita/dynamic_levels/word/word2bookmap_dynamic_levels.docx!/word/document.xml">R2C2</p>
+                    </entry>
+                    <entry>
+                      <p xtrc="/w:document/w:body[1]/w:tbl[1]/w:tr[2]/w:tc[3]/w:p[1]" xtrf="zip:file:/Users/ekimber/workspace-d4p/d4p-word2dita/sample-data/word2dita/dynamic_levels/word/word2bookmap_dynamic_levels.docx!/word/document.xml">R2C3</p>
+                    </entry>
+                  </row>
+                </tbody>
+              </tgroup>
+            </table>
+            <p xtrc="/w:document/w:body[1]/w:p[56]" xtrf="zip:file:/Users/ekimber/workspace-d4p/d4p-word2dita/sample-data/word2dita/dynamic_levels/word/word2bookmap_dynamic_levels.docx!/word/document.xml">Table With only header row:</p>
+            <table xtrc="" frame="all">
+              <tgroup cols="3">
+                <colspec colname="col1" colwidth="147.6pt"/>
+                <colspec colname="col2" colwidth="147.6pt"/>
+                <colspec colname="col3" colwidth="147.6pt"/>
+                <thead>
+                  <row>
+                    <entry>
+                      <p xtrc="/w:document/w:body[1]/w:tbl[2]/w:tr[1]/w:tc[1]/w:p[1]" xtrf="zip:file:/Users/ekimber/workspace-d4p/d4p-word2dita/sample-data/word2dita/dynamic_levels/word/word2bookmap_dynamic_levels.docx!/word/document.xml">Header C1</p>
+                    </entry>
+                    <entry>
+                      <p xtrc="/w:document/w:body[1]/w:tbl[2]/w:tr[1]/w:tc[2]/w:p[1]" xtrf="zip:file:/Users/ekimber/workspace-d4p/d4p-word2dita/sample-data/word2dita/dynamic_levels/word/word2bookmap_dynamic_levels.docx!/word/document.xml">Header C2 </p>
+                    </entry>
+                    <entry>
+                      <p xtrc="/w:document/w:body[1]/w:tbl[2]/w:tr[1]/w:tc[3]/w:p[1]" xtrf="zip:file:/Users/ekimber/workspace-d4p/d4p-word2dita/sample-data/word2dita/dynamic_levels/word/word2bookmap_dynamic_levels.docx!/word/document.xml">Header C3</p>
+                    </entry>
+                  </row>
+                </thead>
+                <tbody>
+                  <row>
+                    <entry>Generated row for table with only header rows. DITA requires a body which requires a row.</entry>
+                  </row>
+                </tbody>
+              </tgroup>
+            </table>
+            <p xtrc="/w:document/w:body[1]/w:p[57]" xtrf="zip:file:/Users/ekimber/workspace-d4p/d4p-word2dita/sample-data/word2dita/dynamic_levels/word/word2bookmap_dynamic_levels.docx!/word/document.xml">Table with header and body:</p>
+            <table xtrc="" frame="all">
+              <tgroup cols="4">
+                <colspec colname="col1" colwidth="110.7pt"/>
+                <colspec colname="col2" colwidth="110.7pt"/>
+                <colspec colname="col3" colwidth="110.7pt"/>
+                <colspec colname="col4" colwidth="110.7pt"/>
+                <thead>
+                  <row>
+                    <entry>
+                      <p xtrc="/w:document/w:body[1]/w:tbl[3]/w:tr[1]/w:tc[1]/w:p[1]" xtrf="zip:file:/Users/ekimber/workspace-d4p/d4p-word2dita/sample-data/word2dita/dynamic_levels/word/word2bookmap_dynamic_levels.docx!/word/document.xml">Header C1</p>
+                    </entry>
+                    <entry>
+                      <p xtrc="/w:document/w:body[1]/w:tbl[3]/w:tr[1]/w:tc[2]/w:p[1]" xtrf="zip:file:/Users/ekimber/workspace-d4p/d4p-word2dita/sample-data/word2dita/dynamic_levels/word/word2bookmap_dynamic_levels.docx!/word/document.xml">Header C2</p>
+                    </entry>
+                    <entry>
+                      <p xtrc="/w:document/w:body[1]/w:tbl[3]/w:tr[1]/w:tc[3]/w:p[1]" xtrf="zip:file:/Users/ekimber/workspace-d4p/d4p-word2dita/sample-data/word2dita/dynamic_levels/word/word2bookmap_dynamic_levels.docx!/word/document.xml">Header C3</p>
+                    </entry>
+                    <entry>
+                      <p xtrc="/w:document/w:body[1]/w:tbl[3]/w:tr[1]/w:tc[4]/w:p[1]" xtrf="zip:file:/Users/ekimber/workspace-d4p/d4p-word2dita/sample-data/word2dita/dynamic_levels/word/word2bookmap_dynamic_levels.docx!/word/document.xml">Header C4</p>
+                    </entry>
+                  </row>
+                </thead>
+                <tbody>
+                  <row>
+                    <entry>
+                      <p xtrc="/w:document/w:body[1]/w:tbl[3]/w:tr[2]/w:tc[1]/w:p[1]" xtrf="zip:file:/Users/ekimber/workspace-d4p/d4p-word2dita/sample-data/word2dita/dynamic_levels/word/word2bookmap_dynamic_levels.docx!/word/document.xml">R1C1</p>
+                    </entry>
+                    <entry>
+                      <p xtrc="/w:document/w:body[1]/w:tbl[3]/w:tr[2]/w:tc[2]/w:p[1]" xtrf="zip:file:/Users/ekimber/workspace-d4p/d4p-word2dita/sample-data/word2dita/dynamic_levels/word/word2bookmap_dynamic_levels.docx!/word/document.xml">R1C2</p>
+                    </entry>
+                    <entry>
+                      <p xtrc="/w:document/w:body[1]/w:tbl[3]/w:tr[2]/w:tc[3]/w:p[1]" xtrf="zip:file:/Users/ekimber/workspace-d4p/d4p-word2dita/sample-data/word2dita/dynamic_levels/word/word2bookmap_dynamic_levels.docx!/word/document.xml">R1C3</p>
+                    </entry>
+                    <entry>
+                      <p xtrc="/w:document/w:body[1]/w:tbl[3]/w:tr[2]/w:tc[4]/w:p[1]" xtrf="zip:file:/Users/ekimber/workspace-d4p/d4p-word2dita/sample-data/word2dita/dynamic_levels/word/word2bookmap_dynamic_levels.docx!/word/document.xml">R1C4</p>
+                    </entry>
+                  </row>
+                  <row>
+                    <entry>
+                      <p xtrc="/w:document/w:body[1]/w:tbl[3]/w:tr[3]/w:tc[1]/w:p[1]" xtrf="zip:file:/Users/ekimber/workspace-d4p/d4p-word2dita/sample-data/word2dita/dynamic_levels/word/word2bookmap_dynamic_levels.docx!/word/document.xml">R2C1</p>
+                    </entry>
+                    <entry>
+                      <p xtrc="/w:document/w:body[1]/w:tbl[3]/w:tr[3]/w:tc[2]/w:p[1]" xtrf="zip:file:/Users/ekimber/workspace-d4p/d4p-word2dita/sample-data/word2dita/dynamic_levels/word/word2bookmap_dynamic_levels.docx!/word/document.xml">R2C2</p>
+                    </entry>
+                    <entry>
+                      <p xtrc="/w:document/w:body[1]/w:tbl[3]/w:tr[3]/w:tc[3]/w:p[1]" xtrf="zip:file:/Users/ekimber/workspace-d4p/d4p-word2dita/sample-data/word2dita/dynamic_levels/word/word2bookmap_dynamic_levels.docx!/word/document.xml">R2C3</p>
+                    </entry>
+                    <entry>
+                      <p xtrc="/w:document/w:body[1]/w:tbl[3]/w:tr[3]/w:tc[4]/w:p[1]" xtrf="zip:file:/Users/ekimber/workspace-d4p/d4p-word2dita/sample-data/word2dita/dynamic_levels/word/word2bookmap_dynamic_levels.docx!/word/document.xml">R2C4</p>
+                    </entry>
+                  </row>
+                </tbody>
+              </tgroup>
+            </table>
+            <p xtrc="/w:document/w:body[1]/w:p[58]" xtrf="zip:file:/Users/ekimber/workspace-d4p/d4p-word2dita/sample-data/word2dita/dynamic_levels/word/word2bookmap_dynamic_levels.docx!/word/document.xml">Table with a different table style:</p>
+            <table xtrc="" frame="all">
+              <tgroup cols="3">
+                <colspec colname="col1" colwidth="147.6pt"/>
+                <colspec colname="col2" colwidth="147.6pt"/>
+                <colspec colname="col3" colwidth="147.6pt"/>
+                <tbody>
+                  <row>
+                    <entry>
+                      <p xtrc="/w:document/w:body[1]/w:tbl[4]/w:tr[1]/w:tc[1]/w:p[1]" xtrf="zip:file:/Users/ekimber/workspace-d4p/d4p-word2dita/sample-data/word2dita/dynamic_levels/word/word2bookmap_dynamic_levels.docx!/word/document.xml">Table contemporary style</p>
+                    </entry>
+                    <entry>
+                      <p xtrc="/w:document/w:body[1]/w:tbl[4]/w:tr[1]/w:tc[2]/w:p[1]" xtrf="zip:file:/Users/ekimber/workspace-d4p/d4p-word2dita/sample-data/word2dita/dynamic_levels/word/word2bookmap_dynamic_levels.docx!/word/document.xml">Header C2</p>
+                    </entry>
+                    <entry>
+                      <p xtrc="/w:document/w:body[1]/w:tbl[4]/w:tr[1]/w:tc[3]/w:p[1]" xtrf="zip:file:/Users/ekimber/workspace-d4p/d4p-word2dita/sample-data/word2dita/dynamic_levels/word/word2bookmap_dynamic_levels.docx!/word/document.xml">Header C3</p>
+                    </entry>
+                  </row>
+                  <row>
+                    <entry>
+                      <p xtrc="/w:document/w:body[1]/w:tbl[4]/w:tr[2]/w:tc[1]/w:p[1]" xtrf="zip:file:/Users/ekimber/workspace-d4p/d4p-word2dita/sample-data/word2dita/dynamic_levels/word/word2bookmap_dynamic_levels.docx!/word/document.xml">R1 C1</p>
+                    </entry>
+                    <entry>
+                      <p xtrc="/w:document/w:body[1]/w:tbl[4]/w:tr[2]/w:tc[2]/w:p[1]" xtrf="zip:file:/Users/ekimber/workspace-d4p/d4p-word2dita/sample-data/word2dita/dynamic_levels/word/word2bookmap_dynamic_levels.docx!/word/document.xml">R1 C2</p>
+                    </entry>
+                    <entry>
+                      <p xtrc="/w:document/w:body[1]/w:tbl[4]/w:tr[2]/w:tc[3]/w:p[1]" xtrf="zip:file:/Users/ekimber/workspace-d4p/d4p-word2dita/sample-data/word2dita/dynamic_levels/word/word2bookmap_dynamic_levels.docx!/word/document.xml">R1 C3</p>
+                    </entry>
+                  </row>
+                  <row>
+                    <entry>
+                      <p xtrc="/w:document/w:body[1]/w:tbl[4]/w:tr[3]/w:tc[1]/w:p[1]" xtrf="zip:file:/Users/ekimber/workspace-d4p/d4p-word2dita/sample-data/word2dita/dynamic_levels/word/word2bookmap_dynamic_levels.docx!/word/document.xml">R2 C2</p>
+                    </entry>
+                    <entry>
+                      <p xtrc="/w:document/w:body[1]/w:tbl[4]/w:tr[3]/w:tc[2]/w:p[1]" xtrf="zip:file:/Users/ekimber/workspace-d4p/d4p-word2dita/sample-data/word2dita/dynamic_levels/word/word2bookmap_dynamic_levels.docx!/word/document.xml">R2 C2</p>
+                    </entry>
+                    <entry>
+                      <p xtrc="/w:document/w:body[1]/w:tbl[4]/w:tr[3]/w:tc[3]/w:p[1]" xtrf="zip:file:/Users/ekimber/workspace-d4p/d4p-word2dita/sample-data/word2dita/dynamic_levels/word/word2bookmap_dynamic_levels.docx!/word/document.xml">R2 C3</p>
+                    </entry>
+                  </row>
+                </tbody>
+              </tgroup>
+            </table>
+            <p xtrc="/w:document/w:body[1]/w:p[59]" xtrf="zip:file:/Users/ekimber/workspace-d4p/d4p-word2dita/sample-data/word2dita/dynamic_levels/word/word2bookmap_dynamic_levels.docx!/word/document.xml">After the last table.</p>
+          </conbody>
+        </concept>
+      </rsiwp:result-document>
+    </chapter>
+  </bookmap>
+</rsiwp:result-document>
+</file>
+
+<file path=word/dita/simpleWpDoc.xml><?xml version="1.0" encoding="utf-8"?>
+<document xmlns:rels="http://schemas.openxmlformats.org/package/2006/relationships" xmlns:rsiwp="http://reallysi.com/namespaces/generic-wordprocessing-xml" xmlns:stylemap="urn:public:dita4publishers.org:namespaces:word2dita:style2tagmap" xmlns="http://reallysi.com/namespaces/generic-wordprocessing-xml" sourceDoc="zip:file:/Users/ekimber/workspace-d4p/d4p-word2dita/sample-data/word2dita/dynamic_levels/word/word2bookmap_dynamic_levels.docx!/word/document.xml">
+  <body>
+    <p style="Title" wordLocation="/w:document/w:body[1]/w:p[1]" tagName="title" styleName="Title" level="0" structureType="mapTitle" topicZone="body" generatesMap="true">
+      <mapProperties xmlns:xsi="http://www.w3.org/2001/XMLSchema-instance" xmlns="urn:public:dita4publishers.org:namespaces:word2dita:style2tagmap" format="bookmap" prologType="topicmeta" tagName="title"/>
+      Publication Title
+    </p>
+    <p style="heading 1" wordLocation="/w:document/w:body[1]/w:p[8]" tagName="title" styleName="heading 1" structureType="topicTitle" level="1" topicZone="body" generatesTopicref="true" generatesTopic="true">
+      <topicrefProperties xmlns:xsi="http://www.w3.org/2001/XMLSchema-instance" xmlns="urn:public:dita4publishers.org:namespaces:word2dita:style2tagmap" topicrefType="chapter"/>
+      <topicProperties xmlns:xsi="http://www.w3.org/2001/XMLSchema-instance" xmlns="urn:public:dita4publishers.org:namespaces:word2dita:style2tagmap" topicDoc="yes" topicType="concept" bodyType="conbody" format="concept"/>
+      <bookmarkStart name="_Toc147629844" id="0"/>
+      Heading 1
+      <bookmarkEnd id="0"/>
+    </p>
+    <p style="Normal" wordLocation="/w:document/w:body[1]/w:p[9]" tagName="p" styleName="Normal" topicZone="body" level="1">Normal paragraph following heading 1</p>
+    <p style="Sidebar" wordLocation="/w:document/w:body[1]/w:p[10]" tagName="title" styleName="Sidebar" structureType="topicTitle" level="plusOne" levelGroup="sidebar" topicZone="body" generatesTopicref="true" generatesTopic="true">
+      <topicrefProperties xmlns:xsi="http://www.w3.org/2001/XMLSchema-instance" xmlns="urn:public:dita4publishers.org:namespaces:word2dita:style2tagmap" topicrefType="topicref"/>
+      <topicProperties xmlns:xsi="http://www.w3.org/2001/XMLSchema-instance" xmlns="urn:public:dita4publishers.org:namespaces:word2dita:style2tagmap" topicDoc="yes" topicType="sidebar" bodyType="body" format="sidebar"/>
+      Sidebar A
+    </p>
+    <p style="Normal" wordLocation="/w:document/w:body[1]/w:p[11]" tagName="p" styleName="Normal" topicZone="body" level="1">This is a sidebar under a H1</p>
+    <p style="heading 2" wordLocation="/w:document/w:body[1]/w:p[12]" tagName="title" styleName="heading 2" structureType="topicTitle" level="2" topicZone="body" generatesTopicref="true" generatesTopic="true">
+      <topicrefProperties xmlns:xsi="http://www.w3.org/2001/XMLSchema-instance" xmlns="urn:public:dita4publishers.org:namespaces:word2dita:style2tagmap" topicrefType="topicref"/>
+      <topicProperties xmlns:xsi="http://www.w3.org/2001/XMLSchema-instance" xmlns="urn:public:dita4publishers.org:namespaces:word2dita:style2tagmap" topicDoc="yes" topicType="concept" bodyType="conbody" format="concept"/>
+      <bookmarkStart name="_Toc147629845" id="1"/>
+      Heading 2
+      <bookmarkEnd id="1"/>
+    </p>
+    <p style="Normal" wordLocation="/w:document/w:body[1]/w:p[13]" tagName="p" styleName="Normal" topicZone="body" level="1">Normal paragraph following heading 2</p>
+    <p style="Sidebar" wordLocation="/w:document/w:body[1]/w:p[14]" tagName="title" styleName="Sidebar" structureType="topicTitle" level="plusOne" levelGroup="sidebar" topicZone="body" generatesTopicref="true" generatesTopic="true">
+      <topicrefProperties xmlns:xsi="http://www.w3.org/2001/XMLSchema-instance" xmlns="urn:public:dita4publishers.org:namespaces:word2dita:style2tagmap" topicrefType="topicref"/>
+      <topicProperties xmlns:xsi="http://www.w3.org/2001/XMLSchema-instance" xmlns="urn:public:dita4publishers.org:namespaces:word2dita:style2tagmap" topicDoc="yes" topicType="sidebar" bodyType="body" format="sidebar"/>
+      <bookmarkStart name="_Toc147629846" id="2"/>
+      Sidebar B
+    </p>
+    <p style="Normal" wordLocation="/w:document/w:body[1]/w:p[15]" tagName="p" styleName="Normal" topicZone="body" level="1">This is a sidebar under a H2</p>
+    <p style="Sidebar" wordLocation="/w:document/w:body[1]/w:p[16]" tagName="title" styleName="Sidebar" structureType="topicTitle" level="plusOne" levelGroup="sidebar" topicZone="body" generatesTopicref="true" generatesTopic="true">
+      <topicrefProperties xmlns:xsi="http://www.w3.org/2001/XMLSchema-instance" xmlns="urn:public:dita4publishers.org:namespaces:word2dita:style2tagmap" topicrefType="topicref"/>
+      <topicProperties xmlns:xsi="http://www.w3.org/2001/XMLSchema-instance" xmlns="urn:public:dita4publishers.org:namespaces:word2dita:style2tagmap" topicDoc="yes" topicType="sidebar" bodyType="body" format="sidebar"/>
+      Sidebar B’
+    </p>
+    <p style="Normal" wordLocation="/w:document/w:body[1]/w:p[17]" tagName="p" styleName="Normal" topicZone="body" level="1">This is a second sidebar under a H2</p>
+    <p style="Subtopic" wordLocation="/w:document/w:body[1]/w:p[18]" tagName="title" styleName="Subtopic" structureType="topicTitle" level="plusOne" levelGroup="subtopic-01" topicZone="body" generatesTopicref="true" generatesTopic="true">
+      <topicrefProperties xmlns:xsi="http://www.w3.org/2001/XMLSchema-instance" xmlns="urn:public:dita4publishers.org:namespaces:word2dita:style2tagmap" topicrefType="topicref"/>
+      <topicProperties xmlns:xsi="http://www.w3.org/2001/XMLSchema-instance" xmlns="urn:public:dita4publishers.org:namespaces:word2dita:style2tagmap" topicDoc="yes" topicType="subsection" bodyType="body" format="subsection"/>
+      Subtopic B.1
+    </p>
+    <p style="Normal" wordLocation="/w:document/w:body[1]/w:p[19]" tagName="p" styleName="Normal" topicZone="body" level="1">This is a subtopic under a sidebar</p>
+    <p style="heading 3" wordLocation="/w:document/w:body[1]/w:p[20]" tagName="title" styleName="heading 3" structureType="topicTitle" level="3" topicZone="body" generatesTopicref="true" generatesTopic="true">
+      <topicrefProperties xmlns:xsi="http://www.w3.org/2001/XMLSchema-instance" xmlns="urn:public:dita4publishers.org:namespaces:word2dita:style2tagmap" topicrefType="topicref"/>
+      <topicProperties xmlns:xsi="http://www.w3.org/2001/XMLSchema-instance" xmlns="urn:public:dita4publishers.org:namespaces:word2dita:style2tagmap" topicDoc="yes" topicType="concept" bodyType="conbody" format="concept"/>
+      Heading 3
+      <bookmarkEnd id="2"/>
+    </p>
+    <p style="Normal" wordLocation="/w:document/w:body[1]/w:p[21]" tagName="p" styleName="Normal" topicZone="body" level="1">Normal paragraph following heading 3</p>
+    <p style="Subtopic" wordLocation="/w:document/w:body[1]/w:p[22]" tagName="title" styleName="Subtopic" structureType="topicTitle" level="plusOne" levelGroup="subtopic-01" topicZone="body" generatesTopicref="true" generatesTopic="true">
+      <topicrefProperties xmlns:xsi="http://www.w3.org/2001/XMLSchema-instance" xmlns="urn:public:dita4publishers.org:namespaces:word2dita:style2tagmap" topicrefType="topicref"/>
+      <topicProperties xmlns:xsi="http://www.w3.org/2001/XMLSchema-instance" xmlns="urn:public:dita4publishers.org:namespaces:word2dita:style2tagmap" topicDoc="yes" topicType="subsection" bodyType="body" format="subsection"/>
+      <bookmarkStart name="_Toc147629847" id="3"/>
+      Subtopic 3.1
+    </p>
+    <p style="Normal" wordLocation="/w:document/w:body[1]/w:p[23]" tagName="p" styleName="Normal" topicZone="body" level="1">This is a subtopic under an H3</p>
+    <p style="Subtopic 2" wordLocation="/w:document/w:body[1]/w:p[24]" tagName="title" styleName="Subtopic 2" structureType="topicTitle" level="plusOne" levelGroup="subtopic-02" topicZone="body" generatesTopicref="true" generatesTopic="true">
+      <topicrefProperties xmlns:xsi="http://www.w3.org/2001/XMLSchema-instance" xmlns="urn:public:dita4publishers.org:namespaces:word2dita:style2tagmap" topicrefType="topicref"/>
+      <topicProperties xmlns:xsi="http://www.w3.org/2001/XMLSchema-instance" xmlns="urn:public:dita4publishers.org:namespaces:word2dita:style2tagmap" topicDoc="yes" topicType="subsection" bodyType="body" format="subsection"/>
+      Subtopic 3.1.1
+    </p>
+    <p style="Normal" wordLocation="/w:document/w:body[1]/w:p[25]" tagName="p" styleName="Normal" topicZone="body" level="1">This is a subtopic under a subtopic</p>
+    <p style="heading 4" wordLocation="/w:document/w:body[1]/w:p[26]" tagName="title" styleName="heading 4" structureType="topicTitle" level="4" topicZone="body" generatesTopicref="true" generatesTopic="true">
+      <topicrefProperties xmlns:xsi="http://www.w3.org/2001/XMLSchema-instance" xmlns="urn:public:dita4publishers.org:namespaces:word2dita:style2tagmap" topicrefType="topicref"/>
+      <topicProperties xmlns:xsi="http://www.w3.org/2001/XMLSchema-instance" xmlns="urn:public:dita4publishers.org:namespaces:word2dita:style2tagmap" topicDoc="yes" topicType="concept" bodyType="conbody" format="concept"/>
+      Heading 4
+      <bookmarkEnd id="3"/>
+    </p>
+    <p style="Normal" wordLocation="/w:document/w:body[1]/w:p[27]" tagName="p" styleName="Normal" topicZone="body" level="1">Normal paragraph following heading 4</p>
+    <p style="heading 1" wordLocation="/w:document/w:body[1]/w:p[28]" tagName="title" styleName="heading 1" structureType="topicTitle" level="1" topicZone="body" generatesTopicref="true" generatesTopic="true">
+      <topicrefProperties xmlns:xsi="http://www.w3.org/2001/XMLSchema-instance" xmlns="urn:public:dita4publishers.org:namespaces:word2dita:style2tagmap" topicrefType="chapter"/>
+      <topicProperties xmlns:xsi="http://www.w3.org/2001/XMLSchema-instance" xmlns="urn:public:dita4publishers.org:namespaces:word2dita:style2tagmap" topicDoc="yes" topicType="concept" bodyType="conbody" format="concept"/>
+      <bookmarkStart name="_Toc147629848" id="4"/>
+      Lists
+      <bookmarkEnd id="4"/>
+    </p>
+    <p style="Normal" wordLocation="/w:document/w:body[1]/w:p[29]" tagName="p" styleName="Normal" topicZone="body" level="1">This topic tests list style mapping</p>
+    <p style="Normal" wordLocation="/w:document/w:body[1]/w:p[30]" tagName="p" styleName="Normal" topicZone="body" level="1">Bulleted lists:</p>
+    <p style="List Bullet" wordLocation="/w:document/w:body[1]/w:p[31]" tagName="li" styleName="List Bullet" containerType="ul" level="1" topicZone="body">List bullet</p>
+    <p style="List Bullet" wordLocation="/w:document/w:body[1]/w:p[32]" tagName="li" styleName="List Bullet" containerType="ul" level="1" topicZone="body">Second List bullet</p>
+    <p style="List Bullet" wordLocation="/w:document/w:body[1]/w:p[33]" tagName="li" styleName="List Bullet" containerType="ul" level="1" topicZone="body">Third List bullet</p>
+    <p style="Body Text Indent" wordLocation="/w:document/w:body[1]/w:p[34]" tagName="p" styleName="Body Text Indent" containerType="li" idGenerator="default" level="plusOne" levelGroup="liContent" topicZone="body">Body Text Indent paragraph within a list bullet</p>
+    <p style="Body Text Indent" wordLocation="/w:document/w:body[1]/w:p[35]" tagName="p" styleName="Body Text Indent" containerType="li" idGenerator="default" level="plusOne" levelGroup="liContent" topicZone="body">Second body text indent under a list bullet</p>
+    <p style="List Bullet 2" wordLocation="/w:document/w:body[1]/w:p[36]" tagName="li" styleName="List Bullet 2" containerType="ul" level="2" topicZone="body">List bullet 2</p>
+    <p style="List Bullet 2" wordLocation="/w:document/w:body[1]/w:p[37]" tagName="li" styleName="List Bullet 2" containerType="ul" level="2" topicZone="body">Second List bullet 2</p>
+    <p style="Body Text Indent" wordLocation="/w:document/w:body[1]/w:p[38]" tagName="p" styleName="Body Text Indent" containerType="li" idGenerator="default" level="plusOne" levelGroup="liContent" topicZone="body">Body Text Indent paragraph within a list bullet 2</p>
+    <p style="List Bullet" wordLocation="/w:document/w:body[1]/w:p[39]" tagName="li" styleName="List Bullet" containerType="ul" level="1" topicZone="body">Fourth list bullet</p>
+    <p style="Body Text" wordLocation="/w:document/w:body[1]/w:p[40]" tagName="p" styleName="Body Text" topicZone="body" level="1">Body text paragraph.</p>
+    <p style="Body Text" wordLocation="/w:document/w:body[1]/w:p[41]" tagName="p" styleName="Body Text" topicZone="body" level="1">Numbered lists:</p>
+    <p style="List Number" wordLocation="/w:document/w:body[1]/w:p[42]" tagName="li" styleName="List Number" containerType="ol" level="1" structureType="block" topicZone="body">List Number</p>
+    <p style="List Number" wordLocation="/w:document/w:body[1]/w:p[43]" tagName="li" styleName="List Number" containerType="ol" level="1" structureType="block" topicZone="body">Second List Number</p>
+    <p style="List Number" wordLocation="/w:document/w:body[1]/w:p[44]" tagName="li" styleName="List Number" containerType="ol" level="1" structureType="block" topicZone="body">Third List Number</p>
+    <p style="Body Text Indent" wordLocation="/w:document/w:body[1]/w:p[45]" tagName="p" styleName="Body Text Indent" containerType="li" idGenerator="default" level="plusOne" levelGroup="liContent" topicZone="body">Body Text Indent within a list number</p>
+    <p style="List Number 2" wordLocation="/w:document/w:body[1]/w:p[46]" tagName="li" styleName="List Number 2" containerType="ol" level="2" structureType="block" topicZone="body">List Number 2</p>
+    <p style="List Number 2" wordLocation="/w:document/w:body[1]/w:p[47]" tagName="li" styleName="List Number 2" containerType="ol" level="2" structureType="block" topicZone="body">Second list Number 2 </p>
+    <p style="List Number" wordLocation="/w:document/w:body[1]/w:p[48]" tagName="li" styleName="List Number" containerType="ol" level="1" structureType="block" topicZone="body">Fourth List Number</p>
+    <p style="Normal" wordLocation="/w:document/w:body[1]/w:p[49]" tagName="p" styleName="Normal" topicZone="body" level="1">Note with nested list:</p>
+    <p style="Note Heading" wordLocation="/w:document/w:body[1]/w:p[50]" tagName="note" styleName="Note Heading" structureType="block" topicZone="body" level="1">
+      <bookmarkStart name="_GoBack" id="5"/>
+      <bookmarkEnd id="5"/>
+    </p>
+    <p style="List Bullet Note" wordLocation="/w:document/w:body[1]/w:p[51]" tagName="li" styleName="List Bullet Note" containerType="ul" levelGroup="notebody" level="plusOne" topicZone="body">First item within note</p>
+    <p style="List Bullet Note" wordLocation="/w:document/w:body[1]/w:p[52]" tagName="li" styleName="List Bullet Note" containerType="ul" levelGroup="notebody" level="plusOne" topicZone="body">Second item within note</p>
+    <p style="heading 1" wordLocation="/w:document/w:body[1]/w:p[53]" tagName="title" styleName="heading 1" structureType="topicTitle" level="1" topicZone="body" generatesTopicref="true" generatesTopic="true">
+      <topicrefProperties xmlns:xsi="http://www.w3.org/2001/XMLSchema-instance" xmlns="urn:public:dita4publishers.org:namespaces:word2dita:style2tagmap" topicrefType="chapter"/>
+      <topicProperties xmlns:xsi="http://www.w3.org/2001/XMLSchema-instance" xmlns="urn:public:dita4publishers.org:namespaces:word2dita:style2tagmap" topicDoc="yes" topicType="concept" bodyType="conbody" format="concept"/>
+      <bookmarkStart name="_Toc147629849" id="6"/>
+      Tables
+      <bookmarkEnd id="6"/>
+    </p>
+    <p style="Normal" wordLocation="/w:document/w:body[1]/w:p[54]" tagName="p" styleName="Normal" topicZone="body" level="1">This topic tests tables.</p>
+    <p style="Normal" wordLocation="/w:document/w:body[1]/w:p[55]" tagName="p" styleName="Normal" topicZone="body" level="1">Table with no header row:</p>
+    <table frame="all" calculatedWidth="442.8" styleId="table" structureType="block" tagName="table" topicZone="body">
+      <cols>
+        <col colwidth="147.60pt"/>
+        <col colwidth="147.60pt"/>
+        <col colwidth="147.60pt"/>
+      </cols>
+      <tr>
+        <td>
+          <p style="entry" wordLocation="/w:document/w:body[1]/w:tbl[1]/w:tr[1]/w:tc[1]/w:p[1]" tagName="p" styleId="copy" structureType="block" topicZone="body">R1C1</p>
+        </td>
+        <td>
+          <p style="entry" wordLocation="/w:document/w:body[1]/w:tbl[1]/w:tr[1]/w:tc[2]/w:p[1]" tagName="p" styleId="copy" structureType="block" topicZone="body">R1C2</p>
+        </td>
+        <td>
+          <p style="entry" wordLocation="/w:document/w:body[1]/w:tbl[1]/w:tr[1]/w:tc[3]/w:p[1]" tagName="p" styleId="copy" structureType="block" topicZone="body">R1C3</p>
+        </td>
+      </tr>
+      <tr>
+        <td>
+          <p style="entry" wordLocation="/w:document/w:body[1]/w:tbl[1]/w:tr[2]/w:tc[1]/w:p[1]" tagName="p" styleId="copy" structureType="block" topicZone="body">R2C1</p>
+        </td>
+        <td>
+          <p style="entry" wordLocation="/w:document/w:body[1]/w:tbl[1]/w:tr[2]/w:tc[2]/w:p[1]" tagName="p" styleId="copy" structureType="block" topicZone="body">R2C2</p>
+        </td>
+        <td>
+          <p style="entry" wordLocation="/w:document/w:body[1]/w:tbl[1]/w:tr[2]/w:tc[3]/w:p[1]" tagName="p" styleId="copy" structureType="block" topicZone="body">R2C3</p>
+        </td>
+      </tr>
+    </table>
+    <p style="Normal" wordLocation="/w:document/w:body[1]/w:p[56]" tagName="p" styleName="Normal" topicZone="body" level="1">Table With only header row:</p>
+    <table frame="all" calculatedWidth="442.8" styleId="table" structureType="block" tagName="table" topicZone="body">
+      <cols>
+        <col colwidth="147.60pt"/>
+        <col colwidth="147.60pt"/>
+        <col colwidth="147.60pt"/>
+      </cols>
+      <thead>
+        <tr>
+          <td>
+            <p style="entry" wordLocation="/w:document/w:body[1]/w:tbl[2]/w:tr[1]/w:tc[1]/w:p[1]" tagName="p" styleId="copy" structureType="block" topicZone="body">Header C1</p>
+          </td>
+          <td>
+            <p style="entry" wordLocation="/w:document/w:body[1]/w:tbl[2]/w:tr[1]/w:tc[2]/w:p[1]" tagName="p" styleId="copy" structureType="block" topicZone="body">Header C2 </p>
+          </td>
+          <td>
+            <p style="entry" wordLocation="/w:document/w:body[1]/w:tbl[2]/w:tr[1]/w:tc[3]/w:p[1]" tagName="p" styleId="copy" structureType="block" topicZone="body">Header C3</p>
+          </td>
+        </tr>
+      </thead>
+    </table>
+    <p style="Normal" wordLocation="/w:document/w:body[1]/w:p[57]" tagName="p" styleName="Normal" topicZone="body" level="1">Table with header and body:</p>
+    <table frame="all" calculatedWidth="442.8" styleId="table" structureType="block" tagName="table" topicZone="body">
+      <cols>
+        <col colwidth="110.70pt"/>
+        <col colwidth="110.70pt"/>
+        <col colwidth="110.70pt"/>
+        <col colwidth="110.70pt"/>
+      </cols>
+      <thead>
+        <tr>
+          <td>
+            <p style="entry" wordLocation="/w:document/w:body[1]/w:tbl[3]/w:tr[1]/w:tc[1]/w:p[1]" tagName="p" styleId="copy" structureType="block" topicZone="body">Header C1</p>
+          </td>
+          <td>
+            <p style="entry" wordLocation="/w:document/w:body[1]/w:tbl[3]/w:tr[1]/w:tc[2]/w:p[1]" tagName="p" styleId="copy" structureType="block" topicZone="body">Header C2</p>
+          </td>
+          <td>
+            <p style="entry" wordLocation="/w:document/w:body[1]/w:tbl[3]/w:tr[1]/w:tc[3]/w:p[1]" tagName="p" styleId="copy" structureType="block" topicZone="body">Header C3</p>
+          </td>
+          <td>
+            <p style="entry" wordLocation="/w:document/w:body[1]/w:tbl[3]/w:tr[1]/w:tc[4]/w:p[1]" tagName="p" styleId="copy" structureType="block" topicZone="body">Header C4</p>
+          </td>
+        </tr>
+      </thead>
+      <tr>
+        <td>
+          <p style="entry" wordLocation="/w:document/w:body[1]/w:tbl[3]/w:tr[2]/w:tc[1]/w:p[1]" tagName="p" styleId="copy" structureType="block" topicZone="body">R1C1</p>
+        </td>
+        <td>
+          <p style="entry" wordLocation="/w:document/w:body[1]/w:tbl[3]/w:tr[2]/w:tc[2]/w:p[1]" tagName="p" styleId="copy" structureType="block" topicZone="body">R1C2</p>
+        </td>
+        <td>
+          <p style="entry" wordLocation="/w:document/w:body[1]/w:tbl[3]/w:tr[2]/w:tc[3]/w:p[1]" tagName="p" styleId="copy" structureType="block" topicZone="body">R1C3</p>
+        </td>
+        <td>
+          <p style="entry" wordLocation="/w:document/w:body[1]/w:tbl[3]/w:tr[2]/w:tc[4]/w:p[1]" tagName="p" styleId="copy" structureType="block" topicZone="body">R1C4</p>
+        </td>
+      </tr>
+      <tr>
+        <td>
+          <p style="entry" wordLocation="/w:document/w:body[1]/w:tbl[3]/w:tr[3]/w:tc[1]/w:p[1]" tagName="p" styleId="copy" structureType="block" topicZone="body">R2C1</p>
+        </td>
+        <td>
+          <p style="entry" wordLocation="/w:document/w:body[1]/w:tbl[3]/w:tr[3]/w:tc[2]/w:p[1]" tagName="p" styleId="copy" structureType="block" topicZone="body">R2C2</p>
+        </td>
+        <td>
+          <p style="entry" wordLocation="/w:document/w:body[1]/w:tbl[3]/w:tr[3]/w:tc[3]/w:p[1]" tagName="p" styleId="copy" structureType="block" topicZone="body">R2C3</p>
+        </td>
+        <td>
+          <p style="entry" wordLocation="/w:document/w:body[1]/w:tbl[3]/w:tr[3]/w:tc[4]/w:p[1]" tagName="p" styleId="copy" structureType="block" topicZone="body">R2C4</p>
+        </td>
+      </tr>
+    </table>
+    <p style="Normal" wordLocation="/w:document/w:body[1]/w:p[58]" tagName="p" styleName="Normal" topicZone="body" level="1">Table with a different table style:</p>
+    <table frame="all" calculatedWidth="442.8" styleId="table" structureType="block" tagName="table" topicZone="body">
+      <cols>
+        <col colwidth="147.60pt"/>
+        <col colwidth="147.60pt"/>
+        <col colwidth="147.60pt"/>
+      </cols>
+      <tr>
+        <td>
+          <p style="entry" wordLocation="/w:document/w:body[1]/w:tbl[4]/w:tr[1]/w:tc[1]/w:p[1]" tagName="p" styleId="copy" structureType="block" topicZone="body">Table contemporary style</p>
+        </td>
+        <td>
+          <p style="entry" wordLocation="/w:document/w:body[1]/w:tbl[4]/w:tr[1]/w:tc[2]/w:p[1]" tagName="p" styleId="copy" structureType="block" topicZone="body">Header C2</p>
+        </td>
+        <td>
+          <p style="entry" wordLocation="/w:document/w:body[1]/w:tbl[4]/w:tr[1]/w:tc[3]/w:p[1]" tagName="p" styleId="copy" structureType="block" topicZone="body">Header C3</p>
+        </td>
+      </tr>
+      <tr>
+        <td>
+          <p style="entry" wordLocation="/w:document/w:body[1]/w:tbl[4]/w:tr[2]/w:tc[1]/w:p[1]" tagName="p" styleId="copy" structureType="block" topicZone="body">R1 C1</p>
+        </td>
+        <td>
+          <p style="entry" wordLocation="/w:document/w:body[1]/w:tbl[4]/w:tr[2]/w:tc[2]/w:p[1]" tagName="p" styleId="copy" structureType="block" topicZone="body">R1 C2</p>
+        </td>
+        <td>
+          <p style="entry" wordLocation="/w:document/w:body[1]/w:tbl[4]/w:tr[2]/w:tc[3]/w:p[1]" tagName="p" styleId="copy" structureType="block" topicZone="body">R1 C3</p>
+        </td>
+      </tr>
+      <tr>
+        <td>
+          <p style="entry" wordLocation="/w:document/w:body[1]/w:tbl[4]/w:tr[3]/w:tc[1]/w:p[1]" tagName="p" styleId="copy" structureType="block" topicZone="body">R2 C2</p>
+        </td>
+        <td>
+          <p style="entry" wordLocation="/w:document/w:body[1]/w:tbl[4]/w:tr[3]/w:tc[2]/w:p[1]" tagName="p" styleId="copy" structureType="block" topicZone="body">R2 C2</p>
+        </td>
+        <td>
+          <p style="entry" wordLocation="/w:document/w:body[1]/w:tbl[4]/w:tr[3]/w:tc[3]/w:p[1]" tagName="p" styleId="copy" structureType="block" topicZone="body">R2 C3</p>
+        </td>
+      </tr>
+    </table>
+    <p style="Normal" wordLocation="/w:document/w:body[1]/w:p[59]" tagName="p" styleName="Normal" topicZone="body" level="1">After the last table.</p>
+  </body>
+</document>
+</file>
+
+<file path=word/dita/simpleWpDocFixup.xml><?xml version="1.0" encoding="utf-8"?>
+<document xmlns:rels="http://schemas.openxmlformats.org/package/2006/relationships" xmlns:rsiwp="http://reallysi.com/namespaces/generic-wordprocessing-xml" xmlns:stylemap="urn:public:dita4publishers.org:namespaces:word2dita:style2tagmap" xmlns="http://reallysi.com/namespaces/generic-wordprocessing-xml" sourceDoc="zip:file:/Users/ekimber/workspace-d4p/d4p-word2dita/sample-data/word2dita/dynamic_levels/word/word2bookmap_dynamic_levels.docx!/word/document.xml">
+  <body>
+    <p style="Title" wordLocation="/w:document/w:body[1]/w:p[1]" tagName="title" styleName="Title" level="0" structureType="mapTitle" topicZone="body" generatesMap="true">
+      <mapProperties xmlns:xsi="http://www.w3.org/2001/XMLSchema-instance" xmlns="urn:public:dita4publishers.org:namespaces:word2dita:style2tagmap" format="bookmap" prologType="topicmeta" tagName="title"/>
+      Publication Title
+    </p>
+    <p style="heading 1" wordLocation="/w:document/w:body[1]/w:p[8]" tagName="title" styleName="heading 1" structureType="topicTitle" level="1" topicZone="body" generatesTopicref="true" generatesTopic="true">
+      <topicrefProperties xmlns:xsi="http://www.w3.org/2001/XMLSchema-instance" xmlns="urn:public:dita4publishers.org:namespaces:word2dita:style2tagmap" topicrefType="chapter"/>
+      <topicProperties xmlns:xsi="http://www.w3.org/2001/XMLSchema-instance" xmlns="urn:public:dita4publishers.org:namespaces:word2dita:style2tagmap" topicDoc="yes" topicType="concept" bodyType="conbody" format="concept"/>
+      <bookmarkStart name="_Toc147629844" id="0"/>
+      Heading 1
+      <bookmarkEnd id="0"/>
+    </p>
+    <p style="Normal" wordLocation="/w:document/w:body[1]/w:p[9]" tagName="p" styleName="Normal" topicZone="body" level="1">Normal paragraph following heading 1</p>
+    <p style="Sidebar" wordLocation="/w:document/w:body[1]/w:p[10]" tagName="title" styleName="Sidebar" structureType="topicTitle" levelGroup="sidebar" topicZone="body" generatesTopicref="true" generatesTopic="true" level="2">
+      <topicrefProperties xmlns:xsi="http://www.w3.org/2001/XMLSchema-instance" xmlns="urn:public:dita4publishers.org:namespaces:word2dita:style2tagmap" topicrefType="topicref"/>
+      <topicProperties xmlns:xsi="http://www.w3.org/2001/XMLSchema-instance" xmlns="urn:public:dita4publishers.org:namespaces:word2dita:style2tagmap" topicDoc="yes" topicType="sidebar" bodyType="body" format="sidebar"/>
+      Sidebar A
+    </p>
+    <p style="Normal" wordLocation="/w:document/w:body[1]/w:p[11]" tagName="p" styleName="Normal" topicZone="body" level="1">This is a sidebar under a H1</p>
+    <p style="heading 2" wordLocation="/w:document/w:body[1]/w:p[12]" tagName="title" styleName="heading 2" structureType="topicTitle" level="2" topicZone="body" generatesTopicref="true" generatesTopic="true">
+      <topicrefProperties xmlns:xsi="http://www.w3.org/2001/XMLSchema-instance" xmlns="urn:public:dita4publishers.org:namespaces:word2dita:style2tagmap" topicrefType="topicref"/>
+      <topicProperties xmlns:xsi="http://www.w3.org/2001/XMLSchema-instance" xmlns="urn:public:dita4publishers.org:namespaces:word2dita:style2tagmap" topicDoc="yes" topicType="concept" bodyType="conbody" format="concept"/>
+      <bookmarkStart name="_Toc147629845" id="1"/>
+      Heading 2
+      <bookmarkEnd id="1"/>
+    </p>
+    <p style="Normal" wordLocation="/w:document/w:body[1]/w:p[13]" tagName="p" styleName="Normal" topicZone="body" level="1">Normal paragraph following heading 2</p>
+    <p style="Sidebar" wordLocation="/w:document/w:body[1]/w:p[14]" tagName="title" styleName="Sidebar" structureType="topicTitle" levelGroup="sidebar" topicZone="body" generatesTopicref="true" generatesTopic="true" level="3">
+      <topicrefProperties xmlns:xsi="http://www.w3.org/2001/XMLSchema-instance" xmlns="urn:public:dita4publishers.org:namespaces:word2dita:style2tagmap" topicrefType="topicref"/>
+      <topicProperties xmlns:xsi="http://www.w3.org/2001/XMLSchema-instance" xmlns="urn:public:dita4publishers.org:namespaces:word2dita:style2tagmap" topicDoc="yes" topicType="sidebar" bodyType="body" format="sidebar"/>
+      <bookmarkStart name="_Toc147629846" id="2"/>
+      Sidebar B
+    </p>
+    <p style="Normal" wordLocation="/w:document/w:body[1]/w:p[15]" tagName="p" styleName="Normal" topicZone="body" level="1">This is a sidebar under a H2</p>
+    <p style="Sidebar" wordLocation="/w:document/w:body[1]/w:p[16]" tagName="title" styleName="Sidebar" structureType="topicTitle" levelGroup="sidebar" topicZone="body" generatesTopicref="true" generatesTopic="true" level="3">
+      <topicrefProperties xmlns:xsi="http://www.w3.org/2001/XMLSchema-instance" xmlns="urn:public:dita4publishers.org:namespaces:word2dita:style2tagmap" topicrefType="topicref"/>
+      <topicProperties xmlns:xsi="http://www.w3.org/2001/XMLSchema-instance" xmlns="urn:public:dita4publishers.org:namespaces:word2dita:style2tagmap" topicDoc="yes" topicType="sidebar" bodyType="body" format="sidebar"/>
+      Sidebar B’
+    </p>
+    <p style="Normal" wordLocation="/w:document/w:body[1]/w:p[17]" tagName="p" styleName="Normal" topicZone="body" level="1">This is a second sidebar under a H2</p>
+    <p style="Subtopic" wordLocation="/w:document/w:body[1]/w:p[18]" tagName="title" styleName="Subtopic" structureType="topicTitle" levelGroup="subtopic-01" topicZone="body" generatesTopicref="true" generatesTopic="true" level="4">
+      <topicrefProperties xmlns:xsi="http://www.w3.org/2001/XMLSchema-instance" xmlns="urn:public:dita4publishers.org:namespaces:word2dita:style2tagmap" topicrefType="topicref"/>
+      <topicProperties xmlns:xsi="http://www.w3.org/2001/XMLSchema-instance" xmlns="urn:public:dita4publishers.org:namespaces:word2dita:style2tagmap" topicDoc="yes" topicType="subsection" bodyType="body" format="subsection"/>
+      Subtopic B.1
+    </p>
+    <p style="Normal" wordLocation="/w:document/w:body[1]/w:p[19]" tagName="p" styleName="Normal" topicZone="body" level="1">This is a subtopic under a sidebar</p>
+    <p style="heading 3" wordLocation="/w:document/w:body[1]/w:p[20]" tagName="title" styleName="heading 3" structureType="topicTitle" level="3" topicZone="body" generatesTopicref="true" generatesTopic="true">
+      <topicrefProperties xmlns:xsi="http://www.w3.org/2001/XMLSchema-instance" xmlns="urn:public:dita4publishers.org:namespaces:word2dita:style2tagmap" topicrefType="topicref"/>
+      <topicProperties xmlns:xsi="http://www.w3.org/2001/XMLSchema-instance" xmlns="urn:public:dita4publishers.org:namespaces:word2dita:style2tagmap" topicDoc="yes" topicType="concept" bodyType="conbody" format="concept"/>
+      Heading 3
+      <bookmarkEnd id="2"/>
+    </p>
+    <p style="Normal" wordLocation="/w:document/w:body[1]/w:p[21]" tagName="p" styleName="Normal" topicZone="body" level="1">Normal paragraph following heading 3</p>
+    <p style="Subtopic" wordLocation="/w:document/w:body[1]/w:p[22]" tagName="title" styleName="Subtopic" structureType="topicTitle" levelGroup="subtopic-01" topicZone="body" generatesTopicref="true" generatesTopic="true" level="4">
+      <topicrefProperties xmlns:xsi="http://www.w3.org/2001/XMLSchema-instance" xmlns="urn:public:dita4publishers.org:namespaces:word2dita:style2tagmap" topicrefType="topicref"/>
+      <topicProperties xmlns:xsi="http://www.w3.org/2001/XMLSchema-instance" xmlns="urn:public:dita4publishers.org:namespaces:word2dita:style2tagmap" topicDoc="yes" topicType="subsection" bodyType="body" format="subsection"/>
+      <bookmarkStart name="_Toc147629847" id="3"/>
+      Subtopic 3.1
+    </p>
+    <p style="Normal" wordLocation="/w:document/w:body[1]/w:p[23]" tagName="p" styleName="Normal" topicZone="body" level="1">This is a subtopic under an H3</p>
+    <p style="Subtopic 2" wordLocation="/w:document/w:body[1]/w:p[24]" tagName="title" styleName="Subtopic 2" structureType="topicTitle" levelGroup="subtopic-02" topicZone="body" generatesTopicref="true" generatesTopic="true" level="5">
+      <topicrefProperties xmlns:xsi="http://www.w3.org/2001/XMLSchema-instance" xmlns="urn:public:dita4publishers.org:namespaces:word2dita:style2tagmap" topicrefType="topicref"/>
+      <topicProperties xmlns:xsi="http://www.w3.org/2001/XMLSchema-instance" xmlns="urn:public:dita4publishers.org:namespaces:word2dita:style2tagmap" topicDoc="yes" topicType="subsection" bodyType="body" format="subsection"/>
+      Subtopic 3.1.1
+    </p>
+    <p style="Normal" wordLocation="/w:document/w:body[1]/w:p[25]" tagName="p" styleName="Normal" topicZone="body" level="1">This is a subtopic under a subtopic</p>
+    <p style="heading 4" wordLocation="/w:document/w:body[1]/w:p[26]" tagName="title" styleName="heading 4" structureType="topicTitle" level="4" topicZone="body" generatesTopicref="true" generatesTopic="true">
+      <topicrefProperties xmlns:xsi="http://www.w3.org/2001/XMLSchema-instance" xmlns="urn:public:dita4publishers.org:namespaces:word2dita:style2tagmap" topicrefType="topicref"/>
+      <topicProperties xmlns:xsi="http://www.w3.org/2001/XMLSchema-instance" xmlns="urn:public:dita4publishers.org:namespaces:word2dita:style2tagmap" topicDoc="yes" topicType="concept" bodyType="conbody" format="concept"/>
+      Heading 4
+      <bookmarkEnd id="3"/>
+    </p>
+    <p style="Normal" wordLocation="/w:document/w:body[1]/w:p[27]" tagName="p" styleName="Normal" topicZone="body" level="1">Normal paragraph following heading 4</p>
+    <p style="heading 1" wordLocation="/w:document/w:body[1]/w:p[28]" tagName="title" styleName="heading 1" structureType="topicTitle" level="1" topicZone="body" generatesTopicref="true" generatesTopic="true">
+      <topicrefProperties xmlns:xsi="http://www.w3.org/2001/XMLSchema-instance" xmlns="urn:public:dita4publishers.org:namespaces:word2dita:style2tagmap" topicrefType="chapter"/>
+      <topicProperties xmlns:xsi="http://www.w3.org/2001/XMLSchema-instance" xmlns="urn:public:dita4publishers.org:namespaces:word2dita:style2tagmap" topicDoc="yes" topicType="concept" bodyType="conbody" format="concept"/>
+      <bookmarkStart name="_Toc147629848" id="4"/>
+      Lists
+      <bookmarkEnd id="4"/>
+    </p>
+    <p style="Normal" wordLocation="/w:document/w:body[1]/w:p[29]" tagName="p" styleName="Normal" topicZone="body" level="1">This topic tests list style mapping</p>
+    <p style="Normal" wordLocation="/w:document/w:body[1]/w:p[30]" tagName="p" styleName="Normal" topicZone="body" level="1">Bulleted lists:</p>
+    <p style="List Bullet" wordLocation="/w:document/w:body[1]/w:p[31]" tagName="li" styleName="List Bullet" containerType="ul" level="1" topicZone="body">List bullet</p>
+    <p style="List Bullet" wordLocation="/w:document/w:body[1]/w:p[32]" tagName="li" styleName="List Bullet" containerType="ul" level="1" topicZone="body">Second List bullet</p>
+    <p style="List Bullet" wordLocation="/w:document/w:body[1]/w:p[33]" tagName="li" styleName="List Bullet" containerType="ul" level="1" topicZone="body">Third List bullet</p>
+    <p style="Body Text Indent" wordLocation="/w:document/w:body[1]/w:p[34]" tagName="p" styleName="Body Text Indent" containerType="li" idGenerator="default" levelGroup="liContent" topicZone="body" level="2">Body Text Indent paragraph within a list bullet</p>
+    <p style="Body Text Indent" wordLocation="/w:document/w:body[1]/w:p[35]" tagName="p" styleName="Body Text Indent" containerType="li" idGenerator="default" levelGroup="liContent" topicZone="body" level="2">Second body text indent under a list bullet</p>
+    <p style="List Bullet 2" wordLocation="/w:document/w:body[1]/w:p[36]" tagName="li" styleName="List Bullet 2" containerType="ul" level="2" topicZone="body">List bullet 2</p>
+    <p style="List Bullet 2" wordLocation="/w:document/w:body[1]/w:p[37]" tagName="li" styleName="List Bullet 2" containerType="ul" level="2" topicZone="body">Second List bullet 2</p>
+    <p style="Body Text Indent" wordLocation="/w:document/w:body[1]/w:p[38]" tagName="p" styleName="Body Text Indent" containerType="li" idGenerator="default" levelGroup="liContent" topicZone="body" level="3">Body Text Indent paragraph within a list bullet 2</p>
+    <p style="List Bullet" wordLocation="/w:document/w:body[1]/w:p[39]" tagName="li" styleName="List Bullet" containerType="ul" level="1" topicZone="body">Fourth list bullet</p>
+    <p style="Body Text" wordLocation="/w:document/w:body[1]/w:p[40]" tagName="p" styleName="Body Text" topicZone="body" level="1">Body text paragraph.</p>
+    <p style="Body Text" wordLocation="/w:document/w:body[1]/w:p[41]" tagName="p" styleName="Body Text" topicZone="body" level="1">Numbered lists:</p>
+    <p style="List Number" wordLocation="/w:document/w:body[1]/w:p[42]" tagName="li" styleName="List Number" containerType="ol" level="1" structureType="block" topicZone="body">List Number</p>
+    <p style="List Number" wordLocation="/w:document/w:body[1]/w:p[43]" tagName="li" styleName="List Number" containerType="ol" level="1" structureType="block" topicZone="body">Second List Number</p>
+    <p style="List Number" wordLocation="/w:document/w:body[1]/w:p[44]" tagName="li" styleName="List Number" containerType="ol" level="1" structureType="block" topicZone="body">Third List Number</p>
+    <p style="Body Text Indent" wordLocation="/w:document/w:body[1]/w:p[45]" tagName="p" styleName="Body Text Indent" containerType="li" idGenerator="default" levelGroup="liContent" topicZone="body" level="2">Body Text Indent within a list number</p>
+    <p style="List Number 2" wordLocation="/w:document/w:body[1]/w:p[46]" tagName="li" styleName="List Number 2" containerType="ol" level="2" structureType="block" topicZone="body">List Number 2</p>
+    <p style="List Number 2" wordLocation="/w:document/w:body[1]/w:p[47]" tagName="li" styleName="List Number 2" containerType="ol" level="2" structureType="block" topicZone="body">Second list Number 2 </p>
+    <p style="List Number" wordLocation="/w:document/w:body[1]/w:p[48]" tagName="li" styleName="List Number" containerType="ol" level="1" structureType="block" topicZone="body">Fourth List Number</p>
+    <p style="Normal" wordLocation="/w:document/w:body[1]/w:p[49]" tagName="p" styleName="Normal" topicZone="body" level="1">Note with nested list:</p>
+    <p style="Note Heading" wordLocation="/w:document/w:body[1]/w:p[50]" tagName="note" styleName="Note Heading" structureType="block" topicZone="body" level="1">
+      <bookmarkStart name="_GoBack" id="5"/>
+      <bookmarkEnd id="5"/>
+    </p>
+    <p style="List Bullet Note" wordLocation="/w:document/w:body[1]/w:p[51]" tagName="li" styleName="List Bullet Note" containerType="ul" levelGroup="notebody" topicZone="body" level="2">First item within note</p>
+    <p style="List Bullet Note" wordLocation="/w:document/w:body[1]/w:p[52]" tagName="li" styleName="List Bullet Note" containerType="ul" levelGroup="notebody" topicZone="body" level="2">Second item within note</p>
+    <p style="heading 1" wordLocation="/w:document/w:body[1]/w:p[53]" tagName="title" styleName="heading 1" structureType="topicTitle" level="1" topicZone="body" generatesTopicref="true" generatesTopic="true">
+      <topicrefProperties xmlns:xsi="http://www.w3.org/2001/XMLSchema-instance" xmlns="urn:public:dita4publishers.org:namespaces:word2dita:style2tagmap" topicrefType="chapter"/>
+      <topicProperties xmlns:xsi="http://www.w3.org/2001/XMLSchema-instance" xmlns="urn:public:dita4publishers.org:namespaces:word2dita:style2tagmap" topicDoc="yes" topicType="concept" bodyType="conbody" format="concept"/>
+      <bookmarkStart name="_Toc147629849" id="6"/>
+      Tables
+      <bookmarkEnd id="6"/>
+    </p>
+    <p style="Normal" wordLocation="/w:document/w:body[1]/w:p[54]" tagName="p" styleName="Normal" topicZone="body" level="1">This topic tests tables.</p>
+    <p style="Normal" wordLocation="/w:document/w:body[1]/w:p[55]" tagName="p" styleName="Normal" topicZone="body" level="1">Table with no header row:</p>
+    <table frame="all" calculatedWidth="442.8" styleId="table" structureType="block" tagName="table" topicZone="body">
+      <cols>
+        <col colwidth="147.60pt"/>
+        <col colwidth="147.60pt"/>
+        <col colwidth="147.60pt"/>
+      </cols>
+      <tr>
+        <td>
+          <p style="entry" wordLocation="/w:document/w:body[1]/w:tbl[1]/w:tr[1]/w:tc[1]/w:p[1]" tagName="p" styleId="copy" structureType="block" topicZone="body">R1C1</p>
+        </td>
+        <td>
+          <p style="entry" wordLocation="/w:document/w:body[1]/w:tbl[1]/w:tr[1]/w:tc[2]/w:p[1]" tagName="p" styleId="copy" structureType="block" topicZone="body">R1C2</p>
+        </td>
+        <td>
+          <p style="entry" wordLocation="/w:document/w:body[1]/w:tbl[1]/w:tr[1]/w:tc[3]/w:p[1]" tagName="p" styleId="copy" structureType="block" topicZone="body">R1C3</p>
+        </td>
+      </tr>
+      <tr>
+        <td>
+          <p style="entry" wordLocation="/w:document/w:body[1]/w:tbl[1]/w:tr[2]/w:tc[1]/w:p[1]" tagName="p" styleId="copy" structureType="block" topicZone="body">R2C1</p>
+        </td>
+        <td>
+          <p style="entry" wordLocation="/w:document/w:body[1]/w:tbl[1]/w:tr[2]/w:tc[2]/w:p[1]" tagName="p" styleId="copy" structureType="block" topicZone="body">R2C2</p>
+        </td>
+        <td>
+          <p style="entry" wordLocation="/w:document/w:body[1]/w:tbl[1]/w:tr[2]/w:tc[3]/w:p[1]" tagName="p" styleId="copy" structureType="block" topicZone="body">R2C3</p>
+        </td>
+      </tr>
+    </table>
+    <p style="Normal" wordLocation="/w:document/w:body[1]/w:p[56]" tagName="p" styleName="Normal" topicZone="body" level="1">Table With only header row:</p>
+    <table frame="all" calculatedWidth="442.8" styleId="table" structureType="block" tagName="table" topicZone="body">
+      <cols>
+        <col colwidth="147.60pt"/>
+        <col colwidth="147.60pt"/>
+        <col colwidth="147.60pt"/>
+      </cols>
+      <thead>
+        <tr>
+          <td>
+            <p style="entry" wordLocation="/w:document/w:body[1]/w:tbl[2]/w:tr[1]/w:tc[1]/w:p[1]" tagName="p" styleId="copy" structureType="block" topicZone="body">Header C1</p>
+          </td>
+          <td>
+            <p style="entry" wordLocation="/w:document/w:body[1]/w:tbl[2]/w:tr[1]/w:tc[2]/w:p[1]" tagName="p" styleId="copy" structureType="block" topicZone="body">Header C2 </p>
+          </td>
+          <td>
+            <p style="entry" wordLocation="/w:document/w:body[1]/w:tbl[2]/w:tr[1]/w:tc[3]/w:p[1]" tagName="p" styleId="copy" structureType="block" topicZone="body">Header C3</p>
+          </td>
+        </tr>
+      </thead>
+    </table>
+    <p style="Normal" wordLocation="/w:document/w:body[1]/w:p[57]" tagName="p" styleName="Normal" topicZone="body" level="1">Table with header and body:</p>
+    <table frame="all" calculatedWidth="442.8" styleId="table" structureType="block" tagName="table" topicZone="body">
+      <cols>
+        <col colwidth="110.70pt"/>
+        <col colwidth="110.70pt"/>
+        <col colwidth="110.70pt"/>
+        <col colwidth="110.70pt"/>
+      </cols>
+      <thead>
+        <tr>
+          <td>
+            <p style="entry" wordLocation="/w:document/w:body[1]/w:tbl[3]/w:tr[1]/w:tc[1]/w:p[1]" tagName="p" styleId="copy" structureType="block" topicZone="body">Header C1</p>
+          </td>
+          <td>
+            <p style="entry" wordLocation="/w:document/w:body[1]/w:tbl[3]/w:tr[1]/w:tc[2]/w:p[1]" tagName="p" styleId="copy" structureType="block" topicZone="body">Header C2</p>
+          </td>
+          <td>
+            <p style="entry" wordLocation="/w:document/w:body[1]/w:tbl[3]/w:tr[1]/w:tc[3]/w:p[1]" tagName="p" styleId="copy" structureType="block" topicZone="body">Header C3</p>
+          </td>
+          <td>
+            <p style="entry" wordLocation="/w:document/w:body[1]/w:tbl[3]/w:tr[1]/w:tc[4]/w:p[1]" tagName="p" styleId="copy" structureType="block" topicZone="body">Header C4</p>
+          </td>
+        </tr>
+      </thead>
+      <tr>
+        <td>
+          <p style="entry" wordLocation="/w:document/w:body[1]/w:tbl[3]/w:tr[2]/w:tc[1]/w:p[1]" tagName="p" styleId="copy" structureType="block" topicZone="body">R1C1</p>
+        </td>
+        <td>
+          <p style="entry" wordLocation="/w:document/w:body[1]/w:tbl[3]/w:tr[2]/w:tc[2]/w:p[1]" tagName="p" styleId="copy" structureType="block" topicZone="body">R1C2</p>
+        </td>
+        <td>
+          <p style="entry" wordLocation="/w:document/w:body[1]/w:tbl[3]/w:tr[2]/w:tc[3]/w:p[1]" tagName="p" styleId="copy" structureType="block" topicZone="body">R1C3</p>
+        </td>
+        <td>
+          <p style="entry" wordLocation="/w:document/w:body[1]/w:tbl[3]/w:tr[2]/w:tc[4]/w:p[1]" tagName="p" styleId="copy" structureType="block" topicZone="body">R1C4</p>
+        </td>
+      </tr>
+      <tr>
+        <td>
+          <p style="entry" wordLocation="/w:document/w:body[1]/w:tbl[3]/w:tr[3]/w:tc[1]/w:p[1]" tagName="p" styleId="copy" structureType="block" topicZone="body">R2C1</p>
+        </td>
+        <td>
+          <p style="entry" wordLocation="/w:document/w:body[1]/w:tbl[3]/w:tr[3]/w:tc[2]/w:p[1]" tagName="p" styleId="copy" structureType="block" topicZone="body">R2C2</p>
+        </td>
+        <td>
+          <p style="entry" wordLocation="/w:document/w:body[1]/w:tbl[3]/w:tr[3]/w:tc[3]/w:p[1]" tagName="p" styleId="copy" structureType="block" topicZone="body">R2C3</p>
+        </td>
+        <td>
+          <p style="entry" wordLocation="/w:document/w:body[1]/w:tbl[3]/w:tr[3]/w:tc[4]/w:p[1]" tagName="p" styleId="copy" structureType="block" topicZone="body">R2C4</p>
+        </td>
+      </tr>
+    </table>
+    <p style="Normal" wordLocation="/w:document/w:body[1]/w:p[58]" tagName="p" styleName="Normal" topicZone="body" level="1">Table with a different table style:</p>
+    <table frame="all" calculatedWidth="442.8" styleId="table" structureType="block" tagName="table" topicZone="body">
+      <cols>
+        <col colwidth="147.60pt"/>
+        <col colwidth="147.60pt"/>
+        <col colwidth="147.60pt"/>
+      </cols>
+      <tr>
+        <td>
+          <p style="entry" wordLocation="/w:document/w:body[1]/w:tbl[4]/w:tr[1]/w:tc[1]/w:p[1]" tagName="p" styleId="copy" structureType="block" topicZone="body">Table contemporary style</p>
+        </td>
+        <td>
+          <p style="entry" wordLocation="/w:document/w:body[1]/w:tbl[4]/w:tr[1]/w:tc[2]/w:p[1]" tagName="p" styleId="copy" structureType="block" topicZone="body">Header C2</p>
+        </td>
+        <td>
+          <p style="entry" wordLocation="/w:document/w:body[1]/w:tbl[4]/w:tr[1]/w:tc[3]/w:p[1]" tagName="p" styleId="copy" structureType="block" topicZone="body">Header C3</p>
+        </td>
+      </tr>
+      <tr>
+        <td>
+          <p style="entry" wordLocation="/w:document/w:body[1]/w:tbl[4]/w:tr[2]/w:tc[1]/w:p[1]" tagName="p" styleId="copy" structureType="block" topicZone="body">R1 C1</p>
+        </td>
+        <td>
+          <p style="entry" wordLocation="/w:document/w:body[1]/w:tbl[4]/w:tr[2]/w:tc[2]/w:p[1]" tagName="p" styleId="copy" structureType="block" topicZone="body">R1 C2</p>
+        </td>
+        <td>
+          <p style="entry" wordLocation="/w:document/w:body[1]/w:tbl[4]/w:tr[2]/w:tc[3]/w:p[1]" tagName="p" styleId="copy" structureType="block" topicZone="body">R1 C3</p>
+        </td>
+      </tr>
+      <tr>
+        <td>
+          <p style="entry" wordLocation="/w:document/w:body[1]/w:tbl[4]/w:tr[3]/w:tc[1]/w:p[1]" tagName="p" styleId="copy" structureType="block" topicZone="body">R2 C2</p>
+        </td>
+        <td>
+          <p style="entry" wordLocation="/w:document/w:body[1]/w:tbl[4]/w:tr[3]/w:tc[2]/w:p[1]" tagName="p" styleId="copy" structureType="block" topicZone="body">R2 C2</p>
+        </td>
+        <td>
+          <p style="entry" wordLocation="/w:document/w:body[1]/w:tbl[4]/w:tr[3]/w:tc[3]/w:p[1]" tagName="p" styleId="copy" structureType="block" topicZone="body">R2 C3</p>
+        </td>
+      </tr>
+    </table>
+    <p style="Normal" wordLocation="/w:document/w:body[1]/w:p[59]" tagName="p" styleName="Normal" topicZone="body" level="1">After the last table.</p>
+  </body>
+</document>
+</file>
+
+<file path=word/dita/simpleWpDocLevelFixup.xml><?xml version="1.0" encoding="utf-8"?>
+<document xmlns:rels="http://schemas.openxmlformats.org/package/2006/relationships" xmlns:rsiwp="http://reallysi.com/namespaces/generic-wordprocessing-xml" xmlns:stylemap="urn:public:dita4publishers.org:namespaces:word2dita:style2tagmap" xmlns="http://reallysi.com/namespaces/generic-wordprocessing-xml" sourceDoc="zip:file:/Users/ekimber/workspace-d4p/d4p-word2dita/sample-data/word2dita/dynamic_levels/word/word2bookmap_dynamic_levels.docx!/word/document.xml">
+  <body>
+    <p style="Title" wordLocation="/w:document/w:body[1]/w:p[1]" tagName="title" styleName="Title" level="0" structureType="mapTitle" topicZone="body" generatesMap="true">
+      <mapProperties xmlns:xsi="http://www.w3.org/2001/XMLSchema-instance" xmlns="urn:public:dita4publishers.org:namespaces:word2dita:style2tagmap" format="bookmap" prologType="topicmeta" tagName="title"/>
+      Publication Title
+    </p>
+    <p style="heading 1" wordLocation="/w:document/w:body[1]/w:p[8]" tagName="title" styleName="heading 1" structureType="topicTitle" level="1" topicZone="body" generatesTopicref="true" generatesTopic="true">
+      <topicrefProperties xmlns:xsi="http://www.w3.org/2001/XMLSchema-instance" xmlns="urn:public:dita4publishers.org:namespaces:word2dita:style2tagmap" topicrefType="chapter"/>
+      <topicProperties xmlns:xsi="http://www.w3.org/2001/XMLSchema-instance" xmlns="urn:public:dita4publishers.org:namespaces:word2dita:style2tagmap" topicDoc="yes" topicType="concept" bodyType="conbody" format="concept"/>
+      <bookmarkStart name="_Toc147629844" id="0"/>
+      Heading 1
+      <bookmarkEnd id="0"/>
+    </p>
+    <p style="Normal" wordLocation="/w:document/w:body[1]/w:p[9]" tagName="p" styleName="Normal" topicZone="body" level="1">Normal paragraph following heading 1</p>
+    <p style="Sidebar" wordLocation="/w:document/w:body[1]/w:p[10]" tagName="title" styleName="Sidebar" structureType="topicTitle" levelGroup="sidebar" topicZone="body" generatesTopicref="true" generatesTopic="true" level="2">
+      <topicrefProperties xmlns:xsi="http://www.w3.org/2001/XMLSchema-instance" xmlns="urn:public:dita4publishers.org:namespaces:word2dita:style2tagmap" topicrefType="topicref"/>
+      <topicProperties xmlns:xsi="http://www.w3.org/2001/XMLSchema-instance" xmlns="urn:public:dita4publishers.org:namespaces:word2dita:style2tagmap" topicDoc="yes" topicType="sidebar" bodyType="body" format="sidebar"/>
+      Sidebar A
+    </p>
+    <p style="Normal" wordLocation="/w:document/w:body[1]/w:p[11]" tagName="p" styleName="Normal" topicZone="body" level="1">This is a sidebar under a H1</p>
+    <p style="heading 2" wordLocation="/w:document/w:body[1]/w:p[12]" tagName="title" styleName="heading 2" structureType="topicTitle" level="2" topicZone="body" generatesTopicref="true" generatesTopic="true">
+      <topicrefProperties xmlns:xsi="http://www.w3.org/2001/XMLSchema-instance" xmlns="urn:public:dita4publishers.org:namespaces:word2dita:style2tagmap" topicrefType="topicref"/>
+      <topicProperties xmlns:xsi="http://www.w3.org/2001/XMLSchema-instance" xmlns="urn:public:dita4publishers.org:namespaces:word2dita:style2tagmap" topicDoc="yes" topicType="concept" bodyType="conbody" format="concept"/>
+      <bookmarkStart name="_Toc147629845" id="1"/>
+      Heading 2
+      <bookmarkEnd id="1"/>
+    </p>
+    <p style="Normal" wordLocation="/w:document/w:body[1]/w:p[13]" tagName="p" styleName="Normal" topicZone="body" level="1">Normal paragraph following heading 2</p>
+    <p style="Sidebar" wordLocation="/w:document/w:body[1]/w:p[14]" tagName="title" styleName="Sidebar" structureType="topicTitle" levelGroup="sidebar" topicZone="body" generatesTopicref="true" generatesTopic="true" level="3">
+      <topicrefProperties xmlns:xsi="http://www.w3.org/2001/XMLSchema-instance" xmlns="urn:public:dita4publishers.org:namespaces:word2dita:style2tagmap" topicrefType="topicref"/>
+      <topicProperties xmlns:xsi="http://www.w3.org/2001/XMLSchema-instance" xmlns="urn:public:dita4publishers.org:namespaces:word2dita:style2tagmap" topicDoc="yes" topicType="sidebar" bodyType="body" format="sidebar"/>
+      <bookmarkStart name="_Toc147629846" id="2"/>
+      Sidebar B
+    </p>
+    <p style="Normal" wordLocation="/w:document/w:body[1]/w:p[15]" tagName="p" styleName="Normal" topicZone="body" level="1">This is a sidebar under a H2</p>
+    <p style="Sidebar" wordLocation="/w:document/w:body[1]/w:p[16]" tagName="title" styleName="Sidebar" structureType="topicTitle" levelGroup="sidebar" topicZone="body" generatesTopicref="true" generatesTopic="true" level="3">
+      <topicrefProperties xmlns:xsi="http://www.w3.org/2001/XMLSchema-instance" xmlns="urn:public:dita4publishers.org:namespaces:word2dita:style2tagmap" topicrefType="topicref"/>
+      <topicProperties xmlns:xsi="http://www.w3.org/2001/XMLSchema-instance" xmlns="urn:public:dita4publishers.org:namespaces:word2dita:style2tagmap" topicDoc="yes" topicType="sidebar" bodyType="body" format="sidebar"/>
+      Sidebar B’
+    </p>
+    <p style="Normal" wordLocation="/w:document/w:body[1]/w:p[17]" tagName="p" styleName="Normal" topicZone="body" level="1">This is a second sidebar under a H2</p>
+    <p style="Subtopic" wordLocation="/w:document/w:body[1]/w:p[18]" tagName="title" styleName="Subtopic" structureType="topicTitle" levelGroup="subtopic-01" topicZone="body" generatesTopicref="true" generatesTopic="true" level="4">
+      <topicrefProperties xmlns:xsi="http://www.w3.org/2001/XMLSchema-instance" xmlns="urn:public:dita4publishers.org:namespaces:word2dita:style2tagmap" topicrefType="topicref"/>
+      <topicProperties xmlns:xsi="http://www.w3.org/2001/XMLSchema-instance" xmlns="urn:public:dita4publishers.org:namespaces:word2dita:style2tagmap" topicDoc="yes" topicType="subsection" bodyType="body" format="subsection"/>
+      Subtopic B.1
+    </p>
+    <p style="Normal" wordLocation="/w:document/w:body[1]/w:p[19]" tagName="p" styleName="Normal" topicZone="body" level="1">This is a subtopic under a sidebar</p>
+    <p style="heading 3" wordLocation="/w:document/w:body[1]/w:p[20]" tagName="title" styleName="heading 3" structureType="topicTitle" level="3" topicZone="body" generatesTopicref="true" generatesTopic="true">
+      <topicrefProperties xmlns:xsi="http://www.w3.org/2001/XMLSchema-instance" xmlns="urn:public:dita4publishers.org:namespaces:word2dita:style2tagmap" topicrefType="topicref"/>
+      <topicProperties xmlns:xsi="http://www.w3.org/2001/XMLSchema-instance" xmlns="urn:public:dita4publishers.org:namespaces:word2dita:style2tagmap" topicDoc="yes" topicType="concept" bodyType="conbody" format="concept"/>
+      Heading 3
+      <bookmarkEnd id="2"/>
+    </p>
+    <p style="Normal" wordLocation="/w:document/w:body[1]/w:p[21]" tagName="p" styleName="Normal" topicZone="body" level="1">Normal paragraph following heading 3</p>
+    <p style="Subtopic" wordLocation="/w:document/w:body[1]/w:p[22]" tagName="title" styleName="Subtopic" structureType="topicTitle" levelGroup="subtopic-01" topicZone="body" generatesTopicref="true" generatesTopic="true" level="4">
+      <topicrefProperties xmlns:xsi="http://www.w3.org/2001/XMLSchema-instance" xmlns="urn:public:dita4publishers.org:namespaces:word2dita:style2tagmap" topicrefType="topicref"/>
+      <topicProperties xmlns:xsi="http://www.w3.org/2001/XMLSchema-instance" xmlns="urn:public:dita4publishers.org:namespaces:word2dita:style2tagmap" topicDoc="yes" topicType="subsection" bodyType="body" format="subsection"/>
+      <bookmarkStart name="_Toc147629847" id="3"/>
+      Subtopic 3.1
+    </p>
+    <p style="Normal" wordLocation="/w:document/w:body[1]/w:p[23]" tagName="p" styleName="Normal" topicZone="body" level="1">This is a subtopic under an H3</p>
+    <p style="Subtopic 2" wordLocation="/w:document/w:body[1]/w:p[24]" tagName="title" styleName="Subtopic 2" structureType="topicTitle" levelGroup="subtopic-02" topicZone="body" generatesTopicref="true" generatesTopic="true" level="5">
+      <topicrefProperties xmlns:xsi="http://www.w3.org/2001/XMLSchema-instance" xmlns="urn:public:dita4publishers.org:namespaces:word2dita:style2tagmap" topicrefType="topicref"/>
+      <topicProperties xmlns:xsi="http://www.w3.org/2001/XMLSchema-instance" xmlns="urn:public:dita4publishers.org:namespaces:word2dita:style2tagmap" topicDoc="yes" topicType="subsection" bodyType="body" format="subsection"/>
+      Subtopic 3.1.1
+    </p>
+    <p style="Normal" wordLocation="/w:document/w:body[1]/w:p[25]" tagName="p" styleName="Normal" topicZone="body" level="1">This is a subtopic under a subtopic</p>
+    <p style="heading 4" wordLocation="/w:document/w:body[1]/w:p[26]" tagName="title" styleName="heading 4" structureType="topicTitle" level="4" topicZone="body" generatesTopicref="true" generatesTopic="true">
+      <topicrefProperties xmlns:xsi="http://www.w3.org/2001/XMLSchema-instance" xmlns="urn:public:dita4publishers.org:namespaces:word2dita:style2tagmap" topicrefType="topicref"/>
+      <topicProperties xmlns:xsi="http://www.w3.org/2001/XMLSchema-instance" xmlns="urn:public:dita4publishers.org:namespaces:word2dita:style2tagmap" topicDoc="yes" topicType="concept" bodyType="conbody" format="concept"/>
+      Heading 4
+      <bookmarkEnd id="3"/>
+    </p>
+    <p style="Normal" wordLocation="/w:document/w:body[1]/w:p[27]" tagName="p" styleName="Normal" topicZone="body" level="1">Normal paragraph following heading 4</p>
+    <p style="heading 1" wordLocation="/w:document/w:body[1]/w:p[28]" tagName="title" styleName="heading 1" structureType="topicTitle" level="1" topicZone="body" generatesTopicref="true" generatesTopic="true">
+      <topicrefProperties xmlns:xsi="http://www.w3.org/2001/XMLSchema-instance" xmlns="urn:public:dita4publishers.org:namespaces:word2dita:style2tagmap" topicrefType="chapter"/>
+      <topicProperties xmlns:xsi="http://www.w3.org/2001/XMLSchema-instance" xmlns="urn:public:dita4publishers.org:namespaces:word2dita:style2tagmap" topicDoc="yes" topicType="concept" bodyType="conbody" format="concept"/>
+      <bookmarkStart name="_Toc147629848" id="4"/>
+      Lists
+      <bookmarkEnd id="4"/>
+    </p>
+    <p style="Normal" wordLocation="/w:document/w:body[1]/w:p[29]" tagName="p" styleName="Normal" topicZone="body" level="1">This topic tests list style mapping</p>
+    <p style="Normal" wordLocation="/w:document/w:body[1]/w:p[30]" tagName="p" styleName="Normal" topicZone="body" level="1">Bulleted lists:</p>
+    <p style="List Bullet" wordLocation="/w:document/w:body[1]/w:p[31]" tagName="li" styleName="List Bullet" containerType="ul" level="1" topicZone="body">List bullet</p>
+    <p style="List Bullet" wordLocation="/w:document/w:body[1]/w:p[32]" tagName="li" styleName="List Bullet" containerType="ul" level="1" topicZone="body">Second List bullet</p>
+    <p style="List Bullet" wordLocation="/w:document/w:body[1]/w:p[33]" tagName="li" styleName="List Bullet" containerType="ul" level="1" topicZone="body">Third List bullet</p>
+    <p style="Body Text Indent" wordLocation="/w:document/w:body[1]/w:p[34]" tagName="p" styleName="Body Text Indent" containerType="li" idGenerator="default" levelGroup="liContent" topicZone="body" level="2">Body Text Indent paragraph within a list bullet</p>
+    <p style="Body Text Indent" wordLocation="/w:document/w:body[1]/w:p[35]" tagName="p" styleName="Body Text Indent" containerType="li" idGenerator="default" levelGroup="liContent" topicZone="body" level="2">Second body text indent under a list bullet</p>
+    <p style="List Bullet 2" wordLocation="/w:document/w:body[1]/w:p[36]" tagName="li" styleName="List Bullet 2" containerType="ul" level="2" topicZone="body">List bullet 2</p>
+    <p style="List Bullet 2" wordLocation="/w:document/w:body[1]/w:p[37]" tagName="li" styleName="List Bullet 2" containerType="ul" level="2" topicZone="body">Second List bullet 2</p>
+    <p style="Body Text Indent" wordLocation="/w:document/w:body[1]/w:p[38]" tagName="p" styleName="Body Text Indent" containerType="li" idGenerator="default" levelGroup="liContent" topicZone="body" level="3">Body Text Indent paragraph within a list bullet 2</p>
+    <p style="List Bullet" wordLocation="/w:document/w:body[1]/w:p[39]" tagName="li" styleName="List Bullet" containerType="ul" level="1" topicZone="body">Fourth list bullet</p>
+    <p style="Body Text" wordLocation="/w:document/w:body[1]/w:p[40]" tagName="p" styleName="Body Text" topicZone="body" level="1">Body text paragraph.</p>
+    <p style="Body Text" wordLocation="/w:document/w:body[1]/w:p[41]" tagName="p" styleName="Body Text" topicZone="body" level="1">Numbered lists:</p>
+    <p style="List Number" wordLocation="/w:document/w:body[1]/w:p[42]" tagName="li" styleName="List Number" containerType="ol" level="1" structureType="block" topicZone="body">List Number</p>
+    <p style="List Number" wordLocation="/w:document/w:body[1]/w:p[43]" tagName="li" styleName="List Number" containerType="ol" level="1" structureType="block" topicZone="body">Second List Number</p>
+    <p style="List Number" wordLocation="/w:document/w:body[1]/w:p[44]" tagName="li" styleName="List Number" containerType="ol" level="1" structureType="block" topicZone="body">Third List Number</p>
+    <p style="Body Text Indent" wordLocation="/w:document/w:body[1]/w:p[45]" tagName="p" styleName="Body Text Indent" containerType="li" idGenerator="default" levelGroup="liContent" topicZone="body" level="2">Body Text Indent within a list number</p>
+    <p style="List Number 2" wordLocation="/w:document/w:body[1]/w:p[46]" tagName="li" styleName="List Number 2" containerType="ol" level="2" structureType="block" topicZone="body">List Number 2</p>
+    <p style="List Number 2" wordLocation="/w:document/w:body[1]/w:p[47]" tagName="li" styleName="List Number 2" containerType="ol" level="2" structureType="block" topicZone="body">Second list Number 2 </p>
+    <p style="List Number" wordLocation="/w:document/w:body[1]/w:p[48]" tagName="li" styleName="List Number" containerType="ol" level="1" structureType="block" topicZone="body">Fourth List Number</p>
+    <p style="Normal" wordLocation="/w:document/w:body[1]/w:p[49]" tagName="p" styleName="Normal" topicZone="body" level="1">Note with nested list:</p>
+    <p style="Note Heading" wordLocation="/w:document/w:body[1]/w:p[50]" tagName="note" styleName="Note Heading" structureType="block" topicZone="body" level="1">
+      <bookmarkStart name="_GoBack" id="5"/>
+      <bookmarkEnd id="5"/>
+    </p>
+    <p style="List Bullet Note" wordLocation="/w:document/w:body[1]/w:p[51]" tagName="li" styleName="List Bullet Note" containerType="ul" levelGroup="notebody" topicZone="body" level="2">First item within note</p>
+    <p style="List Bullet Note" wordLocation="/w:document/w:body[1]/w:p[52]" tagName="li" styleName="List Bullet Note" containerType="ul" levelGroup="notebody" topicZone="body" level="2">Second item within note</p>
+    <p style="heading 1" wordLocation="/w:document/w:body[1]/w:p[53]" tagName="title" styleName="heading 1" structureType="topicTitle" level="1" topicZone="body" generatesTopicref="true" generatesTopic="true">
+      <topicrefProperties xmlns:xsi="http://www.w3.org/2001/XMLSchema-instance" xmlns="urn:public:dita4publishers.org:namespaces:word2dita:style2tagmap" topicrefType="chapter"/>
+      <topicProperties xmlns:xsi="http://www.w3.org/2001/XMLSchema-instance" xmlns="urn:public:dita4publishers.org:namespaces:word2dita:style2tagmap" topicDoc="yes" topicType="concept" bodyType="conbody" format="concept"/>
+      <bookmarkStart name="_Toc147629849" id="6"/>
+      Tables
+      <bookmarkEnd id="6"/>
+    </p>
+    <p style="Normal" wordLocation="/w:document/w:body[1]/w:p[54]" tagName="p" styleName="Normal" topicZone="body" level="1">This topic tests tables.</p>
+    <p style="Normal" wordLocation="/w:document/w:body[1]/w:p[55]" tagName="p" styleName="Normal" topicZone="body" level="1">Table with no header row:</p>
+    <table frame="all" calculatedWidth="442.8" styleId="table" structureType="block" tagName="table" topicZone="body">
+      <cols>
+        <col colwidth="147.60pt"/>
+        <col colwidth="147.60pt"/>
+        <col colwidth="147.60pt"/>
+      </cols>
+      <tr>
+        <td>
+          <p style="entry" wordLocation="/w:document/w:body[1]/w:tbl[1]/w:tr[1]/w:tc[1]/w:p[1]" tagName="p" styleId="copy" structureType="block" topicZone="body">R1C1</p>
+        </td>
+        <td>
+          <p style="entry" wordLocation="/w:document/w:body[1]/w:tbl[1]/w:tr[1]/w:tc[2]/w:p[1]" tagName="p" styleId="copy" structureType="block" topicZone="body">R1C2</p>
+        </td>
+        <td>
+          <p style="entry" wordLocation="/w:document/w:body[1]/w:tbl[1]/w:tr[1]/w:tc[3]/w:p[1]" tagName="p" styleId="copy" structureType="block" topicZone="body">R1C3</p>
+        </td>
+      </tr>
+      <tr>
+        <td>
+          <p style="entry" wordLocation="/w:document/w:body[1]/w:tbl[1]/w:tr[2]/w:tc[1]/w:p[1]" tagName="p" styleId="copy" structureType="block" topicZone="body">R2C1</p>
+        </td>
+        <td>
+          <p style="entry" wordLocation="/w:document/w:body[1]/w:tbl[1]/w:tr[2]/w:tc[2]/w:p[1]" tagName="p" styleId="copy" structureType="block" topicZone="body">R2C2</p>
+        </td>
+        <td>
+          <p style="entry" wordLocation="/w:document/w:body[1]/w:tbl[1]/w:tr[2]/w:tc[3]/w:p[1]" tagName="p" styleId="copy" structureType="block" topicZone="body">R2C3</p>
+        </td>
+      </tr>
+    </table>
+    <p style="Normal" wordLocation="/w:document/w:body[1]/w:p[56]" tagName="p" styleName="Normal" topicZone="body" level="1">Table With only header row:</p>
+    <table frame="all" calculatedWidth="442.8" styleId="table" structureType="block" tagName="table" topicZone="body">
+      <cols>
+        <col colwidth="147.60pt"/>
+        <col colwidth="147.60pt"/>
+        <col colwidth="147.60pt"/>
+      </cols>
+      <thead>
+        <tr>
+          <td>
+            <p style="entry" wordLocation="/w:document/w:body[1]/w:tbl[2]/w:tr[1]/w:tc[1]/w:p[1]" tagName="p" styleId="copy" structureType="block" topicZone="body">Header C1</p>
+          </td>
+          <td>
+            <p style="entry" wordLocation="/w:document/w:body[1]/w:tbl[2]/w:tr[1]/w:tc[2]/w:p[1]" tagName="p" styleId="copy" structureType="block" topicZone="body">Header C2 </p>
+          </td>
+          <td>
+            <p style="entry" wordLocation="/w:document/w:body[1]/w:tbl[2]/w:tr[1]/w:tc[3]/w:p[1]" tagName="p" styleId="copy" structureType="block" topicZone="body">Header C3</p>
+          </td>
+        </tr>
+      </thead>
+    </table>
+    <p style="Normal" wordLocation="/w:document/w:body[1]/w:p[57]" tagName="p" styleName="Normal" topicZone="body" level="1">Table with header and body:</p>
+    <table frame="all" calculatedWidth="442.8" styleId="table" structureType="block" tagName="table" topicZone="body">
+      <cols>
+        <col colwidth="110.70pt"/>
+        <col colwidth="110.70pt"/>
+        <col colwidth="110.70pt"/>
+        <col colwidth="110.70pt"/>
+      </cols>
+      <thead>
+        <tr>
+          <td>
+            <p style="entry" wordLocation="/w:document/w:body[1]/w:tbl[3]/w:tr[1]/w:tc[1]/w:p[1]" tagName="p" styleId="copy" structureType="block" topicZone="body">Header C1</p>
+          </td>
+          <td>
+            <p style="entry" wordLocation="/w:document/w:body[1]/w:tbl[3]/w:tr[1]/w:tc[2]/w:p[1]" tagName="p" styleId="copy" structureType="block" topicZone="body">Header C2</p>
+          </td>
+          <td>
+            <p style="entry" wordLocation="/w:document/w:body[1]/w:tbl[3]/w:tr[1]/w:tc[3]/w:p[1]" tagName="p" styleId="copy" structureType="block" topicZone="body">Header C3</p>
+          </td>
+          <td>
+            <p style="entry" wordLocation="/w:document/w:body[1]/w:tbl[3]/w:tr[1]/w:tc[4]/w:p[1]" tagName="p" styleId="copy" structureType="block" topicZone="body">Header C4</p>
+          </td>
+        </tr>
+      </thead>
+      <tr>
+        <td>
+          <p style="entry" wordLocation="/w:document/w:body[1]/w:tbl[3]/w:tr[2]/w:tc[1]/w:p[1]" tagName="p" styleId="copy" structureType="block" topicZone="body">R1C1</p>
+        </td>
+        <td>
+          <p style="entry" wordLocation="/w:document/w:body[1]/w:tbl[3]/w:tr[2]/w:tc[2]/w:p[1]" tagName="p" styleId="copy" structureType="block" topicZone="body">R1C2</p>
+        </td>
+        <td>
+          <p style="entry" wordLocation="/w:document/w:body[1]/w:tbl[3]/w:tr[2]/w:tc[3]/w:p[1]" tagName="p" styleId="copy" structureType="block" topicZone="body">R1C3</p>
+        </td>
+        <td>
+          <p style="entry" wordLocation="/w:document/w:body[1]/w:tbl[3]/w:tr[2]/w:tc[4]/w:p[1]" tagName="p" styleId="copy" structureType="block" topicZone="body">R1C4</p>
+        </td>
+      </tr>
+      <tr>
+        <td>
+          <p style="entry" wordLocation="/w:document/w:body[1]/w:tbl[3]/w:tr[3]/w:tc[1]/w:p[1]" tagName="p" styleId="copy" structureType="block" topicZone="body">R2C1</p>
+        </td>
+        <td>
+          <p style="entry" wordLocation="/w:document/w:body[1]/w:tbl[3]/w:tr[3]/w:tc[2]/w:p[1]" tagName="p" styleId="copy" structureType="block" topicZone="body">R2C2</p>
+        </td>
+        <td>
+          <p style="entry" wordLocation="/w:document/w:body[1]/w:tbl[3]/w:tr[3]/w:tc[3]/w:p[1]" tagName="p" styleId="copy" structureType="block" topicZone="body">R2C3</p>
+        </td>
+        <td>
+          <p style="entry" wordLocation="/w:document/w:body[1]/w:tbl[3]/w:tr[3]/w:tc[4]/w:p[1]" tagName="p" styleId="copy" structureType="block" topicZone="body">R2C4</p>
+        </td>
+      </tr>
+    </table>
+    <p style="Normal" wordLocation="/w:document/w:body[1]/w:p[58]" tagName="p" styleName="Normal" topicZone="body" level="1">Table with a different table style:</p>
+    <table frame="all" calculatedWidth="442.8" styleId="table" structureType="block" tagName="table" topicZone="body">
+      <cols>
+        <col colwidth="147.60pt"/>
+        <col colwidth="147.60pt"/>
+        <col colwidth="147.60pt"/>
+      </cols>
+      <tr>
+        <td>
+          <p style="entry" wordLocation="/w:document/w:body[1]/w:tbl[4]/w:tr[1]/w:tc[1]/w:p[1]" tagName="p" styleId="copy" structureType="block" topicZone="body">Table contemporary style</p>
+        </td>
+        <td>
+          <p style="entry" wordLocation="/w:document/w:body[1]/w:tbl[4]/w:tr[1]/w:tc[2]/w:p[1]" tagName="p" styleId="copy" structureType="block" topicZone="body">Header C2</p>
+        </td>
+        <td>
+          <p style="entry" wordLocation="/w:document/w:body[1]/w:tbl[4]/w:tr[1]/w:tc[3]/w:p[1]" tagName="p" styleId="copy" structureType="block" topicZone="body">Header C3</p>
+        </td>
+      </tr>
+      <tr>
+        <td>
+          <p style="entry" wordLocation="/w:document/w:body[1]/w:tbl[4]/w:tr[2]/w:tc[1]/w:p[1]" tagName="p" styleId="copy" structureType="block" topicZone="body">R1 C1</p>
+        </td>
+        <td>
+          <p style="entry" wordLocation="/w:document/w:body[1]/w:tbl[4]/w:tr[2]/w:tc[2]/w:p[1]" tagName="p" styleId="copy" structureType="block" topicZone="body">R1 C2</p>
+        </td>
+        <td>
+          <p style="entry" wordLocation="/w:document/w:body[1]/w:tbl[4]/w:tr[2]/w:tc[3]/w:p[1]" tagName="p" styleId="copy" structureType="block" topicZone="body">R1 C3</p>
+        </td>
+      </tr>
+      <tr>
+        <td>
+          <p style="entry" wordLocation="/w:document/w:body[1]/w:tbl[4]/w:tr[3]/w:tc[1]/w:p[1]" tagName="p" styleId="copy" structureType="block" topicZone="body">R2 C2</p>
+        </td>
+        <td>
+          <p style="entry" wordLocation="/w:document/w:body[1]/w:tbl[4]/w:tr[3]/w:tc[2]/w:p[1]" tagName="p" styleId="copy" structureType="block" topicZone="body">R2 C2</p>
+        </td>
+        <td>
+          <p style="entry" wordLocation="/w:document/w:body[1]/w:tbl[4]/w:tr[3]/w:tc[3]/w:p[1]" tagName="p" styleId="copy" structureType="block" topicZone="body">R2 C3</p>
+        </td>
+      </tr>
+    </table>
+    <p style="Normal" wordLocation="/w:document/w:body[1]/w:p[59]" tagName="p" styleName="Normal" topicZone="body" level="1">After the last table.</p>
+  </body>
+</document>
+</file>
+
+<file path=word/dita/simpleWpDocMathTypeFixup.xml><?xml version="1.0" encoding="utf-8"?>
+<document xmlns:rels="http://schemas.openxmlformats.org/package/2006/relationships" xmlns:rsiwp="http://reallysi.com/namespaces/generic-wordprocessing-xml" xmlns:stylemap="urn:public:dita4publishers.org:namespaces:word2dita:style2tagmap" xmlns="http://reallysi.com/namespaces/generic-wordprocessing-xml" sourceDoc="zip:file:/Users/ekimber/workspace-d4p/d4p-word2dita/sample-data/word2dita/dynamic_levels/word/word2bookmap_dynamic_levels.docx!/word/document.xml">
+  <body>
+    <p style="Title" wordLocation="/w:document/w:body[1]/w:p[1]" tagName="title" styleName="Title" level="0" structureType="mapTitle" topicZone="body" generatesMap="true">
+      <mapProperties xmlns:xsi="http://www.w3.org/2001/XMLSchema-instance" xmlns="urn:public:dita4publishers.org:namespaces:word2dita:style2tagmap" format="bookmap" prologType="topicmeta" tagName="title"/>
+      Publication Title
+    </p>
+    <p style="heading 1" wordLocation="/w:document/w:body[1]/w:p[8]" tagName="title" styleName="heading 1" structureType="topicTitle" level="1" topicZone="body" generatesTopicref="true" generatesTopic="true">
+      <topicrefProperties xmlns:xsi="http://www.w3.org/2001/XMLSchema-instance" xmlns="urn:public:dita4publishers.org:namespaces:word2dita:style2tagmap" topicrefType="chapter"/>
+      <topicProperties xmlns:xsi="http://www.w3.org/2001/XMLSchema-instance" xmlns="urn:public:dita4publishers.org:namespaces:word2dita:style2tagmap" topicDoc="yes" topicType="concept" bodyType="conbody" format="concept"/>
+      <bookmarkStart name="_Toc147629844" id="0"/>
+      Heading 1
+      <bookmarkEnd id="0"/>
+    </p>
+    <p style="Normal" wordLocation="/w:document/w:body[1]/w:p[9]" tagName="p" styleName="Normal" topicZone="body" level="1">Normal paragraph following heading 1</p>
+    <p style="Sidebar" wordLocation="/w:document/w:body[1]/w:p[10]" tagName="title" styleName="Sidebar" structureType="topicTitle" levelGroup="sidebar" topicZone="body" generatesTopicref="true" generatesTopic="true" level="2">
+      <topicrefProperties xmlns:xsi="http://www.w3.org/2001/XMLSchema-instance" xmlns="urn:public:dita4publishers.org:namespaces:word2dita:style2tagmap" topicrefType="topicref"/>
+      <topicProperties xmlns:xsi="http://www.w3.org/2001/XMLSchema-instance" xmlns="urn:public:dita4publishers.org:namespaces:word2dita:style2tagmap" topicDoc="yes" topicType="sidebar" bodyType="body" format="sidebar"/>
+      Sidebar A
+    </p>
+    <p style="Normal" wordLocation="/w:document/w:body[1]/w:p[11]" tagName="p" styleName="Normal" topicZone="body" level="1">This is a sidebar under a H1</p>
+    <p style="heading 2" wordLocation="/w:document/w:body[1]/w:p[12]" tagName="title" styleName="heading 2" structureType="topicTitle" level="2" topicZone="body" generatesTopicref="true" generatesTopic="true">
+      <topicrefProperties xmlns:xsi="http://www.w3.org/2001/XMLSchema-instance" xmlns="urn:public:dita4publishers.org:namespaces:word2dita:style2tagmap" topicrefType="topicref"/>
+      <topicProperties xmlns:xsi="http://www.w3.org/2001/XMLSchema-instance" xmlns="urn:public:dita4publishers.org:namespaces:word2dita:style2tagmap" topicDoc="yes" topicType="concept" bodyType="conbody" format="concept"/>
+      <bookmarkStart name="_Toc147629845" id="1"/>
+      Heading 2
+      <bookmarkEnd id="1"/>
+    </p>
+    <p style="Normal" wordLocation="/w:document/w:body[1]/w:p[13]" tagName="p" styleName="Normal" topicZone="body" level="1">Normal paragraph following heading 2</p>
+    <p style="Sidebar" wordLocation="/w:document/w:body[1]/w:p[14]" tagName="title" styleName="Sidebar" structureType="topicTitle" levelGroup="sidebar" topicZone="body" generatesTopicref="true" generatesTopic="true" level="3">
+      <topicrefProperties xmlns:xsi="http://www.w3.org/2001/XMLSchema-instance" xmlns="urn:public:dita4publishers.org:namespaces:word2dita:style2tagmap" topicrefType="topicref"/>
+      <topicProperties xmlns:xsi="http://www.w3.org/2001/XMLSchema-instance" xmlns="urn:public:dita4publishers.org:namespaces:word2dita:style2tagmap" topicDoc="yes" topicType="sidebar" bodyType="body" format="sidebar"/>
+      <bookmarkStart name="_Toc147629846" id="2"/>
+      Sidebar B
+    </p>
+    <p style="Normal" wordLocation="/w:document/w:body[1]/w:p[15]" tagName="p" styleName="Normal" topicZone="body" level="1">This is a sidebar under a H2</p>
+    <p style="Sidebar" wordLocation="/w:document/w:body[1]/w:p[16]" tagName="title" styleName="Sidebar" structureType="topicTitle" levelGroup="sidebar" topicZone="body" generatesTopicref="true" generatesTopic="true" level="3">
+      <topicrefProperties xmlns:xsi="http://www.w3.org/2001/XMLSchema-instance" xmlns="urn:public:dita4publishers.org:namespaces:word2dita:style2tagmap" topicrefType="topicref"/>
+      <topicProperties xmlns:xsi="http://www.w3.org/2001/XMLSchema-instance" xmlns="urn:public:dita4publishers.org:namespaces:word2dita:style2tagmap" topicDoc="yes" topicType="sidebar" bodyType="body" format="sidebar"/>
+      Sidebar B’
+    </p>
+    <p style="Normal" wordLocation="/w:document/w:body[1]/w:p[17]" tagName="p" styleName="Normal" topicZone="body" level="1">This is a second sidebar under a H2</p>
+    <p style="Subtopic" wordLocation="/w:document/w:body[1]/w:p[18]" tagName="title" styleName="Subtopic" structureType="topicTitle" levelGroup="subtopic-01" topicZone="body" generatesTopicref="true" generatesTopic="true" level="4">
+      <topicrefProperties xmlns:xsi="http://www.w3.org/2001/XMLSchema-instance" xmlns="urn:public:dita4publishers.org:namespaces:word2dita:style2tagmap" topicrefType="topicref"/>
+      <topicProperties xmlns:xsi="http://www.w3.org/2001/XMLSchema-instance" xmlns="urn:public:dita4publishers.org:namespaces:word2dita:style2tagmap" topicDoc="yes" topicType="subsection" bodyType="body" format="subsection"/>
+      Subtopic B.1
+    </p>
+    <p style="Normal" wordLocation="/w:document/w:body[1]/w:p[19]" tagName="p" styleName="Normal" topicZone="body" level="1">This is a subtopic under a sidebar</p>
+    <p style="heading 3" wordLocation="/w:document/w:body[1]/w:p[20]" tagName="title" styleName="heading 3" structureType="topicTitle" level="3" topicZone="body" generatesTopicref="true" generatesTopic="true">
+      <topicrefProperties xmlns:xsi="http://www.w3.org/2001/XMLSchema-instance" xmlns="urn:public:dita4publishers.org:namespaces:word2dita:style2tagmap" topicrefType="topicref"/>
+      <topicProperties xmlns:xsi="http://www.w3.org/2001/XMLSchema-instance" xmlns="urn:public:dita4publishers.org:namespaces:word2dita:style2tagmap" topicDoc="yes" topicType="concept" bodyType="conbody" format="concept"/>
+      Heading 3
+      <bookmarkEnd id="2"/>
+    </p>
+    <p style="Normal" wordLocation="/w:document/w:body[1]/w:p[21]" tagName="p" styleName="Normal" topicZone="body" level="1">Normal paragraph following heading 3</p>
+    <p style="Subtopic" wordLocation="/w:document/w:body[1]/w:p[22]" tagName="title" styleName="Subtopic" structureType="topicTitle" levelGroup="subtopic-01" topicZone="body" generatesTopicref="true" generatesTopic="true" level="4">
+      <topicrefProperties xmlns:xsi="http://www.w3.org/2001/XMLSchema-instance" xmlns="urn:public:dita4publishers.org:namespaces:word2dita:style2tagmap" topicrefType="topicref"/>
+      <topicProperties xmlns:xsi="http://www.w3.org/2001/XMLSchema-instance" xmlns="urn:public:dita4publishers.org:namespaces:word2dita:style2tagmap" topicDoc="yes" topicType="subsection" bodyType="body" format="subsection"/>
+      <bookmarkStart name="_Toc147629847" id="3"/>
+      Subtopic 3.1
+    </p>
+    <p style="Normal" wordLocation="/w:document/w:body[1]/w:p[23]" tagName="p" styleName="Normal" topicZone="body" level="1">This is a subtopic under an H3</p>
+    <p style="Subtopic 2" wordLocation="/w:document/w:body[1]/w:p[24]" tagName="title" styleName="Subtopic 2" structureType="topicTitle" levelGroup="subtopic-02" topicZone="body" generatesTopicref="true" generatesTopic="true" level="5">
+      <topicrefProperties xmlns:xsi="http://www.w3.org/2001/XMLSchema-instance" xmlns="urn:public:dita4publishers.org:namespaces:word2dita:style2tagmap" topicrefType="topicref"/>
+      <topicProperties xmlns:xsi="http://www.w3.org/2001/XMLSchema-instance" xmlns="urn:public:dita4publishers.org:namespaces:word2dita:style2tagmap" topicDoc="yes" topicType="subsection" bodyType="body" format="subsection"/>
+      Subtopic 3.1.1
+    </p>
+    <p style="Normal" wordLocation="/w:document/w:body[1]/w:p[25]" tagName="p" styleName="Normal" topicZone="body" level="1">This is a subtopic under a subtopic</p>
+    <p style="heading 4" wordLocation="/w:document/w:body[1]/w:p[26]" tagName="title" styleName="heading 4" structureType="topicTitle" level="4" topicZone="body" generatesTopicref="true" generatesTopic="true">
+      <topicrefProperties xmlns:xsi="http://www.w3.org/2001/XMLSchema-instance" xmlns="urn:public:dita4publishers.org:namespaces:word2dita:style2tagmap" topicrefType="topicref"/>
+      <topicProperties xmlns:xsi="http://www.w3.org/2001/XMLSchema-instance" xmlns="urn:public:dita4publishers.org:namespaces:word2dita:style2tagmap" topicDoc="yes" topicType="concept" bodyType="conbody" format="concept"/>
+      Heading 4
+      <bookmarkEnd id="3"/>
+    </p>
+    <p style="Normal" wordLocation="/w:document/w:body[1]/w:p[27]" tagName="p" styleName="Normal" topicZone="body" level="1">Normal paragraph following heading 4</p>
+    <p style="heading 1" wordLocation="/w:document/w:body[1]/w:p[28]" tagName="title" styleName="heading 1" structureType="topicTitle" level="1" topicZone="body" generatesTopicref="true" generatesTopic="true">
+      <topicrefProperties xmlns:xsi="http://www.w3.org/2001/XMLSchema-instance" xmlns="urn:public:dita4publishers.org:namespaces:word2dita:style2tagmap" topicrefType="chapter"/>
+      <topicProperties xmlns:xsi="http://www.w3.org/2001/XMLSchema-instance" xmlns="urn:public:dita4publishers.org:namespaces:word2dita:style2tagmap" topicDoc="yes" topicType="concept" bodyType="conbody" format="concept"/>
+      <bookmarkStart name="_Toc147629848" id="4"/>
+      Lists
+      <bookmarkEnd id="4"/>
+    </p>
+    <p style="Normal" wordLocation="/w:document/w:body[1]/w:p[29]" tagName="p" styleName="Normal" topicZone="body" level="1">This topic tests list style mapping</p>
+    <p style="Normal" wordLocation="/w:document/w:body[1]/w:p[30]" tagName="p" styleName="Normal" topicZone="body" level="1">Bulleted lists:</p>
+    <p style="List Bullet" wordLocation="/w:document/w:body[1]/w:p[31]" tagName="li" styleName="List Bullet" containerType="ul" level="1" topicZone="body">List bullet</p>
+    <p style="List Bullet" wordLocation="/w:document/w:body[1]/w:p[32]" tagName="li" styleName="List Bullet" containerType="ul" level="1" topicZone="body">Second List bullet</p>
+    <p style="List Bullet" wordLocation="/w:document/w:body[1]/w:p[33]" tagName="li" styleName="List Bullet" containerType="ul" level="1" topicZone="body">Third List bullet</p>
+    <p style="Body Text Indent" wordLocation="/w:document/w:body[1]/w:p[34]" tagName="p" styleName="Body Text Indent" containerType="li" idGenerator="default" levelGroup="liContent" topicZone="body" level="2">Body Text Indent paragraph within a list bullet</p>
+    <p style="Body Text Indent" wordLocation="/w:document/w:body[1]/w:p[35]" tagName="p" styleName="Body Text Indent" containerType="li" idGenerator="default" levelGroup="liContent" topicZone="body" level="2">Second body text indent under a list bullet</p>
+    <p style="List Bullet 2" wordLocation="/w:document/w:body[1]/w:p[36]" tagName="li" styleName="List Bullet 2" containerType="ul" level="2" topicZone="body">List bullet 2</p>
+    <p style="List Bullet 2" wordLocation="/w:document/w:body[1]/w:p[37]" tagName="li" styleName="List Bullet 2" containerType="ul" level="2" topicZone="body">Second List bullet 2</p>
+    <p style="Body Text Indent" wordLocation="/w:document/w:body[1]/w:p[38]" tagName="p" styleName="Body Text Indent" containerType="li" idGenerator="default" levelGroup="liContent" topicZone="body" level="3">Body Text Indent paragraph within a list bullet 2</p>
+    <p style="List Bullet" wordLocation="/w:document/w:body[1]/w:p[39]" tagName="li" styleName="List Bullet" containerType="ul" level="1" topicZone="body">Fourth list bullet</p>
+    <p style="Body Text" wordLocation="/w:document/w:body[1]/w:p[40]" tagName="p" styleName="Body Text" topicZone="body" level="1">Body text paragraph.</p>
+    <p style="Body Text" wordLocation="/w:document/w:body[1]/w:p[41]" tagName="p" styleName="Body Text" topicZone="body" level="1">Numbered lists:</p>
+    <p style="List Number" wordLocation="/w:document/w:body[1]/w:p[42]" tagName="li" styleName="List Number" containerType="ol" level="1" structureType="block" topicZone="body">List Number</p>
+    <p style="List Number" wordLocation="/w:document/w:body[1]/w:p[43]" tagName="li" styleName="List Number" containerType="ol" level="1" structureType="block" topicZone="body">Second List Number</p>
+    <p style="List Number" wordLocation="/w:document/w:body[1]/w:p[44]" tagName="li" styleName="List Number" containerType="ol" level="1" structureType="block" topicZone="body">Third List Number</p>
+    <p style="Body Text Indent" wordLocation="/w:document/w:body[1]/w:p[45]" tagName="p" styleName="Body Text Indent" containerType="li" idGenerator="default" levelGroup="liContent" topicZone="body" level="2">Body Text Indent within a list number</p>
+    <p style="List Number 2" wordLocation="/w:document/w:body[1]/w:p[46]" tagName="li" styleName="List Number 2" containerType="ol" level="2" structureType="block" topicZone="body">List Number 2</p>
+    <p style="List Number 2" wordLocation="/w:document/w:body[1]/w:p[47]" tagName="li" styleName="List Number 2" containerType="ol" level="2" structureType="block" topicZone="body">Second list Number 2 </p>
+    <p style="List Number" wordLocation="/w:document/w:body[1]/w:p[48]" tagName="li" styleName="List Number" containerType="ol" level="1" structureType="block" topicZone="body">Fourth List Number</p>
+    <p style="Normal" wordLocation="/w:document/w:body[1]/w:p[49]" tagName="p" styleName="Normal" topicZone="body" level="1">Note with nested list:</p>
+    <p style="Note Heading" wordLocation="/w:document/w:body[1]/w:p[50]" tagName="note" styleName="Note Heading" structureType="block" topicZone="body" level="1">
+      <bookmarkStart name="_GoBack" id="5"/>
+      <bookmarkEnd id="5"/>
+    </p>
+    <p style="List Bullet Note" wordLocation="/w:document/w:body[1]/w:p[51]" tagName="li" styleName="List Bullet Note" containerType="ul" levelGroup="notebody" topicZone="body" level="2">First item within note</p>
+    <p style="List Bullet Note" wordLocation="/w:document/w:body[1]/w:p[52]" tagName="li" styleName="List Bullet Note" containerType="ul" levelGroup="notebody" topicZone="body" level="2">Second item within note</p>
+    <p style="heading 1" wordLocation="/w:document/w:body[1]/w:p[53]" tagName="title" styleName="heading 1" structureType="topicTitle" level="1" topicZone="body" generatesTopicref="true" generatesTopic="true">
+      <topicrefProperties xmlns:xsi="http://www.w3.org/2001/XMLSchema-instance" xmlns="urn:public:dita4publishers.org:namespaces:word2dita:style2tagmap" topicrefType="chapter"/>
+      <topicProperties xmlns:xsi="http://www.w3.org/2001/XMLSchema-instance" xmlns="urn:public:dita4publishers.org:namespaces:word2dita:style2tagmap" topicDoc="yes" topicType="concept" bodyType="conbody" format="concept"/>
+      <bookmarkStart name="_Toc147629849" id="6"/>
+      Tables
+      <bookmarkEnd id="6"/>
+    </p>
+    <p style="Normal" wordLocation="/w:document/w:body[1]/w:p[54]" tagName="p" styleName="Normal" topicZone="body" level="1">This topic tests tables.</p>
+    <p style="Normal" wordLocation="/w:document/w:body[1]/w:p[55]" tagName="p" styleName="Normal" topicZone="body" level="1">Table with no header row:</p>
+    <table frame="all" calculatedWidth="442.8" styleId="table" structureType="block" tagName="table" topicZone="body">
+      <cols>
+        <col colwidth="147.60pt"/>
+        <col colwidth="147.60pt"/>
+        <col colwidth="147.60pt"/>
+      </cols>
+      <tr>
+        <td>
+          <p style="entry" wordLocation="/w:document/w:body[1]/w:tbl[1]/w:tr[1]/w:tc[1]/w:p[1]" tagName="p" styleId="copy" structureType="block" topicZone="body">R1C1</p>
+        </td>
+        <td>
+          <p style="entry" wordLocation="/w:document/w:body[1]/w:tbl[1]/w:tr[1]/w:tc[2]/w:p[1]" tagName="p" styleId="copy" structureType="block" topicZone="body">R1C2</p>
+        </td>
+        <td>
+          <p style="entry" wordLocation="/w:document/w:body[1]/w:tbl[1]/w:tr[1]/w:tc[3]/w:p[1]" tagName="p" styleId="copy" structureType="block" topicZone="body">R1C3</p>
+        </td>
+      </tr>
+      <tr>
+        <td>
+          <p style="entry" wordLocation="/w:document/w:body[1]/w:tbl[1]/w:tr[2]/w:tc[1]/w:p[1]" tagName="p" styleId="copy" structureType="block" topicZone="body">R2C1</p>
+        </td>
+        <td>
+          <p style="entry" wordLocation="/w:document/w:body[1]/w:tbl[1]/w:tr[2]/w:tc[2]/w:p[1]" tagName="p" styleId="copy" structureType="block" topicZone="body">R2C2</p>
+        </td>
+        <td>
+          <p style="entry" wordLocation="/w:document/w:body[1]/w:tbl[1]/w:tr[2]/w:tc[3]/w:p[1]" tagName="p" styleId="copy" structureType="block" topicZone="body">R2C3</p>
+        </td>
+      </tr>
+    </table>
+    <p style="Normal" wordLocation="/w:document/w:body[1]/w:p[56]" tagName="p" styleName="Normal" topicZone="body" level="1">Table With only header row:</p>
+    <table frame="all" calculatedWidth="442.8" styleId="table" structureType="block" tagName="table" topicZone="body">
+      <cols>
+        <col colwidth="147.60pt"/>
+        <col colwidth="147.60pt"/>
+        <col colwidth="147.60pt"/>
+      </cols>
+      <thead>
+        <tr>
+          <td>
+            <p style="entry" wordLocation="/w:document/w:body[1]/w:tbl[2]/w:tr[1]/w:tc[1]/w:p[1]" tagName="p" styleId="copy" structureType="block" topicZone="body">Header C1</p>
+          </td>
+          <td>
+            <p style="entry" wordLocation="/w:document/w:body[1]/w:tbl[2]/w:tr[1]/w:tc[2]/w:p[1]" tagName="p" styleId="copy" structureType="block" topicZone="body">Header C2 </p>
+          </td>
+          <td>
+            <p style="entry" wordLocation="/w:document/w:body[1]/w:tbl[2]/w:tr[1]/w:tc[3]/w:p[1]" tagName="p" styleId="copy" structureType="block" topicZone="body">Header C3</p>
+          </td>
+        </tr>
+      </thead>
+    </table>
+    <p style="Normal" wordLocation="/w:document/w:body[1]/w:p[57]" tagName="p" styleName="Normal" topicZone="body" level="1">Table with header and body:</p>
+    <table frame="all" calculatedWidth="442.8" styleId="table" structureType="block" tagName="table" topicZone="body">
+      <cols>
+        <col colwidth="110.70pt"/>
+        <col colwidth="110.70pt"/>
+        <col colwidth="110.70pt"/>
+        <col colwidth="110.70pt"/>
+      </cols>
+      <thead>
+        <tr>
+          <td>
+            <p style="entry" wordLocation="/w:document/w:body[1]/w:tbl[3]/w:tr[1]/w:tc[1]/w:p[1]" tagName="p" styleId="copy" structureType="block" topicZone="body">Header C1</p>
+          </td>
+          <td>
+            <p style="entry" wordLocation="/w:document/w:body[1]/w:tbl[3]/w:tr[1]/w:tc[2]/w:p[1]" tagName="p" styleId="copy" structureType="block" topicZone="body">Header C2</p>
+          </td>
+          <td>
+            <p style="entry" wordLocation="/w:document/w:body[1]/w:tbl[3]/w:tr[1]/w:tc[3]/w:p[1]" tagName="p" styleId="copy" structureType="block" topicZone="body">Header C3</p>
+          </td>
+          <td>
+            <p style="entry" wordLocation="/w:document/w:body[1]/w:tbl[3]/w:tr[1]/w:tc[4]/w:p[1]" tagName="p" styleId="copy" structureType="block" topicZone="body">Header C4</p>
+          </td>
+        </tr>
+      </thead>
+      <tr>
+        <td>
+          <p style="entry" wordLocation="/w:document/w:body[1]/w:tbl[3]/w:tr[2]/w:tc[1]/w:p[1]" tagName="p" styleId="copy" structureType="block" topicZone="body">R1C1</p>
+        </td>
+        <td>
+          <p style="entry" wordLocation="/w:document/w:body[1]/w:tbl[3]/w:tr[2]/w:tc[2]/w:p[1]" tagName="p" styleId="copy" structureType="block" topicZone="body">R1C2</p>
+        </td>
+        <td>
+          <p style="entry" wordLocation="/w:document/w:body[1]/w:tbl[3]/w:tr[2]/w:tc[3]/w:p[1]" tagName="p" styleId="copy" structureType="block" topicZone="body">R1C3</p>
+        </td>
+        <td>
+          <p style="entry" wordLocation="/w:document/w:body[1]/w:tbl[3]/w:tr[2]/w:tc[4]/w:p[1]" tagName="p" styleId="copy" structureType="block" topicZone="body">R1C4</p>
+        </td>
+      </tr>
+      <tr>
+        <td>
+          <p style="entry" wordLocation="/w:document/w:body[1]/w:tbl[3]/w:tr[3]/w:tc[1]/w:p[1]" tagName="p" styleId="copy" structureType="block" topicZone="body">R2C1</p>
+        </td>
+        <td>
+          <p style="entry" wordLocation="/w:document/w:body[1]/w:tbl[3]/w:tr[3]/w:tc[2]/w:p[1]" tagName="p" styleId="copy" structureType="block" topicZone="body">R2C2</p>
+        </td>
+        <td>
+          <p style="entry" wordLocation="/w:document/w:body[1]/w:tbl[3]/w:tr[3]/w:tc[3]/w:p[1]" tagName="p" styleId="copy" structureType="block" topicZone="body">R2C3</p>
+        </td>
+        <td>
+          <p style="entry" wordLocation="/w:document/w:body[1]/w:tbl[3]/w:tr[3]/w:tc[4]/w:p[1]" tagName="p" styleId="copy" structureType="block" topicZone="body">R2C4</p>
+        </td>
+      </tr>
+    </table>
+    <p style="Normal" wordLocation="/w:document/w:body[1]/w:p[58]" tagName="p" styleName="Normal" topicZone="body" level="1">Table with a different table style:</p>
+    <table frame="all" calculatedWidth="442.8" styleId="table" structureType="block" tagName="table" topicZone="body">
+      <cols>
+        <col colwidth="147.60pt"/>
+        <col colwidth="147.60pt"/>
+        <col colwidth="147.60pt"/>
+      </cols>
+      <tr>
+        <td>
+          <p style="entry" wordLocation="/w:document/w:body[1]/w:tbl[4]/w:tr[1]/w:tc[1]/w:p[1]" tagName="p" styleId="copy" structureType="block" topicZone="body">Table contemporary style</p>
+        </td>
+        <td>
+          <p style="entry" wordLocation="/w:document/w:body[1]/w:tbl[4]/w:tr[1]/w:tc[2]/w:p[1]" tagName="p" styleId="copy" structureType="block" topicZone="body">Header C2</p>
+        </td>
+        <td>
+          <p style="entry" wordLocation="/w:document/w:body[1]/w:tbl[4]/w:tr[1]/w:tc[3]/w:p[1]" tagName="p" styleId="copy" structureType="block" topicZone="body">Header C3</p>
+        </td>
+      </tr>
+      <tr>
+        <td>
+          <p style="entry" wordLocation="/w:document/w:body[1]/w:tbl[4]/w:tr[2]/w:tc[1]/w:p[1]" tagName="p" styleId="copy" structureType="block" topicZone="body">R1 C1</p>
+        </td>
+        <td>
+          <p style="entry" wordLocation="/w:document/w:body[1]/w:tbl[4]/w:tr[2]/w:tc[2]/w:p[1]" tagName="p" styleId="copy" structureType="block" topicZone="body">R1 C2</p>
+        </td>
+        <td>
+          <p style="entry" wordLocation="/w:document/w:body[1]/w:tbl[4]/w:tr[2]/w:tc[3]/w:p[1]" tagName="p" styleId="copy" structureType="block" topicZone="body">R1 C3</p>
+        </td>
+      </tr>
+      <tr>
+        <td>
+          <p style="entry" wordLocation="/w:document/w:body[1]/w:tbl[4]/w:tr[3]/w:tc[1]/w:p[1]" tagName="p" styleId="copy" structureType="block" topicZone="body">R2 C2</p>
+        </td>
+        <td>
+          <p style="entry" wordLocation="/w:document/w:body[1]/w:tbl[4]/w:tr[3]/w:tc[2]/w:p[1]" tagName="p" styleId="copy" structureType="block" topicZone="body">R2 C2</p>
+        </td>
+        <td>
+          <p style="entry" wordLocation="/w:document/w:body[1]/w:tbl[4]/w:tr[3]/w:tc[3]/w:p[1]" tagName="p" styleId="copy" structureType="block" topicZone="body">R2 C3</p>
+        </td>
+      </tr>
+    </table>
+    <p style="Normal" wordLocation="/w:document/w:body[1]/w:p[59]" tagName="p" styleName="Normal" topicZone="body" level="1">After the last table.</p>
+  </body>
+</document>
+</file>
+
+<file path=word/dita/simpleWpWithLevels.xml><?xml version="1.0" encoding="utf-8"?>
+<document xmlns:rels="http://schemas.openxmlformats.org/package/2006/relationships" xmlns:rsiwp="http://reallysi.com/namespaces/generic-wordprocessing-xml" xmlns:stylemap="urn:public:dita4publishers.org:namespaces:word2dita:style2tagmap" xmlns="http://reallysi.com/namespaces/generic-wordprocessing-xml" sourceDoc="zip:file:/Users/ekimber/workspace-d4p/d4p-word2dita/sample-data/word2dita/dynamic_levels/word/word2bookmap_dynamic_levels.docx!/word/document.xml">
+  <body>
+    <rsiwp:map xmlns:mathml="http://www.w3.org/1998/Math/MathML" mapType="bookmap" prologType="topicmeta" format="bookmap" tagName="title">
+      <rsiwp:maptitle tagName="title">
+        <p style="Title" wordLocation="/w:document/w:body[1]/w:p[1]" tagName="title" styleName="Title" level="0" structureType="mapTitle" topicZone="body" generatesMap="true">
+          <mapProperties xmlns:xsi="http://www.w3.org/2001/XMLSchema-instance" xmlns="urn:public:dita4publishers.org:namespaces:word2dita:style2tagmap" format="bookmap" prologType="topicmeta" tagName="title"/>
+          Publication Title
+        </p>
+      </rsiwp:maptitle>
+      <rsiwp:topicref topicrefType="chapter">
+        <rsiwp:navtitle>
+          <p style="heading 1" wordLocation="/w:document/w:body[1]/w:p[8]" tagName="title" styleName="heading 1" structureType="topicTitle" level="1" topicZone="body" generatesTopicref="true" generatesTopic="true">
+            <topicrefProperties xmlns:xsi="http://www.w3.org/2001/XMLSchema-instance" xmlns="urn:public:dita4publishers.org:namespaces:word2dita:style2tagmap" topicrefType="chapter"/>
+            <topicProperties xmlns:xsi="http://www.w3.org/2001/XMLSchema-instance" xmlns="urn:public:dita4publishers.org:namespaces:word2dita:style2tagmap" topicDoc="yes" topicType="concept" bodyType="conbody" format="concept"/>
+            <bookmarkStart name="_Toc147629844" id="0"/>
+            Heading 1
+            <bookmarkEnd id="0"/>
+          </p>
+        </rsiwp:navtitle>
+        <rsiwp:topic styleName="heading 1" topicType="concept" bodyType="conbody" topicDoc="yes" format="concept">
+          <p style="heading 1" wordLocation="/w:document/w:body[1]/w:p[8]" tagName="title" styleName="heading 1" structureType="topicTitle" level="1" topicZone="body" generatesTopicref="true" generatesTopic="true">
+            <topicrefProperties xmlns:xsi="http://www.w3.org/2001/XMLSchema-instance" xmlns="urn:public:dita4publishers.org:namespaces:word2dita:style2tagmap" topicrefType="chapter"/>
+            <topicProperties xmlns:xsi="http://www.w3.org/2001/XMLSchema-instance" xmlns="urn:public:dita4publishers.org:namespaces:word2dita:style2tagmap" topicDoc="yes" topicType="concept" bodyType="conbody" format="concept"/>
+            <bookmarkStart name="_Toc147629844" id="0"/>
+            Heading 1
+            <bookmarkEnd id="0"/>
+          </p>
+          <p style="Normal" wordLocation="/w:document/w:body[1]/w:p[9]" tagName="p" styleName="Normal" topicZone="body" level="1">Normal paragraph following heading 1</p>
+          <rsiwp:topicref topicrefType="topicref">
+            <rsiwp:navtitle>
+              <p style="Sidebar" wordLocation="/w:document/w:body[1]/w:p[10]" tagName="title" styleName="Sidebar" structureType="topicTitle" levelGroup="sidebar" topicZone="body" generatesTopicref="true" generatesTopic="true" level="2">
+                <topicrefProperties xmlns:xsi="http://www.w3.org/2001/XMLSchema-instance" xmlns="urn:public:dita4publishers.org:namespaces:word2dita:style2tagmap" topicrefType="topicref"/>
+                <topicProperties xmlns:xsi="http://www.w3.org/2001/XMLSchema-instance" xmlns="urn:public:dita4publishers.org:namespaces:word2dita:style2tagmap" topicDoc="yes" topicType="sidebar" bodyType="body" format="sidebar"/>
+                Sidebar A
+              </p>
+            </rsiwp:navtitle>
+            <rsiwp:topic styleName="Sidebar" topicType="sidebar" bodyType="body" topicDoc="yes" format="sidebar">
+              <p style="Sidebar" wordLocation="/w:document/w:body[1]/w:p[10]" tagName="title" styleName="Sidebar" structureType="topicTitle" levelGroup="sidebar" topicZone="body" generatesTopicref="true" generatesTopic="true" level="2">
+                <topicrefProperties xmlns:xsi="http://www.w3.org/2001/XMLSchema-instance" xmlns="urn:public:dita4publishers.org:namespaces:word2dita:style2tagmap" topicrefType="topicref"/>
+                <topicProperties xmlns:xsi="http://www.w3.org/2001/XMLSchema-instance" xmlns="urn:public:dita4publishers.org:namespaces:word2dita:style2tagmap" topicDoc="yes" topicType="sidebar" bodyType="body" format="sidebar"/>
+                Sidebar A
+              </p>
+              <p style="Normal" wordLocation="/w:document/w:body[1]/w:p[11]" tagName="p" styleName="Normal" topicZone="body" level="1">This is a sidebar under a H1</p>
+            </rsiwp:topic>
+          </rsiwp:topicref>
+          <rsiwp:topicref topicrefType="topicref">
+            <rsiwp:navtitle>
+              <p style="heading 2" wordLocation="/w:document/w:body[1]/w:p[12]" tagName="title" styleName="heading 2" structureType="topicTitle" level="2" topicZone="body" generatesTopicref="true" generatesTopic="true">
+                <topicrefProperties xmlns:xsi="http://www.w3.org/2001/XMLSchema-instance" xmlns="urn:public:dita4publishers.org:namespaces:word2dita:style2tagmap" topicrefType="topicref"/>
+                <topicProperties xmlns:xsi="http://www.w3.org/2001/XMLSchema-instance" xmlns="urn:public:dita4publishers.org:namespaces:word2dita:style2tagmap" topicDoc="yes" topicType="concept" bodyType="conbody" format="concept"/>
+                <bookmarkStart name="_Toc147629845" id="1"/>
+                Heading 2
+                <bookmarkEnd id="1"/>
+              </p>
+            </rsiwp:navtitle>
+            <rsiwp:topic styleName="heading 2" topicType="concept" bodyType="conbody" topicDoc="yes" format="concept">
+              <p style="heading 2" wordLocation="/w:document/w:body[1]/w:p[12]" tagName="title" styleName="heading 2" structureType="topicTitle" level="2" topicZone="body" generatesTopicref="true" generatesTopic="true">
+                <topicrefProperties xmlns:xsi="http://www.w3.org/2001/XMLSchema-instance" xmlns="urn:public:dita4publishers.org:namespaces:word2dita:style2tagmap" topicrefType="topicref"/>
+                <topicProperties xmlns:xsi="http://www.w3.org/2001/XMLSchema-instance" xmlns="urn:public:dita4publishers.org:namespaces:word2dita:style2tagmap" topicDoc="yes" topicType="concept" bodyType="conbody" format="concept"/>
+                <bookmarkStart name="_Toc147629845" id="1"/>
+                Heading 2
+                <bookmarkEnd id="1"/>
+              </p>
+              <p style="Normal" wordLocation="/w:document/w:body[1]/w:p[13]" tagName="p" styleName="Normal" topicZone="body" level="1">Normal paragraph following heading 2</p>
+              <rsiwp:topicref topicrefType="topicref">
+                <rsiwp:navtitle>
+                  <p style="Sidebar" wordLocation="/w:document/w:body[1]/w:p[14]" tagName="title" styleName="Sidebar" structureType="topicTitle" levelGroup="sidebar" topicZone="body" generatesTopicref="true" generatesTopic="true" level="3">
+                    <topicrefProperties xmlns:xsi="http://www.w3.org/2001/XMLSchema-instance" xmlns="urn:public:dita4publishers.org:namespaces:word2dita:style2tagmap" topicrefType="topicref"/>
+                    <topicProperties xmlns:xsi="http://www.w3.org/2001/XMLSchema-instance" xmlns="urn:public:dita4publishers.org:namespaces:word2dita:style2tagmap" topicDoc="yes" topicType="sidebar" bodyType="body" format="sidebar"/>
+                    <bookmarkStart name="_Toc147629846" id="2"/>
+                    Sidebar B
+                  </p>
+                </rsiwp:navtitle>
+                <rsiwp:topic styleName="Sidebar" topicType="sidebar" bodyType="body" topicDoc="yes" format="sidebar">
+                  <p style="Sidebar" wordLocation="/w:document/w:body[1]/w:p[14]" tagName="title" styleName="Sidebar" structureType="topicTitle" levelGroup="sidebar" topicZone="body" generatesTopicref="true" generatesTopic="true" level="3">
+                    <topicrefProperties xmlns:xsi="http://www.w3.org/2001/XMLSchema-instance" xmlns="urn:public:dita4publishers.org:namespaces:word2dita:style2tagmap" topicrefType="topicref"/>
+                    <topicProperties xmlns:xsi="http://www.w3.org/2001/XMLSchema-instance" xmlns="urn:public:dita4publishers.org:namespaces:word2dita:style2tagmap" topicDoc="yes" topicType="sidebar" bodyType="body" format="sidebar"/>
+                    <bookmarkStart name="_Toc147629846" id="2"/>
+                    Sidebar B
+                  </p>
+                  <p style="Normal" wordLocation="/w:document/w:body[1]/w:p[15]" tagName="p" styleName="Normal" topicZone="body" level="1">This is a sidebar under a H2</p>
+                </rsiwp:topic>
+              </rsiwp:topicref>
+              <rsiwp:topicref topicrefType="topicref">
+                <rsiwp:navtitle>
+                  <p style="Sidebar" wordLocation="/w:document/w:body[1]/w:p[16]" tagName="title" styleName="Sidebar" structureType="topicTitle" levelGroup="sidebar" topicZone="body" generatesTopicref="true" generatesTopic="true" level="3">
+                    <topicrefProperties xmlns:xsi="http://www.w3.org/2001/XMLSchema-instance" xmlns="urn:public:dita4publishers.org:namespaces:word2dita:style2tagmap" topicrefType="topicref"/>
+                    <topicProperties xmlns:xsi="http://www.w3.org/2001/XMLSchema-instance" xmlns="urn:public:dita4publishers.org:namespaces:word2dita:style2tagmap" topicDoc="yes" topicType="sidebar" bodyType="body" format="sidebar"/>
+                    Sidebar B’
+                  </p>
+                </rsiwp:navtitle>
+                <rsiwp:topic styleName="Sidebar" topicType="sidebar" bodyType="body" topicDoc="yes" format="sidebar">
+                  <p style="Sidebar" wordLocation="/w:document/w:body[1]/w:p[16]" tagName="title" styleName="Sidebar" structureType="topicTitle" levelGroup="sidebar" topicZone="body" generatesTopicref="true" generatesTopic="true" level="3">
+                    <topicrefProperties xmlns:xsi="http://www.w3.org/2001/XMLSchema-instance" xmlns="urn:public:dita4publishers.org:namespaces:word2dita:style2tagmap" topicrefType="topicref"/>
+                    <topicProperties xmlns:xsi="http://www.w3.org/2001/XMLSchema-instance" xmlns="urn:public:dita4publishers.org:namespaces:word2dita:style2tagmap" topicDoc="yes" topicType="sidebar" bodyType="body" format="sidebar"/>
+                    Sidebar B’
+                  </p>
+                  <p style="Normal" wordLocation="/w:document/w:body[1]/w:p[17]" tagName="p" styleName="Normal" topicZone="body" level="1">This is a second sidebar under a H2</p>
+                  <rsiwp:topicref topicrefType="topicref">
+                    <rsiwp:navtitle>
+                      <p style="Subtopic" wordLocation="/w:document/w:body[1]/w:p[18]" tagName="title" styleName="Subtopic" structureType="topicTitle" levelGroup="subtopic-01" topicZone="body" generatesTopicref="true" generatesTopic="true" level="4">
+                        <topicrefProperties xmlns:xsi="http://www.w3.org/2001/XMLSchema-instance" xmlns="urn:public:dita4publishers.org:namespaces:word2dita:style2tagmap" topicrefType="topicref"/>
+                        <topicProperties xmlns:xsi="http://www.w3.org/2001/XMLSchema-instance" xmlns="urn:public:dita4publishers.org:namespaces:word2dita:style2tagmap" topicDoc="yes" topicType="subsection" bodyType="body" format="subsection"/>
+                        Subtopic B.1
+                      </p>
+                    </rsiwp:navtitle>
+                    <rsiwp:topic styleName="Subtopic" topicType="subsection" bodyType="body" topicDoc="yes" format="subsection">
+                      <p style="Subtopic" wordLocation="/w:document/w:body[1]/w:p[18]" tagName="title" styleName="Subtopic" structureType="topicTitle" levelGroup="subtopic-01" topicZone="body" generatesTopicref="true" generatesTopic="true" level="4">
+                        <topicrefProperties xmlns:xsi="http://www.w3.org/2001/XMLSchema-instance" xmlns="urn:public:dita4publishers.org:namespaces:word2dita:style2tagmap" topicrefType="topicref"/>
+                        <topicProperties xmlns:xsi="http://www.w3.org/2001/XMLSchema-instance" xmlns="urn:public:dita4publishers.org:namespaces:word2dita:style2tagmap" topicDoc="yes" topicType="subsection" bodyType="body" format="subsection"/>
+                        Subtopic B.1
+                      </p>
+                      <p style="Normal" wordLocation="/w:document/w:body[1]/w:p[19]" tagName="p" styleName="Normal" topicZone="body" level="1">This is a subtopic under a sidebar</p>
+                    </rsiwp:topic>
+                  </rsiwp:topicref>
+                </rsiwp:topic>
+              </rsiwp:topicref>
+              <rsiwp:topicref topicrefType="topicref">
+                <rsiwp:navtitle>
+                  <p style="heading 3" wordLocation="/w:document/w:body[1]/w:p[20]" tagName="title" styleName="heading 3" structureType="topicTitle" level="3" topicZone="body" generatesTopicref="true" generatesTopic="true">
+                    <topicrefProperties xmlns:xsi="http://www.w3.org/2001/XMLSchema-instance" xmlns="urn:public:dita4publishers.org:namespaces:word2dita:style2tagmap" topicrefType="topicref"/>
+                    <topicProperties xmlns:xsi="http://www.w3.org/2001/XMLSchema-instance" xmlns="urn:public:dita4publishers.org:namespaces:word2dita:style2tagmap" topicDoc="yes" topicType="concept" bodyType="conbody" format="concept"/>
+                    Heading 3
+                    <bookmarkEnd id="2"/>
+                  </p>
+                </rsiwp:navtitle>
+                <rsiwp:topic styleName="heading 3" topicType="concept" bodyType="conbody" topicDoc="yes" format="concept">
+                  <p style="heading 3" wordLocation="/w:document/w:body[1]/w:p[20]" tagName="title" styleName="heading 3" structureType="topicTitle" level="3" topicZone="body" generatesTopicref="true" generatesTopic="true">
+                    <topicrefProperties xmlns:xsi="http://www.w3.org/2001/XMLSchema-instance" xmlns="urn:public:dita4publishers.org:namespaces:word2dita:style2tagmap" topicrefType="topicref"/>
+                    <topicProperties xmlns:xsi="http://www.w3.org/2001/XMLSchema-instance" xmlns="urn:public:dita4publishers.org:namespaces:word2dita:style2tagmap" topicDoc="yes" topicType="concept" bodyType="conbody" format="concept"/>
+                    Heading 3
+                    <bookmarkEnd id="2"/>
+                  </p>
+                  <p style="Normal" wordLocation="/w:document/w:body[1]/w:p[21]" tagName="p" styleName="Normal" topicZone="body" level="1">Normal paragraph following heading 3</p>
+                  <rsiwp:topicref topicrefType="topicref">
+                    <rsiwp:navtitle>
+                      <p style="Subtopic" wordLocation="/w:document/w:body[1]/w:p[22]" tagName="title" styleName="Subtopic" structureType="topicTitle" levelGroup="subtopic-01" topicZone="body" generatesTopicref="true" generatesTopic="true" level="4">
+                        <topicrefProperties xmlns:xsi="http://www.w3.org/2001/XMLSchema-instance" xmlns="urn:public:dita4publishers.org:namespaces:word2dita:style2tagmap" topicrefType="topicref"/>
+                        <topicProperties xmlns:xsi="http://www.w3.org/2001/XMLSchema-instance" xmlns="urn:public:dita4publishers.org:namespaces:word2dita:style2tagmap" topicDoc="yes" topicType="subsection" bodyType="body" format="subsection"/>
+                        <bookmarkStart name="_Toc147629847" id="3"/>
+                        Subtopic 3.1
+                      </p>
+                    </rsiwp:navtitle>
+                    <rsiwp:topic styleName="Subtopic" topicType="subsection" bodyType="body" topicDoc="yes" format="subsection">
+                      <p style="Subtopic" wordLocation="/w:document/w:body[1]/w:p[22]" tagName="title" styleName="Subtopic" structureType="topicTitle" levelGroup="subtopic-01" topicZone="body" generatesTopicref="true" generatesTopic="true" level="4">
+                        <topicrefProperties xmlns:xsi="http://www.w3.org/2001/XMLSchema-instance" xmlns="urn:public:dita4publishers.org:namespaces:word2dita:style2tagmap" topicrefType="topicref"/>
+                        <topicProperties xmlns:xsi="http://www.w3.org/2001/XMLSchema-instance" xmlns="urn:public:dita4publishers.org:namespaces:word2dita:style2tagmap" topicDoc="yes" topicType="subsection" bodyType="body" format="subsection"/>
+                        <bookmarkStart name="_Toc147629847" id="3"/>
+                        Subtopic 3.1
+                      </p>
+                      <p style="Normal" wordLocation="/w:document/w:body[1]/w:p[23]" tagName="p" styleName="Normal" topicZone="body" level="1">This is a subtopic under an H3</p>
+                      <rsiwp:topicref topicrefType="topicref">
+                        <rsiwp:navtitle>
+                          <p style="Subtopic 2" wordLocation="/w:document/w:body[1]/w:p[24]" tagName="title" styleName="Subtopic 2" structureType="topicTitle" levelGroup="subtopic-02" topicZone="body" generatesTopicref="true" generatesTopic="true" level="5">
+                            <topicrefProperties xmlns:xsi="http://www.w3.org/2001/XMLSchema-instance" xmlns="urn:public:dita4publishers.org:namespaces:word2dita:style2tagmap" topicrefType="topicref"/>
+                            <topicProperties xmlns:xsi="http://www.w3.org/2001/XMLSchema-instance" xmlns="urn:public:dita4publishers.org:namespaces:word2dita:style2tagmap" topicDoc="yes" topicType="subsection" bodyType="body" format="subsection"/>
+                            Subtopic 3.1.1
+                          </p>
+                        </rsiwp:navtitle>
+                        <rsiwp:topic styleName="Subtopic 2" topicType="subsection" bodyType="body" topicDoc="yes" format="subsection">
+                          <p style="Subtopic 2" wordLocation="/w:document/w:body[1]/w:p[24]" tagName="title" styleName="Subtopic 2" structureType="topicTitle" levelGroup="subtopic-02" topicZone="body" generatesTopicref="true" generatesTopic="true" level="5">
+                            <topicrefProperties xmlns:xsi="http://www.w3.org/2001/XMLSchema-instance" xmlns="urn:public:dita4publishers.org:namespaces:word2dita:style2tagmap" topicrefType="topicref"/>
+                            <topicProperties xmlns:xsi="http://www.w3.org/2001/XMLSchema-instance" xmlns="urn:public:dita4publishers.org:namespaces:word2dita:style2tagmap" topicDoc="yes" topicType="subsection" bodyType="body" format="subsection"/>
+                            Subtopic 3.1.1
+                          </p>
+                          <p style="Normal" wordLocation="/w:document/w:body[1]/w:p[25]" tagName="p" styleName="Normal" topicZone="body" level="1">This is a subtopic under a subtopic</p>
+                        </rsiwp:topic>
+                      </rsiwp:topicref>
+                    </rsiwp:topic>
+                  </rsiwp:topicref>
+                  <rsiwp:topicref topicrefType="topicref">
+                    <rsiwp:navtitle>
+                      <p style="heading 4" wordLocation="/w:document/w:body[1]/w:p[26]" tagName="title" styleName="heading 4" structureType="topicTitle" level="4" topicZone="body" generatesTopicref="true" generatesTopic="true">
+                        <topicrefProperties xmlns:xsi="http://www.w3.org/2001/XMLSchema-instance" xmlns="urn:public:dita4publishers.org:namespaces:word2dita:style2tagmap" topicrefType="topicref"/>
+                        <topicProperties xmlns:xsi="http://www.w3.org/2001/XMLSchema-instance" xmlns="urn:public:dita4publishers.org:namespaces:word2dita:style2tagmap" topicDoc="yes" topicType="concept" bodyType="conbody" format="concept"/>
+                        Heading 4
+                        <bookmarkEnd id="3"/>
+                      </p>
+                    </rsiwp:navtitle>
+                    <rsiwp:topic styleName="heading 4" topicType="concept" bodyType="conbody" topicDoc="yes" format="concept">
+                      <p style="heading 4" wordLocation="/w:document/w:body[1]/w:p[26]" tagName="title" styleName="heading 4" structureType="topicTitle" level="4" topicZone="body" generatesTopicref="true" generatesTopic="true">
+                        <topicrefProperties xmlns:xsi="http://www.w3.org/2001/XMLSchema-instance" xmlns="urn:public:dita4publishers.org:namespaces:word2dita:style2tagmap" topicrefType="topicref"/>
+                        <topicProperties xmlns:xsi="http://www.w3.org/2001/XMLSchema-instance" xmlns="urn:public:dita4publishers.org:namespaces:word2dita:style2tagmap" topicDoc="yes" topicType="concept" bodyType="conbody" format="concept"/>
+                        Heading 4
+                        <bookmarkEnd id="3"/>
+                      </p>
+                      <p style="Normal" wordLocation="/w:document/w:body[1]/w:p[27]" tagName="p" styleName="Normal" topicZone="body" level="1">Normal paragraph following heading 4</p>
+                    </rsiwp:topic>
+                  </rsiwp:topicref>
+                </rsiwp:topic>
+              </rsiwp:topicref>
+            </rsiwp:topic>
+          </rsiwp:topicref>
+        </rsiwp:topic>
+      </rsiwp:topicref>
+      <rsiwp:topicref topicrefType="chapter">
+        <rsiwp:navtitle>
+          <p style="heading 1" wordLocation="/w:document/w:body[1]/w:p[28]" tagName="title" styleName="heading 1" structureType="topicTitle" level="1" topicZone="body" generatesTopicref="true" generatesTopic="true">
+            <topicrefProperties xmlns:xsi="http://www.w3.org/2001/XMLSchema-instance" xmlns="urn:public:dita4publishers.org:namespaces:word2dita:style2tagmap" topicrefType="chapter"/>
+            <topicProperties xmlns:xsi="http://www.w3.org/2001/XMLSchema-instance" xmlns="urn:public:dita4publishers.org:namespaces:word2dita:style2tagmap" topicDoc="yes" topicType="concept" bodyType="conbody" format="concept"/>
+            <bookmarkStart name="_Toc147629848" id="4"/>
+            Lists
+            <bookmarkEnd id="4"/>
+          </p>
+        </rsiwp:navtitle>
+        <rsiwp:topic styleName="heading 1" topicType="concept" bodyType="conbody" topicDoc="yes" format="concept">
+          <p style="heading 1" wordLocation="/w:document/w:body[1]/w:p[28]" tagName="title" styleName="heading 1" structureType="topicTitle" level="1" topicZone="body" generatesTopicref="true" generatesTopic="true">
+            <topicrefProperties xmlns:xsi="http://www.w3.org/2001/XMLSchema-instance" xmlns="urn:public:dita4publishers.org:namespaces:word2dita:style2tagmap" topicrefType="chapter"/>
+            <topicProperties xmlns:xsi="http://www.w3.org/2001/XMLSchema-instance" xmlns="urn:public:dita4publishers.org:namespaces:word2dita:style2tagmap" topicDoc="yes" topicType="concept" bodyType="conbody" format="concept"/>
+            <bookmarkStart name="_Toc147629848" id="4"/>
+            Lists
+            <bookmarkEnd id="4"/>
+          </p>
+          <p style="Normal" wordLocation="/w:document/w:body[1]/w:p[29]" tagName="p" styleName="Normal" topicZone="body" level="1">This topic tests list style mapping</p>
+          <p style="Normal" wordLocation="/w:document/w:body[1]/w:p[30]" tagName="p" styleName="Normal" topicZone="body" level="1">Bulleted lists:</p>
+          <p style="List Bullet" wordLocation="/w:document/w:body[1]/w:p[31]" tagName="li" styleName="List Bullet" containerType="ul" level="1" topicZone="body">List bullet</p>
+          <p style="List Bullet" wordLocation="/w:document/w:body[1]/w:p[32]" tagName="li" styleName="List Bullet" containerType="ul" level="1" topicZone="body">Second List bullet</p>
+          <p style="List Bullet" wordLocation="/w:document/w:body[1]/w:p[33]" tagName="li" styleName="List Bullet" containerType="ul" level="1" topicZone="body">Third List bullet</p>
+          <p style="Body Text Indent" wordLocation="/w:document/w:body[1]/w:p[34]" tagName="p" styleName="Body Text Indent" containerType="li" idGenerator="default" levelGroup="liContent" topicZone="body" level="2">Body Text Indent paragraph within a list bullet</p>
+          <p style="Body Text Indent" wordLocation="/w:document/w:body[1]/w:p[35]" tagName="p" styleName="Body Text Indent" containerType="li" idGenerator="default" levelGroup="liContent" topicZone="body" level="2">Second body text indent under a list bullet</p>
+          <p style="List Bullet 2" wordLocation="/w:document/w:body[1]/w:p[36]" tagName="li" styleName="List Bullet 2" containerType="ul" level="2" topicZone="body">List bullet 2</p>
+          <p style="List Bullet 2" wordLocation="/w:document/w:body[1]/w:p[37]" tagName="li" styleName="List Bullet 2" containerType="ul" level="2" topicZone="body">Second List bullet 2</p>
+          <p style="Body Text Indent" wordLocation="/w:document/w:body[1]/w:p[38]" tagName="p" styleName="Body Text Indent" containerType="li" idGenerator="default" levelGroup="liContent" topicZone="body" level="3">Body Text Indent paragraph within a list bullet 2</p>
+          <p style="List Bullet" wordLocation="/w:document/w:body[1]/w:p[39]" tagName="li" styleName="List Bullet" containerType="ul" level="1" topicZone="body">Fourth list bullet</p>
+          <p style="Body Text" wordLocation="/w:document/w:body[1]/w:p[40]" tagName="p" styleName="Body Text" topicZone="body" level="1">Body text paragraph.</p>
+          <p style="Body Text" wordLocation="/w:document/w:body[1]/w:p[41]" tagName="p" styleName="Body Text" topicZone="body" level="1">Numbered lists:</p>
+          <p style="List Number" wordLocation="/w:document/w:body[1]/w:p[42]" tagName="li" styleName="List Number" containerType="ol" level="1" structureType="block" topicZone="body">List Number</p>
+          <p style="List Number" wordLocation="/w:document/w:body[1]/w:p[43]" tagName="li" styleName="List Number" containerType="ol" level="1" structureType="block" topicZone="body">Second List Number</p>
+          <p style="List Number" wordLocation="/w:document/w:body[1]/w:p[44]" tagName="li" styleName="List Number" containerType="ol" level="1" structureType="block" topicZone="body">Third List Number</p>
+          <p style="Body Text Indent" wordLocation="/w:document/w:body[1]/w:p[45]" tagName="p" styleName="Body Text Indent" containerType="li" idGenerator="default" levelGroup="liContent" topicZone="body" level="2">Body Text Indent within a list number</p>
+          <p style="List Number 2" wordLocation="/w:document/w:body[1]/w:p[46]" tagName="li" styleName="List Number 2" containerType="ol" level="2" structureType="block" topicZone="body">List Number 2</p>
+          <p style="List Number 2" wordLocation="/w:document/w:body[1]/w:p[47]" tagName="li" styleName="List Number 2" containerType="ol" level="2" structureType="block" topicZone="body">Second list Number 2 </p>
+          <p style="List Number" wordLocation="/w:document/w:body[1]/w:p[48]" tagName="li" styleName="List Number" containerType="ol" level="1" structureType="block" topicZone="body">Fourth List Number</p>
+          <p style="Normal" wordLocation="/w:document/w:body[1]/w:p[49]" tagName="p" styleName="Normal" topicZone="body" level="1">Note with nested list:</p>
+          <p style="Note Heading" wordLocation="/w:document/w:body[1]/w:p[50]" tagName="note" styleName="Note Heading" structureType="block" topicZone="body" level="1">
+            <bookmarkStart name="_GoBack" id="5"/>
+            <bookmarkEnd id="5"/>
+          </p>
+          <p style="List Bullet Note" wordLocation="/w:document/w:body[1]/w:p[51]" tagName="li" styleName="List Bullet Note" containerType="ul" levelGroup="notebody" topicZone="body" level="2">First item within note</p>
+          <p style="List Bullet Note" wordLocation="/w:document/w:body[1]/w:p[52]" tagName="li" styleName="List Bullet Note" containerType="ul" levelGroup="notebody" topicZone="body" level="2">Second item within note</p>
+        </rsiwp:topic>
+      </rsiwp:topicref>
+      <rsiwp:topicref topicrefType="chapter">
+        <rsiwp:navtitle>
+          <p style="heading 1" wordLocation="/w:document/w:body[1]/w:p[53]" tagName="title" styleName="heading 1" structureType="topicTitle" level="1" topicZone="body" generatesTopicref="true" generatesTopic="true">
+            <topicrefProperties xmlns:xsi="http://www.w3.org/2001/XMLSchema-instance" xmlns="urn:public:dita4publishers.org:namespaces:word2dita:style2tagmap" topicrefType="chapter"/>
+            <topicProperties xmlns:xsi="http://www.w3.org/2001/XMLSchema-instance" xmlns="urn:public:dita4publishers.org:namespaces:word2dita:style2tagmap" topicDoc="yes" topicType="concept" bodyType="conbody" format="concept"/>
+            <bookmarkStart name="_Toc147629849" id="6"/>
+            Tables
+            <bookmarkEnd id="6"/>
+          </p>
+        </rsiwp:navtitle>
+        <rsiwp:topic styleName="heading 1" topicType="concept" bodyType="conbody" topicDoc="yes" format="concept">
+          <p style="heading 1" wordLocation="/w:document/w:body[1]/w:p[53]" tagName="title" styleName="heading 1" structureType="topicTitle" level="1" topicZone="body" generatesTopicref="true" generatesTopic="true">
+            <topicrefProperties xmlns:xsi="http://www.w3.org/2001/XMLSchema-instance" xmlns="urn:public:dita4publishers.org:namespaces:word2dita:style2tagmap" topicrefType="chapter"/>
+            <topicProperties xmlns:xsi="http://www.w3.org/2001/XMLSchema-instance" xmlns="urn:public:dita4publishers.org:namespaces:word2dita:style2tagmap" topicDoc="yes" topicType="concept" bodyType="conbody" format="concept"/>
+            <bookmarkStart name="_Toc147629849" id="6"/>
+            Tables
+            <bookmarkEnd id="6"/>
+          </p>
+          <p style="Normal" wordLocation="/w:document/w:body[1]/w:p[54]" tagName="p" styleName="Normal" topicZone="body" level="1">This topic tests tables.</p>
+          <p style="Normal" wordLocation="/w:document/w:body[1]/w:p[55]" tagName="p" styleName="Normal" topicZone="body" level="1">Table with no header row:</p>
+          <table frame="all" calculatedWidth="442.8" styleId="table" structureType="block" tagName="table" topicZone="body">
+            <cols>
+              <col colwidth="147.60pt"/>
+              <col colwidth="147.60pt"/>
+              <col colwidth="147.60pt"/>
+            </cols>
+            <tr>
+              <td>
+                <p style="entry" wordLocation="/w:document/w:body[1]/w:tbl[1]/w:tr[1]/w:tc[1]/w:p[1]" tagName="p" styleId="copy" structureType="block" topicZone="body">R1C1</p>
+              </td>
+              <td>
+                <p style="entry" wordLocation="/w:document/w:body[1]/w:tbl[1]/w:tr[1]/w:tc[2]/w:p[1]" tagName="p" styleId="copy" structureType="block" topicZone="body">R1C2</p>
+              </td>
+              <td>
+                <p style="entry" wordLocation="/w:document/w:body[1]/w:tbl[1]/w:tr[1]/w:tc[3]/w:p[1]" tagName="p" styleId="copy" structureType="block" topicZone="body">R1C3</p>
+              </td>
+            </tr>
+            <tr>
+              <td>
+                <p style="entry" wordLocation="/w:document/w:body[1]/w:tbl[1]/w:tr[2]/w:tc[1]/w:p[1]" tagName="p" styleId="copy" structureType="block" topicZone="body">R2C1</p>
+              </td>
+              <td>
+                <p style="entry" wordLocation="/w:document/w:body[1]/w:tbl[1]/w:tr[2]/w:tc[2]/w:p[1]" tagName="p" styleId="copy" structureType="block" topicZone="body">R2C2</p>
+              </td>
+              <td>
+                <p style="entry" wordLocation="/w:document/w:body[1]/w:tbl[1]/w:tr[2]/w:tc[3]/w:p[1]" tagName="p" styleId="copy" structureType="block" topicZone="body">R2C3</p>
+              </td>
+            </tr>
+          </table>
+          <p style="Normal" wordLocation="/w:document/w:body[1]/w:p[56]" tagName="p" styleName="Normal" topicZone="body" level="1">Table With only header row:</p>
+          <table frame="all" calculatedWidth="442.8" styleId="table" structureType="block" tagName="table" topicZone="body">
+            <cols>
+              <col colwidth="147.60pt"/>
+              <col colwidth="147.60pt"/>
+              <col colwidth="147.60pt"/>
+            </cols>
+            <thead>
+              <tr>
+                <td>
+                  <p style="entry" wordLocation="/w:document/w:body[1]/w:tbl[2]/w:tr[1]/w:tc[1]/w:p[1]" tagName="p" styleId="copy" structureType="block" topicZone="body">Header C1</p>
+                </td>
+                <td>
+                  <p style="entry" wordLocation="/w:document/w:body[1]/w:tbl[2]/w:tr[1]/w:tc[2]/w:p[1]" tagName="p" styleId="copy" structureType="block" topicZone="body">Header C2 </p>
+                </td>
+                <td>
+                  <p style="entry" wordLocation="/w:document/w:body[1]/w:tbl[2]/w:tr[1]/w:tc[3]/w:p[1]" tagName="p" styleId="copy" structureType="block" topicZone="body">Header C3</p>
+                </td>
+              </tr>
+            </thead>
+          </table>
+          <p style="Normal" wordLocation="/w:document/w:body[1]/w:p[57]" tagName="p" styleName="Normal" topicZone="body" level="1">Table with header and body:</p>
+          <table frame="all" calculatedWidth="442.8" styleId="table" structureType="block" tagName="table" topicZone="body">
+            <cols>
+              <col colwidth="110.70pt"/>
+              <col colwidth="110.70pt"/>
+              <col colwidth="110.70pt"/>
+              <col colwidth="110.70pt"/>
+            </cols>
+            <thead>
+              <tr>
+                <td>
+                  <p style="entry" wordLocation="/w:document/w:body[1]/w:tbl[3]/w:tr[1]/w:tc[1]/w:p[1]" tagName="p" styleId="copy" structureType="block" topicZone="body">Header C1</p>
+                </td>
+                <td>
+                  <p style="entry" wordLocation="/w:document/w:body[1]/w:tbl[3]/w:tr[1]/w:tc[2]/w:p[1]" tagName="p" styleId="copy" structureType="block" topicZone="body">Header C2</p>
+                </td>
+                <td>
+                  <p style="entry" wordLocation="/w:document/w:body[1]/w:tbl[3]/w:tr[1]/w:tc[3]/w:p[1]" tagName="p" styleId="copy" structureType="block" topicZone="body">Header C3</p>
+                </td>
+                <td>
+                  <p style="entry" wordLocation="/w:document/w:body[1]/w:tbl[3]/w:tr[1]/w:tc[4]/w:p[1]" tagName="p" styleId="copy" structureType="block" topicZone="body">Header C4</p>
+                </td>
+              </tr>
+            </thead>
+            <tr>
+              <td>
+                <p style="entry" wordLocation="/w:document/w:body[1]/w:tbl[3]/w:tr[2]/w:tc[1]/w:p[1]" tagName="p" styleId="copy" structureType="block" topicZone="body">R1C1</p>
+              </td>
+              <td>
+                <p style="entry" wordLocation="/w:document/w:body[1]/w:tbl[3]/w:tr[2]/w:tc[2]/w:p[1]" tagName="p" styleId="copy" structureType="block" topicZone="body">R1C2</p>
+              </td>
+              <td>
+                <p style="entry" wordLocation="/w:document/w:body[1]/w:tbl[3]/w:tr[2]/w:tc[3]/w:p[1]" tagName="p" styleId="copy" structureType="block" topicZone="body">R1C3</p>
+              </td>
+              <td>
+                <p style="entry" wordLocation="/w:document/w:body[1]/w:tbl[3]/w:tr[2]/w:tc[4]/w:p[1]" tagName="p" styleId="copy" structureType="block" topicZone="body">R1C4</p>
+              </td>
+            </tr>
+            <tr>
+              <td>
+                <p style="entry" wordLocation="/w:document/w:body[1]/w:tbl[3]/w:tr[3]/w:tc[1]/w:p[1]" tagName="p" styleId="copy" structureType="block" topicZone="body">R2C1</p>
+              </td>
+              <td>
+                <p style="entry" wordLocation="/w:document/w:body[1]/w:tbl[3]/w:tr[3]/w:tc[2]/w:p[1]" tagName="p" styleId="copy" structureType="block" topicZone="body">R2C2</p>
+              </td>
+              <td>
+                <p style="entry" wordLocation="/w:document/w:body[1]/w:tbl[3]/w:tr[3]/w:tc[3]/w:p[1]" tagName="p" styleId="copy" structureType="block" topicZone="body">R2C3</p>
+              </td>
+              <td>
+                <p style="entry" wordLocation="/w:document/w:body[1]/w:tbl[3]/w:tr[3]/w:tc[4]/w:p[1]" tagName="p" styleId="copy" structureType="block" topicZone="body">R2C4</p>
+              </td>
+            </tr>
+          </table>
+          <p style="Normal" wordLocation="/w:document/w:body[1]/w:p[58]" tagName="p" styleName="Normal" topicZone="body" level="1">Table with a different table style:</p>
+          <table frame="all" calculatedWidth="442.8" styleId="table" structureType="block" tagName="table" topicZone="body">
+            <cols>
+              <col colwidth="147.60pt"/>
+              <col colwidth="147.60pt"/>
+              <col colwidth="147.60pt"/>
+            </cols>
+            <tr>
+              <td>
+                <p style="entry" wordLocation="/w:document/w:body[1]/w:tbl[4]/w:tr[1]/w:tc[1]/w:p[1]" tagName="p" styleId="copy" structureType="block" topicZone="body">Table contemporary style</p>
+              </td>
+              <td>
+                <p style="entry" wordLocation="/w:document/w:body[1]/w:tbl[4]/w:tr[1]/w:tc[2]/w:p[1]" tagName="p" styleId="copy" structureType="block" topicZone="body">Header C2</p>
+              </td>
+              <td>
+                <p style="entry" wordLocation="/w:document/w:body[1]/w:tbl[4]/w:tr[1]/w:tc[3]/w:p[1]" tagName="p" styleId="copy" structureType="block" topicZone="body">Header C3</p>
+              </td>
+            </tr>
+            <tr>
+              <td>
+                <p style="entry" wordLocation="/w:document/w:body[1]/w:tbl[4]/w:tr[2]/w:tc[1]/w:p[1]" tagName="p" styleId="copy" structureType="block" topicZone="body">R1 C1</p>
+              </td>
+              <td>
+                <p style="entry" wordLocation="/w:document/w:body[1]/w:tbl[4]/w:tr[2]/w:tc[2]/w:p[1]" tagName="p" styleId="copy" structureType="block" topicZone="body">R1 C2</p>
+              </td>
+              <td>
+                <p style="entry" wordLocation="/w:document/w:body[1]/w:tbl[4]/w:tr[2]/w:tc[3]/w:p[1]" tagName="p" styleId="copy" structureType="block" topicZone="body">R1 C3</p>
+              </td>
+            </tr>
+            <tr>
+              <td>
+                <p style="entry" wordLocation="/w:document/w:body[1]/w:tbl[4]/w:tr[3]/w:tc[1]/w:p[1]" tagName="p" styleId="copy" structureType="block" topicZone="body">R2 C2</p>
+              </td>
+              <td>
+                <p style="entry" wordLocation="/w:document/w:body[1]/w:tbl[4]/w:tr[3]/w:tc[2]/w:p[1]" tagName="p" styleId="copy" structureType="block" topicZone="body">R2 C2</p>
+              </td>
+              <td>
+                <p style="entry" wordLocation="/w:document/w:body[1]/w:tbl[4]/w:tr[3]/w:tc[3]/w:p[1]" tagName="p" styleId="copy" structureType="block" topicZone="body">R2 C3</p>
+              </td>
+            </tr>
+          </table>
+          <p style="Normal" wordLocation="/w:document/w:body[1]/w:p[59]" tagName="p" styleName="Normal" topicZone="body" level="1">After the last table.</p>
+        </rsiwp:topic>
+      </rsiwp:topicref>
+    </rsiwp:map>
+  </body>
+</document>
 </file>
 
 <file path=word/theme/theme1.xml><?xml version="1.0" encoding="utf-8"?>

</xml_diff>

<commit_message>
Feature/issue46 direct styling of inline format (#7)
* Issue 46 (word2dita): manual formatting results in character styles

* Updated style-to-tag map sample to reflect new autostyling. Use RNG grammar

Co-authored-by: Eliot Kimber <ekimber@contrext.com>
</commit_message>
<xml_diff>
--- a/sample-data/word2dita/dynamic_levels/word/word2bookmap_dynamic_levels.docx
+++ b/sample-data/word2dita/dynamic_levels/word/word2bookmap_dynamic_levels.docx
@@ -1,6 +1,6 @@
 
 <file path=word/document.xml><?xml version="1.0" encoding="utf-8"?>
-<w:document xmlns:wpc="http://schemas.microsoft.com/office/word/2010/wordprocessingCanvas" xmlns:mo="http://schemas.microsoft.com/office/mac/office/2008/main" xmlns:mc="http://schemas.openxmlformats.org/markup-compatibility/2006" xmlns:mv="urn:schemas-microsoft-com:mac:vml" xmlns:o="urn:schemas-microsoft-com:office:office" xmlns:r="http://schemas.openxmlformats.org/officeDocument/2006/relationships" xmlns:m="http://schemas.openxmlformats.org/officeDocument/2006/math" xmlns:v="urn:schemas-microsoft-com:vml" xmlns:wp14="http://schemas.microsoft.com/office/word/2010/wordprocessingDrawing" xmlns:wp="http://schemas.openxmlformats.org/drawingml/2006/wordprocessingDrawing" xmlns:w10="urn:schemas-microsoft-com:office:word" xmlns:w="http://schemas.openxmlformats.org/wordprocessingml/2006/main" xmlns:w14="http://schemas.microsoft.com/office/word/2010/wordml" xmlns:wpg="http://schemas.microsoft.com/office/word/2010/wordprocessingGroup" xmlns:wpi="http://schemas.microsoft.com/office/word/2010/wordprocessingInk" xmlns:wne="http://schemas.microsoft.com/office/word/2006/wordml" xmlns:wps="http://schemas.microsoft.com/office/word/2010/wordprocessingShape" mc:Ignorable="w14 wp14">
+<w:document xmlns:wpc="http://schemas.microsoft.com/office/word/2010/wordprocessingCanvas" xmlns:cx="http://schemas.microsoft.com/office/drawing/2014/chartex" xmlns:cx1="http://schemas.microsoft.com/office/drawing/2015/9/8/chartex" xmlns:cx2="http://schemas.microsoft.com/office/drawing/2015/10/21/chartex" xmlns:cx3="http://schemas.microsoft.com/office/drawing/2016/5/9/chartex" xmlns:cx4="http://schemas.microsoft.com/office/drawing/2016/5/10/chartex" xmlns:cx5="http://schemas.microsoft.com/office/drawing/2016/5/11/chartex" xmlns:cx6="http://schemas.microsoft.com/office/drawing/2016/5/12/chartex" xmlns:cx7="http://schemas.microsoft.com/office/drawing/2016/5/13/chartex" xmlns:cx8="http://schemas.microsoft.com/office/drawing/2016/5/14/chartex" xmlns:mc="http://schemas.openxmlformats.org/markup-compatibility/2006" xmlns:aink="http://schemas.microsoft.com/office/drawing/2016/ink" xmlns:am3d="http://schemas.microsoft.com/office/drawing/2017/model3d" xmlns:o="urn:schemas-microsoft-com:office:office" xmlns:r="http://schemas.openxmlformats.org/officeDocument/2006/relationships" xmlns:m="http://schemas.openxmlformats.org/officeDocument/2006/math" xmlns:v="urn:schemas-microsoft-com:vml" xmlns:wp14="http://schemas.microsoft.com/office/word/2010/wordprocessingDrawing" xmlns:wp="http://schemas.openxmlformats.org/drawingml/2006/wordprocessingDrawing" xmlns:w10="urn:schemas-microsoft-com:office:word" xmlns:w="http://schemas.openxmlformats.org/wordprocessingml/2006/main" xmlns:w14="http://schemas.microsoft.com/office/word/2010/wordml" xmlns:w15="http://schemas.microsoft.com/office/word/2012/wordml" xmlns:w16cid="http://schemas.microsoft.com/office/word/2016/wordml/cid" xmlns:w16se="http://schemas.microsoft.com/office/word/2015/wordml/symex" xmlns:wpg="http://schemas.microsoft.com/office/word/2010/wordprocessingGroup" xmlns:wpi="http://schemas.microsoft.com/office/word/2010/wordprocessingInk" xmlns:wne="http://schemas.microsoft.com/office/word/2006/wordml" xmlns:wps="http://schemas.microsoft.com/office/word/2010/wordprocessingShape" mc:Ignorable="w14 w15 w16se w16cid wp14">
   <w:body>
     <w:p>
       <w:pPr>
@@ -451,21 +451,12 @@
         <w:pStyle w:val="Sidebar"/>
       </w:pPr>
       <w:r>
-        <w:t>Sidebar B</w:t>
-      </w:r>
-      <w:r>
-        <w:t>’</w:t>
-      </w:r>
-    </w:p>
-    <w:p>
-      <w:r>
-        <w:t xml:space="preserve">This is a </w:t>
-      </w:r>
-      <w:r>
-        <w:t xml:space="preserve">second </w:t>
-      </w:r>
-      <w:r>
-        <w:t>sidebar under a H2</w:t>
+        <w:t>Sidebar B’</w:t>
+      </w:r>
+    </w:p>
+    <w:p>
+      <w:r>
+        <w:t>This is a second sidebar under a H2</w:t>
       </w:r>
     </w:p>
     <w:p>
@@ -506,10 +497,7 @@
     </w:p>
     <w:p>
       <w:r>
-        <w:t>Th</w:t>
-      </w:r>
-      <w:r>
-        <w:t>is is a subtopic under an H3</w:t>
+        <w:t>This is a subtopic under an H3</w:t>
       </w:r>
     </w:p>
     <w:p>
@@ -608,120 +596,143 @@
       <w:r>
         <w:t>Second body text indent under a list bullet</w:t>
       </w:r>
+    </w:p>
+    <w:p>
+      <w:pPr>
+        <w:pStyle w:val="ListBullet2"/>
+      </w:pPr>
+      <w:r>
+        <w:t>List bullet 2</w:t>
+      </w:r>
+    </w:p>
+    <w:p>
+      <w:pPr>
+        <w:pStyle w:val="ListBullet2"/>
+      </w:pPr>
+      <w:r>
+        <w:t>Second List bullet 2</w:t>
+      </w:r>
+    </w:p>
+    <w:p>
+      <w:pPr>
+        <w:pStyle w:val="BodyTextIndent"/>
+      </w:pPr>
+      <w:r>
+        <w:t>Body Text Indent paragraph within a list bullet 2</w:t>
+      </w:r>
+    </w:p>
+    <w:p>
+      <w:pPr>
+        <w:pStyle w:val="ListBullet"/>
+      </w:pPr>
+      <w:r>
+        <w:t>Fourth list bull</w:t>
+      </w:r>
+      <w:r>
+        <w:t>et</w:t>
+      </w:r>
+    </w:p>
+    <w:p>
+      <w:pPr>
+        <w:pStyle w:val="BodyText"/>
+      </w:pPr>
+      <w:r>
+        <w:t>Body text paragraph.</w:t>
+      </w:r>
+    </w:p>
+    <w:p>
+      <w:pPr>
+        <w:pStyle w:val="BodyText"/>
+      </w:pPr>
+      <w:r>
+        <w:t>Numbered lists:</w:t>
+      </w:r>
+    </w:p>
+    <w:p>
+      <w:pPr>
+        <w:pStyle w:val="ListNumber"/>
+      </w:pPr>
+      <w:r>
+        <w:t>List Number</w:t>
+      </w:r>
+    </w:p>
+    <w:p>
+      <w:pPr>
+        <w:pStyle w:val="ListNumber"/>
+      </w:pPr>
+      <w:r>
+        <w:t>Second List Number</w:t>
+      </w:r>
+    </w:p>
+    <w:p>
+      <w:pPr>
+        <w:pStyle w:val="ListNumber"/>
+      </w:pPr>
+      <w:r>
+        <w:t>Third List Number</w:t>
+      </w:r>
+    </w:p>
+    <w:p>
+      <w:pPr>
+        <w:pStyle w:val="BodyTextIndent"/>
+      </w:pPr>
+      <w:r>
+        <w:t>Body Text Indent</w:t>
+      </w:r>
+      <w:r>
+        <w:t xml:space="preserve"> within a list number</w:t>
+      </w:r>
+    </w:p>
+    <w:p>
+      <w:pPr>
+        <w:pStyle w:val="ListNumber2"/>
+      </w:pPr>
+      <w:r>
+        <w:t>List Number 2</w:t>
+      </w:r>
+    </w:p>
+    <w:p>
+      <w:pPr>
+        <w:pStyle w:val="ListNumber2"/>
+      </w:pPr>
+      <w:r>
+        <w:t xml:space="preserve">Second list Number 2 </w:t>
+      </w:r>
+    </w:p>
+    <w:p>
+      <w:pPr>
+        <w:pStyle w:val="ListNumber"/>
+      </w:pPr>
+      <w:r>
+        <w:t>Fourth List Number</w:t>
+      </w:r>
+    </w:p>
+    <w:p>
+      <w:r>
+        <w:t>Note with nested list:</w:t>
+      </w:r>
+    </w:p>
+    <w:p>
+      <w:pPr>
+        <w:pStyle w:val="NoteHeading"/>
+      </w:pPr>
       <w:bookmarkStart w:id="5" w:name="_GoBack"/>
       <w:bookmarkEnd w:id="5"/>
     </w:p>
     <w:p>
       <w:pPr>
-        <w:pStyle w:val="ListBullet2"/>
-      </w:pPr>
-      <w:r>
-        <w:t>List bullet 2</w:t>
-      </w:r>
-    </w:p>
-    <w:p>
-      <w:pPr>
-        <w:pStyle w:val="ListBullet2"/>
-      </w:pPr>
-      <w:r>
-        <w:t>Second List bullet 2</w:t>
-      </w:r>
-    </w:p>
-    <w:p>
-      <w:pPr>
-        <w:pStyle w:val="BodyTextIndent"/>
-      </w:pPr>
-      <w:r>
-        <w:t>Body Text Indent paragraph within a list bullet</w:t>
-      </w:r>
-      <w:r>
-        <w:t xml:space="preserve"> 2</w:t>
-      </w:r>
-    </w:p>
-    <w:p>
-      <w:pPr>
-        <w:pStyle w:val="ListBullet"/>
-      </w:pPr>
-      <w:r>
-        <w:t>Fourth list bull</w:t>
-      </w:r>
-      <w:r>
-        <w:t>et</w:t>
-      </w:r>
-    </w:p>
-    <w:p>
-      <w:pPr>
-        <w:pStyle w:val="BodyText"/>
-      </w:pPr>
-      <w:r>
-        <w:t>Body text paragraph.</w:t>
-      </w:r>
-    </w:p>
-    <w:p>
-      <w:pPr>
-        <w:pStyle w:val="BodyText"/>
-      </w:pPr>
-      <w:r>
-        <w:t>Numbered lists:</w:t>
-      </w:r>
-    </w:p>
-    <w:p>
-      <w:pPr>
-        <w:pStyle w:val="ListNumber"/>
-      </w:pPr>
-      <w:r>
-        <w:t>List Number</w:t>
-      </w:r>
-    </w:p>
-    <w:p>
-      <w:pPr>
-        <w:pStyle w:val="ListNumber"/>
-      </w:pPr>
-      <w:r>
-        <w:t>Second List Number</w:t>
-      </w:r>
-    </w:p>
-    <w:p>
-      <w:pPr>
-        <w:pStyle w:val="ListNumber"/>
-      </w:pPr>
-      <w:r>
-        <w:t>Third List Number</w:t>
-      </w:r>
-    </w:p>
-    <w:p>
-      <w:pPr>
-        <w:pStyle w:val="BodyTextIndent"/>
-      </w:pPr>
-      <w:r>
-        <w:t>Body Text Indent</w:t>
-      </w:r>
-      <w:r>
-        <w:t xml:space="preserve"> within a list number</w:t>
-      </w:r>
-    </w:p>
-    <w:p>
-      <w:pPr>
-        <w:pStyle w:val="ListNumber2"/>
-      </w:pPr>
-      <w:r>
-        <w:t>List Number 2</w:t>
-      </w:r>
-    </w:p>
-    <w:p>
-      <w:pPr>
-        <w:pStyle w:val="ListNumber2"/>
-      </w:pPr>
-      <w:r>
-        <w:t xml:space="preserve">Second list Number 2 </w:t>
-      </w:r>
-    </w:p>
-    <w:p>
-      <w:pPr>
-        <w:pStyle w:val="ListNumber"/>
-      </w:pPr>
-      <w:r>
-        <w:t>Fourth List Number</w:t>
+        <w:pStyle w:val="ListBulletNote"/>
+      </w:pPr>
+      <w:r>
+        <w:t>First item within note</w:t>
+      </w:r>
+    </w:p>
+    <w:p>
+      <w:pPr>
+        <w:pStyle w:val="ListBulletNote"/>
+      </w:pPr>
+      <w:r>
+        <w:t>Second item within note</w:t>
       </w:r>
     </w:p>
     <w:p>
@@ -751,7 +762,7 @@
       <w:tblPr>
         <w:tblStyle w:val="TableGrid"/>
         <w:tblW w:w="0" w:type="auto"/>
-        <w:tblLook w:val="00BF" w:firstRow="1" w:lastRow="0" w:firstColumn="1" w:lastColumn="0" w:noHBand="0" w:noVBand="0"/>
+        <w:tblLook w:val="00A0" w:firstRow="1" w:lastRow="0" w:firstColumn="1" w:lastColumn="0" w:noHBand="0" w:noVBand="0"/>
       </w:tblPr>
       <w:tblGrid>
         <w:gridCol w:w="2952"/>
@@ -832,7 +843,7 @@
       <w:tblPr>
         <w:tblStyle w:val="TableGrid"/>
         <w:tblW w:w="0" w:type="auto"/>
-        <w:tblLook w:val="00BF" w:firstRow="1" w:lastRow="0" w:firstColumn="1" w:lastColumn="0" w:noHBand="0" w:noVBand="0"/>
+        <w:tblLook w:val="00A0" w:firstRow="1" w:lastRow="0" w:firstColumn="1" w:lastColumn="0" w:noHBand="0" w:noVBand="0"/>
       </w:tblPr>
       <w:tblGrid>
         <w:gridCol w:w="2952"/>
@@ -908,7 +919,7 @@
       <w:tblPr>
         <w:tblStyle w:val="TableGrid"/>
         <w:tblW w:w="0" w:type="auto"/>
-        <w:tblLook w:val="00BF" w:firstRow="1" w:lastRow="0" w:firstColumn="1" w:lastColumn="0" w:noHBand="0" w:noVBand="0"/>
+        <w:tblLook w:val="00A0" w:firstRow="1" w:lastRow="0" w:firstColumn="1" w:lastColumn="0" w:noHBand="0" w:noVBand="0"/>
       </w:tblPr>
       <w:tblGrid>
         <w:gridCol w:w="2214"/>
@@ -1215,8 +1226,8 @@
 </file>
 
 <file path=word/numbering.xml><?xml version="1.0" encoding="utf-8"?>
-<w:numbering xmlns:wpc="http://schemas.microsoft.com/office/word/2010/wordprocessingCanvas" xmlns:mo="http://schemas.microsoft.com/office/mac/office/2008/main" xmlns:mc="http://schemas.openxmlformats.org/markup-compatibility/2006" xmlns:mv="urn:schemas-microsoft-com:mac:vml" xmlns:o="urn:schemas-microsoft-com:office:office" xmlns:r="http://schemas.openxmlformats.org/officeDocument/2006/relationships" xmlns:m="http://schemas.openxmlformats.org/officeDocument/2006/math" xmlns:v="urn:schemas-microsoft-com:vml" xmlns:wp14="http://schemas.microsoft.com/office/word/2010/wordprocessingDrawing" xmlns:wp="http://schemas.openxmlformats.org/drawingml/2006/wordprocessingDrawing" xmlns:w10="urn:schemas-microsoft-com:office:word" xmlns:w="http://schemas.openxmlformats.org/wordprocessingml/2006/main" xmlns:w14="http://schemas.microsoft.com/office/word/2010/wordml" xmlns:wpg="http://schemas.microsoft.com/office/word/2010/wordprocessingGroup" xmlns:wpi="http://schemas.microsoft.com/office/word/2010/wordprocessingInk" xmlns:wne="http://schemas.microsoft.com/office/word/2006/wordml" xmlns:wps="http://schemas.microsoft.com/office/word/2010/wordprocessingShape" mc:Ignorable="w14 wp14">
-  <w:abstractNum w:abstractNumId="0">
+<w:numbering xmlns:wpc="http://schemas.microsoft.com/office/word/2010/wordprocessingCanvas" xmlns:cx="http://schemas.microsoft.com/office/drawing/2014/chartex" xmlns:cx1="http://schemas.microsoft.com/office/drawing/2015/9/8/chartex" xmlns:cx2="http://schemas.microsoft.com/office/drawing/2015/10/21/chartex" xmlns:cx3="http://schemas.microsoft.com/office/drawing/2016/5/9/chartex" xmlns:cx4="http://schemas.microsoft.com/office/drawing/2016/5/10/chartex" xmlns:cx5="http://schemas.microsoft.com/office/drawing/2016/5/11/chartex" xmlns:cx6="http://schemas.microsoft.com/office/drawing/2016/5/12/chartex" xmlns:cx7="http://schemas.microsoft.com/office/drawing/2016/5/13/chartex" xmlns:cx8="http://schemas.microsoft.com/office/drawing/2016/5/14/chartex" xmlns:mc="http://schemas.openxmlformats.org/markup-compatibility/2006" xmlns:aink="http://schemas.microsoft.com/office/drawing/2016/ink" xmlns:am3d="http://schemas.microsoft.com/office/drawing/2017/model3d" xmlns:o="urn:schemas-microsoft-com:office:office" xmlns:r="http://schemas.openxmlformats.org/officeDocument/2006/relationships" xmlns:m="http://schemas.openxmlformats.org/officeDocument/2006/math" xmlns:v="urn:schemas-microsoft-com:vml" xmlns:wp14="http://schemas.microsoft.com/office/word/2010/wordprocessingDrawing" xmlns:wp="http://schemas.openxmlformats.org/drawingml/2006/wordprocessingDrawing" xmlns:w10="urn:schemas-microsoft-com:office:word" xmlns:w="http://schemas.openxmlformats.org/wordprocessingml/2006/main" xmlns:w14="http://schemas.microsoft.com/office/word/2010/wordml" xmlns:w15="http://schemas.microsoft.com/office/word/2012/wordml" xmlns:w16cid="http://schemas.microsoft.com/office/word/2016/wordml/cid" xmlns:w16se="http://schemas.microsoft.com/office/word/2015/wordml/symex" xmlns:wpg="http://schemas.microsoft.com/office/word/2010/wordprocessingGroup" xmlns:wpi="http://schemas.microsoft.com/office/word/2010/wordprocessingInk" xmlns:wne="http://schemas.microsoft.com/office/word/2006/wordml" xmlns:wps="http://schemas.microsoft.com/office/word/2010/wordprocessingShape" mc:Ignorable="w14 w15 w16se w16cid wp14">
+  <w:abstractNum w:abstractNumId="0" w15:restartNumberingAfterBreak="0">
     <w:nsid w:val="FFFFFF1D"/>
     <w:multiLevelType w:val="multilevel"/>
     <w:tmpl w:val="58E477B8"/>
@@ -1356,10 +1367,10 @@
       </w:rPr>
     </w:lvl>
   </w:abstractNum>
-  <w:abstractNum w:abstractNumId="1">
+  <w:abstractNum w:abstractNumId="1" w15:restartNumberingAfterBreak="0">
     <w:nsid w:val="FFFFFF7C"/>
     <w:multiLevelType w:val="singleLevel"/>
-    <w:tmpl w:val="62864166"/>
+    <w:tmpl w:val="A26CA87E"/>
     <w:lvl w:ilvl="0">
       <w:start w:val="1"/>
       <w:numFmt w:val="decimal"/>
@@ -1373,10 +1384,10 @@
       </w:pPr>
     </w:lvl>
   </w:abstractNum>
-  <w:abstractNum w:abstractNumId="2">
+  <w:abstractNum w:abstractNumId="2" w15:restartNumberingAfterBreak="0">
     <w:nsid w:val="FFFFFF7D"/>
     <w:multiLevelType w:val="singleLevel"/>
-    <w:tmpl w:val="EC76F0EE"/>
+    <w:tmpl w:val="923EC58C"/>
     <w:lvl w:ilvl="0">
       <w:start w:val="1"/>
       <w:numFmt w:val="decimal"/>
@@ -1390,10 +1401,10 @@
       </w:pPr>
     </w:lvl>
   </w:abstractNum>
-  <w:abstractNum w:abstractNumId="3">
+  <w:abstractNum w:abstractNumId="3" w15:restartNumberingAfterBreak="0">
     <w:nsid w:val="FFFFFF7E"/>
     <w:multiLevelType w:val="singleLevel"/>
-    <w:tmpl w:val="1B12F39A"/>
+    <w:tmpl w:val="1D662C8A"/>
     <w:lvl w:ilvl="0">
       <w:start w:val="1"/>
       <w:numFmt w:val="decimal"/>
@@ -1407,7 +1418,7 @@
       </w:pPr>
     </w:lvl>
   </w:abstractNum>
-  <w:abstractNum w:abstractNumId="4">
+  <w:abstractNum w:abstractNumId="4" w15:restartNumberingAfterBreak="0">
     <w:nsid w:val="FFFFFF7F"/>
     <w:multiLevelType w:val="singleLevel"/>
     <w:tmpl w:val="D66C675C"/>
@@ -1425,10 +1436,10 @@
       </w:pPr>
     </w:lvl>
   </w:abstractNum>
-  <w:abstractNum w:abstractNumId="5">
+  <w:abstractNum w:abstractNumId="5" w15:restartNumberingAfterBreak="0">
     <w:nsid w:val="FFFFFF80"/>
     <w:multiLevelType w:val="singleLevel"/>
-    <w:tmpl w:val="97C026C0"/>
+    <w:tmpl w:val="F30A64A6"/>
     <w:lvl w:ilvl="0">
       <w:start w:val="1"/>
       <w:numFmt w:val="bullet"/>
@@ -1445,10 +1456,10 @@
       </w:rPr>
     </w:lvl>
   </w:abstractNum>
-  <w:abstractNum w:abstractNumId="6">
+  <w:abstractNum w:abstractNumId="6" w15:restartNumberingAfterBreak="0">
     <w:nsid w:val="FFFFFF81"/>
     <w:multiLevelType w:val="singleLevel"/>
-    <w:tmpl w:val="66926532"/>
+    <w:tmpl w:val="BB4CE51A"/>
     <w:lvl w:ilvl="0">
       <w:start w:val="1"/>
       <w:numFmt w:val="bullet"/>
@@ -1465,10 +1476,10 @@
       </w:rPr>
     </w:lvl>
   </w:abstractNum>
-  <w:abstractNum w:abstractNumId="7">
+  <w:abstractNum w:abstractNumId="7" w15:restartNumberingAfterBreak="0">
     <w:nsid w:val="FFFFFF82"/>
     <w:multiLevelType w:val="singleLevel"/>
-    <w:tmpl w:val="627EE8F4"/>
+    <w:tmpl w:val="C5ACD20C"/>
     <w:lvl w:ilvl="0">
       <w:start w:val="1"/>
       <w:numFmt w:val="bullet"/>
@@ -1485,7 +1496,7 @@
       </w:rPr>
     </w:lvl>
   </w:abstractNum>
-  <w:abstractNum w:abstractNumId="8">
+  <w:abstractNum w:abstractNumId="8" w15:restartNumberingAfterBreak="0">
     <w:nsid w:val="FFFFFF83"/>
     <w:multiLevelType w:val="singleLevel"/>
     <w:tmpl w:val="D9A6522C"/>
@@ -1506,7 +1517,7 @@
       </w:rPr>
     </w:lvl>
   </w:abstractNum>
-  <w:abstractNum w:abstractNumId="9">
+  <w:abstractNum w:abstractNumId="9" w15:restartNumberingAfterBreak="0">
     <w:nsid w:val="FFFFFF88"/>
     <w:multiLevelType w:val="singleLevel"/>
     <w:tmpl w:val="81041286"/>
@@ -1524,10 +1535,10 @@
       </w:pPr>
     </w:lvl>
   </w:abstractNum>
-  <w:abstractNum w:abstractNumId="10">
+  <w:abstractNum w:abstractNumId="10" w15:restartNumberingAfterBreak="0">
     <w:nsid w:val="FFFFFF89"/>
     <w:multiLevelType w:val="singleLevel"/>
-    <w:tmpl w:val="1E003836"/>
+    <w:tmpl w:val="616A806E"/>
     <w:lvl w:ilvl="0">
       <w:start w:val="1"/>
       <w:numFmt w:val="bullet"/>
@@ -1543,6 +1554,97 @@
       <w:rPr>
         <w:rFonts w:ascii="Symbol" w:hAnsi="Symbol" w:hint="default"/>
       </w:rPr>
+    </w:lvl>
+  </w:abstractNum>
+  <w:abstractNum w:abstractNumId="11" w15:restartNumberingAfterBreak="0">
+    <w:nsid w:val="25EE5879"/>
+    <w:multiLevelType w:val="multilevel"/>
+    <w:tmpl w:val="04090023"/>
+    <w:lvl w:ilvl="0">
+      <w:start w:val="1"/>
+      <w:numFmt w:val="upperRoman"/>
+      <w:pStyle w:val="Heading1"/>
+      <w:lvlText w:val="Article %1."/>
+      <w:lvlJc w:val="left"/>
+      <w:pPr>
+        <w:ind w:left="0" w:firstLine="0"/>
+      </w:pPr>
+    </w:lvl>
+    <w:lvl w:ilvl="1">
+      <w:start w:val="1"/>
+      <w:numFmt w:val="decimalZero"/>
+      <w:pStyle w:val="Heading2"/>
+      <w:isLgl/>
+      <w:lvlText w:val="Section %1.%2"/>
+      <w:lvlJc w:val="left"/>
+      <w:pPr>
+        <w:ind w:left="0" w:firstLine="0"/>
+      </w:pPr>
+    </w:lvl>
+    <w:lvl w:ilvl="2">
+      <w:start w:val="1"/>
+      <w:numFmt w:val="lowerLetter"/>
+      <w:pStyle w:val="Heading3"/>
+      <w:lvlText w:val="(%3)"/>
+      <w:lvlJc w:val="left"/>
+      <w:pPr>
+        <w:ind w:left="720" w:hanging="432"/>
+      </w:pPr>
+    </w:lvl>
+    <w:lvl w:ilvl="3">
+      <w:start w:val="1"/>
+      <w:numFmt w:val="lowerRoman"/>
+      <w:pStyle w:val="Heading4"/>
+      <w:lvlText w:val="(%4)"/>
+      <w:lvlJc w:val="right"/>
+      <w:pPr>
+        <w:ind w:left="864" w:hanging="144"/>
+      </w:pPr>
+    </w:lvl>
+    <w:lvl w:ilvl="4">
+      <w:start w:val="1"/>
+      <w:numFmt w:val="decimal"/>
+      <w:lvlText w:val="%5)"/>
+      <w:lvlJc w:val="left"/>
+      <w:pPr>
+        <w:ind w:left="1008" w:hanging="432"/>
+      </w:pPr>
+    </w:lvl>
+    <w:lvl w:ilvl="5">
+      <w:start w:val="1"/>
+      <w:numFmt w:val="lowerLetter"/>
+      <w:lvlText w:val="%6)"/>
+      <w:lvlJc w:val="left"/>
+      <w:pPr>
+        <w:ind w:left="1152" w:hanging="432"/>
+      </w:pPr>
+    </w:lvl>
+    <w:lvl w:ilvl="6">
+      <w:start w:val="1"/>
+      <w:numFmt w:val="lowerRoman"/>
+      <w:lvlText w:val="%7)"/>
+      <w:lvlJc w:val="right"/>
+      <w:pPr>
+        <w:ind w:left="1296" w:hanging="288"/>
+      </w:pPr>
+    </w:lvl>
+    <w:lvl w:ilvl="7">
+      <w:start w:val="1"/>
+      <w:numFmt w:val="lowerLetter"/>
+      <w:lvlText w:val="%8."/>
+      <w:lvlJc w:val="left"/>
+      <w:pPr>
+        <w:ind w:left="1440" w:hanging="432"/>
+      </w:pPr>
+    </w:lvl>
+    <w:lvl w:ilvl="8">
+      <w:start w:val="1"/>
+      <w:numFmt w:val="lowerRoman"/>
+      <w:lvlText w:val="%9."/>
+      <w:lvlJc w:val="right"/>
+      <w:pPr>
+        <w:ind w:left="1584" w:hanging="144"/>
+      </w:pPr>
     </w:lvl>
   </w:abstractNum>
   <w:num w:numId="1">
@@ -1578,11 +1680,14 @@
   <w:num w:numId="11">
     <w:abstractNumId w:val="5"/>
   </w:num>
+  <w:num w:numId="12">
+    <w:abstractNumId w:val="11"/>
+  </w:num>
 </w:numbering>
 </file>
 
 <file path=word/styles.xml><?xml version="1.0" encoding="utf-8"?>
-<w:styles xmlns:mc="http://schemas.openxmlformats.org/markup-compatibility/2006" xmlns:r="http://schemas.openxmlformats.org/officeDocument/2006/relationships" xmlns:w="http://schemas.openxmlformats.org/wordprocessingml/2006/main" xmlns:w14="http://schemas.microsoft.com/office/word/2010/wordml" mc:Ignorable="w14">
+<w:styles xmlns:mc="http://schemas.openxmlformats.org/markup-compatibility/2006" xmlns:r="http://schemas.openxmlformats.org/officeDocument/2006/relationships" xmlns:w="http://schemas.openxmlformats.org/wordprocessingml/2006/main" xmlns:w14="http://schemas.microsoft.com/office/word/2010/wordml" xmlns:w15="http://schemas.microsoft.com/office/word/2012/wordml" xmlns:w16cid="http://schemas.microsoft.com/office/word/2016/wordml/cid" xmlns:w16se="http://schemas.microsoft.com/office/word/2015/wordml/symex" mc:Ignorable="w14 w15 w16se w16cid">
   <w:docDefaults>
     <w:rPrDefault>
       <w:rPr>
@@ -1594,144 +1699,377 @@
     </w:rPrDefault>
     <w:pPrDefault/>
   </w:docDefaults>
-  <w:latentStyles w:defLockedState="0" w:defUIPriority="99" w:defSemiHidden="1" w:defUnhideWhenUsed="1" w:defQFormat="0" w:count="276">
-    <w:lsdException w:name="Normal" w:semiHidden="0" w:uiPriority="0" w:unhideWhenUsed="0" w:qFormat="1"/>
-    <w:lsdException w:name="heading 1" w:semiHidden="0" w:uiPriority="9" w:unhideWhenUsed="0" w:qFormat="1"/>
-    <w:lsdException w:name="heading 2" w:uiPriority="9" w:qFormat="1"/>
-    <w:lsdException w:name="heading 3" w:uiPriority="9" w:qFormat="1"/>
-    <w:lsdException w:name="heading 4" w:uiPriority="9" w:qFormat="1"/>
-    <w:lsdException w:name="heading 5" w:uiPriority="9" w:qFormat="1"/>
-    <w:lsdException w:name="heading 6" w:uiPriority="9" w:qFormat="1"/>
-    <w:lsdException w:name="heading 7" w:uiPriority="9" w:qFormat="1"/>
-    <w:lsdException w:name="heading 8" w:uiPriority="9" w:qFormat="1"/>
-    <w:lsdException w:name="heading 9" w:uiPriority="9" w:qFormat="1"/>
-    <w:lsdException w:name="toc 1" w:uiPriority="39"/>
-    <w:lsdException w:name="toc 2" w:uiPriority="39"/>
-    <w:lsdException w:name="toc 3" w:uiPriority="39"/>
-    <w:lsdException w:name="toc 4" w:uiPriority="39"/>
-    <w:lsdException w:name="toc 5" w:uiPriority="39"/>
-    <w:lsdException w:name="toc 6" w:uiPriority="39"/>
-    <w:lsdException w:name="toc 7" w:uiPriority="39"/>
-    <w:lsdException w:name="toc 8" w:uiPriority="39"/>
-    <w:lsdException w:name="toc 9" w:uiPriority="39"/>
-    <w:lsdException w:name="caption" w:uiPriority="35" w:qFormat="1"/>
-    <w:lsdException w:name="Title" w:semiHidden="0" w:uiPriority="10" w:unhideWhenUsed="0" w:qFormat="1"/>
-    <w:lsdException w:name="Default Paragraph Font" w:uiPriority="1"/>
-    <w:lsdException w:name="Subtitle" w:semiHidden="0" w:uiPriority="11" w:unhideWhenUsed="0" w:qFormat="1"/>
-    <w:lsdException w:name="Strong" w:semiHidden="0" w:uiPriority="22" w:unhideWhenUsed="0" w:qFormat="1"/>
-    <w:lsdException w:name="Emphasis" w:semiHidden="0" w:uiPriority="20" w:unhideWhenUsed="0" w:qFormat="1"/>
-    <w:lsdException w:name="Table Grid" w:semiHidden="0" w:uiPriority="59" w:unhideWhenUsed="0"/>
-    <w:lsdException w:name="Placeholder Text" w:unhideWhenUsed="0"/>
-    <w:lsdException w:name="No Spacing" w:uiPriority="1" w:unhideWhenUsed="0" w:qFormat="1"/>
-    <w:lsdException w:name="Light Shading" w:semiHidden="0" w:uiPriority="60" w:unhideWhenUsed="0"/>
-    <w:lsdException w:name="Light List" w:semiHidden="0" w:uiPriority="61" w:unhideWhenUsed="0"/>
-    <w:lsdException w:name="Light Grid" w:semiHidden="0" w:uiPriority="62" w:unhideWhenUsed="0"/>
-    <w:lsdException w:name="Medium Shading 1" w:semiHidden="0" w:uiPriority="63" w:unhideWhenUsed="0"/>
-    <w:lsdException w:name="Medium Shading 2" w:semiHidden="0" w:uiPriority="64" w:unhideWhenUsed="0"/>
-    <w:lsdException w:name="Medium List 1" w:semiHidden="0" w:uiPriority="65" w:unhideWhenUsed="0"/>
-    <w:lsdException w:name="Medium List 2" w:semiHidden="0" w:uiPriority="66" w:unhideWhenUsed="0"/>
-    <w:lsdException w:name="Medium Grid 1" w:semiHidden="0" w:uiPriority="67" w:unhideWhenUsed="0"/>
-    <w:lsdException w:name="Medium Grid 2" w:semiHidden="0" w:uiPriority="68" w:unhideWhenUsed="0"/>
-    <w:lsdException w:name="Medium Grid 3" w:semiHidden="0" w:uiPriority="69" w:unhideWhenUsed="0"/>
-    <w:lsdException w:name="Dark List" w:semiHidden="0" w:uiPriority="70" w:unhideWhenUsed="0"/>
-    <w:lsdException w:name="Colorful Shading" w:semiHidden="0" w:uiPriority="71" w:unhideWhenUsed="0"/>
-    <w:lsdException w:name="Colorful List" w:semiHidden="0" w:uiPriority="72" w:unhideWhenUsed="0"/>
-    <w:lsdException w:name="Colorful Grid" w:semiHidden="0" w:uiPriority="73" w:unhideWhenUsed="0"/>
-    <w:lsdException w:name="Light Shading Accent 1" w:semiHidden="0" w:uiPriority="60" w:unhideWhenUsed="0"/>
-    <w:lsdException w:name="Light List Accent 1" w:semiHidden="0" w:uiPriority="61" w:unhideWhenUsed="0"/>
-    <w:lsdException w:name="Light Grid Accent 1" w:semiHidden="0" w:uiPriority="62" w:unhideWhenUsed="0"/>
-    <w:lsdException w:name="Medium Shading 1 Accent 1" w:semiHidden="0" w:uiPriority="63" w:unhideWhenUsed="0"/>
-    <w:lsdException w:name="Medium Shading 2 Accent 1" w:semiHidden="0" w:uiPriority="64" w:unhideWhenUsed="0"/>
-    <w:lsdException w:name="Medium List 1 Accent 1" w:semiHidden="0" w:uiPriority="65" w:unhideWhenUsed="0"/>
-    <w:lsdException w:name="Revision" w:unhideWhenUsed="0"/>
-    <w:lsdException w:name="List Paragraph" w:semiHidden="0" w:uiPriority="34" w:unhideWhenUsed="0" w:qFormat="1"/>
-    <w:lsdException w:name="Quote" w:semiHidden="0" w:uiPriority="29" w:unhideWhenUsed="0" w:qFormat="1"/>
-    <w:lsdException w:name="Intense Quote" w:semiHidden="0" w:uiPriority="30" w:unhideWhenUsed="0" w:qFormat="1"/>
-    <w:lsdException w:name="Medium List 2 Accent 1" w:semiHidden="0" w:uiPriority="66" w:unhideWhenUsed="0"/>
-    <w:lsdException w:name="Medium Grid 1 Accent 1" w:semiHidden="0" w:uiPriority="67" w:unhideWhenUsed="0"/>
-    <w:lsdException w:name="Medium Grid 2 Accent 1" w:semiHidden="0" w:uiPriority="68" w:unhideWhenUsed="0"/>
-    <w:lsdException w:name="Medium Grid 3 Accent 1" w:semiHidden="0" w:uiPriority="69" w:unhideWhenUsed="0"/>
-    <w:lsdException w:name="Dark List Accent 1" w:semiHidden="0" w:uiPriority="70" w:unhideWhenUsed="0"/>
-    <w:lsdException w:name="Colorful Shading Accent 1" w:semiHidden="0" w:uiPriority="71" w:unhideWhenUsed="0"/>
-    <w:lsdException w:name="Colorful List Accent 1" w:semiHidden="0" w:uiPriority="72" w:unhideWhenUsed="0"/>
-    <w:lsdException w:name="Colorful Grid Accent 1" w:semiHidden="0" w:uiPriority="73" w:unhideWhenUsed="0"/>
-    <w:lsdException w:name="Light Shading Accent 2" w:semiHidden="0" w:uiPriority="60" w:unhideWhenUsed="0"/>
-    <w:lsdException w:name="Light List Accent 2" w:semiHidden="0" w:uiPriority="61" w:unhideWhenUsed="0"/>
-    <w:lsdException w:name="Light Grid Accent 2" w:semiHidden="0" w:uiPriority="62" w:unhideWhenUsed="0"/>
-    <w:lsdException w:name="Medium Shading 1 Accent 2" w:semiHidden="0" w:uiPriority="63" w:unhideWhenUsed="0"/>
-    <w:lsdException w:name="Medium Shading 2 Accent 2" w:semiHidden="0" w:uiPriority="64" w:unhideWhenUsed="0"/>
-    <w:lsdException w:name="Medium List 1 Accent 2" w:semiHidden="0" w:uiPriority="65" w:unhideWhenUsed="0"/>
-    <w:lsdException w:name="Medium List 2 Accent 2" w:semiHidden="0" w:uiPriority="66" w:unhideWhenUsed="0"/>
-    <w:lsdException w:name="Medium Grid 1 Accent 2" w:semiHidden="0" w:uiPriority="67" w:unhideWhenUsed="0"/>
-    <w:lsdException w:name="Medium Grid 2 Accent 2" w:semiHidden="0" w:uiPriority="68" w:unhideWhenUsed="0"/>
-    <w:lsdException w:name="Medium Grid 3 Accent 2" w:semiHidden="0" w:uiPriority="69" w:unhideWhenUsed="0"/>
-    <w:lsdException w:name="Dark List Accent 2" w:semiHidden="0" w:uiPriority="70" w:unhideWhenUsed="0"/>
-    <w:lsdException w:name="Colorful Shading Accent 2" w:semiHidden="0" w:uiPriority="71" w:unhideWhenUsed="0"/>
-    <w:lsdException w:name="Colorful List Accent 2" w:semiHidden="0" w:uiPriority="72" w:unhideWhenUsed="0"/>
-    <w:lsdException w:name="Colorful Grid Accent 2" w:semiHidden="0" w:uiPriority="73" w:unhideWhenUsed="0"/>
-    <w:lsdException w:name="Light Shading Accent 3" w:semiHidden="0" w:uiPriority="60" w:unhideWhenUsed="0"/>
-    <w:lsdException w:name="Light List Accent 3" w:semiHidden="0" w:uiPriority="61" w:unhideWhenUsed="0"/>
-    <w:lsdException w:name="Light Grid Accent 3" w:semiHidden="0" w:uiPriority="62" w:unhideWhenUsed="0"/>
-    <w:lsdException w:name="Medium Shading 1 Accent 3" w:semiHidden="0" w:uiPriority="63" w:unhideWhenUsed="0"/>
-    <w:lsdException w:name="Medium Shading 2 Accent 3" w:semiHidden="0" w:uiPriority="64" w:unhideWhenUsed="0"/>
-    <w:lsdException w:name="Medium List 1 Accent 3" w:semiHidden="0" w:uiPriority="65" w:unhideWhenUsed="0"/>
-    <w:lsdException w:name="Medium List 2 Accent 3" w:semiHidden="0" w:uiPriority="66" w:unhideWhenUsed="0"/>
-    <w:lsdException w:name="Medium Grid 1 Accent 3" w:semiHidden="0" w:uiPriority="67" w:unhideWhenUsed="0"/>
-    <w:lsdException w:name="Medium Grid 2 Accent 3" w:semiHidden="0" w:uiPriority="68" w:unhideWhenUsed="0"/>
-    <w:lsdException w:name="Medium Grid 3 Accent 3" w:semiHidden="0" w:uiPriority="69" w:unhideWhenUsed="0"/>
-    <w:lsdException w:name="Dark List Accent 3" w:semiHidden="0" w:uiPriority="70" w:unhideWhenUsed="0"/>
-    <w:lsdException w:name="Colorful Shading Accent 3" w:semiHidden="0" w:uiPriority="71" w:unhideWhenUsed="0"/>
-    <w:lsdException w:name="Colorful List Accent 3" w:semiHidden="0" w:uiPriority="72" w:unhideWhenUsed="0"/>
-    <w:lsdException w:name="Colorful Grid Accent 3" w:semiHidden="0" w:uiPriority="73" w:unhideWhenUsed="0"/>
-    <w:lsdException w:name="Light Shading Accent 4" w:semiHidden="0" w:uiPriority="60" w:unhideWhenUsed="0"/>
-    <w:lsdException w:name="Light List Accent 4" w:semiHidden="0" w:uiPriority="61" w:unhideWhenUsed="0"/>
-    <w:lsdException w:name="Light Grid Accent 4" w:semiHidden="0" w:uiPriority="62" w:unhideWhenUsed="0"/>
-    <w:lsdException w:name="Medium Shading 1 Accent 4" w:semiHidden="0" w:uiPriority="63" w:unhideWhenUsed="0"/>
-    <w:lsdException w:name="Medium Shading 2 Accent 4" w:semiHidden="0" w:uiPriority="64" w:unhideWhenUsed="0"/>
-    <w:lsdException w:name="Medium List 1 Accent 4" w:semiHidden="0" w:uiPriority="65" w:unhideWhenUsed="0"/>
-    <w:lsdException w:name="Medium List 2 Accent 4" w:semiHidden="0" w:uiPriority="66" w:unhideWhenUsed="0"/>
-    <w:lsdException w:name="Medium Grid 1 Accent 4" w:semiHidden="0" w:uiPriority="67" w:unhideWhenUsed="0"/>
-    <w:lsdException w:name="Medium Grid 2 Accent 4" w:semiHidden="0" w:uiPriority="68" w:unhideWhenUsed="0"/>
-    <w:lsdException w:name="Medium Grid 3 Accent 4" w:semiHidden="0" w:uiPriority="69" w:unhideWhenUsed="0"/>
-    <w:lsdException w:name="Dark List Accent 4" w:semiHidden="0" w:uiPriority="70" w:unhideWhenUsed="0"/>
-    <w:lsdException w:name="Colorful Shading Accent 4" w:semiHidden="0" w:uiPriority="71" w:unhideWhenUsed="0"/>
-    <w:lsdException w:name="Colorful List Accent 4" w:semiHidden="0" w:uiPriority="72" w:unhideWhenUsed="0"/>
-    <w:lsdException w:name="Colorful Grid Accent 4" w:semiHidden="0" w:uiPriority="73" w:unhideWhenUsed="0"/>
-    <w:lsdException w:name="Light Shading Accent 5" w:semiHidden="0" w:uiPriority="60" w:unhideWhenUsed="0"/>
-    <w:lsdException w:name="Light List Accent 5" w:semiHidden="0" w:uiPriority="61" w:unhideWhenUsed="0"/>
-    <w:lsdException w:name="Light Grid Accent 5" w:semiHidden="0" w:uiPriority="62" w:unhideWhenUsed="0"/>
-    <w:lsdException w:name="Medium Shading 1 Accent 5" w:semiHidden="0" w:uiPriority="63" w:unhideWhenUsed="0"/>
-    <w:lsdException w:name="Medium Shading 2 Accent 5" w:semiHidden="0" w:uiPriority="64" w:unhideWhenUsed="0"/>
-    <w:lsdException w:name="Medium List 1 Accent 5" w:semiHidden="0" w:uiPriority="65" w:unhideWhenUsed="0"/>
-    <w:lsdException w:name="Medium List 2 Accent 5" w:semiHidden="0" w:uiPriority="66" w:unhideWhenUsed="0"/>
-    <w:lsdException w:name="Medium Grid 1 Accent 5" w:semiHidden="0" w:uiPriority="67" w:unhideWhenUsed="0"/>
-    <w:lsdException w:name="Medium Grid 2 Accent 5" w:semiHidden="0" w:uiPriority="68" w:unhideWhenUsed="0"/>
-    <w:lsdException w:name="Medium Grid 3 Accent 5" w:semiHidden="0" w:uiPriority="69" w:unhideWhenUsed="0"/>
-    <w:lsdException w:name="Dark List Accent 5" w:semiHidden="0" w:uiPriority="70" w:unhideWhenUsed="0"/>
-    <w:lsdException w:name="Colorful Shading Accent 5" w:semiHidden="0" w:uiPriority="71" w:unhideWhenUsed="0"/>
-    <w:lsdException w:name="Colorful List Accent 5" w:semiHidden="0" w:uiPriority="72" w:unhideWhenUsed="0"/>
-    <w:lsdException w:name="Colorful Grid Accent 5" w:semiHidden="0" w:uiPriority="73" w:unhideWhenUsed="0"/>
-    <w:lsdException w:name="Light Shading Accent 6" w:semiHidden="0" w:uiPriority="60" w:unhideWhenUsed="0"/>
-    <w:lsdException w:name="Light List Accent 6" w:semiHidden="0" w:uiPriority="61" w:unhideWhenUsed="0"/>
-    <w:lsdException w:name="Light Grid Accent 6" w:semiHidden="0" w:uiPriority="62" w:unhideWhenUsed="0"/>
-    <w:lsdException w:name="Medium Shading 1 Accent 6" w:semiHidden="0" w:uiPriority="63" w:unhideWhenUsed="0"/>
-    <w:lsdException w:name="Medium Shading 2 Accent 6" w:semiHidden="0" w:uiPriority="64" w:unhideWhenUsed="0"/>
-    <w:lsdException w:name="Medium List 1 Accent 6" w:semiHidden="0" w:uiPriority="65" w:unhideWhenUsed="0"/>
-    <w:lsdException w:name="Medium List 2 Accent 6" w:semiHidden="0" w:uiPriority="66" w:unhideWhenUsed="0"/>
-    <w:lsdException w:name="Medium Grid 1 Accent 6" w:semiHidden="0" w:uiPriority="67" w:unhideWhenUsed="0"/>
-    <w:lsdException w:name="Medium Grid 2 Accent 6" w:semiHidden="0" w:uiPriority="68" w:unhideWhenUsed="0"/>
-    <w:lsdException w:name="Medium Grid 3 Accent 6" w:semiHidden="0" w:uiPriority="69" w:unhideWhenUsed="0"/>
-    <w:lsdException w:name="Dark List Accent 6" w:semiHidden="0" w:uiPriority="70" w:unhideWhenUsed="0"/>
-    <w:lsdException w:name="Colorful Shading Accent 6" w:semiHidden="0" w:uiPriority="71" w:unhideWhenUsed="0"/>
-    <w:lsdException w:name="Colorful List Accent 6" w:semiHidden="0" w:uiPriority="72" w:unhideWhenUsed="0"/>
-    <w:lsdException w:name="Colorful Grid Accent 6" w:semiHidden="0" w:uiPriority="73" w:unhideWhenUsed="0"/>
-    <w:lsdException w:name="Subtle Emphasis" w:semiHidden="0" w:uiPriority="19" w:unhideWhenUsed="0" w:qFormat="1"/>
-    <w:lsdException w:name="Intense Emphasis" w:semiHidden="0" w:uiPriority="21" w:unhideWhenUsed="0" w:qFormat="1"/>
-    <w:lsdException w:name="Subtle Reference" w:semiHidden="0" w:uiPriority="31" w:unhideWhenUsed="0" w:qFormat="1"/>
-    <w:lsdException w:name="Intense Reference" w:semiHidden="0" w:uiPriority="32" w:unhideWhenUsed="0" w:qFormat="1"/>
-    <w:lsdException w:name="Book Title" w:semiHidden="0" w:uiPriority="33" w:unhideWhenUsed="0" w:qFormat="1"/>
-    <w:lsdException w:name="Bibliography" w:uiPriority="37"/>
-    <w:lsdException w:name="TOC Heading" w:uiPriority="39" w:qFormat="1"/>
+  <w:latentStyles w:defLockedState="0" w:defUIPriority="99" w:defSemiHidden="0" w:defUnhideWhenUsed="0" w:defQFormat="0" w:count="375">
+    <w:lsdException w:name="Normal" w:uiPriority="0" w:qFormat="1"/>
+    <w:lsdException w:name="heading 1" w:uiPriority="9" w:qFormat="1"/>
+    <w:lsdException w:name="heading 2" w:semiHidden="1" w:uiPriority="9" w:unhideWhenUsed="1" w:qFormat="1"/>
+    <w:lsdException w:name="heading 3" w:semiHidden="1" w:uiPriority="9" w:unhideWhenUsed="1" w:qFormat="1"/>
+    <w:lsdException w:name="heading 4" w:semiHidden="1" w:uiPriority="9" w:unhideWhenUsed="1" w:qFormat="1"/>
+    <w:lsdException w:name="heading 5" w:semiHidden="1" w:uiPriority="9" w:unhideWhenUsed="1" w:qFormat="1"/>
+    <w:lsdException w:name="heading 6" w:semiHidden="1" w:uiPriority="9" w:unhideWhenUsed="1" w:qFormat="1"/>
+    <w:lsdException w:name="heading 7" w:semiHidden="1" w:uiPriority="9" w:unhideWhenUsed="1" w:qFormat="1"/>
+    <w:lsdException w:name="heading 8" w:semiHidden="1" w:uiPriority="9" w:unhideWhenUsed="1" w:qFormat="1"/>
+    <w:lsdException w:name="heading 9" w:semiHidden="1" w:uiPriority="9" w:unhideWhenUsed="1" w:qFormat="1"/>
+    <w:lsdException w:name="index 1" w:semiHidden="1" w:unhideWhenUsed="1"/>
+    <w:lsdException w:name="index 2" w:semiHidden="1" w:unhideWhenUsed="1"/>
+    <w:lsdException w:name="index 3" w:semiHidden="1" w:unhideWhenUsed="1"/>
+    <w:lsdException w:name="index 4" w:semiHidden="1" w:unhideWhenUsed="1"/>
+    <w:lsdException w:name="index 5" w:semiHidden="1" w:unhideWhenUsed="1"/>
+    <w:lsdException w:name="index 6" w:semiHidden="1" w:unhideWhenUsed="1"/>
+    <w:lsdException w:name="index 7" w:semiHidden="1" w:unhideWhenUsed="1"/>
+    <w:lsdException w:name="index 8" w:semiHidden="1" w:unhideWhenUsed="1"/>
+    <w:lsdException w:name="index 9" w:semiHidden="1" w:unhideWhenUsed="1"/>
+    <w:lsdException w:name="toc 1" w:semiHidden="1" w:uiPriority="39" w:unhideWhenUsed="1"/>
+    <w:lsdException w:name="toc 2" w:semiHidden="1" w:uiPriority="39" w:unhideWhenUsed="1"/>
+    <w:lsdException w:name="toc 3" w:semiHidden="1" w:uiPriority="39" w:unhideWhenUsed="1"/>
+    <w:lsdException w:name="toc 4" w:semiHidden="1" w:uiPriority="39" w:unhideWhenUsed="1"/>
+    <w:lsdException w:name="toc 5" w:semiHidden="1" w:uiPriority="39" w:unhideWhenUsed="1"/>
+    <w:lsdException w:name="toc 6" w:semiHidden="1" w:uiPriority="39" w:unhideWhenUsed="1"/>
+    <w:lsdException w:name="toc 7" w:semiHidden="1" w:uiPriority="39" w:unhideWhenUsed="1"/>
+    <w:lsdException w:name="toc 8" w:semiHidden="1" w:uiPriority="39" w:unhideWhenUsed="1"/>
+    <w:lsdException w:name="toc 9" w:semiHidden="1" w:uiPriority="39" w:unhideWhenUsed="1"/>
+    <w:lsdException w:name="Normal Indent" w:semiHidden="1" w:unhideWhenUsed="1"/>
+    <w:lsdException w:name="footnote text" w:semiHidden="1" w:unhideWhenUsed="1"/>
+    <w:lsdException w:name="annotation text" w:semiHidden="1" w:unhideWhenUsed="1"/>
+    <w:lsdException w:name="header" w:semiHidden="1" w:unhideWhenUsed="1"/>
+    <w:lsdException w:name="footer" w:semiHidden="1" w:unhideWhenUsed="1"/>
+    <w:lsdException w:name="index heading" w:semiHidden="1" w:unhideWhenUsed="1"/>
+    <w:lsdException w:name="caption" w:semiHidden="1" w:uiPriority="35" w:unhideWhenUsed="1" w:qFormat="1"/>
+    <w:lsdException w:name="table of figures" w:semiHidden="1" w:unhideWhenUsed="1"/>
+    <w:lsdException w:name="envelope address" w:semiHidden="1" w:unhideWhenUsed="1"/>
+    <w:lsdException w:name="envelope return" w:semiHidden="1" w:unhideWhenUsed="1"/>
+    <w:lsdException w:name="footnote reference" w:semiHidden="1" w:unhideWhenUsed="1"/>
+    <w:lsdException w:name="annotation reference" w:semiHidden="1" w:unhideWhenUsed="1"/>
+    <w:lsdException w:name="line number" w:semiHidden="1" w:unhideWhenUsed="1"/>
+    <w:lsdException w:name="page number" w:semiHidden="1" w:unhideWhenUsed="1"/>
+    <w:lsdException w:name="endnote reference" w:semiHidden="1" w:unhideWhenUsed="1"/>
+    <w:lsdException w:name="endnote text" w:semiHidden="1" w:unhideWhenUsed="1"/>
+    <w:lsdException w:name="table of authorities" w:semiHidden="1" w:unhideWhenUsed="1"/>
+    <w:lsdException w:name="macro" w:semiHidden="1" w:unhideWhenUsed="1"/>
+    <w:lsdException w:name="toa heading" w:semiHidden="1" w:unhideWhenUsed="1"/>
+    <w:lsdException w:name="List" w:semiHidden="1" w:unhideWhenUsed="1"/>
+    <w:lsdException w:name="List Bullet" w:semiHidden="1" w:unhideWhenUsed="1"/>
+    <w:lsdException w:name="List Number" w:semiHidden="1" w:unhideWhenUsed="1"/>
+    <w:lsdException w:name="List 2" w:semiHidden="1" w:unhideWhenUsed="1"/>
+    <w:lsdException w:name="List 3" w:semiHidden="1" w:unhideWhenUsed="1"/>
+    <w:lsdException w:name="List 4" w:semiHidden="1" w:unhideWhenUsed="1"/>
+    <w:lsdException w:name="List 5" w:semiHidden="1" w:unhideWhenUsed="1"/>
+    <w:lsdException w:name="List Bullet 2" w:semiHidden="1" w:unhideWhenUsed="1"/>
+    <w:lsdException w:name="List Bullet 3" w:semiHidden="1" w:unhideWhenUsed="1"/>
+    <w:lsdException w:name="List Bullet 4" w:semiHidden="1" w:unhideWhenUsed="1"/>
+    <w:lsdException w:name="List Bullet 5" w:semiHidden="1" w:unhideWhenUsed="1"/>
+    <w:lsdException w:name="List Number 2" w:semiHidden="1" w:unhideWhenUsed="1"/>
+    <w:lsdException w:name="List Number 3" w:semiHidden="1" w:unhideWhenUsed="1"/>
+    <w:lsdException w:name="List Number 4" w:semiHidden="1" w:unhideWhenUsed="1"/>
+    <w:lsdException w:name="List Number 5" w:semiHidden="1" w:unhideWhenUsed="1"/>
+    <w:lsdException w:name="Title" w:uiPriority="10" w:qFormat="1"/>
+    <w:lsdException w:name="Closing" w:semiHidden="1" w:unhideWhenUsed="1"/>
+    <w:lsdException w:name="Signature" w:semiHidden="1" w:unhideWhenUsed="1"/>
+    <w:lsdException w:name="Default Paragraph Font" w:semiHidden="1" w:uiPriority="1" w:unhideWhenUsed="1"/>
+    <w:lsdException w:name="Body Text" w:semiHidden="1" w:unhideWhenUsed="1"/>
+    <w:lsdException w:name="Body Text Indent" w:semiHidden="1" w:unhideWhenUsed="1"/>
+    <w:lsdException w:name="List Continue" w:semiHidden="1" w:unhideWhenUsed="1"/>
+    <w:lsdException w:name="List Continue 2" w:semiHidden="1" w:unhideWhenUsed="1"/>
+    <w:lsdException w:name="List Continue 3" w:semiHidden="1" w:unhideWhenUsed="1"/>
+    <w:lsdException w:name="List Continue 4" w:semiHidden="1" w:unhideWhenUsed="1"/>
+    <w:lsdException w:name="List Continue 5" w:semiHidden="1" w:unhideWhenUsed="1"/>
+    <w:lsdException w:name="Message Header" w:semiHidden="1" w:unhideWhenUsed="1"/>
+    <w:lsdException w:name="Subtitle" w:uiPriority="11" w:qFormat="1"/>
+    <w:lsdException w:name="Salutation" w:semiHidden="1" w:unhideWhenUsed="1"/>
+    <w:lsdException w:name="Date" w:semiHidden="1" w:unhideWhenUsed="1"/>
+    <w:lsdException w:name="Body Text First Indent" w:semiHidden="1" w:unhideWhenUsed="1"/>
+    <w:lsdException w:name="Body Text First Indent 2" w:semiHidden="1" w:unhideWhenUsed="1"/>
+    <w:lsdException w:name="Note Heading" w:semiHidden="1" w:unhideWhenUsed="1"/>
+    <w:lsdException w:name="Body Text 2" w:semiHidden="1" w:unhideWhenUsed="1"/>
+    <w:lsdException w:name="Body Text 3" w:semiHidden="1" w:unhideWhenUsed="1"/>
+    <w:lsdException w:name="Body Text Indent 2" w:semiHidden="1" w:unhideWhenUsed="1"/>
+    <w:lsdException w:name="Body Text Indent 3" w:semiHidden="1" w:unhideWhenUsed="1"/>
+    <w:lsdException w:name="Block Text" w:semiHidden="1" w:unhideWhenUsed="1"/>
+    <w:lsdException w:name="Hyperlink" w:semiHidden="1" w:unhideWhenUsed="1"/>
+    <w:lsdException w:name="FollowedHyperlink" w:semiHidden="1" w:unhideWhenUsed="1"/>
+    <w:lsdException w:name="Strong" w:uiPriority="22" w:qFormat="1"/>
+    <w:lsdException w:name="Emphasis" w:uiPriority="20" w:qFormat="1"/>
+    <w:lsdException w:name="Document Map" w:semiHidden="1" w:unhideWhenUsed="1"/>
+    <w:lsdException w:name="Plain Text" w:semiHidden="1" w:unhideWhenUsed="1"/>
+    <w:lsdException w:name="E-mail Signature" w:semiHidden="1" w:unhideWhenUsed="1"/>
+    <w:lsdException w:name="HTML Top of Form" w:semiHidden="1" w:unhideWhenUsed="1"/>
+    <w:lsdException w:name="HTML Bottom of Form" w:semiHidden="1" w:unhideWhenUsed="1"/>
+    <w:lsdException w:name="Normal (Web)" w:semiHidden="1" w:unhideWhenUsed="1"/>
+    <w:lsdException w:name="HTML Acronym" w:semiHidden="1" w:unhideWhenUsed="1"/>
+    <w:lsdException w:name="HTML Address" w:semiHidden="1" w:unhideWhenUsed="1"/>
+    <w:lsdException w:name="HTML Cite" w:semiHidden="1" w:unhideWhenUsed="1"/>
+    <w:lsdException w:name="HTML Code" w:semiHidden="1" w:unhideWhenUsed="1"/>
+    <w:lsdException w:name="HTML Definition" w:semiHidden="1" w:unhideWhenUsed="1"/>
+    <w:lsdException w:name="HTML Keyboard" w:semiHidden="1" w:unhideWhenUsed="1"/>
+    <w:lsdException w:name="HTML Preformatted" w:semiHidden="1" w:unhideWhenUsed="1"/>
+    <w:lsdException w:name="HTML Sample" w:semiHidden="1" w:unhideWhenUsed="1"/>
+    <w:lsdException w:name="HTML Typewriter" w:semiHidden="1" w:unhideWhenUsed="1"/>
+    <w:lsdException w:name="HTML Variable" w:semiHidden="1" w:unhideWhenUsed="1"/>
+    <w:lsdException w:name="Normal Table" w:semiHidden="1" w:unhideWhenUsed="1"/>
+    <w:lsdException w:name="annotation subject" w:semiHidden="1" w:unhideWhenUsed="1"/>
+    <w:lsdException w:name="No List" w:semiHidden="1" w:unhideWhenUsed="1"/>
+    <w:lsdException w:name="Outline List 1" w:semiHidden="1" w:unhideWhenUsed="1"/>
+    <w:lsdException w:name="Outline List 2" w:semiHidden="1" w:unhideWhenUsed="1"/>
+    <w:lsdException w:name="Outline List 3" w:semiHidden="1" w:unhideWhenUsed="1"/>
+    <w:lsdException w:name="Table Simple 1" w:semiHidden="1" w:unhideWhenUsed="1"/>
+    <w:lsdException w:name="Table Simple 2" w:semiHidden="1" w:unhideWhenUsed="1"/>
+    <w:lsdException w:name="Table Simple 3" w:semiHidden="1" w:unhideWhenUsed="1"/>
+    <w:lsdException w:name="Table Classic 1" w:semiHidden="1" w:unhideWhenUsed="1"/>
+    <w:lsdException w:name="Table Classic 2" w:semiHidden="1" w:unhideWhenUsed="1"/>
+    <w:lsdException w:name="Table Classic 3" w:semiHidden="1" w:unhideWhenUsed="1"/>
+    <w:lsdException w:name="Table Classic 4" w:semiHidden="1" w:unhideWhenUsed="1"/>
+    <w:lsdException w:name="Table Colorful 1" w:semiHidden="1" w:unhideWhenUsed="1"/>
+    <w:lsdException w:name="Table Colorful 2" w:semiHidden="1" w:unhideWhenUsed="1"/>
+    <w:lsdException w:name="Table Colorful 3" w:semiHidden="1" w:unhideWhenUsed="1"/>
+    <w:lsdException w:name="Table Columns 1" w:semiHidden="1" w:unhideWhenUsed="1"/>
+    <w:lsdException w:name="Table Columns 2" w:semiHidden="1" w:unhideWhenUsed="1"/>
+    <w:lsdException w:name="Table Columns 3" w:semiHidden="1" w:unhideWhenUsed="1"/>
+    <w:lsdException w:name="Table Columns 4" w:semiHidden="1" w:unhideWhenUsed="1"/>
+    <w:lsdException w:name="Table Columns 5" w:semiHidden="1" w:unhideWhenUsed="1"/>
+    <w:lsdException w:name="Table Grid 1" w:semiHidden="1" w:unhideWhenUsed="1"/>
+    <w:lsdException w:name="Table Grid 2" w:semiHidden="1" w:unhideWhenUsed="1"/>
+    <w:lsdException w:name="Table Grid 3" w:semiHidden="1" w:unhideWhenUsed="1"/>
+    <w:lsdException w:name="Table Grid 4" w:semiHidden="1" w:unhideWhenUsed="1"/>
+    <w:lsdException w:name="Table Grid 5" w:semiHidden="1" w:unhideWhenUsed="1"/>
+    <w:lsdException w:name="Table Grid 6" w:semiHidden="1" w:unhideWhenUsed="1"/>
+    <w:lsdException w:name="Table Grid 7" w:semiHidden="1" w:unhideWhenUsed="1"/>
+    <w:lsdException w:name="Table Grid 8" w:semiHidden="1" w:unhideWhenUsed="1"/>
+    <w:lsdException w:name="Table List 1" w:semiHidden="1" w:unhideWhenUsed="1"/>
+    <w:lsdException w:name="Table List 2" w:semiHidden="1" w:unhideWhenUsed="1"/>
+    <w:lsdException w:name="Table List 3" w:semiHidden="1" w:unhideWhenUsed="1"/>
+    <w:lsdException w:name="Table List 4" w:semiHidden="1" w:unhideWhenUsed="1"/>
+    <w:lsdException w:name="Table List 5" w:semiHidden="1" w:unhideWhenUsed="1"/>
+    <w:lsdException w:name="Table List 6" w:semiHidden="1" w:unhideWhenUsed="1"/>
+    <w:lsdException w:name="Table List 7" w:semiHidden="1" w:unhideWhenUsed="1"/>
+    <w:lsdException w:name="Table List 8" w:semiHidden="1" w:unhideWhenUsed="1"/>
+    <w:lsdException w:name="Table 3D effects 1" w:semiHidden="1" w:unhideWhenUsed="1"/>
+    <w:lsdException w:name="Table 3D effects 2" w:semiHidden="1" w:unhideWhenUsed="1"/>
+    <w:lsdException w:name="Table 3D effects 3" w:semiHidden="1" w:unhideWhenUsed="1"/>
+    <w:lsdException w:name="Table Contemporary" w:semiHidden="1" w:unhideWhenUsed="1"/>
+    <w:lsdException w:name="Table Elegant" w:semiHidden="1" w:unhideWhenUsed="1"/>
+    <w:lsdException w:name="Table Professional" w:semiHidden="1" w:unhideWhenUsed="1"/>
+    <w:lsdException w:name="Table Subtle 1" w:semiHidden="1" w:unhideWhenUsed="1"/>
+    <w:lsdException w:name="Table Subtle 2" w:semiHidden="1" w:unhideWhenUsed="1"/>
+    <w:lsdException w:name="Table Web 1" w:semiHidden="1" w:unhideWhenUsed="1"/>
+    <w:lsdException w:name="Table Web 2" w:semiHidden="1" w:unhideWhenUsed="1"/>
+    <w:lsdException w:name="Table Web 3" w:semiHidden="1" w:unhideWhenUsed="1"/>
+    <w:lsdException w:name="Balloon Text" w:semiHidden="1" w:unhideWhenUsed="1"/>
+    <w:lsdException w:name="Table Grid" w:uiPriority="59"/>
+    <w:lsdException w:name="Table Theme" w:semiHidden="1" w:unhideWhenUsed="1"/>
+    <w:lsdException w:name="Placeholder Text" w:semiHidden="1"/>
+    <w:lsdException w:name="No Spacing" w:uiPriority="1" w:qFormat="1"/>
+    <w:lsdException w:name="Light Shading" w:uiPriority="60"/>
+    <w:lsdException w:name="Light List" w:uiPriority="61"/>
+    <w:lsdException w:name="Light Grid" w:uiPriority="62"/>
+    <w:lsdException w:name="Medium Shading 1" w:uiPriority="63"/>
+    <w:lsdException w:name="Medium Shading 2" w:uiPriority="64"/>
+    <w:lsdException w:name="Medium List 1" w:uiPriority="65"/>
+    <w:lsdException w:name="Medium List 2" w:uiPriority="66"/>
+    <w:lsdException w:name="Medium Grid 1" w:uiPriority="67"/>
+    <w:lsdException w:name="Medium Grid 2" w:uiPriority="68"/>
+    <w:lsdException w:name="Medium Grid 3" w:uiPriority="69"/>
+    <w:lsdException w:name="Dark List" w:uiPriority="70"/>
+    <w:lsdException w:name="Colorful Shading" w:uiPriority="71"/>
+    <w:lsdException w:name="Colorful List" w:uiPriority="72"/>
+    <w:lsdException w:name="Colorful Grid" w:uiPriority="73"/>
+    <w:lsdException w:name="Light Shading Accent 1" w:uiPriority="60"/>
+    <w:lsdException w:name="Light List Accent 1" w:uiPriority="61"/>
+    <w:lsdException w:name="Light Grid Accent 1" w:uiPriority="62"/>
+    <w:lsdException w:name="Medium Shading 1 Accent 1" w:uiPriority="63"/>
+    <w:lsdException w:name="Medium Shading 2 Accent 1" w:uiPriority="64"/>
+    <w:lsdException w:name="Medium List 1 Accent 1" w:uiPriority="65"/>
+    <w:lsdException w:name="Revision" w:semiHidden="1"/>
+    <w:lsdException w:name="List Paragraph" w:uiPriority="34" w:qFormat="1"/>
+    <w:lsdException w:name="Quote" w:uiPriority="29" w:qFormat="1"/>
+    <w:lsdException w:name="Intense Quote" w:uiPriority="30" w:qFormat="1"/>
+    <w:lsdException w:name="Medium List 2 Accent 1" w:uiPriority="66"/>
+    <w:lsdException w:name="Medium Grid 1 Accent 1" w:uiPriority="67"/>
+    <w:lsdException w:name="Medium Grid 2 Accent 1" w:uiPriority="68"/>
+    <w:lsdException w:name="Medium Grid 3 Accent 1" w:uiPriority="69"/>
+    <w:lsdException w:name="Dark List Accent 1" w:uiPriority="70"/>
+    <w:lsdException w:name="Colorful Shading Accent 1" w:uiPriority="71"/>
+    <w:lsdException w:name="Colorful List Accent 1" w:uiPriority="72"/>
+    <w:lsdException w:name="Colorful Grid Accent 1" w:uiPriority="73"/>
+    <w:lsdException w:name="Light Shading Accent 2" w:uiPriority="60"/>
+    <w:lsdException w:name="Light List Accent 2" w:uiPriority="61"/>
+    <w:lsdException w:name="Light Grid Accent 2" w:uiPriority="62"/>
+    <w:lsdException w:name="Medium Shading 1 Accent 2" w:uiPriority="63"/>
+    <w:lsdException w:name="Medium Shading 2 Accent 2" w:uiPriority="64"/>
+    <w:lsdException w:name="Medium List 1 Accent 2" w:uiPriority="65"/>
+    <w:lsdException w:name="Medium List 2 Accent 2" w:uiPriority="66"/>
+    <w:lsdException w:name="Medium Grid 1 Accent 2" w:uiPriority="67"/>
+    <w:lsdException w:name="Medium Grid 2 Accent 2" w:uiPriority="68"/>
+    <w:lsdException w:name="Medium Grid 3 Accent 2" w:uiPriority="69"/>
+    <w:lsdException w:name="Dark List Accent 2" w:uiPriority="70"/>
+    <w:lsdException w:name="Colorful Shading Accent 2" w:uiPriority="71"/>
+    <w:lsdException w:name="Colorful List Accent 2" w:uiPriority="72"/>
+    <w:lsdException w:name="Colorful Grid Accent 2" w:uiPriority="73"/>
+    <w:lsdException w:name="Light Shading Accent 3" w:uiPriority="60"/>
+    <w:lsdException w:name="Light List Accent 3" w:uiPriority="61"/>
+    <w:lsdException w:name="Light Grid Accent 3" w:uiPriority="62"/>
+    <w:lsdException w:name="Medium Shading 1 Accent 3" w:uiPriority="63"/>
+    <w:lsdException w:name="Medium Shading 2 Accent 3" w:uiPriority="64"/>
+    <w:lsdException w:name="Medium List 1 Accent 3" w:uiPriority="65"/>
+    <w:lsdException w:name="Medium List 2 Accent 3" w:uiPriority="66"/>
+    <w:lsdException w:name="Medium Grid 1 Accent 3" w:uiPriority="67"/>
+    <w:lsdException w:name="Medium Grid 2 Accent 3" w:uiPriority="68"/>
+    <w:lsdException w:name="Medium Grid 3 Accent 3" w:uiPriority="69"/>
+    <w:lsdException w:name="Dark List Accent 3" w:uiPriority="70"/>
+    <w:lsdException w:name="Colorful Shading Accent 3" w:uiPriority="71"/>
+    <w:lsdException w:name="Colorful List Accent 3" w:uiPriority="72"/>
+    <w:lsdException w:name="Colorful Grid Accent 3" w:uiPriority="73"/>
+    <w:lsdException w:name="Light Shading Accent 4" w:uiPriority="60"/>
+    <w:lsdException w:name="Light List Accent 4" w:uiPriority="61"/>
+    <w:lsdException w:name="Light Grid Accent 4" w:uiPriority="62"/>
+    <w:lsdException w:name="Medium Shading 1 Accent 4" w:uiPriority="63"/>
+    <w:lsdException w:name="Medium Shading 2 Accent 4" w:uiPriority="64"/>
+    <w:lsdException w:name="Medium List 1 Accent 4" w:uiPriority="65"/>
+    <w:lsdException w:name="Medium List 2 Accent 4" w:uiPriority="66"/>
+    <w:lsdException w:name="Medium Grid 1 Accent 4" w:uiPriority="67"/>
+    <w:lsdException w:name="Medium Grid 2 Accent 4" w:uiPriority="68"/>
+    <w:lsdException w:name="Medium Grid 3 Accent 4" w:uiPriority="69"/>
+    <w:lsdException w:name="Dark List Accent 4" w:uiPriority="70"/>
+    <w:lsdException w:name="Colorful Shading Accent 4" w:uiPriority="71"/>
+    <w:lsdException w:name="Colorful List Accent 4" w:uiPriority="72"/>
+    <w:lsdException w:name="Colorful Grid Accent 4" w:uiPriority="73"/>
+    <w:lsdException w:name="Light Shading Accent 5" w:uiPriority="60"/>
+    <w:lsdException w:name="Light List Accent 5" w:uiPriority="61"/>
+    <w:lsdException w:name="Light Grid Accent 5" w:uiPriority="62"/>
+    <w:lsdException w:name="Medium Shading 1 Accent 5" w:uiPriority="63"/>
+    <w:lsdException w:name="Medium Shading 2 Accent 5" w:uiPriority="64"/>
+    <w:lsdException w:name="Medium List 1 Accent 5" w:uiPriority="65"/>
+    <w:lsdException w:name="Medium List 2 Accent 5" w:uiPriority="66"/>
+    <w:lsdException w:name="Medium Grid 1 Accent 5" w:uiPriority="67"/>
+    <w:lsdException w:name="Medium Grid 2 Accent 5" w:uiPriority="68"/>
+    <w:lsdException w:name="Medium Grid 3 Accent 5" w:uiPriority="69"/>
+    <w:lsdException w:name="Dark List Accent 5" w:uiPriority="70"/>
+    <w:lsdException w:name="Colorful Shading Accent 5" w:uiPriority="71"/>
+    <w:lsdException w:name="Colorful List Accent 5" w:uiPriority="72"/>
+    <w:lsdException w:name="Colorful Grid Accent 5" w:uiPriority="73"/>
+    <w:lsdException w:name="Light Shading Accent 6" w:uiPriority="60"/>
+    <w:lsdException w:name="Light List Accent 6" w:uiPriority="61"/>
+    <w:lsdException w:name="Light Grid Accent 6" w:uiPriority="62"/>
+    <w:lsdException w:name="Medium Shading 1 Accent 6" w:uiPriority="63"/>
+    <w:lsdException w:name="Medium Shading 2 Accent 6" w:uiPriority="64"/>
+    <w:lsdException w:name="Medium List 1 Accent 6" w:uiPriority="65"/>
+    <w:lsdException w:name="Medium List 2 Accent 6" w:uiPriority="66"/>
+    <w:lsdException w:name="Medium Grid 1 Accent 6" w:uiPriority="67"/>
+    <w:lsdException w:name="Medium Grid 2 Accent 6" w:uiPriority="68"/>
+    <w:lsdException w:name="Medium Grid 3 Accent 6" w:uiPriority="69"/>
+    <w:lsdException w:name="Dark List Accent 6" w:uiPriority="70"/>
+    <w:lsdException w:name="Colorful Shading Accent 6" w:uiPriority="71"/>
+    <w:lsdException w:name="Colorful List Accent 6" w:uiPriority="72"/>
+    <w:lsdException w:name="Colorful Grid Accent 6" w:uiPriority="73"/>
+    <w:lsdException w:name="Subtle Emphasis" w:uiPriority="19" w:qFormat="1"/>
+    <w:lsdException w:name="Intense Emphasis" w:uiPriority="21" w:qFormat="1"/>
+    <w:lsdException w:name="Subtle Reference" w:uiPriority="31" w:qFormat="1"/>
+    <w:lsdException w:name="Intense Reference" w:uiPriority="32" w:qFormat="1"/>
+    <w:lsdException w:name="Book Title" w:uiPriority="33" w:qFormat="1"/>
+    <w:lsdException w:name="Bibliography" w:semiHidden="1" w:uiPriority="37" w:unhideWhenUsed="1"/>
+    <w:lsdException w:name="TOC Heading" w:semiHidden="1" w:uiPriority="39" w:unhideWhenUsed="1" w:qFormat="1"/>
+    <w:lsdException w:name="Grid Table Light" w:semiHidden="1" w:unhideWhenUsed="1"/>
+    <w:lsdException w:name="Grid Table 1 Light" w:semiHidden="1" w:unhideWhenUsed="1"/>
+    <w:lsdException w:name="Grid Table 2" w:semiHidden="1" w:unhideWhenUsed="1"/>
+    <w:lsdException w:name="Grid Table 3" w:semiHidden="1" w:unhideWhenUsed="1"/>
+    <w:lsdException w:name="Grid Table 4" w:uiPriority="49"/>
+    <w:lsdException w:name="Grid Table 5 Dark" w:uiPriority="50"/>
+    <w:lsdException w:name="Grid Table 6 Colorful" w:uiPriority="51"/>
+    <w:lsdException w:name="Grid Table 7 Colorful" w:uiPriority="52"/>
+    <w:lsdException w:name="Grid Table 1 Light Accent 1" w:uiPriority="46"/>
+    <w:lsdException w:name="Grid Table 2 Accent 1" w:uiPriority="47"/>
+    <w:lsdException w:name="Grid Table 3 Accent 1" w:uiPriority="48"/>
+    <w:lsdException w:name="Grid Table 4 Accent 1" w:uiPriority="49"/>
+    <w:lsdException w:name="Grid Table 5 Dark Accent 1" w:uiPriority="50"/>
+    <w:lsdException w:name="Grid Table 6 Colorful Accent 1" w:uiPriority="51"/>
+    <w:lsdException w:name="Grid Table 7 Colorful Accent 1" w:uiPriority="52"/>
+    <w:lsdException w:name="Grid Table 1 Light Accent 2" w:uiPriority="46"/>
+    <w:lsdException w:name="Grid Table 2 Accent 2" w:uiPriority="47"/>
+    <w:lsdException w:name="Grid Table 3 Accent 2" w:uiPriority="48"/>
+    <w:lsdException w:name="Grid Table 4 Accent 2" w:uiPriority="49"/>
+    <w:lsdException w:name="Grid Table 5 Dark Accent 2" w:uiPriority="50"/>
+    <w:lsdException w:name="Grid Table 6 Colorful Accent 2" w:uiPriority="51"/>
+    <w:lsdException w:name="Grid Table 7 Colorful Accent 2" w:uiPriority="52"/>
+    <w:lsdException w:name="Grid Table 1 Light Accent 3" w:uiPriority="46"/>
+    <w:lsdException w:name="Grid Table 2 Accent 3" w:uiPriority="47"/>
+    <w:lsdException w:name="Grid Table 3 Accent 3" w:uiPriority="48"/>
+    <w:lsdException w:name="Grid Table 4 Accent 3" w:uiPriority="49"/>
+    <w:lsdException w:name="Grid Table 5 Dark Accent 3" w:uiPriority="50"/>
+    <w:lsdException w:name="Grid Table 6 Colorful Accent 3" w:uiPriority="51"/>
+    <w:lsdException w:name="Grid Table 7 Colorful Accent 3" w:uiPriority="52"/>
+    <w:lsdException w:name="Grid Table 1 Light Accent 4" w:uiPriority="46"/>
+    <w:lsdException w:name="Grid Table 2 Accent 4" w:uiPriority="47"/>
+    <w:lsdException w:name="Grid Table 3 Accent 4" w:uiPriority="48"/>
+    <w:lsdException w:name="Grid Table 4 Accent 4" w:uiPriority="49"/>
+    <w:lsdException w:name="Grid Table 5 Dark Accent 4" w:uiPriority="50"/>
+    <w:lsdException w:name="Grid Table 6 Colorful Accent 4" w:uiPriority="51"/>
+    <w:lsdException w:name="Grid Table 7 Colorful Accent 4" w:uiPriority="52"/>
+    <w:lsdException w:name="Grid Table 1 Light Accent 5" w:uiPriority="46"/>
+    <w:lsdException w:name="Grid Table 2 Accent 5" w:uiPriority="47"/>
+    <w:lsdException w:name="Grid Table 3 Accent 5" w:uiPriority="48"/>
+    <w:lsdException w:name="Grid Table 4 Accent 5" w:uiPriority="49"/>
+    <w:lsdException w:name="Grid Table 5 Dark Accent 5" w:uiPriority="50"/>
+    <w:lsdException w:name="Grid Table 6 Colorful Accent 5" w:uiPriority="51"/>
+    <w:lsdException w:name="Grid Table 7 Colorful Accent 5" w:uiPriority="52"/>
+    <w:lsdException w:name="Grid Table 1 Light Accent 6" w:uiPriority="46"/>
+    <w:lsdException w:name="Grid Table 2 Accent 6" w:uiPriority="47"/>
+    <w:lsdException w:name="Grid Table 3 Accent 6" w:uiPriority="48"/>
+    <w:lsdException w:name="Grid Table 4 Accent 6" w:uiPriority="49"/>
+    <w:lsdException w:name="Grid Table 5 Dark Accent 6" w:uiPriority="50"/>
+    <w:lsdException w:name="Grid Table 6 Colorful Accent 6" w:uiPriority="51"/>
+    <w:lsdException w:name="Grid Table 7 Colorful Accent 6" w:uiPriority="52"/>
+    <w:lsdException w:name="List Table 1 Light" w:uiPriority="46"/>
+    <w:lsdException w:name="List Table 2" w:uiPriority="47"/>
+    <w:lsdException w:name="List Table 3" w:uiPriority="48"/>
+    <w:lsdException w:name="List Table 4" w:uiPriority="49"/>
+    <w:lsdException w:name="List Table 5 Dark" w:uiPriority="50"/>
+    <w:lsdException w:name="List Table 6 Colorful" w:uiPriority="51"/>
+    <w:lsdException w:name="List Table 7 Colorful" w:uiPriority="52"/>
+    <w:lsdException w:name="List Table 1 Light Accent 1" w:uiPriority="46"/>
+    <w:lsdException w:name="List Table 2 Accent 1" w:uiPriority="47"/>
+    <w:lsdException w:name="List Table 3 Accent 1" w:uiPriority="48"/>
+    <w:lsdException w:name="List Table 4 Accent 1" w:uiPriority="49"/>
+    <w:lsdException w:name="List Table 5 Dark Accent 1" w:uiPriority="50"/>
+    <w:lsdException w:name="List Table 6 Colorful Accent 1" w:uiPriority="51"/>
+    <w:lsdException w:name="List Table 7 Colorful Accent 1" w:uiPriority="52"/>
+    <w:lsdException w:name="List Table 1 Light Accent 2" w:uiPriority="46"/>
+    <w:lsdException w:name="List Table 2 Accent 2" w:uiPriority="47"/>
+    <w:lsdException w:name="List Table 3 Accent 2" w:uiPriority="48"/>
+    <w:lsdException w:name="List Table 4 Accent 2" w:uiPriority="49"/>
+    <w:lsdException w:name="List Table 5 Dark Accent 2" w:uiPriority="50"/>
+    <w:lsdException w:name="List Table 6 Colorful Accent 2" w:uiPriority="51"/>
+    <w:lsdException w:name="List Table 7 Colorful Accent 2" w:uiPriority="52"/>
+    <w:lsdException w:name="List Table 1 Light Accent 3" w:uiPriority="46"/>
+    <w:lsdException w:name="List Table 2 Accent 3" w:uiPriority="47"/>
+    <w:lsdException w:name="List Table 3 Accent 3" w:uiPriority="48"/>
+    <w:lsdException w:name="List Table 4 Accent 3" w:uiPriority="49"/>
+    <w:lsdException w:name="List Table 5 Dark Accent 3" w:uiPriority="50"/>
+    <w:lsdException w:name="List Table 6 Colorful Accent 3" w:uiPriority="51"/>
+    <w:lsdException w:name="List Table 7 Colorful Accent 3" w:uiPriority="52"/>
+    <w:lsdException w:name="List Table 1 Light Accent 4" w:uiPriority="46"/>
+    <w:lsdException w:name="List Table 2 Accent 4" w:uiPriority="47"/>
+    <w:lsdException w:name="List Table 3 Accent 4" w:uiPriority="48"/>
+    <w:lsdException w:name="List Table 4 Accent 4" w:uiPriority="49"/>
+    <w:lsdException w:name="List Table 5 Dark Accent 4" w:uiPriority="50"/>
+    <w:lsdException w:name="List Table 6 Colorful Accent 4" w:uiPriority="51"/>
+    <w:lsdException w:name="List Table 7 Colorful Accent 4" w:uiPriority="52"/>
+    <w:lsdException w:name="List Table 1 Light Accent 5" w:uiPriority="46"/>
+    <w:lsdException w:name="List Table 2 Accent 5" w:uiPriority="47"/>
+    <w:lsdException w:name="List Table 3 Accent 5" w:uiPriority="48"/>
+    <w:lsdException w:name="List Table 4 Accent 5" w:uiPriority="49"/>
+    <w:lsdException w:name="List Table 5 Dark Accent 5" w:uiPriority="50"/>
+    <w:lsdException w:name="List Table 6 Colorful Accent 5" w:uiPriority="51"/>
+    <w:lsdException w:name="List Table 7 Colorful Accent 5" w:uiPriority="52"/>
+    <w:lsdException w:name="List Table 1 Light Accent 6" w:uiPriority="46"/>
+    <w:lsdException w:name="List Table 2 Accent 6" w:uiPriority="47"/>
+    <w:lsdException w:name="List Table 3 Accent 6" w:uiPriority="48"/>
+    <w:lsdException w:name="List Table 4 Accent 6" w:uiPriority="49"/>
+    <w:lsdException w:name="List Table 5 Dark Accent 6" w:uiPriority="50"/>
+    <w:lsdException w:name="List Table 6 Colorful Accent 6" w:uiPriority="51"/>
+    <w:lsdException w:name="List Table 7 Colorful Accent 6" w:uiPriority="52"/>
+    <w:lsdException w:name="Mention" w:semiHidden="1" w:unhideWhenUsed="1"/>
+    <w:lsdException w:name="Smart Hyperlink" w:semiHidden="1" w:unhideWhenUsed="1"/>
+    <w:lsdException w:name="Hashtag" w:semiHidden="1" w:unhideWhenUsed="1"/>
+    <w:lsdException w:name="Unresolved Mention" w:semiHidden="1" w:unhideWhenUsed="1"/>
   </w:latentStyles>
   <w:style w:type="paragraph" w:default="1" w:styleId="Normal">
     <w:name w:val="Normal"/>
@@ -1749,6 +2087,9 @@
     <w:pPr>
       <w:keepNext/>
       <w:keepLines/>
+      <w:numPr>
+        <w:numId w:val="12"/>
+      </w:numPr>
       <w:spacing w:before="480"/>
       <w:outlineLvl w:val="0"/>
     </w:pPr>
@@ -1773,6 +2114,10 @@
     <w:pPr>
       <w:keepNext/>
       <w:keepLines/>
+      <w:numPr>
+        <w:ilvl w:val="1"/>
+        <w:numId w:val="12"/>
+      </w:numPr>
       <w:spacing w:before="200"/>
       <w:outlineLvl w:val="1"/>
     </w:pPr>
@@ -1797,6 +2142,10 @@
     <w:pPr>
       <w:keepNext/>
       <w:keepLines/>
+      <w:numPr>
+        <w:ilvl w:val="2"/>
+        <w:numId w:val="12"/>
+      </w:numPr>
       <w:spacing w:before="200"/>
       <w:outlineLvl w:val="2"/>
     </w:pPr>
@@ -1819,6 +2168,10 @@
     <w:pPr>
       <w:keepNext/>
       <w:keepLines/>
+      <w:numPr>
+        <w:ilvl w:val="3"/>
+        <w:numId w:val="12"/>
+      </w:numPr>
       <w:spacing w:before="200"/>
       <w:outlineLvl w:val="3"/>
     </w:pPr>
@@ -2267,7 +2620,6 @@
     <w:uiPriority w:val="59"/>
     <w:rsid w:val="000822CA"/>
     <w:tblPr>
-      <w:tblInd w:w="0" w:type="dxa"/>
       <w:tblBorders>
         <w:top w:val="single" w:sz="4" w:space="0" w:color="000000" w:themeColor="text1"/>
         <w:left w:val="single" w:sz="4" w:space="0" w:color="000000" w:themeColor="text1"/>
@@ -2276,12 +2628,6 @@
         <w:insideH w:val="single" w:sz="4" w:space="0" w:color="000000" w:themeColor="text1"/>
         <w:insideV w:val="single" w:sz="4" w:space="0" w:color="000000" w:themeColor="text1"/>
       </w:tblBorders>
-      <w:tblCellMar>
-        <w:top w:w="0" w:type="dxa"/>
-        <w:left w:w="108" w:type="dxa"/>
-        <w:bottom w:w="0" w:type="dxa"/>
-        <w:right w:w="108" w:type="dxa"/>
-      </w:tblCellMar>
     </w:tblPr>
   </w:style>
   <w:style w:type="table" w:styleId="TableContemporary">
@@ -2292,17 +2638,10 @@
     <w:rsid w:val="003C2454"/>
     <w:tblPr>
       <w:tblStyleRowBandSize w:val="1"/>
-      <w:tblInd w:w="0" w:type="dxa"/>
       <w:tblBorders>
         <w:insideH w:val="single" w:sz="18" w:space="0" w:color="FFFFFF"/>
         <w:insideV w:val="single" w:sz="18" w:space="0" w:color="FFFFFF"/>
       </w:tblBorders>
-      <w:tblCellMar>
-        <w:top w:w="0" w:type="dxa"/>
-        <w:left w:w="108" w:type="dxa"/>
-        <w:bottom w:w="0" w:type="dxa"/>
-        <w:right w:w="108" w:type="dxa"/>
-      </w:tblCellMar>
     </w:tblPr>
     <w:tblStylePr w:type="firstRow">
       <w:rPr>
@@ -2352,6 +2691,12 @@
     <w:autoRedefine/>
     <w:qFormat/>
     <w:rsid w:val="00A84D64"/>
+    <w:pPr>
+      <w:numPr>
+        <w:ilvl w:val="0"/>
+        <w:numId w:val="0"/>
+      </w:numPr>
+    </w:pPr>
   </w:style>
   <w:style w:type="paragraph" w:customStyle="1" w:styleId="Subtopic">
     <w:name w:val="Subtopic"/>
@@ -2359,6 +2704,12 @@
     <w:autoRedefine/>
     <w:qFormat/>
     <w:rsid w:val="00E4552C"/>
+    <w:pPr>
+      <w:numPr>
+        <w:ilvl w:val="0"/>
+        <w:numId w:val="0"/>
+      </w:numPr>
+    </w:pPr>
   </w:style>
   <w:style w:type="paragraph" w:customStyle="1" w:styleId="Subtopic2">
     <w:name w:val="Subtopic 2"/>
@@ -2367,194 +2718,2318 @@
     <w:autoRedefine/>
     <w:qFormat/>
     <w:rsid w:val="00E4552C"/>
+    <w:pPr>
+      <w:numPr>
+        <w:ilvl w:val="0"/>
+        <w:numId w:val="0"/>
+      </w:numPr>
+    </w:pPr>
+  </w:style>
+  <w:style w:type="paragraph" w:styleId="NoteHeading">
+    <w:name w:val="Note Heading"/>
+    <w:basedOn w:val="Normal"/>
+    <w:next w:val="Normal"/>
+    <w:link w:val="NoteHeadingChar"/>
+    <w:uiPriority w:val="99"/>
+    <w:unhideWhenUsed/>
+    <w:rsid w:val="0034322D"/>
+  </w:style>
+  <w:style w:type="character" w:customStyle="1" w:styleId="NoteHeadingChar">
+    <w:name w:val="Note Heading Char"/>
+    <w:basedOn w:val="DefaultParagraphFont"/>
+    <w:link w:val="NoteHeading"/>
+    <w:uiPriority w:val="99"/>
+    <w:rsid w:val="0034322D"/>
+  </w:style>
+  <w:style w:type="paragraph" w:customStyle="1" w:styleId="ListBulletNote">
+    <w:name w:val="List Bullet Note"/>
+    <w:basedOn w:val="ListBullet"/>
+    <w:qFormat/>
+    <w:rsid w:val="006E4712"/>
+  </w:style>
+  <w:style w:type="character" w:customStyle="1" w:styleId="Heading5Char">
+    <w:name w:val="Heading 5 Char"/>
+    <w:basedOn w:val="DefaultParagraphFont"/>
+    <w:uiPriority w:val="9"/>
+    <w:semiHidden/>
+    <w:rsid w:val="006E4712"/>
+    <w:rPr>
+      <w:rFonts w:asciiTheme="majorHAnsi" w:eastAsiaTheme="majorEastAsia" w:hAnsiTheme="majorHAnsi" w:cstheme="majorBidi"/>
+      <w:color w:val="365F91" w:themeColor="accent1" w:themeShade="BF"/>
+    </w:rPr>
+  </w:style>
+  <w:style w:type="character" w:customStyle="1" w:styleId="Heading6Char">
+    <w:name w:val="Heading 6 Char"/>
+    <w:basedOn w:val="DefaultParagraphFont"/>
+    <w:uiPriority w:val="9"/>
+    <w:semiHidden/>
+    <w:rsid w:val="006E4712"/>
+    <w:rPr>
+      <w:rFonts w:asciiTheme="majorHAnsi" w:eastAsiaTheme="majorEastAsia" w:hAnsiTheme="majorHAnsi" w:cstheme="majorBidi"/>
+      <w:color w:val="243F60" w:themeColor="accent1" w:themeShade="7F"/>
+    </w:rPr>
+  </w:style>
+  <w:style w:type="character" w:customStyle="1" w:styleId="Heading7Char">
+    <w:name w:val="Heading 7 Char"/>
+    <w:basedOn w:val="DefaultParagraphFont"/>
+    <w:uiPriority w:val="9"/>
+    <w:semiHidden/>
+    <w:rsid w:val="006E4712"/>
+    <w:rPr>
+      <w:rFonts w:asciiTheme="majorHAnsi" w:eastAsiaTheme="majorEastAsia" w:hAnsiTheme="majorHAnsi" w:cstheme="majorBidi"/>
+      <w:i/>
+      <w:iCs/>
+      <w:color w:val="243F60" w:themeColor="accent1" w:themeShade="7F"/>
+    </w:rPr>
+  </w:style>
+  <w:style w:type="character" w:customStyle="1" w:styleId="Heading8Char">
+    <w:name w:val="Heading 8 Char"/>
+    <w:basedOn w:val="DefaultParagraphFont"/>
+    <w:uiPriority w:val="9"/>
+    <w:semiHidden/>
+    <w:rsid w:val="006E4712"/>
+    <w:rPr>
+      <w:rFonts w:asciiTheme="majorHAnsi" w:eastAsiaTheme="majorEastAsia" w:hAnsiTheme="majorHAnsi" w:cstheme="majorBidi"/>
+      <w:color w:val="272727" w:themeColor="text1" w:themeTint="D8"/>
+      <w:sz w:val="21"/>
+      <w:szCs w:val="21"/>
+    </w:rPr>
+  </w:style>
+  <w:style w:type="character" w:customStyle="1" w:styleId="Heading9Char">
+    <w:name w:val="Heading 9 Char"/>
+    <w:basedOn w:val="DefaultParagraphFont"/>
+    <w:uiPriority w:val="9"/>
+    <w:semiHidden/>
+    <w:rsid w:val="006E4712"/>
+    <w:rPr>
+      <w:rFonts w:asciiTheme="majorHAnsi" w:eastAsiaTheme="majorEastAsia" w:hAnsiTheme="majorHAnsi" w:cstheme="majorBidi"/>
+      <w:i/>
+      <w:iCs/>
+      <w:color w:val="272727" w:themeColor="text1" w:themeTint="D8"/>
+      <w:sz w:val="21"/>
+      <w:szCs w:val="21"/>
+    </w:rPr>
   </w:style>
 </w:styles>
 </file>
 
-<file path=word/stylesWithEffects.xml><?xml version="1.0" encoding="utf-8"?>
-<w:styles xmlns:wpc="http://schemas.microsoft.com/office/word/2010/wordprocessingCanvas" xmlns:mo="http://schemas.microsoft.com/office/mac/office/2008/main" xmlns:mc="http://schemas.openxmlformats.org/markup-compatibility/2006" xmlns:mv="urn:schemas-microsoft-com:mac:vml" xmlns:o="urn:schemas-microsoft-com:office:office" xmlns:r="http://schemas.openxmlformats.org/officeDocument/2006/relationships" xmlns:m="http://schemas.openxmlformats.org/officeDocument/2006/math" xmlns:v="urn:schemas-microsoft-com:vml" xmlns:wp14="http://schemas.microsoft.com/office/word/2010/wordprocessingDrawing" xmlns:wp="http://schemas.openxmlformats.org/drawingml/2006/wordprocessingDrawing" xmlns:w10="urn:schemas-microsoft-com:office:word" xmlns:w="http://schemas.openxmlformats.org/wordprocessingml/2006/main" xmlns:w14="http://schemas.microsoft.com/office/word/2010/wordml" xmlns:wpg="http://schemas.microsoft.com/office/word/2010/wordprocessingGroup" xmlns:wpi="http://schemas.microsoft.com/office/word/2010/wordprocessingInk" xmlns:wne="http://schemas.microsoft.com/office/word/2006/wordml" xmlns:wps="http://schemas.microsoft.com/office/word/2010/wordprocessingShape" mc:Ignorable="w14 wp14">
-  <w:docDefaults>
-    <w:rPrDefault>
-      <w:rPr>
-        <w:rFonts w:asciiTheme="minorHAnsi" w:eastAsiaTheme="minorEastAsia" w:hAnsiTheme="minorHAnsi" w:cstheme="minorBidi"/>
-        <w:sz w:val="24"/>
-        <w:szCs w:val="24"/>
-        <w:lang w:val="en-US" w:eastAsia="ja-JP" w:bidi="ar-SA"/>
-      </w:rPr>
-    </w:rPrDefault>
-    <w:pPrDefault/>
-  </w:docDefaults>
-  <w:latentStyles w:defLockedState="0" w:defUIPriority="99" w:defSemiHidden="1" w:defUnhideWhenUsed="1" w:defQFormat="0" w:count="276">
-    <w:lsdException w:name="Normal" w:semiHidden="0" w:uiPriority="0" w:unhideWhenUsed="0" w:qFormat="1"/>
-    <w:lsdException w:name="heading 1" w:semiHidden="0" w:uiPriority="9" w:unhideWhenUsed="0" w:qFormat="1"/>
-    <w:lsdException w:name="heading 2" w:uiPriority="9" w:qFormat="1"/>
-    <w:lsdException w:name="heading 3" w:uiPriority="9" w:qFormat="1"/>
-    <w:lsdException w:name="heading 4" w:uiPriority="9" w:qFormat="1"/>
-    <w:lsdException w:name="heading 5" w:uiPriority="9" w:qFormat="1"/>
-    <w:lsdException w:name="heading 6" w:uiPriority="9" w:qFormat="1"/>
-    <w:lsdException w:name="heading 7" w:uiPriority="9" w:qFormat="1"/>
-    <w:lsdException w:name="heading 8" w:uiPriority="9" w:qFormat="1"/>
-    <w:lsdException w:name="heading 9" w:uiPriority="9" w:qFormat="1"/>
-    <w:lsdException w:name="toc 1" w:uiPriority="39"/>
-    <w:lsdException w:name="toc 2" w:uiPriority="39"/>
-    <w:lsdException w:name="toc 3" w:uiPriority="39"/>
-    <w:lsdException w:name="toc 4" w:uiPriority="39"/>
-    <w:lsdException w:name="toc 5" w:uiPriority="39"/>
-    <w:lsdException w:name="toc 6" w:uiPriority="39"/>
-    <w:lsdException w:name="toc 7" w:uiPriority="39"/>
-    <w:lsdException w:name="toc 8" w:uiPriority="39"/>
-    <w:lsdException w:name="toc 9" w:uiPriority="39"/>
-    <w:lsdException w:name="caption" w:uiPriority="35" w:qFormat="1"/>
-    <w:lsdException w:name="Title" w:semiHidden="0" w:uiPriority="10" w:unhideWhenUsed="0" w:qFormat="1"/>
-    <w:lsdException w:name="Default Paragraph Font" w:uiPriority="1"/>
-    <w:lsdException w:name="Subtitle" w:semiHidden="0" w:uiPriority="11" w:unhideWhenUsed="0" w:qFormat="1"/>
-    <w:lsdException w:name="Strong" w:semiHidden="0" w:uiPriority="22" w:unhideWhenUsed="0" w:qFormat="1"/>
-    <w:lsdException w:name="Emphasis" w:semiHidden="0" w:uiPriority="20" w:unhideWhenUsed="0" w:qFormat="1"/>
-    <w:lsdException w:name="Table Grid" w:semiHidden="0" w:uiPriority="59" w:unhideWhenUsed="0"/>
-    <w:lsdException w:name="Placeholder Text" w:unhideWhenUsed="0"/>
-    <w:lsdException w:name="No Spacing" w:semiHidden="0" w:uiPriority="1" w:unhideWhenUsed="0" w:qFormat="1"/>
-    <w:lsdException w:name="Light Shading" w:semiHidden="0" w:uiPriority="60" w:unhideWhenUsed="0"/>
-    <w:lsdException w:name="Light List" w:semiHidden="0" w:uiPriority="61" w:unhideWhenUsed="0"/>
-    <w:lsdException w:name="Light Grid" w:semiHidden="0" w:uiPriority="62" w:unhideWhenUsed="0"/>
-    <w:lsdException w:name="Medium Shading 1" w:semiHidden="0" w:uiPriority="63" w:unhideWhenUsed="0"/>
-    <w:lsdException w:name="Medium Shading 2" w:semiHidden="0" w:uiPriority="64" w:unhideWhenUsed="0"/>
-    <w:lsdException w:name="Medium List 1" w:semiHidden="0" w:uiPriority="65" w:unhideWhenUsed="0"/>
-    <w:lsdException w:name="Medium List 2" w:semiHidden="0" w:uiPriority="66" w:unhideWhenUsed="0"/>
-    <w:lsdException w:name="Medium Grid 1" w:semiHidden="0" w:uiPriority="67" w:unhideWhenUsed="0"/>
-    <w:lsdException w:name="Medium Grid 2" w:semiHidden="0" w:uiPriority="68" w:unhideWhenUsed="0"/>
-    <w:lsdException w:name="Medium Grid 3" w:semiHidden="0" w:uiPriority="69" w:unhideWhenUsed="0"/>
-    <w:lsdException w:name="Dark List" w:semiHidden="0" w:uiPriority="70" w:unhideWhenUsed="0"/>
-    <w:lsdException w:name="Colorful Shading" w:semiHidden="0" w:uiPriority="71" w:unhideWhenUsed="0"/>
-    <w:lsdException w:name="Colorful List" w:semiHidden="0" w:uiPriority="72" w:unhideWhenUsed="0"/>
-    <w:lsdException w:name="Colorful Grid" w:semiHidden="0" w:uiPriority="73" w:unhideWhenUsed="0"/>
-    <w:lsdException w:name="Light Shading Accent 1" w:semiHidden="0" w:uiPriority="60" w:unhideWhenUsed="0"/>
-    <w:lsdException w:name="Light List Accent 1" w:semiHidden="0" w:uiPriority="61" w:unhideWhenUsed="0"/>
-    <w:lsdException w:name="Light Grid Accent 1" w:semiHidden="0" w:uiPriority="62" w:unhideWhenUsed="0"/>
-    <w:lsdException w:name="Medium Shading 1 Accent 1" w:semiHidden="0" w:uiPriority="63" w:unhideWhenUsed="0"/>
-    <w:lsdException w:name="Medium Shading 2 Accent 1" w:semiHidden="0" w:uiPriority="64" w:unhideWhenUsed="0"/>
-    <w:lsdException w:name="Medium List 1 Accent 1" w:semiHidden="0" w:uiPriority="65" w:unhideWhenUsed="0"/>
-    <w:lsdException w:name="Revision" w:unhideWhenUsed="0"/>
-    <w:lsdException w:name="List Paragraph" w:semiHidden="0" w:uiPriority="34" w:unhideWhenUsed="0" w:qFormat="1"/>
-    <w:lsdException w:name="Quote" w:semiHidden="0" w:uiPriority="29" w:unhideWhenUsed="0" w:qFormat="1"/>
-    <w:lsdException w:name="Intense Quote" w:semiHidden="0" w:uiPriority="30" w:unhideWhenUsed="0" w:qFormat="1"/>
-    <w:lsdException w:name="Medium List 2 Accent 1" w:semiHidden="0" w:uiPriority="66" w:unhideWhenUsed="0"/>
-    <w:lsdException w:name="Medium Grid 1 Accent 1" w:semiHidden="0" w:uiPriority="67" w:unhideWhenUsed="0"/>
-    <w:lsdException w:name="Medium Grid 2 Accent 1" w:semiHidden="0" w:uiPriority="68" w:unhideWhenUsed="0"/>
-    <w:lsdException w:name="Medium Grid 3 Accent 1" w:semiHidden="0" w:uiPriority="69" w:unhideWhenUsed="0"/>
-    <w:lsdException w:name="Dark List Accent 1" w:semiHidden="0" w:uiPriority="70" w:unhideWhenUsed="0"/>
-    <w:lsdException w:name="Colorful Shading Accent 1" w:semiHidden="0" w:uiPriority="71" w:unhideWhenUsed="0"/>
-    <w:lsdException w:name="Colorful List Accent 1" w:semiHidden="0" w:uiPriority="72" w:unhideWhenUsed="0"/>
-    <w:lsdException w:name="Colorful Grid Accent 1" w:semiHidden="0" w:uiPriority="73" w:unhideWhenUsed="0"/>
-    <w:lsdException w:name="Light Shading Accent 2" w:semiHidden="0" w:uiPriority="60" w:unhideWhenUsed="0"/>
-    <w:lsdException w:name="Light List Accent 2" w:semiHidden="0" w:uiPriority="61" w:unhideWhenUsed="0"/>
-    <w:lsdException w:name="Light Grid Accent 2" w:semiHidden="0" w:uiPriority="62" w:unhideWhenUsed="0"/>
-    <w:lsdException w:name="Medium Shading 1 Accent 2" w:semiHidden="0" w:uiPriority="63" w:unhideWhenUsed="0"/>
-    <w:lsdException w:name="Medium Shading 2 Accent 2" w:semiHidden="0" w:uiPriority="64" w:unhideWhenUsed="0"/>
-    <w:lsdException w:name="Medium List 1 Accent 2" w:semiHidden="0" w:uiPriority="65" w:unhideWhenUsed="0"/>
-    <w:lsdException w:name="Medium List 2 Accent 2" w:semiHidden="0" w:uiPriority="66" w:unhideWhenUsed="0"/>
-    <w:lsdException w:name="Medium Grid 1 Accent 2" w:semiHidden="0" w:uiPriority="67" w:unhideWhenUsed="0"/>
-    <w:lsdException w:name="Medium Grid 2 Accent 2" w:semiHidden="0" w:uiPriority="68" w:unhideWhenUsed="0"/>
-    <w:lsdException w:name="Medium Grid 3 Accent 2" w:semiHidden="0" w:uiPriority="69" w:unhideWhenUsed="0"/>
-    <w:lsdException w:name="Dark List Accent 2" w:semiHidden="0" w:uiPriority="70" w:unhideWhenUsed="0"/>
-    <w:lsdException w:name="Colorful Shading Accent 2" w:semiHidden="0" w:uiPriority="71" w:unhideWhenUsed="0"/>
-    <w:lsdException w:name="Colorful List Accent 2" w:semiHidden="0" w:uiPriority="72" w:unhideWhenUsed="0"/>
-    <w:lsdException w:name="Colorful Grid Accent 2" w:semiHidden="0" w:uiPriority="73" w:unhideWhenUsed="0"/>
-    <w:lsdException w:name="Light Shading Accent 3" w:semiHidden="0" w:uiPriority="60" w:unhideWhenUsed="0"/>
-    <w:lsdException w:name="Light List Accent 3" w:semiHidden="0" w:uiPriority="61" w:unhideWhenUsed="0"/>
-    <w:lsdException w:name="Light Grid Accent 3" w:semiHidden="0" w:uiPriority="62" w:unhideWhenUsed="0"/>
-    <w:lsdException w:name="Medium Shading 1 Accent 3" w:semiHidden="0" w:uiPriority="63" w:unhideWhenUsed="0"/>
-    <w:lsdException w:name="Medium Shading 2 Accent 3" w:semiHidden="0" w:uiPriority="64" w:unhideWhenUsed="0"/>
-    <w:lsdException w:name="Medium List 1 Accent 3" w:semiHidden="0" w:uiPriority="65" w:unhideWhenUsed="0"/>
-    <w:lsdException w:name="Medium List 2 Accent 3" w:semiHidden="0" w:uiPriority="66" w:unhideWhenUsed="0"/>
-    <w:lsdException w:name="Medium Grid 1 Accent 3" w:semiHidden="0" w:uiPriority="67" w:unhideWhenUsed="0"/>
-    <w:lsdException w:name="Medium Grid 2 Accent 3" w:semiHidden="0" w:uiPriority="68" w:unhideWhenUsed="0"/>
-    <w:lsdException w:name="Medium Grid 3 Accent 3" w:semiHidden="0" w:uiPriority="69" w:unhideWhenUsed="0"/>
-    <w:lsdException w:name="Dark List Accent 3" w:semiHidden="0" w:uiPriority="70" w:unhideWhenUsed="0"/>
-    <w:lsdException w:name="Colorful Shading Accent 3" w:semiHidden="0" w:uiPriority="71" w:unhideWhenUsed="0"/>
-    <w:lsdException w:name="Colorful List Accent 3" w:semiHidden="0" w:uiPriority="72" w:unhideWhenUsed="0"/>
-    <w:lsdException w:name="Colorful Grid Accent 3" w:semiHidden="0" w:uiPriority="73" w:unhideWhenUsed="0"/>
-    <w:lsdException w:name="Light Shading Accent 4" w:semiHidden="0" w:uiPriority="60" w:unhideWhenUsed="0"/>
-    <w:lsdException w:name="Light List Accent 4" w:semiHidden="0" w:uiPriority="61" w:unhideWhenUsed="0"/>
-    <w:lsdException w:name="Light Grid Accent 4" w:semiHidden="0" w:uiPriority="62" w:unhideWhenUsed="0"/>
-    <w:lsdException w:name="Medium Shading 1 Accent 4" w:semiHidden="0" w:uiPriority="63" w:unhideWhenUsed="0"/>
-    <w:lsdException w:name="Medium Shading 2 Accent 4" w:semiHidden="0" w:uiPriority="64" w:unhideWhenUsed="0"/>
-    <w:lsdException w:name="Medium List 1 Accent 4" w:semiHidden="0" w:uiPriority="65" w:unhideWhenUsed="0"/>
-    <w:lsdException w:name="Medium List 2 Accent 4" w:semiHidden="0" w:uiPriority="66" w:unhideWhenUsed="0"/>
-    <w:lsdException w:name="Medium Grid 1 Accent 4" w:semiHidden="0" w:uiPriority="67" w:unhideWhenUsed="0"/>
-    <w:lsdException w:name="Medium Grid 2 Accent 4" w:semiHidden="0" w:uiPriority="68" w:unhideWhenUsed="0"/>
-    <w:lsdException w:name="Medium Grid 3 Accent 4" w:semiHidden="0" w:uiPriority="69" w:unhideWhenUsed="0"/>
-    <w:lsdException w:name="Dark List Accent 4" w:semiHidden="0" w:uiPriority="70" w:unhideWhenUsed="0"/>
-    <w:lsdException w:name="Colorful Shading Accent 4" w:semiHidden="0" w:uiPriority="71" w:unhideWhenUsed="0"/>
-    <w:lsdException w:name="Colorful List Accent 4" w:semiHidden="0" w:uiPriority="72" w:unhideWhenUsed="0"/>
-    <w:lsdException w:name="Colorful Grid Accent 4" w:semiHidden="0" w:uiPriority="73" w:unhideWhenUsed="0"/>
-    <w:lsdException w:name="Light Shading Accent 5" w:semiHidden="0" w:uiPriority="60" w:unhideWhenUsed="0"/>
-    <w:lsdException w:name="Light List Accent 5" w:semiHidden="0" w:uiPriority="61" w:unhideWhenUsed="0"/>
-    <w:lsdException w:name="Light Grid Accent 5" w:semiHidden="0" w:uiPriority="62" w:unhideWhenUsed="0"/>
-    <w:lsdException w:name="Medium Shading 1 Accent 5" w:semiHidden="0" w:uiPriority="63" w:unhideWhenUsed="0"/>
-    <w:lsdException w:name="Medium Shading 2 Accent 5" w:semiHidden="0" w:uiPriority="64" w:unhideWhenUsed="0"/>
-    <w:lsdException w:name="Medium List 1 Accent 5" w:semiHidden="0" w:uiPriority="65" w:unhideWhenUsed="0"/>
-    <w:lsdException w:name="Medium List 2 Accent 5" w:semiHidden="0" w:uiPriority="66" w:unhideWhenUsed="0"/>
-    <w:lsdException w:name="Medium Grid 1 Accent 5" w:semiHidden="0" w:uiPriority="67" w:unhideWhenUsed="0"/>
-    <w:lsdException w:name="Medium Grid 2 Accent 5" w:semiHidden="0" w:uiPriority="68" w:unhideWhenUsed="0"/>
-    <w:lsdException w:name="Medium Grid 3 Accent 5" w:semiHidden="0" w:uiPriority="69" w:unhideWhenUsed="0"/>
-    <w:lsdException w:name="Dark List Accent 5" w:semiHidden="0" w:uiPriority="70" w:unhideWhenUsed="0"/>
-    <w:lsdException w:name="Colorful Shading Accent 5" w:semiHidden="0" w:uiPriority="71" w:unhideWhenUsed="0"/>
-    <w:lsdException w:name="Colorful List Accent 5" w:semiHidden="0" w:uiPriority="72" w:unhideWhenUsed="0"/>
-    <w:lsdException w:name="Colorful Grid Accent 5" w:semiHidden="0" w:uiPriority="73" w:unhideWhenUsed="0"/>
-    <w:lsdException w:name="Light Shading Accent 6" w:semiHidden="0" w:uiPriority="60" w:unhideWhenUsed="0"/>
-    <w:lsdException w:name="Light List Accent 6" w:semiHidden="0" w:uiPriority="61" w:unhideWhenUsed="0"/>
-    <w:lsdException w:name="Light Grid Accent 6" w:semiHidden="0" w:uiPriority="62" w:unhideWhenUsed="0"/>
-    <w:lsdException w:name="Medium Shading 1 Accent 6" w:semiHidden="0" w:uiPriority="63" w:unhideWhenUsed="0"/>
-    <w:lsdException w:name="Medium Shading 2 Accent 6" w:semiHidden="0" w:uiPriority="64" w:unhideWhenUsed="0"/>
-    <w:lsdException w:name="Medium List 1 Accent 6" w:semiHidden="0" w:uiPriority="65" w:unhideWhenUsed="0"/>
-    <w:lsdException w:name="Medium List 2 Accent 6" w:semiHidden="0" w:uiPriority="66" w:unhideWhenUsed="0"/>
-    <w:lsdException w:name="Medium Grid 1 Accent 6" w:semiHidden="0" w:uiPriority="67" w:unhideWhenUsed="0"/>
-    <w:lsdException w:name="Medium Grid 2 Accent 6" w:semiHidden="0" w:uiPriority="68" w:unhideWhenUsed="0"/>
-    <w:lsdException w:name="Medium Grid 3 Accent 6" w:semiHidden="0" w:uiPriority="69" w:unhideWhenUsed="0"/>
-    <w:lsdException w:name="Dark List Accent 6" w:semiHidden="0" w:uiPriority="70" w:unhideWhenUsed="0"/>
-    <w:lsdException w:name="Colorful Shading Accent 6" w:semiHidden="0" w:uiPriority="71" w:unhideWhenUsed="0"/>
-    <w:lsdException w:name="Colorful List Accent 6" w:semiHidden="0" w:uiPriority="72" w:unhideWhenUsed="0"/>
-    <w:lsdException w:name="Colorful Grid Accent 6" w:semiHidden="0" w:uiPriority="73" w:unhideWhenUsed="0"/>
-    <w:lsdException w:name="Subtle Emphasis" w:semiHidden="0" w:uiPriority="19" w:unhideWhenUsed="0" w:qFormat="1"/>
-    <w:lsdException w:name="Intense Emphasis" w:semiHidden="0" w:uiPriority="21" w:unhideWhenUsed="0" w:qFormat="1"/>
-    <w:lsdException w:name="Subtle Reference" w:semiHidden="0" w:uiPriority="31" w:unhideWhenUsed="0" w:qFormat="1"/>
-    <w:lsdException w:name="Intense Reference" w:semiHidden="0" w:uiPriority="32" w:unhideWhenUsed="0" w:qFormat="1"/>
-    <w:lsdException w:name="Book Title" w:semiHidden="0" w:uiPriority="33" w:unhideWhenUsed="0" w:qFormat="1"/>
-    <w:lsdException w:name="Bibliography" w:uiPriority="37"/>
-    <w:lsdException w:name="TOC Heading" w:uiPriority="39" w:qFormat="1"/>
-  </w:latentStyles>
-  <w:style w:type="paragraph" w:default="1" w:styleId="Normal">
-    <w:name w:val="Normal"/>
-    <w:qFormat/>
-  </w:style>
-  <w:style w:type="character" w:default="1" w:styleId="DefaultParagraphFont">
-    <w:name w:val="Default Paragraph Font"/>
-    <w:uiPriority w:val="1"/>
-    <w:semiHidden/>
-    <w:unhideWhenUsed/>
-  </w:style>
-  <w:style w:type="table" w:default="1" w:styleId="TableNormal">
-    <w:name w:val="Normal Table"/>
-    <w:uiPriority w:val="99"/>
-    <w:semiHidden/>
-    <w:unhideWhenUsed/>
-    <w:tblPr>
-      <w:tblInd w:w="0" w:type="dxa"/>
-      <w:tblCellMar>
-        <w:top w:w="0" w:type="dxa"/>
-        <w:left w:w="108" w:type="dxa"/>
-        <w:bottom w:w="0" w:type="dxa"/>
-        <w:right w:w="108" w:type="dxa"/>
-      </w:tblCellMar>
-    </w:tblPr>
-  </w:style>
-  <w:style w:type="numbering" w:default="1" w:styleId="NoList">
-    <w:name w:val="No List"/>
-    <w:uiPriority w:val="99"/>
-    <w:semiHidden/>
-    <w:unhideWhenUsed/>
-  </w:style>
-</w:styles>
+<file path=word/dita/resultDocs.xml><?xml version="1.0" encoding="utf-8"?>
+<rsiwp:result-document xmlns:m="http://www.w3.org/1998/Math/MathML" xmlns:rsiwp="http://reallysi.com/namespaces/generic-wordprocessing-xml" href="zip:file:/Users/ekimber/workspace-d4p/d4p-word2dita/sample-data/word2dita/dynamic_levels/word/word2bookmap_dynamic_levels.docx!/word/dita/level-test.ditamap" indent="yes" doctype-public="-//OASIS//DTD DITA BookMap//EN" doctype-system="bookmap.dtd">
+  <bookmap xtrc="" xml:lang="en-US" isMap="true">
+    <title xtrc="/w:document/w:body[1]/w:p[1]" xtrf="zip:file:/Users/ekimber/workspace-d4p/d4p-word2dita/sample-data/word2dita/dynamic_levels/word/word2bookmap_dynamic_levels.docx!/word/document.xml">Publication Title</title>
+    <chapter href="topics/topic_1.dita" xtrc="">
+      <topicmeta xtrc="">
+        <navtitle xtrc="/w:document/w:body[1]/w:p[8]">Heading 1</navtitle>
+        <metadata/>
+      </topicmeta>
+      <rsiwp:result-document href="zip:file:/Users/ekimber/workspace-d4p/d4p-word2dita/sample-data/word2dita/dynamic_levels/word/word2bookmap_dynamic_levels.docx!/word/dita/topics/topic_1.dita" doctype-public="-//OASIS//DTD DITA Concept//EN" doctype-system="concept.dtd">
+        <concept id="topic_1" xtrc="" isTopic="true" xml:lang="en-US">
+          <title xtrc="/w:document/w:body[1]/w:p[8]" xtrf="zip:file:/Users/ekimber/workspace-d4p/d4p-word2dita/sample-data/word2dita/dynamic_levels/word/word2bookmap_dynamic_levels.docx!/word/document.xml" id="title__Toc147629844">Heading 1</title>
+          <conbody xtrc="/w:document/w:body[1]/w:p[9]">
+            <p xtrc="/w:document/w:body[1]/w:p[9]" xtrf="zip:file:/Users/ekimber/workspace-d4p/d4p-word2dita/sample-data/word2dita/dynamic_levels/word/word2bookmap_dynamic_levels.docx!/word/document.xml">Normal paragraph following heading 1</p>
+          </conbody>
+        </concept>
+      </rsiwp:result-document>
+      <topicref href="topics/topic_2.dita" xtrc="">
+        <topicmeta xtrc="">
+          <navtitle xtrc="/w:document/w:body[1]/w:p[10]">Sidebar A</navtitle>
+          <metadata/>
+        </topicmeta>
+        <rsiwp:result-document href="zip:file:/Users/ekimber/workspace-d4p/d4p-word2dita/sample-data/word2dita/dynamic_levels/word/word2bookmap_dynamic_levels.docx!/word/dita/topics/topic_2.dita" doctype-public="urn:pubid:dita4publishers.sourceforge.net:doctypes:dita:sidebar" doctype-system="sidebar.dtd">
+          <sidebar id="topic_2" xtrc="" isTopic="true" xml:lang="en-US">
+            <title xtrc="/w:document/w:body[1]/w:p[10]" xtrf="zip:file:/Users/ekimber/workspace-d4p/d4p-word2dita/sample-data/word2dita/dynamic_levels/word/word2bookmap_dynamic_levels.docx!/word/document.xml">Sidebar A</title>
+            <body xtrc="/w:document/w:body[1]/w:p[11]">
+              <p xtrc="/w:document/w:body[1]/w:p[11]" xtrf="zip:file:/Users/ekimber/workspace-d4p/d4p-word2dita/sample-data/word2dita/dynamic_levels/word/word2bookmap_dynamic_levels.docx!/word/document.xml">This is a sidebar under a H1</p>
+            </body>
+          </sidebar>
+        </rsiwp:result-document>
+      </topicref>
+      <topicref href="topics/topic_3.dita" xtrc="">
+        <topicmeta xtrc="">
+          <navtitle xtrc="/w:document/w:body[1]/w:p[12]">Heading 2</navtitle>
+          <metadata/>
+        </topicmeta>
+        <rsiwp:result-document href="zip:file:/Users/ekimber/workspace-d4p/d4p-word2dita/sample-data/word2dita/dynamic_levels/word/word2bookmap_dynamic_levels.docx!/word/dita/topics/topic_3.dita" doctype-public="-//OASIS//DTD DITA Concept//EN" doctype-system="concept.dtd">
+          <concept id="topic_3" xtrc="" isTopic="true" xml:lang="en-US">
+            <title xtrc="/w:document/w:body[1]/w:p[12]" xtrf="zip:file:/Users/ekimber/workspace-d4p/d4p-word2dita/sample-data/word2dita/dynamic_levels/word/word2bookmap_dynamic_levels.docx!/word/document.xml" id="title__Toc147629845">Heading 2</title>
+            <conbody xtrc="/w:document/w:body[1]/w:p[13]">
+              <p xtrc="/w:document/w:body[1]/w:p[13]" xtrf="zip:file:/Users/ekimber/workspace-d4p/d4p-word2dita/sample-data/word2dita/dynamic_levels/word/word2bookmap_dynamic_levels.docx!/word/document.xml">Normal paragraph following heading 2</p>
+            </conbody>
+          </concept>
+        </rsiwp:result-document>
+        <topicref href="topics/topic_4.dita" xtrc="">
+          <topicmeta xtrc="">
+            <navtitle xtrc="/w:document/w:body[1]/w:p[14]">Sidebar B</navtitle>
+            <metadata/>
+          </topicmeta>
+          <rsiwp:result-document href="zip:file:/Users/ekimber/workspace-d4p/d4p-word2dita/sample-data/word2dita/dynamic_levels/word/word2bookmap_dynamic_levels.docx!/word/dita/topics/topic_4.dita" doctype-public="urn:pubid:dita4publishers.sourceforge.net:doctypes:dita:sidebar" doctype-system="sidebar.dtd">
+            <sidebar id="topic_4" xtrc="" isTopic="true" xml:lang="en-US">
+              <title xtrc="/w:document/w:body[1]/w:p[14]" xtrf="zip:file:/Users/ekimber/workspace-d4p/d4p-word2dita/sample-data/word2dita/dynamic_levels/word/word2bookmap_dynamic_levels.docx!/word/document.xml" id="title__Toc147629846">Sidebar B</title>
+              <body xtrc="/w:document/w:body[1]/w:p[15]">
+                <p xtrc="/w:document/w:body[1]/w:p[15]" xtrf="zip:file:/Users/ekimber/workspace-d4p/d4p-word2dita/sample-data/word2dita/dynamic_levels/word/word2bookmap_dynamic_levels.docx!/word/document.xml">This is a sidebar under a H2</p>
+              </body>
+            </sidebar>
+          </rsiwp:result-document>
+        </topicref>
+        <topicref href="topics/topic_5.dita" xtrc="">
+          <topicmeta xtrc="">
+            <navtitle xtrc="/w:document/w:body[1]/w:p[16]">Sidebar B’</navtitle>
+            <metadata/>
+          </topicmeta>
+          <rsiwp:result-document href="zip:file:/Users/ekimber/workspace-d4p/d4p-word2dita/sample-data/word2dita/dynamic_levels/word/word2bookmap_dynamic_levels.docx!/word/dita/topics/topic_5.dita" doctype-public="urn:pubid:dita4publishers.sourceforge.net:doctypes:dita:sidebar" doctype-system="sidebar.dtd">
+            <sidebar id="topic_5" xtrc="" isTopic="true" xml:lang="en-US">
+              <title xtrc="/w:document/w:body[1]/w:p[16]" xtrf="zip:file:/Users/ekimber/workspace-d4p/d4p-word2dita/sample-data/word2dita/dynamic_levels/word/word2bookmap_dynamic_levels.docx!/word/document.xml">Sidebar B’</title>
+              <body xtrc="/w:document/w:body[1]/w:p[17]">
+                <p xtrc="/w:document/w:body[1]/w:p[17]" xtrf="zip:file:/Users/ekimber/workspace-d4p/d4p-word2dita/sample-data/word2dita/dynamic_levels/word/word2bookmap_dynamic_levels.docx!/word/document.xml">This is a second sidebar under a H2</p>
+              </body>
+            </sidebar>
+          </rsiwp:result-document>
+          <topicref href="topics/topic_6.dita" xtrc="">
+            <topicmeta xtrc="">
+              <navtitle xtrc="/w:document/w:body[1]/w:p[18]">Subtopic B.1</navtitle>
+              <metadata/>
+            </topicmeta>
+            <rsiwp:result-document href="zip:file:/Users/ekimber/workspace-d4p/d4p-word2dita/sample-data/word2dita/dynamic_levels/word/word2bookmap_dynamic_levels.docx!/word/dita/topics/topic_6.dita" doctype-public="urn:pubid:dita4publishers.sourceforge.net:doctypes:dita:subsection" doctype-system="subsection.dtd">
+              <subsection id="topic_6" xtrc="" isTopic="true" xml:lang="en-US">
+                <title xtrc="/w:document/w:body[1]/w:p[18]" xtrf="zip:file:/Users/ekimber/workspace-d4p/d4p-word2dita/sample-data/word2dita/dynamic_levels/word/word2bookmap_dynamic_levels.docx!/word/document.xml">Subtopic B.1</title>
+                <body xtrc="/w:document/w:body[1]/w:p[19]">
+                  <p xtrc="/w:document/w:body[1]/w:p[19]" xtrf="zip:file:/Users/ekimber/workspace-d4p/d4p-word2dita/sample-data/word2dita/dynamic_levels/word/word2bookmap_dynamic_levels.docx!/word/document.xml">This is a subtopic under a sidebar</p>
+                </body>
+              </subsection>
+            </rsiwp:result-document>
+          </topicref>
+        </topicref>
+        <topicref href="topics/topic_7.dita" xtrc="">
+          <topicmeta xtrc="">
+            <navtitle xtrc="/w:document/w:body[1]/w:p[20]">Heading 3</navtitle>
+            <metadata/>
+          </topicmeta>
+          <rsiwp:result-document href="zip:file:/Users/ekimber/workspace-d4p/d4p-word2dita/sample-data/word2dita/dynamic_levels/word/word2bookmap_dynamic_levels.docx!/word/dita/topics/topic_7.dita" doctype-public="-//OASIS//DTD DITA Concept//EN" doctype-system="concept.dtd">
+            <concept id="topic_7" xtrc="" isTopic="true" xml:lang="en-US">
+              <title xtrc="/w:document/w:body[1]/w:p[20]" xtrf="zip:file:/Users/ekimber/workspace-d4p/d4p-word2dita/sample-data/word2dita/dynamic_levels/word/word2bookmap_dynamic_levels.docx!/word/document.xml">Heading 3</title>
+              <conbody xtrc="/w:document/w:body[1]/w:p[21]">
+                <p xtrc="/w:document/w:body[1]/w:p[21]" xtrf="zip:file:/Users/ekimber/workspace-d4p/d4p-word2dita/sample-data/word2dita/dynamic_levels/word/word2bookmap_dynamic_levels.docx!/word/document.xml">Normal paragraph following heading 3</p>
+              </conbody>
+            </concept>
+          </rsiwp:result-document>
+          <topicref href="topics/topic_8.dita" xtrc="">
+            <topicmeta xtrc="">
+              <navtitle xtrc="/w:document/w:body[1]/w:p[22]">Subtopic 3.1</navtitle>
+              <metadata/>
+            </topicmeta>
+            <rsiwp:result-document href="zip:file:/Users/ekimber/workspace-d4p/d4p-word2dita/sample-data/word2dita/dynamic_levels/word/word2bookmap_dynamic_levels.docx!/word/dita/topics/topic_8.dita" doctype-public="urn:pubid:dita4publishers.sourceforge.net:doctypes:dita:subsection" doctype-system="subsection.dtd">
+              <subsection id="topic_8" xtrc="" isTopic="true" xml:lang="en-US">
+                <title xtrc="/w:document/w:body[1]/w:p[22]" xtrf="zip:file:/Users/ekimber/workspace-d4p/d4p-word2dita/sample-data/word2dita/dynamic_levels/word/word2bookmap_dynamic_levels.docx!/word/document.xml" id="title__Toc147629847">Subtopic 3.1</title>
+                <body xtrc="/w:document/w:body[1]/w:p[23]">
+                  <p xtrc="/w:document/w:body[1]/w:p[23]" xtrf="zip:file:/Users/ekimber/workspace-d4p/d4p-word2dita/sample-data/word2dita/dynamic_levels/word/word2bookmap_dynamic_levels.docx!/word/document.xml">This is a subtopic under an H3</p>
+                </body>
+              </subsection>
+            </rsiwp:result-document>
+            <topicref href="topics/topic_9.dita" xtrc="">
+              <topicmeta xtrc="">
+                <navtitle xtrc="/w:document/w:body[1]/w:p[24]">Subtopic 3.1.1</navtitle>
+                <metadata/>
+              </topicmeta>
+              <rsiwp:result-document href="zip:file:/Users/ekimber/workspace-d4p/d4p-word2dita/sample-data/word2dita/dynamic_levels/word/word2bookmap_dynamic_levels.docx!/word/dita/topics/topic_9.dita" doctype-public="urn:pubid:dita4publishers.sourceforge.net:doctypes:dita:subsection" doctype-system="subsection.dtd">
+                <subsection id="topic_9" xtrc="" isTopic="true" xml:lang="en-US">
+                  <title xtrc="/w:document/w:body[1]/w:p[24]" xtrf="zip:file:/Users/ekimber/workspace-d4p/d4p-word2dita/sample-data/word2dita/dynamic_levels/word/word2bookmap_dynamic_levels.docx!/word/document.xml">Subtopic 3.1.1</title>
+                  <body xtrc="/w:document/w:body[1]/w:p[25]">
+                    <p xtrc="/w:document/w:body[1]/w:p[25]" xtrf="zip:file:/Users/ekimber/workspace-d4p/d4p-word2dita/sample-data/word2dita/dynamic_levels/word/word2bookmap_dynamic_levels.docx!/word/document.xml">This is a subtopic under a subtopic</p>
+                  </body>
+                </subsection>
+              </rsiwp:result-document>
+            </topicref>
+          </topicref>
+          <topicref href="topics/topic_10.dita" xtrc="">
+            <topicmeta xtrc="">
+              <navtitle xtrc="/w:document/w:body[1]/w:p[26]">Heading 4</navtitle>
+              <metadata/>
+            </topicmeta>
+            <rsiwp:result-document href="zip:file:/Users/ekimber/workspace-d4p/d4p-word2dita/sample-data/word2dita/dynamic_levels/word/word2bookmap_dynamic_levels.docx!/word/dita/topics/topic_10.dita" doctype-public="-//OASIS//DTD DITA Concept//EN" doctype-system="concept.dtd">
+              <concept id="topic_10" xtrc="" isTopic="true" xml:lang="en-US">
+                <title xtrc="/w:document/w:body[1]/w:p[26]" xtrf="zip:file:/Users/ekimber/workspace-d4p/d4p-word2dita/sample-data/word2dita/dynamic_levels/word/word2bookmap_dynamic_levels.docx!/word/document.xml">Heading 4</title>
+                <conbody xtrc="/w:document/w:body[1]/w:p[27]">
+                  <p xtrc="/w:document/w:body[1]/w:p[27]" xtrf="zip:file:/Users/ekimber/workspace-d4p/d4p-word2dita/sample-data/word2dita/dynamic_levels/word/word2bookmap_dynamic_levels.docx!/word/document.xml">Normal paragraph following heading 4</p>
+                </conbody>
+              </concept>
+            </rsiwp:result-document>
+          </topicref>
+        </topicref>
+      </topicref>
+    </chapter>
+    <chapter href="topics/topic_11.dita" xtrc="">
+      <topicmeta xtrc="">
+        <navtitle xtrc="/w:document/w:body[1]/w:p[28]">Lists</navtitle>
+        <metadata/>
+      </topicmeta>
+      <rsiwp:result-document href="zip:file:/Users/ekimber/workspace-d4p/d4p-word2dita/sample-data/word2dita/dynamic_levels/word/word2bookmap_dynamic_levels.docx!/word/dita/topics/topic_11.dita" doctype-public="-//OASIS//DTD DITA Concept//EN" doctype-system="concept.dtd">
+        <concept id="topic_11" xtrc="" isTopic="true" xml:lang="en-US">
+          <title xtrc="/w:document/w:body[1]/w:p[28]" xtrf="zip:file:/Users/ekimber/workspace-d4p/d4p-word2dita/sample-data/word2dita/dynamic_levels/word/word2bookmap_dynamic_levels.docx!/word/document.xml" id="title__Toc147629848">Lists</title>
+          <conbody xtrc="/w:document/w:body[1]/w:p[29]">
+            <p xtrc="/w:document/w:body[1]/w:p[29]" xtrf="zip:file:/Users/ekimber/workspace-d4p/d4p-word2dita/sample-data/word2dita/dynamic_levels/word/word2bookmap_dynamic_levels.docx!/word/document.xml">This topic tests list style mapping</p>
+            <p xtrc="/w:document/w:body[1]/w:p[30]" xtrf="zip:file:/Users/ekimber/workspace-d4p/d4p-word2dita/sample-data/word2dita/dynamic_levels/word/word2bookmap_dynamic_levels.docx!/word/document.xml">Bulleted lists:</p>
+            <ul xtrc="/w:document/w:body[1]/w:p[31]">
+              <li xtrc="/w:document/w:body[1]/w:p[31]" xtrf="">List bullet</li>
+              <li xtrc="/w:document/w:body[1]/w:p[32]" xtrf="">Second List bullet</li>
+              <li xtrc="/w:document/w:body[1]/w:p[33]">
+                Third List bullet
+                <p xtrc="/w:document/w:body[1]/w:p[34]" xtrf="" id="d82e7">Body Text Indent paragraph within a list bullet</p>
+                <p xtrc="/w:document/w:body[1]/w:p[35]" xtrf="" id="d82e9">Second body text indent under a list bullet</p>
+                <ul xtrc="/w:document/w:body[1]/w:p[36]">
+                  <li xtrc="/w:document/w:body[1]/w:p[36]" xtrf="">List bullet 2</li>
+                  <li xtrc="/w:document/w:body[1]/w:p[37]">
+                    Second List bullet 2
+                    <p xtrc="/w:document/w:body[1]/w:p[38]" xtrf="" id="d82e15">Body Text Indent paragraph within a list bullet 2</p>
+                  </li>
+                </ul>
+              </li>
+              <li xtrc="/w:document/w:body[1]/w:p[39]" xtrf="">Fourth list bullet</li>
+            </ul>
+            <p xtrc="/w:document/w:body[1]/w:p[40]" xtrf="zip:file:/Users/ekimber/workspace-d4p/d4p-word2dita/sample-data/word2dita/dynamic_levels/word/word2bookmap_dynamic_levels.docx!/word/document.xml">Body text paragraph.</p>
+            <p xtrc="/w:document/w:body[1]/w:p[41]" xtrf="zip:file:/Users/ekimber/workspace-d4p/d4p-word2dita/sample-data/word2dita/dynamic_levels/word/word2bookmap_dynamic_levels.docx!/word/document.xml">Numbered lists:</p>
+            <ol xtrc="/w:document/w:body[1]/w:p[42]">
+              <li xtrc="/w:document/w:body[1]/w:p[42]" xtrf="">List Number</li>
+              <li xtrc="/w:document/w:body[1]/w:p[43]" xtrf="">Second List Number</li>
+              <li xtrc="/w:document/w:body[1]/w:p[44]">
+                Third List Number
+                <p xtrc="/w:document/w:body[1]/w:p[45]" xtrf="" id="d83e7">Body Text Indent within a list number</p>
+                <ol xtrc="/w:document/w:body[1]/w:p[46]">
+                  <li xtrc="/w:document/w:body[1]/w:p[46]" xtrf="">List Number 2</li>
+                  <li xtrc="/w:document/w:body[1]/w:p[47]" xtrf="">Second list Number 2 </li>
+                </ol>
+              </li>
+              <li xtrc="/w:document/w:body[1]/w:p[48]" xtrf="">Fourth List Number</li>
+            </ol>
+            <p xtrc="/w:document/w:body[1]/w:p[49]" xtrf="zip:file:/Users/ekimber/workspace-d4p/d4p-word2dita/sample-data/word2dita/dynamic_levels/word/word2bookmap_dynamic_levels.docx!/word/document.xml">Note with nested list:</p>
+            <note xtrc="/w:document/w:body[1]/w:p[50]" xtrf="zip:file:/Users/ekimber/workspace-d4p/d4p-word2dita/sample-data/word2dita/dynamic_levels/word/word2bookmap_dynamic_levels.docx!/word/document.xml" id="note__GoBack"/>
+          </conbody>
+        </concept>
+      </rsiwp:result-document>
+    </chapter>
+    <chapter href="topics/topic_12.dita" xtrc="">
+      <topicmeta xtrc="">
+        <navtitle xtrc="/w:document/w:body[1]/w:p[53]">Tables</navtitle>
+        <metadata/>
+      </topicmeta>
+      <rsiwp:result-document href="zip:file:/Users/ekimber/workspace-d4p/d4p-word2dita/sample-data/word2dita/dynamic_levels/word/word2bookmap_dynamic_levels.docx!/word/dita/topics/topic_12.dita" doctype-public="-//OASIS//DTD DITA Concept//EN" doctype-system="concept.dtd">
+        <concept id="topic_12" xtrc="" isTopic="true" xml:lang="en-US">
+          <title xtrc="/w:document/w:body[1]/w:p[53]" xtrf="zip:file:/Users/ekimber/workspace-d4p/d4p-word2dita/sample-data/word2dita/dynamic_levels/word/word2bookmap_dynamic_levels.docx!/word/document.xml" id="title__Toc147629849">Tables</title>
+          <conbody xtrc="/w:document/w:body[1]/w:p[54]">
+            <p xtrc="/w:document/w:body[1]/w:p[54]" xtrf="zip:file:/Users/ekimber/workspace-d4p/d4p-word2dita/sample-data/word2dita/dynamic_levels/word/word2bookmap_dynamic_levels.docx!/word/document.xml">This topic tests tables.</p>
+            <p xtrc="/w:document/w:body[1]/w:p[55]" xtrf="zip:file:/Users/ekimber/workspace-d4p/d4p-word2dita/sample-data/word2dita/dynamic_levels/word/word2bookmap_dynamic_levels.docx!/word/document.xml">Table with no header row:</p>
+            <table xtrc="" frame="all">
+              <tgroup cols="3">
+                <colspec colname="col1" colwidth="147.6pt"/>
+                <colspec colname="col2" colwidth="147.6pt"/>
+                <colspec colname="col3" colwidth="147.6pt"/>
+                <tbody>
+                  <row>
+                    <entry>
+                      <p xtrc="/w:document/w:body[1]/w:tbl[1]/w:tr[1]/w:tc[1]/w:p[1]" xtrf="zip:file:/Users/ekimber/workspace-d4p/d4p-word2dita/sample-data/word2dita/dynamic_levels/word/word2bookmap_dynamic_levels.docx!/word/document.xml">R1C1</p>
+                    </entry>
+                    <entry>
+                      <p xtrc="/w:document/w:body[1]/w:tbl[1]/w:tr[1]/w:tc[2]/w:p[1]" xtrf="zip:file:/Users/ekimber/workspace-d4p/d4p-word2dita/sample-data/word2dita/dynamic_levels/word/word2bookmap_dynamic_levels.docx!/word/document.xml">R1C2</p>
+                    </entry>
+                    <entry>
+                      <p xtrc="/w:document/w:body[1]/w:tbl[1]/w:tr[1]/w:tc[3]/w:p[1]" xtrf="zip:file:/Users/ekimber/workspace-d4p/d4p-word2dita/sample-data/word2dita/dynamic_levels/word/word2bookmap_dynamic_levels.docx!/word/document.xml">R1C3</p>
+                    </entry>
+                  </row>
+                  <row>
+                    <entry>
+                      <p xtrc="/w:document/w:body[1]/w:tbl[1]/w:tr[2]/w:tc[1]/w:p[1]" xtrf="zip:file:/Users/ekimber/workspace-d4p/d4p-word2dita/sample-data/word2dita/dynamic_levels/word/word2bookmap_dynamic_levels.docx!/word/document.xml">R2C1</p>
+                    </entry>
+                    <entry>
+                      <p xtrc="/w:document/w:body[1]/w:tbl[1]/w:tr[2]/w:tc[2]/w:p[1]" xtrf="zip:file:/Users/ekimber/workspace-d4p/d4p-word2dita/sample-data/word2dita/dynamic_levels/word/word2bookmap_dynamic_levels.docx!/word/document.xml">R2C2</p>
+                    </entry>
+                    <entry>
+                      <p xtrc="/w:document/w:body[1]/w:tbl[1]/w:tr[2]/w:tc[3]/w:p[1]" xtrf="zip:file:/Users/ekimber/workspace-d4p/d4p-word2dita/sample-data/word2dita/dynamic_levels/word/word2bookmap_dynamic_levels.docx!/word/document.xml">R2C3</p>
+                    </entry>
+                  </row>
+                </tbody>
+              </tgroup>
+            </table>
+            <p xtrc="/w:document/w:body[1]/w:p[56]" xtrf="zip:file:/Users/ekimber/workspace-d4p/d4p-word2dita/sample-data/word2dita/dynamic_levels/word/word2bookmap_dynamic_levels.docx!/word/document.xml">Table With only header row:</p>
+            <table xtrc="" frame="all">
+              <tgroup cols="3">
+                <colspec colname="col1" colwidth="147.6pt"/>
+                <colspec colname="col2" colwidth="147.6pt"/>
+                <colspec colname="col3" colwidth="147.6pt"/>
+                <thead>
+                  <row>
+                    <entry>
+                      <p xtrc="/w:document/w:body[1]/w:tbl[2]/w:tr[1]/w:tc[1]/w:p[1]" xtrf="zip:file:/Users/ekimber/workspace-d4p/d4p-word2dita/sample-data/word2dita/dynamic_levels/word/word2bookmap_dynamic_levels.docx!/word/document.xml">Header C1</p>
+                    </entry>
+                    <entry>
+                      <p xtrc="/w:document/w:body[1]/w:tbl[2]/w:tr[1]/w:tc[2]/w:p[1]" xtrf="zip:file:/Users/ekimber/workspace-d4p/d4p-word2dita/sample-data/word2dita/dynamic_levels/word/word2bookmap_dynamic_levels.docx!/word/document.xml">Header C2 </p>
+                    </entry>
+                    <entry>
+                      <p xtrc="/w:document/w:body[1]/w:tbl[2]/w:tr[1]/w:tc[3]/w:p[1]" xtrf="zip:file:/Users/ekimber/workspace-d4p/d4p-word2dita/sample-data/word2dita/dynamic_levels/word/word2bookmap_dynamic_levels.docx!/word/document.xml">Header C3</p>
+                    </entry>
+                  </row>
+                </thead>
+                <tbody>
+                  <row>
+                    <entry>Generated row for table with only header rows. DITA requires a body which requires a row.</entry>
+                  </row>
+                </tbody>
+              </tgroup>
+            </table>
+            <p xtrc="/w:document/w:body[1]/w:p[57]" xtrf="zip:file:/Users/ekimber/workspace-d4p/d4p-word2dita/sample-data/word2dita/dynamic_levels/word/word2bookmap_dynamic_levels.docx!/word/document.xml">Table with header and body:</p>
+            <table xtrc="" frame="all">
+              <tgroup cols="4">
+                <colspec colname="col1" colwidth="110.7pt"/>
+                <colspec colname="col2" colwidth="110.7pt"/>
+                <colspec colname="col3" colwidth="110.7pt"/>
+                <colspec colname="col4" colwidth="110.7pt"/>
+                <thead>
+                  <row>
+                    <entry>
+                      <p xtrc="/w:document/w:body[1]/w:tbl[3]/w:tr[1]/w:tc[1]/w:p[1]" xtrf="zip:file:/Users/ekimber/workspace-d4p/d4p-word2dita/sample-data/word2dita/dynamic_levels/word/word2bookmap_dynamic_levels.docx!/word/document.xml">Header C1</p>
+                    </entry>
+                    <entry>
+                      <p xtrc="/w:document/w:body[1]/w:tbl[3]/w:tr[1]/w:tc[2]/w:p[1]" xtrf="zip:file:/Users/ekimber/workspace-d4p/d4p-word2dita/sample-data/word2dita/dynamic_levels/word/word2bookmap_dynamic_levels.docx!/word/document.xml">Header C2</p>
+                    </entry>
+                    <entry>
+                      <p xtrc="/w:document/w:body[1]/w:tbl[3]/w:tr[1]/w:tc[3]/w:p[1]" xtrf="zip:file:/Users/ekimber/workspace-d4p/d4p-word2dita/sample-data/word2dita/dynamic_levels/word/word2bookmap_dynamic_levels.docx!/word/document.xml">Header C3</p>
+                    </entry>
+                    <entry>
+                      <p xtrc="/w:document/w:body[1]/w:tbl[3]/w:tr[1]/w:tc[4]/w:p[1]" xtrf="zip:file:/Users/ekimber/workspace-d4p/d4p-word2dita/sample-data/word2dita/dynamic_levels/word/word2bookmap_dynamic_levels.docx!/word/document.xml">Header C4</p>
+                    </entry>
+                  </row>
+                </thead>
+                <tbody>
+                  <row>
+                    <entry>
+                      <p xtrc="/w:document/w:body[1]/w:tbl[3]/w:tr[2]/w:tc[1]/w:p[1]" xtrf="zip:file:/Users/ekimber/workspace-d4p/d4p-word2dita/sample-data/word2dita/dynamic_levels/word/word2bookmap_dynamic_levels.docx!/word/document.xml">R1C1</p>
+                    </entry>
+                    <entry>
+                      <p xtrc="/w:document/w:body[1]/w:tbl[3]/w:tr[2]/w:tc[2]/w:p[1]" xtrf="zip:file:/Users/ekimber/workspace-d4p/d4p-word2dita/sample-data/word2dita/dynamic_levels/word/word2bookmap_dynamic_levels.docx!/word/document.xml">R1C2</p>
+                    </entry>
+                    <entry>
+                      <p xtrc="/w:document/w:body[1]/w:tbl[3]/w:tr[2]/w:tc[3]/w:p[1]" xtrf="zip:file:/Users/ekimber/workspace-d4p/d4p-word2dita/sample-data/word2dita/dynamic_levels/word/word2bookmap_dynamic_levels.docx!/word/document.xml">R1C3</p>
+                    </entry>
+                    <entry>
+                      <p xtrc="/w:document/w:body[1]/w:tbl[3]/w:tr[2]/w:tc[4]/w:p[1]" xtrf="zip:file:/Users/ekimber/workspace-d4p/d4p-word2dita/sample-data/word2dita/dynamic_levels/word/word2bookmap_dynamic_levels.docx!/word/document.xml">R1C4</p>
+                    </entry>
+                  </row>
+                  <row>
+                    <entry>
+                      <p xtrc="/w:document/w:body[1]/w:tbl[3]/w:tr[3]/w:tc[1]/w:p[1]" xtrf="zip:file:/Users/ekimber/workspace-d4p/d4p-word2dita/sample-data/word2dita/dynamic_levels/word/word2bookmap_dynamic_levels.docx!/word/document.xml">R2C1</p>
+                    </entry>
+                    <entry>
+                      <p xtrc="/w:document/w:body[1]/w:tbl[3]/w:tr[3]/w:tc[2]/w:p[1]" xtrf="zip:file:/Users/ekimber/workspace-d4p/d4p-word2dita/sample-data/word2dita/dynamic_levels/word/word2bookmap_dynamic_levels.docx!/word/document.xml">R2C2</p>
+                    </entry>
+                    <entry>
+                      <p xtrc="/w:document/w:body[1]/w:tbl[3]/w:tr[3]/w:tc[3]/w:p[1]" xtrf="zip:file:/Users/ekimber/workspace-d4p/d4p-word2dita/sample-data/word2dita/dynamic_levels/word/word2bookmap_dynamic_levels.docx!/word/document.xml">R2C3</p>
+                    </entry>
+                    <entry>
+                      <p xtrc="/w:document/w:body[1]/w:tbl[3]/w:tr[3]/w:tc[4]/w:p[1]" xtrf="zip:file:/Users/ekimber/workspace-d4p/d4p-word2dita/sample-data/word2dita/dynamic_levels/word/word2bookmap_dynamic_levels.docx!/word/document.xml">R2C4</p>
+                    </entry>
+                  </row>
+                </tbody>
+              </tgroup>
+            </table>
+            <p xtrc="/w:document/w:body[1]/w:p[58]" xtrf="zip:file:/Users/ekimber/workspace-d4p/d4p-word2dita/sample-data/word2dita/dynamic_levels/word/word2bookmap_dynamic_levels.docx!/word/document.xml">Table with a different table style:</p>
+            <table xtrc="" frame="all">
+              <tgroup cols="3">
+                <colspec colname="col1" colwidth="147.6pt"/>
+                <colspec colname="col2" colwidth="147.6pt"/>
+                <colspec colname="col3" colwidth="147.6pt"/>
+                <tbody>
+                  <row>
+                    <entry>
+                      <p xtrc="/w:document/w:body[1]/w:tbl[4]/w:tr[1]/w:tc[1]/w:p[1]" xtrf="zip:file:/Users/ekimber/workspace-d4p/d4p-word2dita/sample-data/word2dita/dynamic_levels/word/word2bookmap_dynamic_levels.docx!/word/document.xml">Table contemporary style</p>
+                    </entry>
+                    <entry>
+                      <p xtrc="/w:document/w:body[1]/w:tbl[4]/w:tr[1]/w:tc[2]/w:p[1]" xtrf="zip:file:/Users/ekimber/workspace-d4p/d4p-word2dita/sample-data/word2dita/dynamic_levels/word/word2bookmap_dynamic_levels.docx!/word/document.xml">Header C2</p>
+                    </entry>
+                    <entry>
+                      <p xtrc="/w:document/w:body[1]/w:tbl[4]/w:tr[1]/w:tc[3]/w:p[1]" xtrf="zip:file:/Users/ekimber/workspace-d4p/d4p-word2dita/sample-data/word2dita/dynamic_levels/word/word2bookmap_dynamic_levels.docx!/word/document.xml">Header C3</p>
+                    </entry>
+                  </row>
+                  <row>
+                    <entry>
+                      <p xtrc="/w:document/w:body[1]/w:tbl[4]/w:tr[2]/w:tc[1]/w:p[1]" xtrf="zip:file:/Users/ekimber/workspace-d4p/d4p-word2dita/sample-data/word2dita/dynamic_levels/word/word2bookmap_dynamic_levels.docx!/word/document.xml">R1 C1</p>
+                    </entry>
+                    <entry>
+                      <p xtrc="/w:document/w:body[1]/w:tbl[4]/w:tr[2]/w:tc[2]/w:p[1]" xtrf="zip:file:/Users/ekimber/workspace-d4p/d4p-word2dita/sample-data/word2dita/dynamic_levels/word/word2bookmap_dynamic_levels.docx!/word/document.xml">R1 C2</p>
+                    </entry>
+                    <entry>
+                      <p xtrc="/w:document/w:body[1]/w:tbl[4]/w:tr[2]/w:tc[3]/w:p[1]" xtrf="zip:file:/Users/ekimber/workspace-d4p/d4p-word2dita/sample-data/word2dita/dynamic_levels/word/word2bookmap_dynamic_levels.docx!/word/document.xml">R1 C3</p>
+                    </entry>
+                  </row>
+                  <row>
+                    <entry>
+                      <p xtrc="/w:document/w:body[1]/w:tbl[4]/w:tr[3]/w:tc[1]/w:p[1]" xtrf="zip:file:/Users/ekimber/workspace-d4p/d4p-word2dita/sample-data/word2dita/dynamic_levels/word/word2bookmap_dynamic_levels.docx!/word/document.xml">R2 C2</p>
+                    </entry>
+                    <entry>
+                      <p xtrc="/w:document/w:body[1]/w:tbl[4]/w:tr[3]/w:tc[2]/w:p[1]" xtrf="zip:file:/Users/ekimber/workspace-d4p/d4p-word2dita/sample-data/word2dita/dynamic_levels/word/word2bookmap_dynamic_levels.docx!/word/document.xml">R2 C2</p>
+                    </entry>
+                    <entry>
+                      <p xtrc="/w:document/w:body[1]/w:tbl[4]/w:tr[3]/w:tc[3]/w:p[1]" xtrf="zip:file:/Users/ekimber/workspace-d4p/d4p-word2dita/sample-data/word2dita/dynamic_levels/word/word2bookmap_dynamic_levels.docx!/word/document.xml">R2 C3</p>
+                    </entry>
+                  </row>
+                </tbody>
+              </tgroup>
+            </table>
+            <p xtrc="/w:document/w:body[1]/w:p[59]" xtrf="zip:file:/Users/ekimber/workspace-d4p/d4p-word2dita/sample-data/word2dita/dynamic_levels/word/word2bookmap_dynamic_levels.docx!/word/document.xml">After the last table.</p>
+          </conbody>
+        </concept>
+      </rsiwp:result-document>
+    </chapter>
+  </bookmap>
+</rsiwp:result-document>
+</file>
+
+<file path=word/dita/resultDocsFixedUp.xml><?xml version="1.0" encoding="utf-8"?>
+<rsiwp:result-document xmlns:m="http://www.w3.org/1998/Math/MathML" xmlns:rsiwp="http://reallysi.com/namespaces/generic-wordprocessing-xml" href="zip:file:/Users/ekimber/workspace-d4p/d4p-word2dita/sample-data/word2dita/dynamic_levels/word/word2bookmap_dynamic_levels.docx!/word/dita/level-test.ditamap" indent="yes" doctype-public="-//OASIS//DTD DITA BookMap//EN" doctype-system="bookmap.dtd">
+  <bookmap xtrc="" xml:lang="en-US">
+    <title xtrc="/w:document/w:body[1]/w:p[1]" xtrf="zip:file:/Users/ekimber/workspace-d4p/d4p-word2dita/sample-data/word2dita/dynamic_levels/word/word2bookmap_dynamic_levels.docx!/word/document.xml">Publication Title</title>
+    <chapter href="topics/topic_1.dita" xtrc="">
+      <topicmeta xtrc="">
+        <navtitle xtrc="/w:document/w:body[1]/w:p[8]">Heading 1</navtitle>
+        <metadata/>
+      </topicmeta>
+      <rsiwp:result-document href="zip:file:/Users/ekimber/workspace-d4p/d4p-word2dita/sample-data/word2dita/dynamic_levels/word/word2bookmap_dynamic_levels.docx!/word/dita/topics/topic_1.dita" doctype-public="-//OASIS//DTD DITA Concept//EN" doctype-system="concept.dtd">
+        <concept id="topic_1" xtrc="" xml:lang="en-US">
+          <title xtrc="/w:document/w:body[1]/w:p[8]" xtrf="zip:file:/Users/ekimber/workspace-d4p/d4p-word2dita/sample-data/word2dita/dynamic_levels/word/word2bookmap_dynamic_levels.docx!/word/document.xml" id="title__Toc147629844">Heading 1</title>
+          <conbody xtrc="/w:document/w:body[1]/w:p[9]">
+            <p xtrc="/w:document/w:body[1]/w:p[9]" xtrf="zip:file:/Users/ekimber/workspace-d4p/d4p-word2dita/sample-data/word2dita/dynamic_levels/word/word2bookmap_dynamic_levels.docx!/word/document.xml">Normal paragraph following heading 1</p>
+          </conbody>
+        </concept>
+      </rsiwp:result-document>
+      <topicref href="topics/topic_2.dita" xtrc="">
+        <topicmeta xtrc="">
+          <navtitle xtrc="/w:document/w:body[1]/w:p[10]">Sidebar A</navtitle>
+          <metadata/>
+        </topicmeta>
+        <rsiwp:result-document href="zip:file:/Users/ekimber/workspace-d4p/d4p-word2dita/sample-data/word2dita/dynamic_levels/word/word2bookmap_dynamic_levels.docx!/word/dita/topics/topic_2.dita" doctype-public="urn:pubid:dita4publishers.sourceforge.net:doctypes:dita:sidebar" doctype-system="sidebar.dtd">
+          <sidebar id="topic_2" xtrc="" xml:lang="en-US">
+            <title xtrc="/w:document/w:body[1]/w:p[10]" xtrf="zip:file:/Users/ekimber/workspace-d4p/d4p-word2dita/sample-data/word2dita/dynamic_levels/word/word2bookmap_dynamic_levels.docx!/word/document.xml">Sidebar A</title>
+            <body xtrc="/w:document/w:body[1]/w:p[11]">
+              <p xtrc="/w:document/w:body[1]/w:p[11]" xtrf="zip:file:/Users/ekimber/workspace-d4p/d4p-word2dita/sample-data/word2dita/dynamic_levels/word/word2bookmap_dynamic_levels.docx!/word/document.xml">This is a sidebar under a H1</p>
+            </body>
+          </sidebar>
+        </rsiwp:result-document>
+      </topicref>
+      <topicref href="topics/topic_3.dita" xtrc="">
+        <topicmeta xtrc="">
+          <navtitle xtrc="/w:document/w:body[1]/w:p[12]">Heading 2</navtitle>
+          <metadata/>
+        </topicmeta>
+        <rsiwp:result-document href="zip:file:/Users/ekimber/workspace-d4p/d4p-word2dita/sample-data/word2dita/dynamic_levels/word/word2bookmap_dynamic_levels.docx!/word/dita/topics/topic_3.dita" doctype-public="-//OASIS//DTD DITA Concept//EN" doctype-system="concept.dtd">
+          <concept id="topic_3" xtrc="" xml:lang="en-US">
+            <title xtrc="/w:document/w:body[1]/w:p[12]" xtrf="zip:file:/Users/ekimber/workspace-d4p/d4p-word2dita/sample-data/word2dita/dynamic_levels/word/word2bookmap_dynamic_levels.docx!/word/document.xml" id="title__Toc147629845">Heading 2</title>
+            <conbody xtrc="/w:document/w:body[1]/w:p[13]">
+              <p xtrc="/w:document/w:body[1]/w:p[13]" xtrf="zip:file:/Users/ekimber/workspace-d4p/d4p-word2dita/sample-data/word2dita/dynamic_levels/word/word2bookmap_dynamic_levels.docx!/word/document.xml">Normal paragraph following heading 2</p>
+            </conbody>
+          </concept>
+        </rsiwp:result-document>
+        <topicref href="topics/topic_4.dita" xtrc="">
+          <topicmeta xtrc="">
+            <navtitle xtrc="/w:document/w:body[1]/w:p[14]">Sidebar B</navtitle>
+            <metadata/>
+          </topicmeta>
+          <rsiwp:result-document href="zip:file:/Users/ekimber/workspace-d4p/d4p-word2dita/sample-data/word2dita/dynamic_levels/word/word2bookmap_dynamic_levels.docx!/word/dita/topics/topic_4.dita" doctype-public="urn:pubid:dita4publishers.sourceforge.net:doctypes:dita:sidebar" doctype-system="sidebar.dtd">
+            <sidebar id="topic_4" xtrc="" xml:lang="en-US">
+              <title xtrc="/w:document/w:body[1]/w:p[14]" xtrf="zip:file:/Users/ekimber/workspace-d4p/d4p-word2dita/sample-data/word2dita/dynamic_levels/word/word2bookmap_dynamic_levels.docx!/word/document.xml" id="title__Toc147629846">Sidebar B</title>
+              <body xtrc="/w:document/w:body[1]/w:p[15]">
+                <p xtrc="/w:document/w:body[1]/w:p[15]" xtrf="zip:file:/Users/ekimber/workspace-d4p/d4p-word2dita/sample-data/word2dita/dynamic_levels/word/word2bookmap_dynamic_levels.docx!/word/document.xml">This is a sidebar under a H2</p>
+              </body>
+            </sidebar>
+          </rsiwp:result-document>
+        </topicref>
+        <topicref href="topics/topic_5.dita" xtrc="">
+          <topicmeta xtrc="">
+            <navtitle xtrc="/w:document/w:body[1]/w:p[16]">Sidebar B’</navtitle>
+            <metadata/>
+          </topicmeta>
+          <rsiwp:result-document href="zip:file:/Users/ekimber/workspace-d4p/d4p-word2dita/sample-data/word2dita/dynamic_levels/word/word2bookmap_dynamic_levels.docx!/word/dita/topics/topic_5.dita" doctype-public="urn:pubid:dita4publishers.sourceforge.net:doctypes:dita:sidebar" doctype-system="sidebar.dtd">
+            <sidebar id="topic_5" xtrc="" xml:lang="en-US">
+              <title xtrc="/w:document/w:body[1]/w:p[16]" xtrf="zip:file:/Users/ekimber/workspace-d4p/d4p-word2dita/sample-data/word2dita/dynamic_levels/word/word2bookmap_dynamic_levels.docx!/word/document.xml">Sidebar B’</title>
+              <body xtrc="/w:document/w:body[1]/w:p[17]">
+                <p xtrc="/w:document/w:body[1]/w:p[17]" xtrf="zip:file:/Users/ekimber/workspace-d4p/d4p-word2dita/sample-data/word2dita/dynamic_levels/word/word2bookmap_dynamic_levels.docx!/word/document.xml">This is a second sidebar under a H2</p>
+              </body>
+            </sidebar>
+          </rsiwp:result-document>
+          <topicref href="topics/topic_6.dita" xtrc="">
+            <topicmeta xtrc="">
+              <navtitle xtrc="/w:document/w:body[1]/w:p[18]">Subtopic B.1</navtitle>
+              <metadata/>
+            </topicmeta>
+            <rsiwp:result-document href="zip:file:/Users/ekimber/workspace-d4p/d4p-word2dita/sample-data/word2dita/dynamic_levels/word/word2bookmap_dynamic_levels.docx!/word/dita/topics/topic_6.dita" doctype-public="urn:pubid:dita4publishers.sourceforge.net:doctypes:dita:subsection" doctype-system="subsection.dtd">
+              <subsection id="topic_6" xtrc="" xml:lang="en-US">
+                <title xtrc="/w:document/w:body[1]/w:p[18]" xtrf="zip:file:/Users/ekimber/workspace-d4p/d4p-word2dita/sample-data/word2dita/dynamic_levels/word/word2bookmap_dynamic_levels.docx!/word/document.xml">Subtopic B.1</title>
+                <body xtrc="/w:document/w:body[1]/w:p[19]">
+                  <p xtrc="/w:document/w:body[1]/w:p[19]" xtrf="zip:file:/Users/ekimber/workspace-d4p/d4p-word2dita/sample-data/word2dita/dynamic_levels/word/word2bookmap_dynamic_levels.docx!/word/document.xml">This is a subtopic under a sidebar</p>
+                </body>
+              </subsection>
+            </rsiwp:result-document>
+          </topicref>
+        </topicref>
+        <topicref href="topics/topic_7.dita" xtrc="">
+          <topicmeta xtrc="">
+            <navtitle xtrc="/w:document/w:body[1]/w:p[20]">Heading 3</navtitle>
+            <metadata/>
+          </topicmeta>
+          <rsiwp:result-document href="zip:file:/Users/ekimber/workspace-d4p/d4p-word2dita/sample-data/word2dita/dynamic_levels/word/word2bookmap_dynamic_levels.docx!/word/dita/topics/topic_7.dita" doctype-public="-//OASIS//DTD DITA Concept//EN" doctype-system="concept.dtd">
+            <concept id="topic_7" xtrc="" xml:lang="en-US">
+              <title xtrc="/w:document/w:body[1]/w:p[20]" xtrf="zip:file:/Users/ekimber/workspace-d4p/d4p-word2dita/sample-data/word2dita/dynamic_levels/word/word2bookmap_dynamic_levels.docx!/word/document.xml">Heading 3</title>
+              <conbody xtrc="/w:document/w:body[1]/w:p[21]">
+                <p xtrc="/w:document/w:body[1]/w:p[21]" xtrf="zip:file:/Users/ekimber/workspace-d4p/d4p-word2dita/sample-data/word2dita/dynamic_levels/word/word2bookmap_dynamic_levels.docx!/word/document.xml">Normal paragraph following heading 3</p>
+              </conbody>
+            </concept>
+          </rsiwp:result-document>
+          <topicref href="topics/topic_8.dita" xtrc="">
+            <topicmeta xtrc="">
+              <navtitle xtrc="/w:document/w:body[1]/w:p[22]">Subtopic 3.1</navtitle>
+              <metadata/>
+            </topicmeta>
+            <rsiwp:result-document href="zip:file:/Users/ekimber/workspace-d4p/d4p-word2dita/sample-data/word2dita/dynamic_levels/word/word2bookmap_dynamic_levels.docx!/word/dita/topics/topic_8.dita" doctype-public="urn:pubid:dita4publishers.sourceforge.net:doctypes:dita:subsection" doctype-system="subsection.dtd">
+              <subsection id="topic_8" xtrc="" xml:lang="en-US">
+                <title xtrc="/w:document/w:body[1]/w:p[22]" xtrf="zip:file:/Users/ekimber/workspace-d4p/d4p-word2dita/sample-data/word2dita/dynamic_levels/word/word2bookmap_dynamic_levels.docx!/word/document.xml" id="title__Toc147629847">Subtopic 3.1</title>
+                <body xtrc="/w:document/w:body[1]/w:p[23]">
+                  <p xtrc="/w:document/w:body[1]/w:p[23]" xtrf="zip:file:/Users/ekimber/workspace-d4p/d4p-word2dita/sample-data/word2dita/dynamic_levels/word/word2bookmap_dynamic_levels.docx!/word/document.xml">This is a subtopic under an H3</p>
+                </body>
+              </subsection>
+            </rsiwp:result-document>
+            <topicref href="topics/topic_9.dita" xtrc="">
+              <topicmeta xtrc="">
+                <navtitle xtrc="/w:document/w:body[1]/w:p[24]">Subtopic 3.1.1</navtitle>
+                <metadata/>
+              </topicmeta>
+              <rsiwp:result-document href="zip:file:/Users/ekimber/workspace-d4p/d4p-word2dita/sample-data/word2dita/dynamic_levels/word/word2bookmap_dynamic_levels.docx!/word/dita/topics/topic_9.dita" doctype-public="urn:pubid:dita4publishers.sourceforge.net:doctypes:dita:subsection" doctype-system="subsection.dtd">
+                <subsection id="topic_9" xtrc="" xml:lang="en-US">
+                  <title xtrc="/w:document/w:body[1]/w:p[24]" xtrf="zip:file:/Users/ekimber/workspace-d4p/d4p-word2dita/sample-data/word2dita/dynamic_levels/word/word2bookmap_dynamic_levels.docx!/word/document.xml">Subtopic 3.1.1</title>
+                  <body xtrc="/w:document/w:body[1]/w:p[25]">
+                    <p xtrc="/w:document/w:body[1]/w:p[25]" xtrf="zip:file:/Users/ekimber/workspace-d4p/d4p-word2dita/sample-data/word2dita/dynamic_levels/word/word2bookmap_dynamic_levels.docx!/word/document.xml">This is a subtopic under a subtopic</p>
+                  </body>
+                </subsection>
+              </rsiwp:result-document>
+            </topicref>
+          </topicref>
+          <topicref href="topics/topic_10.dita" xtrc="">
+            <topicmeta xtrc="">
+              <navtitle xtrc="/w:document/w:body[1]/w:p[26]">Heading 4</navtitle>
+              <metadata/>
+            </topicmeta>
+            <rsiwp:result-document href="zip:file:/Users/ekimber/workspace-d4p/d4p-word2dita/sample-data/word2dita/dynamic_levels/word/word2bookmap_dynamic_levels.docx!/word/dita/topics/topic_10.dita" doctype-public="-//OASIS//DTD DITA Concept//EN" doctype-system="concept.dtd">
+              <concept id="topic_10" xtrc="" xml:lang="en-US">
+                <title xtrc="/w:document/w:body[1]/w:p[26]" xtrf="zip:file:/Users/ekimber/workspace-d4p/d4p-word2dita/sample-data/word2dita/dynamic_levels/word/word2bookmap_dynamic_levels.docx!/word/document.xml">Heading 4</title>
+                <conbody xtrc="/w:document/w:body[1]/w:p[27]">
+                  <p xtrc="/w:document/w:body[1]/w:p[27]" xtrf="zip:file:/Users/ekimber/workspace-d4p/d4p-word2dita/sample-data/word2dita/dynamic_levels/word/word2bookmap_dynamic_levels.docx!/word/document.xml">Normal paragraph following heading 4</p>
+                </conbody>
+              </concept>
+            </rsiwp:result-document>
+          </topicref>
+        </topicref>
+      </topicref>
+    </chapter>
+    <chapter href="topics/topic_11.dita" xtrc="">
+      <topicmeta xtrc="">
+        <navtitle xtrc="/w:document/w:body[1]/w:p[28]">Lists</navtitle>
+        <metadata/>
+      </topicmeta>
+      <rsiwp:result-document href="zip:file:/Users/ekimber/workspace-d4p/d4p-word2dita/sample-data/word2dita/dynamic_levels/word/word2bookmap_dynamic_levels.docx!/word/dita/topics/topic_11.dita" doctype-public="-//OASIS//DTD DITA Concept//EN" doctype-system="concept.dtd">
+        <concept id="topic_11" xtrc="" xml:lang="en-US">
+          <title xtrc="/w:document/w:body[1]/w:p[28]" xtrf="zip:file:/Users/ekimber/workspace-d4p/d4p-word2dita/sample-data/word2dita/dynamic_levels/word/word2bookmap_dynamic_levels.docx!/word/document.xml" id="title__Toc147629848">Lists</title>
+          <conbody xtrc="/w:document/w:body[1]/w:p[29]">
+            <p xtrc="/w:document/w:body[1]/w:p[29]" xtrf="zip:file:/Users/ekimber/workspace-d4p/d4p-word2dita/sample-data/word2dita/dynamic_levels/word/word2bookmap_dynamic_levels.docx!/word/document.xml">This topic tests list style mapping</p>
+            <p xtrc="/w:document/w:body[1]/w:p[30]" xtrf="zip:file:/Users/ekimber/workspace-d4p/d4p-word2dita/sample-data/word2dita/dynamic_levels/word/word2bookmap_dynamic_levels.docx!/word/document.xml">Bulleted lists:</p>
+            <ul xtrc="/w:document/w:body[1]/w:p[31]">
+              <li xtrc="/w:document/w:body[1]/w:p[31]" xtrf="">List bullet</li>
+              <li xtrc="/w:document/w:body[1]/w:p[32]" xtrf="">Second List bullet</li>
+              <li xtrc="/w:document/w:body[1]/w:p[33]">
+                Third List bullet
+                <p xtrc="/w:document/w:body[1]/w:p[34]" xtrf="" id="d82e7">Body Text Indent paragraph within a list bullet</p>
+                <p xtrc="/w:document/w:body[1]/w:p[35]" xtrf="" id="d82e9">Second body text indent under a list bullet</p>
+                <ul xtrc="/w:document/w:body[1]/w:p[36]">
+                  <li xtrc="/w:document/w:body[1]/w:p[36]" xtrf="">List bullet 2</li>
+                  <li xtrc="/w:document/w:body[1]/w:p[37]">
+                    Second List bullet 2
+                    <p xtrc="/w:document/w:body[1]/w:p[38]" xtrf="" id="d82e15">Body Text Indent paragraph within a list bullet 2</p>
+                  </li>
+                </ul>
+              </li>
+              <li xtrc="/w:document/w:body[1]/w:p[39]" xtrf="">Fourth list bullet</li>
+            </ul>
+            <p xtrc="/w:document/w:body[1]/w:p[40]" xtrf="zip:file:/Users/ekimber/workspace-d4p/d4p-word2dita/sample-data/word2dita/dynamic_levels/word/word2bookmap_dynamic_levels.docx!/word/document.xml">Body text paragraph.</p>
+            <p xtrc="/w:document/w:body[1]/w:p[41]" xtrf="zip:file:/Users/ekimber/workspace-d4p/d4p-word2dita/sample-data/word2dita/dynamic_levels/word/word2bookmap_dynamic_levels.docx!/word/document.xml">Numbered lists:</p>
+            <ol xtrc="/w:document/w:body[1]/w:p[42]">
+              <li xtrc="/w:document/w:body[1]/w:p[42]" xtrf="">List Number</li>
+              <li xtrc="/w:document/w:body[1]/w:p[43]" xtrf="">Second List Number</li>
+              <li xtrc="/w:document/w:body[1]/w:p[44]">
+                Third List Number
+                <p xtrc="/w:document/w:body[1]/w:p[45]" xtrf="" id="d83e7">Body Text Indent within a list number</p>
+                <ol xtrc="/w:document/w:body[1]/w:p[46]">
+                  <li xtrc="/w:document/w:body[1]/w:p[46]" xtrf="">List Number 2</li>
+                  <li xtrc="/w:document/w:body[1]/w:p[47]" xtrf="">Second list Number 2 </li>
+                </ol>
+              </li>
+              <li xtrc="/w:document/w:body[1]/w:p[48]" xtrf="">Fourth List Number</li>
+            </ol>
+            <p xtrc="/w:document/w:body[1]/w:p[49]" xtrf="zip:file:/Users/ekimber/workspace-d4p/d4p-word2dita/sample-data/word2dita/dynamic_levels/word/word2bookmap_dynamic_levels.docx!/word/document.xml">Note with nested list:</p>
+            <note xtrc="/w:document/w:body[1]/w:p[50]" xtrf="zip:file:/Users/ekimber/workspace-d4p/d4p-word2dita/sample-data/word2dita/dynamic_levels/word/word2bookmap_dynamic_levels.docx!/word/document.xml" id="note__GoBack"/>
+          </conbody>
+        </concept>
+      </rsiwp:result-document>
+    </chapter>
+    <chapter href="topics/topic_12.dita" xtrc="">
+      <topicmeta xtrc="">
+        <navtitle xtrc="/w:document/w:body[1]/w:p[53]">Tables</navtitle>
+        <metadata/>
+      </topicmeta>
+      <rsiwp:result-document href="zip:file:/Users/ekimber/workspace-d4p/d4p-word2dita/sample-data/word2dita/dynamic_levels/word/word2bookmap_dynamic_levels.docx!/word/dita/topics/topic_12.dita" doctype-public="-//OASIS//DTD DITA Concept//EN" doctype-system="concept.dtd">
+        <concept id="topic_12" xtrc="" xml:lang="en-US">
+          <title xtrc="/w:document/w:body[1]/w:p[53]" xtrf="zip:file:/Users/ekimber/workspace-d4p/d4p-word2dita/sample-data/word2dita/dynamic_levels/word/word2bookmap_dynamic_levels.docx!/word/document.xml" id="title__Toc147629849">Tables</title>
+          <conbody xtrc="/w:document/w:body[1]/w:p[54]">
+            <p xtrc="/w:document/w:body[1]/w:p[54]" xtrf="zip:file:/Users/ekimber/workspace-d4p/d4p-word2dita/sample-data/word2dita/dynamic_levels/word/word2bookmap_dynamic_levels.docx!/word/document.xml">This topic tests tables.</p>
+            <p xtrc="/w:document/w:body[1]/w:p[55]" xtrf="zip:file:/Users/ekimber/workspace-d4p/d4p-word2dita/sample-data/word2dita/dynamic_levels/word/word2bookmap_dynamic_levels.docx!/word/document.xml">Table with no header row:</p>
+            <table xtrc="" frame="all">
+              <tgroup cols="3">
+                <colspec colname="col1" colwidth="147.6pt"/>
+                <colspec colname="col2" colwidth="147.6pt"/>
+                <colspec colname="col3" colwidth="147.6pt"/>
+                <tbody>
+                  <row>
+                    <entry>
+                      <p xtrc="/w:document/w:body[1]/w:tbl[1]/w:tr[1]/w:tc[1]/w:p[1]" xtrf="zip:file:/Users/ekimber/workspace-d4p/d4p-word2dita/sample-data/word2dita/dynamic_levels/word/word2bookmap_dynamic_levels.docx!/word/document.xml">R1C1</p>
+                    </entry>
+                    <entry>
+                      <p xtrc="/w:document/w:body[1]/w:tbl[1]/w:tr[1]/w:tc[2]/w:p[1]" xtrf="zip:file:/Users/ekimber/workspace-d4p/d4p-word2dita/sample-data/word2dita/dynamic_levels/word/word2bookmap_dynamic_levels.docx!/word/document.xml">R1C2</p>
+                    </entry>
+                    <entry>
+                      <p xtrc="/w:document/w:body[1]/w:tbl[1]/w:tr[1]/w:tc[3]/w:p[1]" xtrf="zip:file:/Users/ekimber/workspace-d4p/d4p-word2dita/sample-data/word2dita/dynamic_levels/word/word2bookmap_dynamic_levels.docx!/word/document.xml">R1C3</p>
+                    </entry>
+                  </row>
+                  <row>
+                    <entry>
+                      <p xtrc="/w:document/w:body[1]/w:tbl[1]/w:tr[2]/w:tc[1]/w:p[1]" xtrf="zip:file:/Users/ekimber/workspace-d4p/d4p-word2dita/sample-data/word2dita/dynamic_levels/word/word2bookmap_dynamic_levels.docx!/word/document.xml">R2C1</p>
+                    </entry>
+                    <entry>
+                      <p xtrc="/w:document/w:body[1]/w:tbl[1]/w:tr[2]/w:tc[2]/w:p[1]" xtrf="zip:file:/Users/ekimber/workspace-d4p/d4p-word2dita/sample-data/word2dita/dynamic_levels/word/word2bookmap_dynamic_levels.docx!/word/document.xml">R2C2</p>
+                    </entry>
+                    <entry>
+                      <p xtrc="/w:document/w:body[1]/w:tbl[1]/w:tr[2]/w:tc[3]/w:p[1]" xtrf="zip:file:/Users/ekimber/workspace-d4p/d4p-word2dita/sample-data/word2dita/dynamic_levels/word/word2bookmap_dynamic_levels.docx!/word/document.xml">R2C3</p>
+                    </entry>
+                  </row>
+                </tbody>
+              </tgroup>
+            </table>
+            <p xtrc="/w:document/w:body[1]/w:p[56]" xtrf="zip:file:/Users/ekimber/workspace-d4p/d4p-word2dita/sample-data/word2dita/dynamic_levels/word/word2bookmap_dynamic_levels.docx!/word/document.xml">Table With only header row:</p>
+            <table xtrc="" frame="all">
+              <tgroup cols="3">
+                <colspec colname="col1" colwidth="147.6pt"/>
+                <colspec colname="col2" colwidth="147.6pt"/>
+                <colspec colname="col3" colwidth="147.6pt"/>
+                <thead>
+                  <row>
+                    <entry>
+                      <p xtrc="/w:document/w:body[1]/w:tbl[2]/w:tr[1]/w:tc[1]/w:p[1]" xtrf="zip:file:/Users/ekimber/workspace-d4p/d4p-word2dita/sample-data/word2dita/dynamic_levels/word/word2bookmap_dynamic_levels.docx!/word/document.xml">Header C1</p>
+                    </entry>
+                    <entry>
+                      <p xtrc="/w:document/w:body[1]/w:tbl[2]/w:tr[1]/w:tc[2]/w:p[1]" xtrf="zip:file:/Users/ekimber/workspace-d4p/d4p-word2dita/sample-data/word2dita/dynamic_levels/word/word2bookmap_dynamic_levels.docx!/word/document.xml">Header C2 </p>
+                    </entry>
+                    <entry>
+                      <p xtrc="/w:document/w:body[1]/w:tbl[2]/w:tr[1]/w:tc[3]/w:p[1]" xtrf="zip:file:/Users/ekimber/workspace-d4p/d4p-word2dita/sample-data/word2dita/dynamic_levels/word/word2bookmap_dynamic_levels.docx!/word/document.xml">Header C3</p>
+                    </entry>
+                  </row>
+                </thead>
+                <tbody>
+                  <row>
+                    <entry>Generated row for table with only header rows. DITA requires a body which requires a row.</entry>
+                  </row>
+                </tbody>
+              </tgroup>
+            </table>
+            <p xtrc="/w:document/w:body[1]/w:p[57]" xtrf="zip:file:/Users/ekimber/workspace-d4p/d4p-word2dita/sample-data/word2dita/dynamic_levels/word/word2bookmap_dynamic_levels.docx!/word/document.xml">Table with header and body:</p>
+            <table xtrc="" frame="all">
+              <tgroup cols="4">
+                <colspec colname="col1" colwidth="110.7pt"/>
+                <colspec colname="col2" colwidth="110.7pt"/>
+                <colspec colname="col3" colwidth="110.7pt"/>
+                <colspec colname="col4" colwidth="110.7pt"/>
+                <thead>
+                  <row>
+                    <entry>
+                      <p xtrc="/w:document/w:body[1]/w:tbl[3]/w:tr[1]/w:tc[1]/w:p[1]" xtrf="zip:file:/Users/ekimber/workspace-d4p/d4p-word2dita/sample-data/word2dita/dynamic_levels/word/word2bookmap_dynamic_levels.docx!/word/document.xml">Header C1</p>
+                    </entry>
+                    <entry>
+                      <p xtrc="/w:document/w:body[1]/w:tbl[3]/w:tr[1]/w:tc[2]/w:p[1]" xtrf="zip:file:/Users/ekimber/workspace-d4p/d4p-word2dita/sample-data/word2dita/dynamic_levels/word/word2bookmap_dynamic_levels.docx!/word/document.xml">Header C2</p>
+                    </entry>
+                    <entry>
+                      <p xtrc="/w:document/w:body[1]/w:tbl[3]/w:tr[1]/w:tc[3]/w:p[1]" xtrf="zip:file:/Users/ekimber/workspace-d4p/d4p-word2dita/sample-data/word2dita/dynamic_levels/word/word2bookmap_dynamic_levels.docx!/word/document.xml">Header C3</p>
+                    </entry>
+                    <entry>
+                      <p xtrc="/w:document/w:body[1]/w:tbl[3]/w:tr[1]/w:tc[4]/w:p[1]" xtrf="zip:file:/Users/ekimber/workspace-d4p/d4p-word2dita/sample-data/word2dita/dynamic_levels/word/word2bookmap_dynamic_levels.docx!/word/document.xml">Header C4</p>
+                    </entry>
+                  </row>
+                </thead>
+                <tbody>
+                  <row>
+                    <entry>
+                      <p xtrc="/w:document/w:body[1]/w:tbl[3]/w:tr[2]/w:tc[1]/w:p[1]" xtrf="zip:file:/Users/ekimber/workspace-d4p/d4p-word2dita/sample-data/word2dita/dynamic_levels/word/word2bookmap_dynamic_levels.docx!/word/document.xml">R1C1</p>
+                    </entry>
+                    <entry>
+                      <p xtrc="/w:document/w:body[1]/w:tbl[3]/w:tr[2]/w:tc[2]/w:p[1]" xtrf="zip:file:/Users/ekimber/workspace-d4p/d4p-word2dita/sample-data/word2dita/dynamic_levels/word/word2bookmap_dynamic_levels.docx!/word/document.xml">R1C2</p>
+                    </entry>
+                    <entry>
+                      <p xtrc="/w:document/w:body[1]/w:tbl[3]/w:tr[2]/w:tc[3]/w:p[1]" xtrf="zip:file:/Users/ekimber/workspace-d4p/d4p-word2dita/sample-data/word2dita/dynamic_levels/word/word2bookmap_dynamic_levels.docx!/word/document.xml">R1C3</p>
+                    </entry>
+                    <entry>
+                      <p xtrc="/w:document/w:body[1]/w:tbl[3]/w:tr[2]/w:tc[4]/w:p[1]" xtrf="zip:file:/Users/ekimber/workspace-d4p/d4p-word2dita/sample-data/word2dita/dynamic_levels/word/word2bookmap_dynamic_levels.docx!/word/document.xml">R1C4</p>
+                    </entry>
+                  </row>
+                  <row>
+                    <entry>
+                      <p xtrc="/w:document/w:body[1]/w:tbl[3]/w:tr[3]/w:tc[1]/w:p[1]" xtrf="zip:file:/Users/ekimber/workspace-d4p/d4p-word2dita/sample-data/word2dita/dynamic_levels/word/word2bookmap_dynamic_levels.docx!/word/document.xml">R2C1</p>
+                    </entry>
+                    <entry>
+                      <p xtrc="/w:document/w:body[1]/w:tbl[3]/w:tr[3]/w:tc[2]/w:p[1]" xtrf="zip:file:/Users/ekimber/workspace-d4p/d4p-word2dita/sample-data/word2dita/dynamic_levels/word/word2bookmap_dynamic_levels.docx!/word/document.xml">R2C2</p>
+                    </entry>
+                    <entry>
+                      <p xtrc="/w:document/w:body[1]/w:tbl[3]/w:tr[3]/w:tc[3]/w:p[1]" xtrf="zip:file:/Users/ekimber/workspace-d4p/d4p-word2dita/sample-data/word2dita/dynamic_levels/word/word2bookmap_dynamic_levels.docx!/word/document.xml">R2C3</p>
+                    </entry>
+                    <entry>
+                      <p xtrc="/w:document/w:body[1]/w:tbl[3]/w:tr[3]/w:tc[4]/w:p[1]" xtrf="zip:file:/Users/ekimber/workspace-d4p/d4p-word2dita/sample-data/word2dita/dynamic_levels/word/word2bookmap_dynamic_levels.docx!/word/document.xml">R2C4</p>
+                    </entry>
+                  </row>
+                </tbody>
+              </tgroup>
+            </table>
+            <p xtrc="/w:document/w:body[1]/w:p[58]" xtrf="zip:file:/Users/ekimber/workspace-d4p/d4p-word2dita/sample-data/word2dita/dynamic_levels/word/word2bookmap_dynamic_levels.docx!/word/document.xml">Table with a different table style:</p>
+            <table xtrc="" frame="all">
+              <tgroup cols="3">
+                <colspec colname="col1" colwidth="147.6pt"/>
+                <colspec colname="col2" colwidth="147.6pt"/>
+                <colspec colname="col3" colwidth="147.6pt"/>
+                <tbody>
+                  <row>
+                    <entry>
+                      <p xtrc="/w:document/w:body[1]/w:tbl[4]/w:tr[1]/w:tc[1]/w:p[1]" xtrf="zip:file:/Users/ekimber/workspace-d4p/d4p-word2dita/sample-data/word2dita/dynamic_levels/word/word2bookmap_dynamic_levels.docx!/word/document.xml">Table contemporary style</p>
+                    </entry>
+                    <entry>
+                      <p xtrc="/w:document/w:body[1]/w:tbl[4]/w:tr[1]/w:tc[2]/w:p[1]" xtrf="zip:file:/Users/ekimber/workspace-d4p/d4p-word2dita/sample-data/word2dita/dynamic_levels/word/word2bookmap_dynamic_levels.docx!/word/document.xml">Header C2</p>
+                    </entry>
+                    <entry>
+                      <p xtrc="/w:document/w:body[1]/w:tbl[4]/w:tr[1]/w:tc[3]/w:p[1]" xtrf="zip:file:/Users/ekimber/workspace-d4p/d4p-word2dita/sample-data/word2dita/dynamic_levels/word/word2bookmap_dynamic_levels.docx!/word/document.xml">Header C3</p>
+                    </entry>
+                  </row>
+                  <row>
+                    <entry>
+                      <p xtrc="/w:document/w:body[1]/w:tbl[4]/w:tr[2]/w:tc[1]/w:p[1]" xtrf="zip:file:/Users/ekimber/workspace-d4p/d4p-word2dita/sample-data/word2dita/dynamic_levels/word/word2bookmap_dynamic_levels.docx!/word/document.xml">R1 C1</p>
+                    </entry>
+                    <entry>
+                      <p xtrc="/w:document/w:body[1]/w:tbl[4]/w:tr[2]/w:tc[2]/w:p[1]" xtrf="zip:file:/Users/ekimber/workspace-d4p/d4p-word2dita/sample-data/word2dita/dynamic_levels/word/word2bookmap_dynamic_levels.docx!/word/document.xml">R1 C2</p>
+                    </entry>
+                    <entry>
+                      <p xtrc="/w:document/w:body[1]/w:tbl[4]/w:tr[2]/w:tc[3]/w:p[1]" xtrf="zip:file:/Users/ekimber/workspace-d4p/d4p-word2dita/sample-data/word2dita/dynamic_levels/word/word2bookmap_dynamic_levels.docx!/word/document.xml">R1 C3</p>
+                    </entry>
+                  </row>
+                  <row>
+                    <entry>
+                      <p xtrc="/w:document/w:body[1]/w:tbl[4]/w:tr[3]/w:tc[1]/w:p[1]" xtrf="zip:file:/Users/ekimber/workspace-d4p/d4p-word2dita/sample-data/word2dita/dynamic_levels/word/word2bookmap_dynamic_levels.docx!/word/document.xml">R2 C2</p>
+                    </entry>
+                    <entry>
+                      <p xtrc="/w:document/w:body[1]/w:tbl[4]/w:tr[3]/w:tc[2]/w:p[1]" xtrf="zip:file:/Users/ekimber/workspace-d4p/d4p-word2dita/sample-data/word2dita/dynamic_levels/word/word2bookmap_dynamic_levels.docx!/word/document.xml">R2 C2</p>
+                    </entry>
+                    <entry>
+                      <p xtrc="/w:document/w:body[1]/w:tbl[4]/w:tr[3]/w:tc[3]/w:p[1]" xtrf="zip:file:/Users/ekimber/workspace-d4p/d4p-word2dita/sample-data/word2dita/dynamic_levels/word/word2bookmap_dynamic_levels.docx!/word/document.xml">R2 C3</p>
+                    </entry>
+                  </row>
+                </tbody>
+              </tgroup>
+            </table>
+            <p xtrc="/w:document/w:body[1]/w:p[59]" xtrf="zip:file:/Users/ekimber/workspace-d4p/d4p-word2dita/sample-data/word2dita/dynamic_levels/word/word2bookmap_dynamic_levels.docx!/word/document.xml">After the last table.</p>
+          </conbody>
+        </concept>
+      </rsiwp:result-document>
+    </chapter>
+  </bookmap>
+</rsiwp:result-document>
+</file>
+
+<file path=word/dita/simpleWpDoc.xml><?xml version="1.0" encoding="utf-8"?>
+<document xmlns:rels="http://schemas.openxmlformats.org/package/2006/relationships" xmlns:rsiwp="http://reallysi.com/namespaces/generic-wordprocessing-xml" xmlns:stylemap="urn:public:dita4publishers.org:namespaces:word2dita:style2tagmap" xmlns="http://reallysi.com/namespaces/generic-wordprocessing-xml" sourceDoc="zip:file:/Users/ekimber/workspace-d4p/d4p-word2dita/sample-data/word2dita/dynamic_levels/word/word2bookmap_dynamic_levels.docx!/word/document.xml">
+  <body>
+    <p style="Title" wordLocation="/w:document/w:body[1]/w:p[1]" tagName="title" styleName="Title" level="0" structureType="mapTitle" topicZone="body" generatesMap="true">
+      <mapProperties xmlns:xsi="http://www.w3.org/2001/XMLSchema-instance" xmlns="urn:public:dita4publishers.org:namespaces:word2dita:style2tagmap" format="bookmap" prologType="topicmeta" tagName="title"/>
+      Publication Title
+    </p>
+    <p style="heading 1" wordLocation="/w:document/w:body[1]/w:p[8]" tagName="title" styleName="heading 1" structureType="topicTitle" level="1" topicZone="body" generatesTopicref="true" generatesTopic="true">
+      <topicrefProperties xmlns:xsi="http://www.w3.org/2001/XMLSchema-instance" xmlns="urn:public:dita4publishers.org:namespaces:word2dita:style2tagmap" topicrefType="chapter"/>
+      <topicProperties xmlns:xsi="http://www.w3.org/2001/XMLSchema-instance" xmlns="urn:public:dita4publishers.org:namespaces:word2dita:style2tagmap" topicDoc="yes" topicType="concept" bodyType="conbody" format="concept"/>
+      <bookmarkStart name="_Toc147629844" id="0"/>
+      Heading 1
+      <bookmarkEnd id="0"/>
+    </p>
+    <p style="Normal" wordLocation="/w:document/w:body[1]/w:p[9]" tagName="p" styleName="Normal" topicZone="body" level="1">Normal paragraph following heading 1</p>
+    <p style="Sidebar" wordLocation="/w:document/w:body[1]/w:p[10]" tagName="title" styleName="Sidebar" structureType="topicTitle" level="plusOne" levelGroup="sidebar" topicZone="body" generatesTopicref="true" generatesTopic="true">
+      <topicrefProperties xmlns:xsi="http://www.w3.org/2001/XMLSchema-instance" xmlns="urn:public:dita4publishers.org:namespaces:word2dita:style2tagmap" topicrefType="topicref"/>
+      <topicProperties xmlns:xsi="http://www.w3.org/2001/XMLSchema-instance" xmlns="urn:public:dita4publishers.org:namespaces:word2dita:style2tagmap" topicDoc="yes" topicType="sidebar" bodyType="body" format="sidebar"/>
+      Sidebar A
+    </p>
+    <p style="Normal" wordLocation="/w:document/w:body[1]/w:p[11]" tagName="p" styleName="Normal" topicZone="body" level="1">This is a sidebar under a H1</p>
+    <p style="heading 2" wordLocation="/w:document/w:body[1]/w:p[12]" tagName="title" styleName="heading 2" structureType="topicTitle" level="2" topicZone="body" generatesTopicref="true" generatesTopic="true">
+      <topicrefProperties xmlns:xsi="http://www.w3.org/2001/XMLSchema-instance" xmlns="urn:public:dita4publishers.org:namespaces:word2dita:style2tagmap" topicrefType="topicref"/>
+      <topicProperties xmlns:xsi="http://www.w3.org/2001/XMLSchema-instance" xmlns="urn:public:dita4publishers.org:namespaces:word2dita:style2tagmap" topicDoc="yes" topicType="concept" bodyType="conbody" format="concept"/>
+      <bookmarkStart name="_Toc147629845" id="1"/>
+      Heading 2
+      <bookmarkEnd id="1"/>
+    </p>
+    <p style="Normal" wordLocation="/w:document/w:body[1]/w:p[13]" tagName="p" styleName="Normal" topicZone="body" level="1">Normal paragraph following heading 2</p>
+    <p style="Sidebar" wordLocation="/w:document/w:body[1]/w:p[14]" tagName="title" styleName="Sidebar" structureType="topicTitle" level="plusOne" levelGroup="sidebar" topicZone="body" generatesTopicref="true" generatesTopic="true">
+      <topicrefProperties xmlns:xsi="http://www.w3.org/2001/XMLSchema-instance" xmlns="urn:public:dita4publishers.org:namespaces:word2dita:style2tagmap" topicrefType="topicref"/>
+      <topicProperties xmlns:xsi="http://www.w3.org/2001/XMLSchema-instance" xmlns="urn:public:dita4publishers.org:namespaces:word2dita:style2tagmap" topicDoc="yes" topicType="sidebar" bodyType="body" format="sidebar"/>
+      <bookmarkStart name="_Toc147629846" id="2"/>
+      Sidebar B
+    </p>
+    <p style="Normal" wordLocation="/w:document/w:body[1]/w:p[15]" tagName="p" styleName="Normal" topicZone="body" level="1">This is a sidebar under a H2</p>
+    <p style="Sidebar" wordLocation="/w:document/w:body[1]/w:p[16]" tagName="title" styleName="Sidebar" structureType="topicTitle" level="plusOne" levelGroup="sidebar" topicZone="body" generatesTopicref="true" generatesTopic="true">
+      <topicrefProperties xmlns:xsi="http://www.w3.org/2001/XMLSchema-instance" xmlns="urn:public:dita4publishers.org:namespaces:word2dita:style2tagmap" topicrefType="topicref"/>
+      <topicProperties xmlns:xsi="http://www.w3.org/2001/XMLSchema-instance" xmlns="urn:public:dita4publishers.org:namespaces:word2dita:style2tagmap" topicDoc="yes" topicType="sidebar" bodyType="body" format="sidebar"/>
+      Sidebar B’
+    </p>
+    <p style="Normal" wordLocation="/w:document/w:body[1]/w:p[17]" tagName="p" styleName="Normal" topicZone="body" level="1">This is a second sidebar under a H2</p>
+    <p style="Subtopic" wordLocation="/w:document/w:body[1]/w:p[18]" tagName="title" styleName="Subtopic" structureType="topicTitle" level="plusOne" levelGroup="subtopic-01" topicZone="body" generatesTopicref="true" generatesTopic="true">
+      <topicrefProperties xmlns:xsi="http://www.w3.org/2001/XMLSchema-instance" xmlns="urn:public:dita4publishers.org:namespaces:word2dita:style2tagmap" topicrefType="topicref"/>
+      <topicProperties xmlns:xsi="http://www.w3.org/2001/XMLSchema-instance" xmlns="urn:public:dita4publishers.org:namespaces:word2dita:style2tagmap" topicDoc="yes" topicType="subsection" bodyType="body" format="subsection"/>
+      Subtopic B.1
+    </p>
+    <p style="Normal" wordLocation="/w:document/w:body[1]/w:p[19]" tagName="p" styleName="Normal" topicZone="body" level="1">This is a subtopic under a sidebar</p>
+    <p style="heading 3" wordLocation="/w:document/w:body[1]/w:p[20]" tagName="title" styleName="heading 3" structureType="topicTitle" level="3" topicZone="body" generatesTopicref="true" generatesTopic="true">
+      <topicrefProperties xmlns:xsi="http://www.w3.org/2001/XMLSchema-instance" xmlns="urn:public:dita4publishers.org:namespaces:word2dita:style2tagmap" topicrefType="topicref"/>
+      <topicProperties xmlns:xsi="http://www.w3.org/2001/XMLSchema-instance" xmlns="urn:public:dita4publishers.org:namespaces:word2dita:style2tagmap" topicDoc="yes" topicType="concept" bodyType="conbody" format="concept"/>
+      Heading 3
+      <bookmarkEnd id="2"/>
+    </p>
+    <p style="Normal" wordLocation="/w:document/w:body[1]/w:p[21]" tagName="p" styleName="Normal" topicZone="body" level="1">Normal paragraph following heading 3</p>
+    <p style="Subtopic" wordLocation="/w:document/w:body[1]/w:p[22]" tagName="title" styleName="Subtopic" structureType="topicTitle" level="plusOne" levelGroup="subtopic-01" topicZone="body" generatesTopicref="true" generatesTopic="true">
+      <topicrefProperties xmlns:xsi="http://www.w3.org/2001/XMLSchema-instance" xmlns="urn:public:dita4publishers.org:namespaces:word2dita:style2tagmap" topicrefType="topicref"/>
+      <topicProperties xmlns:xsi="http://www.w3.org/2001/XMLSchema-instance" xmlns="urn:public:dita4publishers.org:namespaces:word2dita:style2tagmap" topicDoc="yes" topicType="subsection" bodyType="body" format="subsection"/>
+      <bookmarkStart name="_Toc147629847" id="3"/>
+      Subtopic 3.1
+    </p>
+    <p style="Normal" wordLocation="/w:document/w:body[1]/w:p[23]" tagName="p" styleName="Normal" topicZone="body" level="1">This is a subtopic under an H3</p>
+    <p style="Subtopic 2" wordLocation="/w:document/w:body[1]/w:p[24]" tagName="title" styleName="Subtopic 2" structureType="topicTitle" level="plusOne" levelGroup="subtopic-02" topicZone="body" generatesTopicref="true" generatesTopic="true">
+      <topicrefProperties xmlns:xsi="http://www.w3.org/2001/XMLSchema-instance" xmlns="urn:public:dita4publishers.org:namespaces:word2dita:style2tagmap" topicrefType="topicref"/>
+      <topicProperties xmlns:xsi="http://www.w3.org/2001/XMLSchema-instance" xmlns="urn:public:dita4publishers.org:namespaces:word2dita:style2tagmap" topicDoc="yes" topicType="subsection" bodyType="body" format="subsection"/>
+      Subtopic 3.1.1
+    </p>
+    <p style="Normal" wordLocation="/w:document/w:body[1]/w:p[25]" tagName="p" styleName="Normal" topicZone="body" level="1">This is a subtopic under a subtopic</p>
+    <p style="heading 4" wordLocation="/w:document/w:body[1]/w:p[26]" tagName="title" styleName="heading 4" structureType="topicTitle" level="4" topicZone="body" generatesTopicref="true" generatesTopic="true">
+      <topicrefProperties xmlns:xsi="http://www.w3.org/2001/XMLSchema-instance" xmlns="urn:public:dita4publishers.org:namespaces:word2dita:style2tagmap" topicrefType="topicref"/>
+      <topicProperties xmlns:xsi="http://www.w3.org/2001/XMLSchema-instance" xmlns="urn:public:dita4publishers.org:namespaces:word2dita:style2tagmap" topicDoc="yes" topicType="concept" bodyType="conbody" format="concept"/>
+      Heading 4
+      <bookmarkEnd id="3"/>
+    </p>
+    <p style="Normal" wordLocation="/w:document/w:body[1]/w:p[27]" tagName="p" styleName="Normal" topicZone="body" level="1">Normal paragraph following heading 4</p>
+    <p style="heading 1" wordLocation="/w:document/w:body[1]/w:p[28]" tagName="title" styleName="heading 1" structureType="topicTitle" level="1" topicZone="body" generatesTopicref="true" generatesTopic="true">
+      <topicrefProperties xmlns:xsi="http://www.w3.org/2001/XMLSchema-instance" xmlns="urn:public:dita4publishers.org:namespaces:word2dita:style2tagmap" topicrefType="chapter"/>
+      <topicProperties xmlns:xsi="http://www.w3.org/2001/XMLSchema-instance" xmlns="urn:public:dita4publishers.org:namespaces:word2dita:style2tagmap" topicDoc="yes" topicType="concept" bodyType="conbody" format="concept"/>
+      <bookmarkStart name="_Toc147629848" id="4"/>
+      Lists
+      <bookmarkEnd id="4"/>
+    </p>
+    <p style="Normal" wordLocation="/w:document/w:body[1]/w:p[29]" tagName="p" styleName="Normal" topicZone="body" level="1">This topic tests list style mapping</p>
+    <p style="Normal" wordLocation="/w:document/w:body[1]/w:p[30]" tagName="p" styleName="Normal" topicZone="body" level="1">Bulleted lists:</p>
+    <p style="List Bullet" wordLocation="/w:document/w:body[1]/w:p[31]" tagName="li" styleName="List Bullet" containerType="ul" level="1" topicZone="body">List bullet</p>
+    <p style="List Bullet" wordLocation="/w:document/w:body[1]/w:p[32]" tagName="li" styleName="List Bullet" containerType="ul" level="1" topicZone="body">Second List bullet</p>
+    <p style="List Bullet" wordLocation="/w:document/w:body[1]/w:p[33]" tagName="li" styleName="List Bullet" containerType="ul" level="1" topicZone="body">Third List bullet</p>
+    <p style="Body Text Indent" wordLocation="/w:document/w:body[1]/w:p[34]" tagName="p" styleName="Body Text Indent" containerType="li" idGenerator="default" level="plusOne" levelGroup="liContent" topicZone="body">Body Text Indent paragraph within a list bullet</p>
+    <p style="Body Text Indent" wordLocation="/w:document/w:body[1]/w:p[35]" tagName="p" styleName="Body Text Indent" containerType="li" idGenerator="default" level="plusOne" levelGroup="liContent" topicZone="body">Second body text indent under a list bullet</p>
+    <p style="List Bullet 2" wordLocation="/w:document/w:body[1]/w:p[36]" tagName="li" styleName="List Bullet 2" containerType="ul" level="2" topicZone="body">List bullet 2</p>
+    <p style="List Bullet 2" wordLocation="/w:document/w:body[1]/w:p[37]" tagName="li" styleName="List Bullet 2" containerType="ul" level="2" topicZone="body">Second List bullet 2</p>
+    <p style="Body Text Indent" wordLocation="/w:document/w:body[1]/w:p[38]" tagName="p" styleName="Body Text Indent" containerType="li" idGenerator="default" level="plusOne" levelGroup="liContent" topicZone="body">Body Text Indent paragraph within a list bullet 2</p>
+    <p style="List Bullet" wordLocation="/w:document/w:body[1]/w:p[39]" tagName="li" styleName="List Bullet" containerType="ul" level="1" topicZone="body">Fourth list bullet</p>
+    <p style="Body Text" wordLocation="/w:document/w:body[1]/w:p[40]" tagName="p" styleName="Body Text" topicZone="body" level="1">Body text paragraph.</p>
+    <p style="Body Text" wordLocation="/w:document/w:body[1]/w:p[41]" tagName="p" styleName="Body Text" topicZone="body" level="1">Numbered lists:</p>
+    <p style="List Number" wordLocation="/w:document/w:body[1]/w:p[42]" tagName="li" styleName="List Number" containerType="ol" level="1" structureType="block" topicZone="body">List Number</p>
+    <p style="List Number" wordLocation="/w:document/w:body[1]/w:p[43]" tagName="li" styleName="List Number" containerType="ol" level="1" structureType="block" topicZone="body">Second List Number</p>
+    <p style="List Number" wordLocation="/w:document/w:body[1]/w:p[44]" tagName="li" styleName="List Number" containerType="ol" level="1" structureType="block" topicZone="body">Third List Number</p>
+    <p style="Body Text Indent" wordLocation="/w:document/w:body[1]/w:p[45]" tagName="p" styleName="Body Text Indent" containerType="li" idGenerator="default" level="plusOne" levelGroup="liContent" topicZone="body">Body Text Indent within a list number</p>
+    <p style="List Number 2" wordLocation="/w:document/w:body[1]/w:p[46]" tagName="li" styleName="List Number 2" containerType="ol" level="2" structureType="block" topicZone="body">List Number 2</p>
+    <p style="List Number 2" wordLocation="/w:document/w:body[1]/w:p[47]" tagName="li" styleName="List Number 2" containerType="ol" level="2" structureType="block" topicZone="body">Second list Number 2 </p>
+    <p style="List Number" wordLocation="/w:document/w:body[1]/w:p[48]" tagName="li" styleName="List Number" containerType="ol" level="1" structureType="block" topicZone="body">Fourth List Number</p>
+    <p style="Normal" wordLocation="/w:document/w:body[1]/w:p[49]" tagName="p" styleName="Normal" topicZone="body" level="1">Note with nested list:</p>
+    <p style="Note Heading" wordLocation="/w:document/w:body[1]/w:p[50]" tagName="note" styleName="Note Heading" structureType="block" topicZone="body" level="1">
+      <bookmarkStart name="_GoBack" id="5"/>
+      <bookmarkEnd id="5"/>
+    </p>
+    <p style="List Bullet Note" wordLocation="/w:document/w:body[1]/w:p[51]" tagName="li" styleName="List Bullet Note" containerType="ul" levelGroup="notebody" level="plusOne" topicZone="body">First item within note</p>
+    <p style="List Bullet Note" wordLocation="/w:document/w:body[1]/w:p[52]" tagName="li" styleName="List Bullet Note" containerType="ul" levelGroup="notebody" level="plusOne" topicZone="body">Second item within note</p>
+    <p style="heading 1" wordLocation="/w:document/w:body[1]/w:p[53]" tagName="title" styleName="heading 1" structureType="topicTitle" level="1" topicZone="body" generatesTopicref="true" generatesTopic="true">
+      <topicrefProperties xmlns:xsi="http://www.w3.org/2001/XMLSchema-instance" xmlns="urn:public:dita4publishers.org:namespaces:word2dita:style2tagmap" topicrefType="chapter"/>
+      <topicProperties xmlns:xsi="http://www.w3.org/2001/XMLSchema-instance" xmlns="urn:public:dita4publishers.org:namespaces:word2dita:style2tagmap" topicDoc="yes" topicType="concept" bodyType="conbody" format="concept"/>
+      <bookmarkStart name="_Toc147629849" id="6"/>
+      Tables
+      <bookmarkEnd id="6"/>
+    </p>
+    <p style="Normal" wordLocation="/w:document/w:body[1]/w:p[54]" tagName="p" styleName="Normal" topicZone="body" level="1">This topic tests tables.</p>
+    <p style="Normal" wordLocation="/w:document/w:body[1]/w:p[55]" tagName="p" styleName="Normal" topicZone="body" level="1">Table with no header row:</p>
+    <table frame="all" calculatedWidth="442.8" styleId="table" structureType="block" tagName="table" topicZone="body">
+      <cols>
+        <col colwidth="147.60pt"/>
+        <col colwidth="147.60pt"/>
+        <col colwidth="147.60pt"/>
+      </cols>
+      <tr>
+        <td>
+          <p style="entry" wordLocation="/w:document/w:body[1]/w:tbl[1]/w:tr[1]/w:tc[1]/w:p[1]" tagName="p" styleId="copy" structureType="block" topicZone="body">R1C1</p>
+        </td>
+        <td>
+          <p style="entry" wordLocation="/w:document/w:body[1]/w:tbl[1]/w:tr[1]/w:tc[2]/w:p[1]" tagName="p" styleId="copy" structureType="block" topicZone="body">R1C2</p>
+        </td>
+        <td>
+          <p style="entry" wordLocation="/w:document/w:body[1]/w:tbl[1]/w:tr[1]/w:tc[3]/w:p[1]" tagName="p" styleId="copy" structureType="block" topicZone="body">R1C3</p>
+        </td>
+      </tr>
+      <tr>
+        <td>
+          <p style="entry" wordLocation="/w:document/w:body[1]/w:tbl[1]/w:tr[2]/w:tc[1]/w:p[1]" tagName="p" styleId="copy" structureType="block" topicZone="body">R2C1</p>
+        </td>
+        <td>
+          <p style="entry" wordLocation="/w:document/w:body[1]/w:tbl[1]/w:tr[2]/w:tc[2]/w:p[1]" tagName="p" styleId="copy" structureType="block" topicZone="body">R2C2</p>
+        </td>
+        <td>
+          <p style="entry" wordLocation="/w:document/w:body[1]/w:tbl[1]/w:tr[2]/w:tc[3]/w:p[1]" tagName="p" styleId="copy" structureType="block" topicZone="body">R2C3</p>
+        </td>
+      </tr>
+    </table>
+    <p style="Normal" wordLocation="/w:document/w:body[1]/w:p[56]" tagName="p" styleName="Normal" topicZone="body" level="1">Table With only header row:</p>
+    <table frame="all" calculatedWidth="442.8" styleId="table" structureType="block" tagName="table" topicZone="body">
+      <cols>
+        <col colwidth="147.60pt"/>
+        <col colwidth="147.60pt"/>
+        <col colwidth="147.60pt"/>
+      </cols>
+      <thead>
+        <tr>
+          <td>
+            <p style="entry" wordLocation="/w:document/w:body[1]/w:tbl[2]/w:tr[1]/w:tc[1]/w:p[1]" tagName="p" styleId="copy" structureType="block" topicZone="body">Header C1</p>
+          </td>
+          <td>
+            <p style="entry" wordLocation="/w:document/w:body[1]/w:tbl[2]/w:tr[1]/w:tc[2]/w:p[1]" tagName="p" styleId="copy" structureType="block" topicZone="body">Header C2 </p>
+          </td>
+          <td>
+            <p style="entry" wordLocation="/w:document/w:body[1]/w:tbl[2]/w:tr[1]/w:tc[3]/w:p[1]" tagName="p" styleId="copy" structureType="block" topicZone="body">Header C3</p>
+          </td>
+        </tr>
+      </thead>
+    </table>
+    <p style="Normal" wordLocation="/w:document/w:body[1]/w:p[57]" tagName="p" styleName="Normal" topicZone="body" level="1">Table with header and body:</p>
+    <table frame="all" calculatedWidth="442.8" styleId="table" structureType="block" tagName="table" topicZone="body">
+      <cols>
+        <col colwidth="110.70pt"/>
+        <col colwidth="110.70pt"/>
+        <col colwidth="110.70pt"/>
+        <col colwidth="110.70pt"/>
+      </cols>
+      <thead>
+        <tr>
+          <td>
+            <p style="entry" wordLocation="/w:document/w:body[1]/w:tbl[3]/w:tr[1]/w:tc[1]/w:p[1]" tagName="p" styleId="copy" structureType="block" topicZone="body">Header C1</p>
+          </td>
+          <td>
+            <p style="entry" wordLocation="/w:document/w:body[1]/w:tbl[3]/w:tr[1]/w:tc[2]/w:p[1]" tagName="p" styleId="copy" structureType="block" topicZone="body">Header C2</p>
+          </td>
+          <td>
+            <p style="entry" wordLocation="/w:document/w:body[1]/w:tbl[3]/w:tr[1]/w:tc[3]/w:p[1]" tagName="p" styleId="copy" structureType="block" topicZone="body">Header C3</p>
+          </td>
+          <td>
+            <p style="entry" wordLocation="/w:document/w:body[1]/w:tbl[3]/w:tr[1]/w:tc[4]/w:p[1]" tagName="p" styleId="copy" structureType="block" topicZone="body">Header C4</p>
+          </td>
+        </tr>
+      </thead>
+      <tr>
+        <td>
+          <p style="entry" wordLocation="/w:document/w:body[1]/w:tbl[3]/w:tr[2]/w:tc[1]/w:p[1]" tagName="p" styleId="copy" structureType="block" topicZone="body">R1C1</p>
+        </td>
+        <td>
+          <p style="entry" wordLocation="/w:document/w:body[1]/w:tbl[3]/w:tr[2]/w:tc[2]/w:p[1]" tagName="p" styleId="copy" structureType="block" topicZone="body">R1C2</p>
+        </td>
+        <td>
+          <p style="entry" wordLocation="/w:document/w:body[1]/w:tbl[3]/w:tr[2]/w:tc[3]/w:p[1]" tagName="p" styleId="copy" structureType="block" topicZone="body">R1C3</p>
+        </td>
+        <td>
+          <p style="entry" wordLocation="/w:document/w:body[1]/w:tbl[3]/w:tr[2]/w:tc[4]/w:p[1]" tagName="p" styleId="copy" structureType="block" topicZone="body">R1C4</p>
+        </td>
+      </tr>
+      <tr>
+        <td>
+          <p style="entry" wordLocation="/w:document/w:body[1]/w:tbl[3]/w:tr[3]/w:tc[1]/w:p[1]" tagName="p" styleId="copy" structureType="block" topicZone="body">R2C1</p>
+        </td>
+        <td>
+          <p style="entry" wordLocation="/w:document/w:body[1]/w:tbl[3]/w:tr[3]/w:tc[2]/w:p[1]" tagName="p" styleId="copy" structureType="block" topicZone="body">R2C2</p>
+        </td>
+        <td>
+          <p style="entry" wordLocation="/w:document/w:body[1]/w:tbl[3]/w:tr[3]/w:tc[3]/w:p[1]" tagName="p" styleId="copy" structureType="block" topicZone="body">R2C3</p>
+        </td>
+        <td>
+          <p style="entry" wordLocation="/w:document/w:body[1]/w:tbl[3]/w:tr[3]/w:tc[4]/w:p[1]" tagName="p" styleId="copy" structureType="block" topicZone="body">R2C4</p>
+        </td>
+      </tr>
+    </table>
+    <p style="Normal" wordLocation="/w:document/w:body[1]/w:p[58]" tagName="p" styleName="Normal" topicZone="body" level="1">Table with a different table style:</p>
+    <table frame="all" calculatedWidth="442.8" styleId="table" structureType="block" tagName="table" topicZone="body">
+      <cols>
+        <col colwidth="147.60pt"/>
+        <col colwidth="147.60pt"/>
+        <col colwidth="147.60pt"/>
+      </cols>
+      <tr>
+        <td>
+          <p style="entry" wordLocation="/w:document/w:body[1]/w:tbl[4]/w:tr[1]/w:tc[1]/w:p[1]" tagName="p" styleId="copy" structureType="block" topicZone="body">Table contemporary style</p>
+        </td>
+        <td>
+          <p style="entry" wordLocation="/w:document/w:body[1]/w:tbl[4]/w:tr[1]/w:tc[2]/w:p[1]" tagName="p" styleId="copy" structureType="block" topicZone="body">Header C2</p>
+        </td>
+        <td>
+          <p style="entry" wordLocation="/w:document/w:body[1]/w:tbl[4]/w:tr[1]/w:tc[3]/w:p[1]" tagName="p" styleId="copy" structureType="block" topicZone="body">Header C3</p>
+        </td>
+      </tr>
+      <tr>
+        <td>
+          <p style="entry" wordLocation="/w:document/w:body[1]/w:tbl[4]/w:tr[2]/w:tc[1]/w:p[1]" tagName="p" styleId="copy" structureType="block" topicZone="body">R1 C1</p>
+        </td>
+        <td>
+          <p style="entry" wordLocation="/w:document/w:body[1]/w:tbl[4]/w:tr[2]/w:tc[2]/w:p[1]" tagName="p" styleId="copy" structureType="block" topicZone="body">R1 C2</p>
+        </td>
+        <td>
+          <p style="entry" wordLocation="/w:document/w:body[1]/w:tbl[4]/w:tr[2]/w:tc[3]/w:p[1]" tagName="p" styleId="copy" structureType="block" topicZone="body">R1 C3</p>
+        </td>
+      </tr>
+      <tr>
+        <td>
+          <p style="entry" wordLocation="/w:document/w:body[1]/w:tbl[4]/w:tr[3]/w:tc[1]/w:p[1]" tagName="p" styleId="copy" structureType="block" topicZone="body">R2 C2</p>
+        </td>
+        <td>
+          <p style="entry" wordLocation="/w:document/w:body[1]/w:tbl[4]/w:tr[3]/w:tc[2]/w:p[1]" tagName="p" styleId="copy" structureType="block" topicZone="body">R2 C2</p>
+        </td>
+        <td>
+          <p style="entry" wordLocation="/w:document/w:body[1]/w:tbl[4]/w:tr[3]/w:tc[3]/w:p[1]" tagName="p" styleId="copy" structureType="block" topicZone="body">R2 C3</p>
+        </td>
+      </tr>
+    </table>
+    <p style="Normal" wordLocation="/w:document/w:body[1]/w:p[59]" tagName="p" styleName="Normal" topicZone="body" level="1">After the last table.</p>
+  </body>
+</document>
+</file>
+
+<file path=word/dita/simpleWpDocFixup.xml><?xml version="1.0" encoding="utf-8"?>
+<document xmlns:rels="http://schemas.openxmlformats.org/package/2006/relationships" xmlns:rsiwp="http://reallysi.com/namespaces/generic-wordprocessing-xml" xmlns:stylemap="urn:public:dita4publishers.org:namespaces:word2dita:style2tagmap" xmlns="http://reallysi.com/namespaces/generic-wordprocessing-xml" sourceDoc="zip:file:/Users/ekimber/workspace-d4p/d4p-word2dita/sample-data/word2dita/dynamic_levels/word/word2bookmap_dynamic_levels.docx!/word/document.xml">
+  <body>
+    <p style="Title" wordLocation="/w:document/w:body[1]/w:p[1]" tagName="title" styleName="Title" level="0" structureType="mapTitle" topicZone="body" generatesMap="true">
+      <mapProperties xmlns:xsi="http://www.w3.org/2001/XMLSchema-instance" xmlns="urn:public:dita4publishers.org:namespaces:word2dita:style2tagmap" format="bookmap" prologType="topicmeta" tagName="title"/>
+      Publication Title
+    </p>
+    <p style="heading 1" wordLocation="/w:document/w:body[1]/w:p[8]" tagName="title" styleName="heading 1" structureType="topicTitle" level="1" topicZone="body" generatesTopicref="true" generatesTopic="true">
+      <topicrefProperties xmlns:xsi="http://www.w3.org/2001/XMLSchema-instance" xmlns="urn:public:dita4publishers.org:namespaces:word2dita:style2tagmap" topicrefType="chapter"/>
+      <topicProperties xmlns:xsi="http://www.w3.org/2001/XMLSchema-instance" xmlns="urn:public:dita4publishers.org:namespaces:word2dita:style2tagmap" topicDoc="yes" topicType="concept" bodyType="conbody" format="concept"/>
+      <bookmarkStart name="_Toc147629844" id="0"/>
+      Heading 1
+      <bookmarkEnd id="0"/>
+    </p>
+    <p style="Normal" wordLocation="/w:document/w:body[1]/w:p[9]" tagName="p" styleName="Normal" topicZone="body" level="1">Normal paragraph following heading 1</p>
+    <p style="Sidebar" wordLocation="/w:document/w:body[1]/w:p[10]" tagName="title" styleName="Sidebar" structureType="topicTitle" levelGroup="sidebar" topicZone="body" generatesTopicref="true" generatesTopic="true" level="2">
+      <topicrefProperties xmlns:xsi="http://www.w3.org/2001/XMLSchema-instance" xmlns="urn:public:dita4publishers.org:namespaces:word2dita:style2tagmap" topicrefType="topicref"/>
+      <topicProperties xmlns:xsi="http://www.w3.org/2001/XMLSchema-instance" xmlns="urn:public:dita4publishers.org:namespaces:word2dita:style2tagmap" topicDoc="yes" topicType="sidebar" bodyType="body" format="sidebar"/>
+      Sidebar A
+    </p>
+    <p style="Normal" wordLocation="/w:document/w:body[1]/w:p[11]" tagName="p" styleName="Normal" topicZone="body" level="1">This is a sidebar under a H1</p>
+    <p style="heading 2" wordLocation="/w:document/w:body[1]/w:p[12]" tagName="title" styleName="heading 2" structureType="topicTitle" level="2" topicZone="body" generatesTopicref="true" generatesTopic="true">
+      <topicrefProperties xmlns:xsi="http://www.w3.org/2001/XMLSchema-instance" xmlns="urn:public:dita4publishers.org:namespaces:word2dita:style2tagmap" topicrefType="topicref"/>
+      <topicProperties xmlns:xsi="http://www.w3.org/2001/XMLSchema-instance" xmlns="urn:public:dita4publishers.org:namespaces:word2dita:style2tagmap" topicDoc="yes" topicType="concept" bodyType="conbody" format="concept"/>
+      <bookmarkStart name="_Toc147629845" id="1"/>
+      Heading 2
+      <bookmarkEnd id="1"/>
+    </p>
+    <p style="Normal" wordLocation="/w:document/w:body[1]/w:p[13]" tagName="p" styleName="Normal" topicZone="body" level="1">Normal paragraph following heading 2</p>
+    <p style="Sidebar" wordLocation="/w:document/w:body[1]/w:p[14]" tagName="title" styleName="Sidebar" structureType="topicTitle" levelGroup="sidebar" topicZone="body" generatesTopicref="true" generatesTopic="true" level="3">
+      <topicrefProperties xmlns:xsi="http://www.w3.org/2001/XMLSchema-instance" xmlns="urn:public:dita4publishers.org:namespaces:word2dita:style2tagmap" topicrefType="topicref"/>
+      <topicProperties xmlns:xsi="http://www.w3.org/2001/XMLSchema-instance" xmlns="urn:public:dita4publishers.org:namespaces:word2dita:style2tagmap" topicDoc="yes" topicType="sidebar" bodyType="body" format="sidebar"/>
+      <bookmarkStart name="_Toc147629846" id="2"/>
+      Sidebar B
+    </p>
+    <p style="Normal" wordLocation="/w:document/w:body[1]/w:p[15]" tagName="p" styleName="Normal" topicZone="body" level="1">This is a sidebar under a H2</p>
+    <p style="Sidebar" wordLocation="/w:document/w:body[1]/w:p[16]" tagName="title" styleName="Sidebar" structureType="topicTitle" levelGroup="sidebar" topicZone="body" generatesTopicref="true" generatesTopic="true" level="3">
+      <topicrefProperties xmlns:xsi="http://www.w3.org/2001/XMLSchema-instance" xmlns="urn:public:dita4publishers.org:namespaces:word2dita:style2tagmap" topicrefType="topicref"/>
+      <topicProperties xmlns:xsi="http://www.w3.org/2001/XMLSchema-instance" xmlns="urn:public:dita4publishers.org:namespaces:word2dita:style2tagmap" topicDoc="yes" topicType="sidebar" bodyType="body" format="sidebar"/>
+      Sidebar B’
+    </p>
+    <p style="Normal" wordLocation="/w:document/w:body[1]/w:p[17]" tagName="p" styleName="Normal" topicZone="body" level="1">This is a second sidebar under a H2</p>
+    <p style="Subtopic" wordLocation="/w:document/w:body[1]/w:p[18]" tagName="title" styleName="Subtopic" structureType="topicTitle" levelGroup="subtopic-01" topicZone="body" generatesTopicref="true" generatesTopic="true" level="4">
+      <topicrefProperties xmlns:xsi="http://www.w3.org/2001/XMLSchema-instance" xmlns="urn:public:dita4publishers.org:namespaces:word2dita:style2tagmap" topicrefType="topicref"/>
+      <topicProperties xmlns:xsi="http://www.w3.org/2001/XMLSchema-instance" xmlns="urn:public:dita4publishers.org:namespaces:word2dita:style2tagmap" topicDoc="yes" topicType="subsection" bodyType="body" format="subsection"/>
+      Subtopic B.1
+    </p>
+    <p style="Normal" wordLocation="/w:document/w:body[1]/w:p[19]" tagName="p" styleName="Normal" topicZone="body" level="1">This is a subtopic under a sidebar</p>
+    <p style="heading 3" wordLocation="/w:document/w:body[1]/w:p[20]" tagName="title" styleName="heading 3" structureType="topicTitle" level="3" topicZone="body" generatesTopicref="true" generatesTopic="true">
+      <topicrefProperties xmlns:xsi="http://www.w3.org/2001/XMLSchema-instance" xmlns="urn:public:dita4publishers.org:namespaces:word2dita:style2tagmap" topicrefType="topicref"/>
+      <topicProperties xmlns:xsi="http://www.w3.org/2001/XMLSchema-instance" xmlns="urn:public:dita4publishers.org:namespaces:word2dita:style2tagmap" topicDoc="yes" topicType="concept" bodyType="conbody" format="concept"/>
+      Heading 3
+      <bookmarkEnd id="2"/>
+    </p>
+    <p style="Normal" wordLocation="/w:document/w:body[1]/w:p[21]" tagName="p" styleName="Normal" topicZone="body" level="1">Normal paragraph following heading 3</p>
+    <p style="Subtopic" wordLocation="/w:document/w:body[1]/w:p[22]" tagName="title" styleName="Subtopic" structureType="topicTitle" levelGroup="subtopic-01" topicZone="body" generatesTopicref="true" generatesTopic="true" level="4">
+      <topicrefProperties xmlns:xsi="http://www.w3.org/2001/XMLSchema-instance" xmlns="urn:public:dita4publishers.org:namespaces:word2dita:style2tagmap" topicrefType="topicref"/>
+      <topicProperties xmlns:xsi="http://www.w3.org/2001/XMLSchema-instance" xmlns="urn:public:dita4publishers.org:namespaces:word2dita:style2tagmap" topicDoc="yes" topicType="subsection" bodyType="body" format="subsection"/>
+      <bookmarkStart name="_Toc147629847" id="3"/>
+      Subtopic 3.1
+    </p>
+    <p style="Normal" wordLocation="/w:document/w:body[1]/w:p[23]" tagName="p" styleName="Normal" topicZone="body" level="1">This is a subtopic under an H3</p>
+    <p style="Subtopic 2" wordLocation="/w:document/w:body[1]/w:p[24]" tagName="title" styleName="Subtopic 2" structureType="topicTitle" levelGroup="subtopic-02" topicZone="body" generatesTopicref="true" generatesTopic="true" level="5">
+      <topicrefProperties xmlns:xsi="http://www.w3.org/2001/XMLSchema-instance" xmlns="urn:public:dita4publishers.org:namespaces:word2dita:style2tagmap" topicrefType="topicref"/>
+      <topicProperties xmlns:xsi="http://www.w3.org/2001/XMLSchema-instance" xmlns="urn:public:dita4publishers.org:namespaces:word2dita:style2tagmap" topicDoc="yes" topicType="subsection" bodyType="body" format="subsection"/>
+      Subtopic 3.1.1
+    </p>
+    <p style="Normal" wordLocation="/w:document/w:body[1]/w:p[25]" tagName="p" styleName="Normal" topicZone="body" level="1">This is a subtopic under a subtopic</p>
+    <p style="heading 4" wordLocation="/w:document/w:body[1]/w:p[26]" tagName="title" styleName="heading 4" structureType="topicTitle" level="4" topicZone="body" generatesTopicref="true" generatesTopic="true">
+      <topicrefProperties xmlns:xsi="http://www.w3.org/2001/XMLSchema-instance" xmlns="urn:public:dita4publishers.org:namespaces:word2dita:style2tagmap" topicrefType="topicref"/>
+      <topicProperties xmlns:xsi="http://www.w3.org/2001/XMLSchema-instance" xmlns="urn:public:dita4publishers.org:namespaces:word2dita:style2tagmap" topicDoc="yes" topicType="concept" bodyType="conbody" format="concept"/>
+      Heading 4
+      <bookmarkEnd id="3"/>
+    </p>
+    <p style="Normal" wordLocation="/w:document/w:body[1]/w:p[27]" tagName="p" styleName="Normal" topicZone="body" level="1">Normal paragraph following heading 4</p>
+    <p style="heading 1" wordLocation="/w:document/w:body[1]/w:p[28]" tagName="title" styleName="heading 1" structureType="topicTitle" level="1" topicZone="body" generatesTopicref="true" generatesTopic="true">
+      <topicrefProperties xmlns:xsi="http://www.w3.org/2001/XMLSchema-instance" xmlns="urn:public:dita4publishers.org:namespaces:word2dita:style2tagmap" topicrefType="chapter"/>
+      <topicProperties xmlns:xsi="http://www.w3.org/2001/XMLSchema-instance" xmlns="urn:public:dita4publishers.org:namespaces:word2dita:style2tagmap" topicDoc="yes" topicType="concept" bodyType="conbody" format="concept"/>
+      <bookmarkStart name="_Toc147629848" id="4"/>
+      Lists
+      <bookmarkEnd id="4"/>
+    </p>
+    <p style="Normal" wordLocation="/w:document/w:body[1]/w:p[29]" tagName="p" styleName="Normal" topicZone="body" level="1">This topic tests list style mapping</p>
+    <p style="Normal" wordLocation="/w:document/w:body[1]/w:p[30]" tagName="p" styleName="Normal" topicZone="body" level="1">Bulleted lists:</p>
+    <p style="List Bullet" wordLocation="/w:document/w:body[1]/w:p[31]" tagName="li" styleName="List Bullet" containerType="ul" level="1" topicZone="body">List bullet</p>
+    <p style="List Bullet" wordLocation="/w:document/w:body[1]/w:p[32]" tagName="li" styleName="List Bullet" containerType="ul" level="1" topicZone="body">Second List bullet</p>
+    <p style="List Bullet" wordLocation="/w:document/w:body[1]/w:p[33]" tagName="li" styleName="List Bullet" containerType="ul" level="1" topicZone="body">Third List bullet</p>
+    <p style="Body Text Indent" wordLocation="/w:document/w:body[1]/w:p[34]" tagName="p" styleName="Body Text Indent" containerType="li" idGenerator="default" levelGroup="liContent" topicZone="body" level="2">Body Text Indent paragraph within a list bullet</p>
+    <p style="Body Text Indent" wordLocation="/w:document/w:body[1]/w:p[35]" tagName="p" styleName="Body Text Indent" containerType="li" idGenerator="default" levelGroup="liContent" topicZone="body" level="2">Second body text indent under a list bullet</p>
+    <p style="List Bullet 2" wordLocation="/w:document/w:body[1]/w:p[36]" tagName="li" styleName="List Bullet 2" containerType="ul" level="2" topicZone="body">List bullet 2</p>
+    <p style="List Bullet 2" wordLocation="/w:document/w:body[1]/w:p[37]" tagName="li" styleName="List Bullet 2" containerType="ul" level="2" topicZone="body">Second List bullet 2</p>
+    <p style="Body Text Indent" wordLocation="/w:document/w:body[1]/w:p[38]" tagName="p" styleName="Body Text Indent" containerType="li" idGenerator="default" levelGroup="liContent" topicZone="body" level="3">Body Text Indent paragraph within a list bullet 2</p>
+    <p style="List Bullet" wordLocation="/w:document/w:body[1]/w:p[39]" tagName="li" styleName="List Bullet" containerType="ul" level="1" topicZone="body">Fourth list bullet</p>
+    <p style="Body Text" wordLocation="/w:document/w:body[1]/w:p[40]" tagName="p" styleName="Body Text" topicZone="body" level="1">Body text paragraph.</p>
+    <p style="Body Text" wordLocation="/w:document/w:body[1]/w:p[41]" tagName="p" styleName="Body Text" topicZone="body" level="1">Numbered lists:</p>
+    <p style="List Number" wordLocation="/w:document/w:body[1]/w:p[42]" tagName="li" styleName="List Number" containerType="ol" level="1" structureType="block" topicZone="body">List Number</p>
+    <p style="List Number" wordLocation="/w:document/w:body[1]/w:p[43]" tagName="li" styleName="List Number" containerType="ol" level="1" structureType="block" topicZone="body">Second List Number</p>
+    <p style="List Number" wordLocation="/w:document/w:body[1]/w:p[44]" tagName="li" styleName="List Number" containerType="ol" level="1" structureType="block" topicZone="body">Third List Number</p>
+    <p style="Body Text Indent" wordLocation="/w:document/w:body[1]/w:p[45]" tagName="p" styleName="Body Text Indent" containerType="li" idGenerator="default" levelGroup="liContent" topicZone="body" level="2">Body Text Indent within a list number</p>
+    <p style="List Number 2" wordLocation="/w:document/w:body[1]/w:p[46]" tagName="li" styleName="List Number 2" containerType="ol" level="2" structureType="block" topicZone="body">List Number 2</p>
+    <p style="List Number 2" wordLocation="/w:document/w:body[1]/w:p[47]" tagName="li" styleName="List Number 2" containerType="ol" level="2" structureType="block" topicZone="body">Second list Number 2 </p>
+    <p style="List Number" wordLocation="/w:document/w:body[1]/w:p[48]" tagName="li" styleName="List Number" containerType="ol" level="1" structureType="block" topicZone="body">Fourth List Number</p>
+    <p style="Normal" wordLocation="/w:document/w:body[1]/w:p[49]" tagName="p" styleName="Normal" topicZone="body" level="1">Note with nested list:</p>
+    <p style="Note Heading" wordLocation="/w:document/w:body[1]/w:p[50]" tagName="note" styleName="Note Heading" structureType="block" topicZone="body" level="1">
+      <bookmarkStart name="_GoBack" id="5"/>
+      <bookmarkEnd id="5"/>
+    </p>
+    <p style="List Bullet Note" wordLocation="/w:document/w:body[1]/w:p[51]" tagName="li" styleName="List Bullet Note" containerType="ul" levelGroup="notebody" topicZone="body" level="2">First item within note</p>
+    <p style="List Bullet Note" wordLocation="/w:document/w:body[1]/w:p[52]" tagName="li" styleName="List Bullet Note" containerType="ul" levelGroup="notebody" topicZone="body" level="2">Second item within note</p>
+    <p style="heading 1" wordLocation="/w:document/w:body[1]/w:p[53]" tagName="title" styleName="heading 1" structureType="topicTitle" level="1" topicZone="body" generatesTopicref="true" generatesTopic="true">
+      <topicrefProperties xmlns:xsi="http://www.w3.org/2001/XMLSchema-instance" xmlns="urn:public:dita4publishers.org:namespaces:word2dita:style2tagmap" topicrefType="chapter"/>
+      <topicProperties xmlns:xsi="http://www.w3.org/2001/XMLSchema-instance" xmlns="urn:public:dita4publishers.org:namespaces:word2dita:style2tagmap" topicDoc="yes" topicType="concept" bodyType="conbody" format="concept"/>
+      <bookmarkStart name="_Toc147629849" id="6"/>
+      Tables
+      <bookmarkEnd id="6"/>
+    </p>
+    <p style="Normal" wordLocation="/w:document/w:body[1]/w:p[54]" tagName="p" styleName="Normal" topicZone="body" level="1">This topic tests tables.</p>
+    <p style="Normal" wordLocation="/w:document/w:body[1]/w:p[55]" tagName="p" styleName="Normal" topicZone="body" level="1">Table with no header row:</p>
+    <table frame="all" calculatedWidth="442.8" styleId="table" structureType="block" tagName="table" topicZone="body">
+      <cols>
+        <col colwidth="147.60pt"/>
+        <col colwidth="147.60pt"/>
+        <col colwidth="147.60pt"/>
+      </cols>
+      <tr>
+        <td>
+          <p style="entry" wordLocation="/w:document/w:body[1]/w:tbl[1]/w:tr[1]/w:tc[1]/w:p[1]" tagName="p" styleId="copy" structureType="block" topicZone="body">R1C1</p>
+        </td>
+        <td>
+          <p style="entry" wordLocation="/w:document/w:body[1]/w:tbl[1]/w:tr[1]/w:tc[2]/w:p[1]" tagName="p" styleId="copy" structureType="block" topicZone="body">R1C2</p>
+        </td>
+        <td>
+          <p style="entry" wordLocation="/w:document/w:body[1]/w:tbl[1]/w:tr[1]/w:tc[3]/w:p[1]" tagName="p" styleId="copy" structureType="block" topicZone="body">R1C3</p>
+        </td>
+      </tr>
+      <tr>
+        <td>
+          <p style="entry" wordLocation="/w:document/w:body[1]/w:tbl[1]/w:tr[2]/w:tc[1]/w:p[1]" tagName="p" styleId="copy" structureType="block" topicZone="body">R2C1</p>
+        </td>
+        <td>
+          <p style="entry" wordLocation="/w:document/w:body[1]/w:tbl[1]/w:tr[2]/w:tc[2]/w:p[1]" tagName="p" styleId="copy" structureType="block" topicZone="body">R2C2</p>
+        </td>
+        <td>
+          <p style="entry" wordLocation="/w:document/w:body[1]/w:tbl[1]/w:tr[2]/w:tc[3]/w:p[1]" tagName="p" styleId="copy" structureType="block" topicZone="body">R2C3</p>
+        </td>
+      </tr>
+    </table>
+    <p style="Normal" wordLocation="/w:document/w:body[1]/w:p[56]" tagName="p" styleName="Normal" topicZone="body" level="1">Table With only header row:</p>
+    <table frame="all" calculatedWidth="442.8" styleId="table" structureType="block" tagName="table" topicZone="body">
+      <cols>
+        <col colwidth="147.60pt"/>
+        <col colwidth="147.60pt"/>
+        <col colwidth="147.60pt"/>
+      </cols>
+      <thead>
+        <tr>
+          <td>
+            <p style="entry" wordLocation="/w:document/w:body[1]/w:tbl[2]/w:tr[1]/w:tc[1]/w:p[1]" tagName="p" styleId="copy" structureType="block" topicZone="body">Header C1</p>
+          </td>
+          <td>
+            <p style="entry" wordLocation="/w:document/w:body[1]/w:tbl[2]/w:tr[1]/w:tc[2]/w:p[1]" tagName="p" styleId="copy" structureType="block" topicZone="body">Header C2 </p>
+          </td>
+          <td>
+            <p style="entry" wordLocation="/w:document/w:body[1]/w:tbl[2]/w:tr[1]/w:tc[3]/w:p[1]" tagName="p" styleId="copy" structureType="block" topicZone="body">Header C3</p>
+          </td>
+        </tr>
+      </thead>
+    </table>
+    <p style="Normal" wordLocation="/w:document/w:body[1]/w:p[57]" tagName="p" styleName="Normal" topicZone="body" level="1">Table with header and body:</p>
+    <table frame="all" calculatedWidth="442.8" styleId="table" structureType="block" tagName="table" topicZone="body">
+      <cols>
+        <col colwidth="110.70pt"/>
+        <col colwidth="110.70pt"/>
+        <col colwidth="110.70pt"/>
+        <col colwidth="110.70pt"/>
+      </cols>
+      <thead>
+        <tr>
+          <td>
+            <p style="entry" wordLocation="/w:document/w:body[1]/w:tbl[3]/w:tr[1]/w:tc[1]/w:p[1]" tagName="p" styleId="copy" structureType="block" topicZone="body">Header C1</p>
+          </td>
+          <td>
+            <p style="entry" wordLocation="/w:document/w:body[1]/w:tbl[3]/w:tr[1]/w:tc[2]/w:p[1]" tagName="p" styleId="copy" structureType="block" topicZone="body">Header C2</p>
+          </td>
+          <td>
+            <p style="entry" wordLocation="/w:document/w:body[1]/w:tbl[3]/w:tr[1]/w:tc[3]/w:p[1]" tagName="p" styleId="copy" structureType="block" topicZone="body">Header C3</p>
+          </td>
+          <td>
+            <p style="entry" wordLocation="/w:document/w:body[1]/w:tbl[3]/w:tr[1]/w:tc[4]/w:p[1]" tagName="p" styleId="copy" structureType="block" topicZone="body">Header C4</p>
+          </td>
+        </tr>
+      </thead>
+      <tr>
+        <td>
+          <p style="entry" wordLocation="/w:document/w:body[1]/w:tbl[3]/w:tr[2]/w:tc[1]/w:p[1]" tagName="p" styleId="copy" structureType="block" topicZone="body">R1C1</p>
+        </td>
+        <td>
+          <p style="entry" wordLocation="/w:document/w:body[1]/w:tbl[3]/w:tr[2]/w:tc[2]/w:p[1]" tagName="p" styleId="copy" structureType="block" topicZone="body">R1C2</p>
+        </td>
+        <td>
+          <p style="entry" wordLocation="/w:document/w:body[1]/w:tbl[3]/w:tr[2]/w:tc[3]/w:p[1]" tagName="p" styleId="copy" structureType="block" topicZone="body">R1C3</p>
+        </td>
+        <td>
+          <p style="entry" wordLocation="/w:document/w:body[1]/w:tbl[3]/w:tr[2]/w:tc[4]/w:p[1]" tagName="p" styleId="copy" structureType="block" topicZone="body">R1C4</p>
+        </td>
+      </tr>
+      <tr>
+        <td>
+          <p style="entry" wordLocation="/w:document/w:body[1]/w:tbl[3]/w:tr[3]/w:tc[1]/w:p[1]" tagName="p" styleId="copy" structureType="block" topicZone="body">R2C1</p>
+        </td>
+        <td>
+          <p style="entry" wordLocation="/w:document/w:body[1]/w:tbl[3]/w:tr[3]/w:tc[2]/w:p[1]" tagName="p" styleId="copy" structureType="block" topicZone="body">R2C2</p>
+        </td>
+        <td>
+          <p style="entry" wordLocation="/w:document/w:body[1]/w:tbl[3]/w:tr[3]/w:tc[3]/w:p[1]" tagName="p" styleId="copy" structureType="block" topicZone="body">R2C3</p>
+        </td>
+        <td>
+          <p style="entry" wordLocation="/w:document/w:body[1]/w:tbl[3]/w:tr[3]/w:tc[4]/w:p[1]" tagName="p" styleId="copy" structureType="block" topicZone="body">R2C4</p>
+        </td>
+      </tr>
+    </table>
+    <p style="Normal" wordLocation="/w:document/w:body[1]/w:p[58]" tagName="p" styleName="Normal" topicZone="body" level="1">Table with a different table style:</p>
+    <table frame="all" calculatedWidth="442.8" styleId="table" structureType="block" tagName="table" topicZone="body">
+      <cols>
+        <col colwidth="147.60pt"/>
+        <col colwidth="147.60pt"/>
+        <col colwidth="147.60pt"/>
+      </cols>
+      <tr>
+        <td>
+          <p style="entry" wordLocation="/w:document/w:body[1]/w:tbl[4]/w:tr[1]/w:tc[1]/w:p[1]" tagName="p" styleId="copy" structureType="block" topicZone="body">Table contemporary style</p>
+        </td>
+        <td>
+          <p style="entry" wordLocation="/w:document/w:body[1]/w:tbl[4]/w:tr[1]/w:tc[2]/w:p[1]" tagName="p" styleId="copy" structureType="block" topicZone="body">Header C2</p>
+        </td>
+        <td>
+          <p style="entry" wordLocation="/w:document/w:body[1]/w:tbl[4]/w:tr[1]/w:tc[3]/w:p[1]" tagName="p" styleId="copy" structureType="block" topicZone="body">Header C3</p>
+        </td>
+      </tr>
+      <tr>
+        <td>
+          <p style="entry" wordLocation="/w:document/w:body[1]/w:tbl[4]/w:tr[2]/w:tc[1]/w:p[1]" tagName="p" styleId="copy" structureType="block" topicZone="body">R1 C1</p>
+        </td>
+        <td>
+          <p style="entry" wordLocation="/w:document/w:body[1]/w:tbl[4]/w:tr[2]/w:tc[2]/w:p[1]" tagName="p" styleId="copy" structureType="block" topicZone="body">R1 C2</p>
+        </td>
+        <td>
+          <p style="entry" wordLocation="/w:document/w:body[1]/w:tbl[4]/w:tr[2]/w:tc[3]/w:p[1]" tagName="p" styleId="copy" structureType="block" topicZone="body">R1 C3</p>
+        </td>
+      </tr>
+      <tr>
+        <td>
+          <p style="entry" wordLocation="/w:document/w:body[1]/w:tbl[4]/w:tr[3]/w:tc[1]/w:p[1]" tagName="p" styleId="copy" structureType="block" topicZone="body">R2 C2</p>
+        </td>
+        <td>
+          <p style="entry" wordLocation="/w:document/w:body[1]/w:tbl[4]/w:tr[3]/w:tc[2]/w:p[1]" tagName="p" styleId="copy" structureType="block" topicZone="body">R2 C2</p>
+        </td>
+        <td>
+          <p style="entry" wordLocation="/w:document/w:body[1]/w:tbl[4]/w:tr[3]/w:tc[3]/w:p[1]" tagName="p" styleId="copy" structureType="block" topicZone="body">R2 C3</p>
+        </td>
+      </tr>
+    </table>
+    <p style="Normal" wordLocation="/w:document/w:body[1]/w:p[59]" tagName="p" styleName="Normal" topicZone="body" level="1">After the last table.</p>
+  </body>
+</document>
+</file>
+
+<file path=word/dita/simpleWpDocLevelFixup.xml><?xml version="1.0" encoding="utf-8"?>
+<document xmlns:rels="http://schemas.openxmlformats.org/package/2006/relationships" xmlns:rsiwp="http://reallysi.com/namespaces/generic-wordprocessing-xml" xmlns:stylemap="urn:public:dita4publishers.org:namespaces:word2dita:style2tagmap" xmlns="http://reallysi.com/namespaces/generic-wordprocessing-xml" sourceDoc="zip:file:/Users/ekimber/workspace-d4p/d4p-word2dita/sample-data/word2dita/dynamic_levels/word/word2bookmap_dynamic_levels.docx!/word/document.xml">
+  <body>
+    <p style="Title" wordLocation="/w:document/w:body[1]/w:p[1]" tagName="title" styleName="Title" level="0" structureType="mapTitle" topicZone="body" generatesMap="true">
+      <mapProperties xmlns:xsi="http://www.w3.org/2001/XMLSchema-instance" xmlns="urn:public:dita4publishers.org:namespaces:word2dita:style2tagmap" format="bookmap" prologType="topicmeta" tagName="title"/>
+      Publication Title
+    </p>
+    <p style="heading 1" wordLocation="/w:document/w:body[1]/w:p[8]" tagName="title" styleName="heading 1" structureType="topicTitle" level="1" topicZone="body" generatesTopicref="true" generatesTopic="true">
+      <topicrefProperties xmlns:xsi="http://www.w3.org/2001/XMLSchema-instance" xmlns="urn:public:dita4publishers.org:namespaces:word2dita:style2tagmap" topicrefType="chapter"/>
+      <topicProperties xmlns:xsi="http://www.w3.org/2001/XMLSchema-instance" xmlns="urn:public:dita4publishers.org:namespaces:word2dita:style2tagmap" topicDoc="yes" topicType="concept" bodyType="conbody" format="concept"/>
+      <bookmarkStart name="_Toc147629844" id="0"/>
+      Heading 1
+      <bookmarkEnd id="0"/>
+    </p>
+    <p style="Normal" wordLocation="/w:document/w:body[1]/w:p[9]" tagName="p" styleName="Normal" topicZone="body" level="1">Normal paragraph following heading 1</p>
+    <p style="Sidebar" wordLocation="/w:document/w:body[1]/w:p[10]" tagName="title" styleName="Sidebar" structureType="topicTitle" levelGroup="sidebar" topicZone="body" generatesTopicref="true" generatesTopic="true" level="2">
+      <topicrefProperties xmlns:xsi="http://www.w3.org/2001/XMLSchema-instance" xmlns="urn:public:dita4publishers.org:namespaces:word2dita:style2tagmap" topicrefType="topicref"/>
+      <topicProperties xmlns:xsi="http://www.w3.org/2001/XMLSchema-instance" xmlns="urn:public:dita4publishers.org:namespaces:word2dita:style2tagmap" topicDoc="yes" topicType="sidebar" bodyType="body" format="sidebar"/>
+      Sidebar A
+    </p>
+    <p style="Normal" wordLocation="/w:document/w:body[1]/w:p[11]" tagName="p" styleName="Normal" topicZone="body" level="1">This is a sidebar under a H1</p>
+    <p style="heading 2" wordLocation="/w:document/w:body[1]/w:p[12]" tagName="title" styleName="heading 2" structureType="topicTitle" level="2" topicZone="body" generatesTopicref="true" generatesTopic="true">
+      <topicrefProperties xmlns:xsi="http://www.w3.org/2001/XMLSchema-instance" xmlns="urn:public:dita4publishers.org:namespaces:word2dita:style2tagmap" topicrefType="topicref"/>
+      <topicProperties xmlns:xsi="http://www.w3.org/2001/XMLSchema-instance" xmlns="urn:public:dita4publishers.org:namespaces:word2dita:style2tagmap" topicDoc="yes" topicType="concept" bodyType="conbody" format="concept"/>
+      <bookmarkStart name="_Toc147629845" id="1"/>
+      Heading 2
+      <bookmarkEnd id="1"/>
+    </p>
+    <p style="Normal" wordLocation="/w:document/w:body[1]/w:p[13]" tagName="p" styleName="Normal" topicZone="body" level="1">Normal paragraph following heading 2</p>
+    <p style="Sidebar" wordLocation="/w:document/w:body[1]/w:p[14]" tagName="title" styleName="Sidebar" structureType="topicTitle" levelGroup="sidebar" topicZone="body" generatesTopicref="true" generatesTopic="true" level="3">
+      <topicrefProperties xmlns:xsi="http://www.w3.org/2001/XMLSchema-instance" xmlns="urn:public:dita4publishers.org:namespaces:word2dita:style2tagmap" topicrefType="topicref"/>
+      <topicProperties xmlns:xsi="http://www.w3.org/2001/XMLSchema-instance" xmlns="urn:public:dita4publishers.org:namespaces:word2dita:style2tagmap" topicDoc="yes" topicType="sidebar" bodyType="body" format="sidebar"/>
+      <bookmarkStart name="_Toc147629846" id="2"/>
+      Sidebar B
+    </p>
+    <p style="Normal" wordLocation="/w:document/w:body[1]/w:p[15]" tagName="p" styleName="Normal" topicZone="body" level="1">This is a sidebar under a H2</p>
+    <p style="Sidebar" wordLocation="/w:document/w:body[1]/w:p[16]" tagName="title" styleName="Sidebar" structureType="topicTitle" levelGroup="sidebar" topicZone="body" generatesTopicref="true" generatesTopic="true" level="3">
+      <topicrefProperties xmlns:xsi="http://www.w3.org/2001/XMLSchema-instance" xmlns="urn:public:dita4publishers.org:namespaces:word2dita:style2tagmap" topicrefType="topicref"/>
+      <topicProperties xmlns:xsi="http://www.w3.org/2001/XMLSchema-instance" xmlns="urn:public:dita4publishers.org:namespaces:word2dita:style2tagmap" topicDoc="yes" topicType="sidebar" bodyType="body" format="sidebar"/>
+      Sidebar B’
+    </p>
+    <p style="Normal" wordLocation="/w:document/w:body[1]/w:p[17]" tagName="p" styleName="Normal" topicZone="body" level="1">This is a second sidebar under a H2</p>
+    <p style="Subtopic" wordLocation="/w:document/w:body[1]/w:p[18]" tagName="title" styleName="Subtopic" structureType="topicTitle" levelGroup="subtopic-01" topicZone="body" generatesTopicref="true" generatesTopic="true" level="4">
+      <topicrefProperties xmlns:xsi="http://www.w3.org/2001/XMLSchema-instance" xmlns="urn:public:dita4publishers.org:namespaces:word2dita:style2tagmap" topicrefType="topicref"/>
+      <topicProperties xmlns:xsi="http://www.w3.org/2001/XMLSchema-instance" xmlns="urn:public:dita4publishers.org:namespaces:word2dita:style2tagmap" topicDoc="yes" topicType="subsection" bodyType="body" format="subsection"/>
+      Subtopic B.1
+    </p>
+    <p style="Normal" wordLocation="/w:document/w:body[1]/w:p[19]" tagName="p" styleName="Normal" topicZone="body" level="1">This is a subtopic under a sidebar</p>
+    <p style="heading 3" wordLocation="/w:document/w:body[1]/w:p[20]" tagName="title" styleName="heading 3" structureType="topicTitle" level="3" topicZone="body" generatesTopicref="true" generatesTopic="true">
+      <topicrefProperties xmlns:xsi="http://www.w3.org/2001/XMLSchema-instance" xmlns="urn:public:dita4publishers.org:namespaces:word2dita:style2tagmap" topicrefType="topicref"/>
+      <topicProperties xmlns:xsi="http://www.w3.org/2001/XMLSchema-instance" xmlns="urn:public:dita4publishers.org:namespaces:word2dita:style2tagmap" topicDoc="yes" topicType="concept" bodyType="conbody" format="concept"/>
+      Heading 3
+      <bookmarkEnd id="2"/>
+    </p>
+    <p style="Normal" wordLocation="/w:document/w:body[1]/w:p[21]" tagName="p" styleName="Normal" topicZone="body" level="1">Normal paragraph following heading 3</p>
+    <p style="Subtopic" wordLocation="/w:document/w:body[1]/w:p[22]" tagName="title" styleName="Subtopic" structureType="topicTitle" levelGroup="subtopic-01" topicZone="body" generatesTopicref="true" generatesTopic="true" level="4">
+      <topicrefProperties xmlns:xsi="http://www.w3.org/2001/XMLSchema-instance" xmlns="urn:public:dita4publishers.org:namespaces:word2dita:style2tagmap" topicrefType="topicref"/>
+      <topicProperties xmlns:xsi="http://www.w3.org/2001/XMLSchema-instance" xmlns="urn:public:dita4publishers.org:namespaces:word2dita:style2tagmap" topicDoc="yes" topicType="subsection" bodyType="body" format="subsection"/>
+      <bookmarkStart name="_Toc147629847" id="3"/>
+      Subtopic 3.1
+    </p>
+    <p style="Normal" wordLocation="/w:document/w:body[1]/w:p[23]" tagName="p" styleName="Normal" topicZone="body" level="1">This is a subtopic under an H3</p>
+    <p style="Subtopic 2" wordLocation="/w:document/w:body[1]/w:p[24]" tagName="title" styleName="Subtopic 2" structureType="topicTitle" levelGroup="subtopic-02" topicZone="body" generatesTopicref="true" generatesTopic="true" level="5">
+      <topicrefProperties xmlns:xsi="http://www.w3.org/2001/XMLSchema-instance" xmlns="urn:public:dita4publishers.org:namespaces:word2dita:style2tagmap" topicrefType="topicref"/>
+      <topicProperties xmlns:xsi="http://www.w3.org/2001/XMLSchema-instance" xmlns="urn:public:dita4publishers.org:namespaces:word2dita:style2tagmap" topicDoc="yes" topicType="subsection" bodyType="body" format="subsection"/>
+      Subtopic 3.1.1
+    </p>
+    <p style="Normal" wordLocation="/w:document/w:body[1]/w:p[25]" tagName="p" styleName="Normal" topicZone="body" level="1">This is a subtopic under a subtopic</p>
+    <p style="heading 4" wordLocation="/w:document/w:body[1]/w:p[26]" tagName="title" styleName="heading 4" structureType="topicTitle" level="4" topicZone="body" generatesTopicref="true" generatesTopic="true">
+      <topicrefProperties xmlns:xsi="http://www.w3.org/2001/XMLSchema-instance" xmlns="urn:public:dita4publishers.org:namespaces:word2dita:style2tagmap" topicrefType="topicref"/>
+      <topicProperties xmlns:xsi="http://www.w3.org/2001/XMLSchema-instance" xmlns="urn:public:dita4publishers.org:namespaces:word2dita:style2tagmap" topicDoc="yes" topicType="concept" bodyType="conbody" format="concept"/>
+      Heading 4
+      <bookmarkEnd id="3"/>
+    </p>
+    <p style="Normal" wordLocation="/w:document/w:body[1]/w:p[27]" tagName="p" styleName="Normal" topicZone="body" level="1">Normal paragraph following heading 4</p>
+    <p style="heading 1" wordLocation="/w:document/w:body[1]/w:p[28]" tagName="title" styleName="heading 1" structureType="topicTitle" level="1" topicZone="body" generatesTopicref="true" generatesTopic="true">
+      <topicrefProperties xmlns:xsi="http://www.w3.org/2001/XMLSchema-instance" xmlns="urn:public:dita4publishers.org:namespaces:word2dita:style2tagmap" topicrefType="chapter"/>
+      <topicProperties xmlns:xsi="http://www.w3.org/2001/XMLSchema-instance" xmlns="urn:public:dita4publishers.org:namespaces:word2dita:style2tagmap" topicDoc="yes" topicType="concept" bodyType="conbody" format="concept"/>
+      <bookmarkStart name="_Toc147629848" id="4"/>
+      Lists
+      <bookmarkEnd id="4"/>
+    </p>
+    <p style="Normal" wordLocation="/w:document/w:body[1]/w:p[29]" tagName="p" styleName="Normal" topicZone="body" level="1">This topic tests list style mapping</p>
+    <p style="Normal" wordLocation="/w:document/w:body[1]/w:p[30]" tagName="p" styleName="Normal" topicZone="body" level="1">Bulleted lists:</p>
+    <p style="List Bullet" wordLocation="/w:document/w:body[1]/w:p[31]" tagName="li" styleName="List Bullet" containerType="ul" level="1" topicZone="body">List bullet</p>
+    <p style="List Bullet" wordLocation="/w:document/w:body[1]/w:p[32]" tagName="li" styleName="List Bullet" containerType="ul" level="1" topicZone="body">Second List bullet</p>
+    <p style="List Bullet" wordLocation="/w:document/w:body[1]/w:p[33]" tagName="li" styleName="List Bullet" containerType="ul" level="1" topicZone="body">Third List bullet</p>
+    <p style="Body Text Indent" wordLocation="/w:document/w:body[1]/w:p[34]" tagName="p" styleName="Body Text Indent" containerType="li" idGenerator="default" levelGroup="liContent" topicZone="body" level="2">Body Text Indent paragraph within a list bullet</p>
+    <p style="Body Text Indent" wordLocation="/w:document/w:body[1]/w:p[35]" tagName="p" styleName="Body Text Indent" containerType="li" idGenerator="default" levelGroup="liContent" topicZone="body" level="2">Second body text indent under a list bullet</p>
+    <p style="List Bullet 2" wordLocation="/w:document/w:body[1]/w:p[36]" tagName="li" styleName="List Bullet 2" containerType="ul" level="2" topicZone="body">List bullet 2</p>
+    <p style="List Bullet 2" wordLocation="/w:document/w:body[1]/w:p[37]" tagName="li" styleName="List Bullet 2" containerType="ul" level="2" topicZone="body">Second List bullet 2</p>
+    <p style="Body Text Indent" wordLocation="/w:document/w:body[1]/w:p[38]" tagName="p" styleName="Body Text Indent" containerType="li" idGenerator="default" levelGroup="liContent" topicZone="body" level="3">Body Text Indent paragraph within a list bullet 2</p>
+    <p style="List Bullet" wordLocation="/w:document/w:body[1]/w:p[39]" tagName="li" styleName="List Bullet" containerType="ul" level="1" topicZone="body">Fourth list bullet</p>
+    <p style="Body Text" wordLocation="/w:document/w:body[1]/w:p[40]" tagName="p" styleName="Body Text" topicZone="body" level="1">Body text paragraph.</p>
+    <p style="Body Text" wordLocation="/w:document/w:body[1]/w:p[41]" tagName="p" styleName="Body Text" topicZone="body" level="1">Numbered lists:</p>
+    <p style="List Number" wordLocation="/w:document/w:body[1]/w:p[42]" tagName="li" styleName="List Number" containerType="ol" level="1" structureType="block" topicZone="body">List Number</p>
+    <p style="List Number" wordLocation="/w:document/w:body[1]/w:p[43]" tagName="li" styleName="List Number" containerType="ol" level="1" structureType="block" topicZone="body">Second List Number</p>
+    <p style="List Number" wordLocation="/w:document/w:body[1]/w:p[44]" tagName="li" styleName="List Number" containerType="ol" level="1" structureType="block" topicZone="body">Third List Number</p>
+    <p style="Body Text Indent" wordLocation="/w:document/w:body[1]/w:p[45]" tagName="p" styleName="Body Text Indent" containerType="li" idGenerator="default" levelGroup="liContent" topicZone="body" level="2">Body Text Indent within a list number</p>
+    <p style="List Number 2" wordLocation="/w:document/w:body[1]/w:p[46]" tagName="li" styleName="List Number 2" containerType="ol" level="2" structureType="block" topicZone="body">List Number 2</p>
+    <p style="List Number 2" wordLocation="/w:document/w:body[1]/w:p[47]" tagName="li" styleName="List Number 2" containerType="ol" level="2" structureType="block" topicZone="body">Second list Number 2 </p>
+    <p style="List Number" wordLocation="/w:document/w:body[1]/w:p[48]" tagName="li" styleName="List Number" containerType="ol" level="1" structureType="block" topicZone="body">Fourth List Number</p>
+    <p style="Normal" wordLocation="/w:document/w:body[1]/w:p[49]" tagName="p" styleName="Normal" topicZone="body" level="1">Note with nested list:</p>
+    <p style="Note Heading" wordLocation="/w:document/w:body[1]/w:p[50]" tagName="note" styleName="Note Heading" structureType="block" topicZone="body" level="1">
+      <bookmarkStart name="_GoBack" id="5"/>
+      <bookmarkEnd id="5"/>
+    </p>
+    <p style="List Bullet Note" wordLocation="/w:document/w:body[1]/w:p[51]" tagName="li" styleName="List Bullet Note" containerType="ul" levelGroup="notebody" topicZone="body" level="2">First item within note</p>
+    <p style="List Bullet Note" wordLocation="/w:document/w:body[1]/w:p[52]" tagName="li" styleName="List Bullet Note" containerType="ul" levelGroup="notebody" topicZone="body" level="2">Second item within note</p>
+    <p style="heading 1" wordLocation="/w:document/w:body[1]/w:p[53]" tagName="title" styleName="heading 1" structureType="topicTitle" level="1" topicZone="body" generatesTopicref="true" generatesTopic="true">
+      <topicrefProperties xmlns:xsi="http://www.w3.org/2001/XMLSchema-instance" xmlns="urn:public:dita4publishers.org:namespaces:word2dita:style2tagmap" topicrefType="chapter"/>
+      <topicProperties xmlns:xsi="http://www.w3.org/2001/XMLSchema-instance" xmlns="urn:public:dita4publishers.org:namespaces:word2dita:style2tagmap" topicDoc="yes" topicType="concept" bodyType="conbody" format="concept"/>
+      <bookmarkStart name="_Toc147629849" id="6"/>
+      Tables
+      <bookmarkEnd id="6"/>
+    </p>
+    <p style="Normal" wordLocation="/w:document/w:body[1]/w:p[54]" tagName="p" styleName="Normal" topicZone="body" level="1">This topic tests tables.</p>
+    <p style="Normal" wordLocation="/w:document/w:body[1]/w:p[55]" tagName="p" styleName="Normal" topicZone="body" level="1">Table with no header row:</p>
+    <table frame="all" calculatedWidth="442.8" styleId="table" structureType="block" tagName="table" topicZone="body">
+      <cols>
+        <col colwidth="147.60pt"/>
+        <col colwidth="147.60pt"/>
+        <col colwidth="147.60pt"/>
+      </cols>
+      <tr>
+        <td>
+          <p style="entry" wordLocation="/w:document/w:body[1]/w:tbl[1]/w:tr[1]/w:tc[1]/w:p[1]" tagName="p" styleId="copy" structureType="block" topicZone="body">R1C1</p>
+        </td>
+        <td>
+          <p style="entry" wordLocation="/w:document/w:body[1]/w:tbl[1]/w:tr[1]/w:tc[2]/w:p[1]" tagName="p" styleId="copy" structureType="block" topicZone="body">R1C2</p>
+        </td>
+        <td>
+          <p style="entry" wordLocation="/w:document/w:body[1]/w:tbl[1]/w:tr[1]/w:tc[3]/w:p[1]" tagName="p" styleId="copy" structureType="block" topicZone="body">R1C3</p>
+        </td>
+      </tr>
+      <tr>
+        <td>
+          <p style="entry" wordLocation="/w:document/w:body[1]/w:tbl[1]/w:tr[2]/w:tc[1]/w:p[1]" tagName="p" styleId="copy" structureType="block" topicZone="body">R2C1</p>
+        </td>
+        <td>
+          <p style="entry" wordLocation="/w:document/w:body[1]/w:tbl[1]/w:tr[2]/w:tc[2]/w:p[1]" tagName="p" styleId="copy" structureType="block" topicZone="body">R2C2</p>
+        </td>
+        <td>
+          <p style="entry" wordLocation="/w:document/w:body[1]/w:tbl[1]/w:tr[2]/w:tc[3]/w:p[1]" tagName="p" styleId="copy" structureType="block" topicZone="body">R2C3</p>
+        </td>
+      </tr>
+    </table>
+    <p style="Normal" wordLocation="/w:document/w:body[1]/w:p[56]" tagName="p" styleName="Normal" topicZone="body" level="1">Table With only header row:</p>
+    <table frame="all" calculatedWidth="442.8" styleId="table" structureType="block" tagName="table" topicZone="body">
+      <cols>
+        <col colwidth="147.60pt"/>
+        <col colwidth="147.60pt"/>
+        <col colwidth="147.60pt"/>
+      </cols>
+      <thead>
+        <tr>
+          <td>
+            <p style="entry" wordLocation="/w:document/w:body[1]/w:tbl[2]/w:tr[1]/w:tc[1]/w:p[1]" tagName="p" styleId="copy" structureType="block" topicZone="body">Header C1</p>
+          </td>
+          <td>
+            <p style="entry" wordLocation="/w:document/w:body[1]/w:tbl[2]/w:tr[1]/w:tc[2]/w:p[1]" tagName="p" styleId="copy" structureType="block" topicZone="body">Header C2 </p>
+          </td>
+          <td>
+            <p style="entry" wordLocation="/w:document/w:body[1]/w:tbl[2]/w:tr[1]/w:tc[3]/w:p[1]" tagName="p" styleId="copy" structureType="block" topicZone="body">Header C3</p>
+          </td>
+        </tr>
+      </thead>
+    </table>
+    <p style="Normal" wordLocation="/w:document/w:body[1]/w:p[57]" tagName="p" styleName="Normal" topicZone="body" level="1">Table with header and body:</p>
+    <table frame="all" calculatedWidth="442.8" styleId="table" structureType="block" tagName="table" topicZone="body">
+      <cols>
+        <col colwidth="110.70pt"/>
+        <col colwidth="110.70pt"/>
+        <col colwidth="110.70pt"/>
+        <col colwidth="110.70pt"/>
+      </cols>
+      <thead>
+        <tr>
+          <td>
+            <p style="entry" wordLocation="/w:document/w:body[1]/w:tbl[3]/w:tr[1]/w:tc[1]/w:p[1]" tagName="p" styleId="copy" structureType="block" topicZone="body">Header C1</p>
+          </td>
+          <td>
+            <p style="entry" wordLocation="/w:document/w:body[1]/w:tbl[3]/w:tr[1]/w:tc[2]/w:p[1]" tagName="p" styleId="copy" structureType="block" topicZone="body">Header C2</p>
+          </td>
+          <td>
+            <p style="entry" wordLocation="/w:document/w:body[1]/w:tbl[3]/w:tr[1]/w:tc[3]/w:p[1]" tagName="p" styleId="copy" structureType="block" topicZone="body">Header C3</p>
+          </td>
+          <td>
+            <p style="entry" wordLocation="/w:document/w:body[1]/w:tbl[3]/w:tr[1]/w:tc[4]/w:p[1]" tagName="p" styleId="copy" structureType="block" topicZone="body">Header C4</p>
+          </td>
+        </tr>
+      </thead>
+      <tr>
+        <td>
+          <p style="entry" wordLocation="/w:document/w:body[1]/w:tbl[3]/w:tr[2]/w:tc[1]/w:p[1]" tagName="p" styleId="copy" structureType="block" topicZone="body">R1C1</p>
+        </td>
+        <td>
+          <p style="entry" wordLocation="/w:document/w:body[1]/w:tbl[3]/w:tr[2]/w:tc[2]/w:p[1]" tagName="p" styleId="copy" structureType="block" topicZone="body">R1C2</p>
+        </td>
+        <td>
+          <p style="entry" wordLocation="/w:document/w:body[1]/w:tbl[3]/w:tr[2]/w:tc[3]/w:p[1]" tagName="p" styleId="copy" structureType="block" topicZone="body">R1C3</p>
+        </td>
+        <td>
+          <p style="entry" wordLocation="/w:document/w:body[1]/w:tbl[3]/w:tr[2]/w:tc[4]/w:p[1]" tagName="p" styleId="copy" structureType="block" topicZone="body">R1C4</p>
+        </td>
+      </tr>
+      <tr>
+        <td>
+          <p style="entry" wordLocation="/w:document/w:body[1]/w:tbl[3]/w:tr[3]/w:tc[1]/w:p[1]" tagName="p" styleId="copy" structureType="block" topicZone="body">R2C1</p>
+        </td>
+        <td>
+          <p style="entry" wordLocation="/w:document/w:body[1]/w:tbl[3]/w:tr[3]/w:tc[2]/w:p[1]" tagName="p" styleId="copy" structureType="block" topicZone="body">R2C2</p>
+        </td>
+        <td>
+          <p style="entry" wordLocation="/w:document/w:body[1]/w:tbl[3]/w:tr[3]/w:tc[3]/w:p[1]" tagName="p" styleId="copy" structureType="block" topicZone="body">R2C3</p>
+        </td>
+        <td>
+          <p style="entry" wordLocation="/w:document/w:body[1]/w:tbl[3]/w:tr[3]/w:tc[4]/w:p[1]" tagName="p" styleId="copy" structureType="block" topicZone="body">R2C4</p>
+        </td>
+      </tr>
+    </table>
+    <p style="Normal" wordLocation="/w:document/w:body[1]/w:p[58]" tagName="p" styleName="Normal" topicZone="body" level="1">Table with a different table style:</p>
+    <table frame="all" calculatedWidth="442.8" styleId="table" structureType="block" tagName="table" topicZone="body">
+      <cols>
+        <col colwidth="147.60pt"/>
+        <col colwidth="147.60pt"/>
+        <col colwidth="147.60pt"/>
+      </cols>
+      <tr>
+        <td>
+          <p style="entry" wordLocation="/w:document/w:body[1]/w:tbl[4]/w:tr[1]/w:tc[1]/w:p[1]" tagName="p" styleId="copy" structureType="block" topicZone="body">Table contemporary style</p>
+        </td>
+        <td>
+          <p style="entry" wordLocation="/w:document/w:body[1]/w:tbl[4]/w:tr[1]/w:tc[2]/w:p[1]" tagName="p" styleId="copy" structureType="block" topicZone="body">Header C2</p>
+        </td>
+        <td>
+          <p style="entry" wordLocation="/w:document/w:body[1]/w:tbl[4]/w:tr[1]/w:tc[3]/w:p[1]" tagName="p" styleId="copy" structureType="block" topicZone="body">Header C3</p>
+        </td>
+      </tr>
+      <tr>
+        <td>
+          <p style="entry" wordLocation="/w:document/w:body[1]/w:tbl[4]/w:tr[2]/w:tc[1]/w:p[1]" tagName="p" styleId="copy" structureType="block" topicZone="body">R1 C1</p>
+        </td>
+        <td>
+          <p style="entry" wordLocation="/w:document/w:body[1]/w:tbl[4]/w:tr[2]/w:tc[2]/w:p[1]" tagName="p" styleId="copy" structureType="block" topicZone="body">R1 C2</p>
+        </td>
+        <td>
+          <p style="entry" wordLocation="/w:document/w:body[1]/w:tbl[4]/w:tr[2]/w:tc[3]/w:p[1]" tagName="p" styleId="copy" structureType="block" topicZone="body">R1 C3</p>
+        </td>
+      </tr>
+      <tr>
+        <td>
+          <p style="entry" wordLocation="/w:document/w:body[1]/w:tbl[4]/w:tr[3]/w:tc[1]/w:p[1]" tagName="p" styleId="copy" structureType="block" topicZone="body">R2 C2</p>
+        </td>
+        <td>
+          <p style="entry" wordLocation="/w:document/w:body[1]/w:tbl[4]/w:tr[3]/w:tc[2]/w:p[1]" tagName="p" styleId="copy" structureType="block" topicZone="body">R2 C2</p>
+        </td>
+        <td>
+          <p style="entry" wordLocation="/w:document/w:body[1]/w:tbl[4]/w:tr[3]/w:tc[3]/w:p[1]" tagName="p" styleId="copy" structureType="block" topicZone="body">R2 C3</p>
+        </td>
+      </tr>
+    </table>
+    <p style="Normal" wordLocation="/w:document/w:body[1]/w:p[59]" tagName="p" styleName="Normal" topicZone="body" level="1">After the last table.</p>
+  </body>
+</document>
+</file>
+
+<file path=word/dita/simpleWpDocMathTypeFixup.xml><?xml version="1.0" encoding="utf-8"?>
+<document xmlns:rels="http://schemas.openxmlformats.org/package/2006/relationships" xmlns:rsiwp="http://reallysi.com/namespaces/generic-wordprocessing-xml" xmlns:stylemap="urn:public:dita4publishers.org:namespaces:word2dita:style2tagmap" xmlns="http://reallysi.com/namespaces/generic-wordprocessing-xml" sourceDoc="zip:file:/Users/ekimber/workspace-d4p/d4p-word2dita/sample-data/word2dita/dynamic_levels/word/word2bookmap_dynamic_levels.docx!/word/document.xml">
+  <body>
+    <p style="Title" wordLocation="/w:document/w:body[1]/w:p[1]" tagName="title" styleName="Title" level="0" structureType="mapTitle" topicZone="body" generatesMap="true">
+      <mapProperties xmlns:xsi="http://www.w3.org/2001/XMLSchema-instance" xmlns="urn:public:dita4publishers.org:namespaces:word2dita:style2tagmap" format="bookmap" prologType="topicmeta" tagName="title"/>
+      Publication Title
+    </p>
+    <p style="heading 1" wordLocation="/w:document/w:body[1]/w:p[8]" tagName="title" styleName="heading 1" structureType="topicTitle" level="1" topicZone="body" generatesTopicref="true" generatesTopic="true">
+      <topicrefProperties xmlns:xsi="http://www.w3.org/2001/XMLSchema-instance" xmlns="urn:public:dita4publishers.org:namespaces:word2dita:style2tagmap" topicrefType="chapter"/>
+      <topicProperties xmlns:xsi="http://www.w3.org/2001/XMLSchema-instance" xmlns="urn:public:dita4publishers.org:namespaces:word2dita:style2tagmap" topicDoc="yes" topicType="concept" bodyType="conbody" format="concept"/>
+      <bookmarkStart name="_Toc147629844" id="0"/>
+      Heading 1
+      <bookmarkEnd id="0"/>
+    </p>
+    <p style="Normal" wordLocation="/w:document/w:body[1]/w:p[9]" tagName="p" styleName="Normal" topicZone="body" level="1">Normal paragraph following heading 1</p>
+    <p style="Sidebar" wordLocation="/w:document/w:body[1]/w:p[10]" tagName="title" styleName="Sidebar" structureType="topicTitle" levelGroup="sidebar" topicZone="body" generatesTopicref="true" generatesTopic="true" level="2">
+      <topicrefProperties xmlns:xsi="http://www.w3.org/2001/XMLSchema-instance" xmlns="urn:public:dita4publishers.org:namespaces:word2dita:style2tagmap" topicrefType="topicref"/>
+      <topicProperties xmlns:xsi="http://www.w3.org/2001/XMLSchema-instance" xmlns="urn:public:dita4publishers.org:namespaces:word2dita:style2tagmap" topicDoc="yes" topicType="sidebar" bodyType="body" format="sidebar"/>
+      Sidebar A
+    </p>
+    <p style="Normal" wordLocation="/w:document/w:body[1]/w:p[11]" tagName="p" styleName="Normal" topicZone="body" level="1">This is a sidebar under a H1</p>
+    <p style="heading 2" wordLocation="/w:document/w:body[1]/w:p[12]" tagName="title" styleName="heading 2" structureType="topicTitle" level="2" topicZone="body" generatesTopicref="true" generatesTopic="true">
+      <topicrefProperties xmlns:xsi="http://www.w3.org/2001/XMLSchema-instance" xmlns="urn:public:dita4publishers.org:namespaces:word2dita:style2tagmap" topicrefType="topicref"/>
+      <topicProperties xmlns:xsi="http://www.w3.org/2001/XMLSchema-instance" xmlns="urn:public:dita4publishers.org:namespaces:word2dita:style2tagmap" topicDoc="yes" topicType="concept" bodyType="conbody" format="concept"/>
+      <bookmarkStart name="_Toc147629845" id="1"/>
+      Heading 2
+      <bookmarkEnd id="1"/>
+    </p>
+    <p style="Normal" wordLocation="/w:document/w:body[1]/w:p[13]" tagName="p" styleName="Normal" topicZone="body" level="1">Normal paragraph following heading 2</p>
+    <p style="Sidebar" wordLocation="/w:document/w:body[1]/w:p[14]" tagName="title" styleName="Sidebar" structureType="topicTitle" levelGroup="sidebar" topicZone="body" generatesTopicref="true" generatesTopic="true" level="3">
+      <topicrefProperties xmlns:xsi="http://www.w3.org/2001/XMLSchema-instance" xmlns="urn:public:dita4publishers.org:namespaces:word2dita:style2tagmap" topicrefType="topicref"/>
+      <topicProperties xmlns:xsi="http://www.w3.org/2001/XMLSchema-instance" xmlns="urn:public:dita4publishers.org:namespaces:word2dita:style2tagmap" topicDoc="yes" topicType="sidebar" bodyType="body" format="sidebar"/>
+      <bookmarkStart name="_Toc147629846" id="2"/>
+      Sidebar B
+    </p>
+    <p style="Normal" wordLocation="/w:document/w:body[1]/w:p[15]" tagName="p" styleName="Normal" topicZone="body" level="1">This is a sidebar under a H2</p>
+    <p style="Sidebar" wordLocation="/w:document/w:body[1]/w:p[16]" tagName="title" styleName="Sidebar" structureType="topicTitle" levelGroup="sidebar" topicZone="body" generatesTopicref="true" generatesTopic="true" level="3">
+      <topicrefProperties xmlns:xsi="http://www.w3.org/2001/XMLSchema-instance" xmlns="urn:public:dita4publishers.org:namespaces:word2dita:style2tagmap" topicrefType="topicref"/>
+      <topicProperties xmlns:xsi="http://www.w3.org/2001/XMLSchema-instance" xmlns="urn:public:dita4publishers.org:namespaces:word2dita:style2tagmap" topicDoc="yes" topicType="sidebar" bodyType="body" format="sidebar"/>
+      Sidebar B’
+    </p>
+    <p style="Normal" wordLocation="/w:document/w:body[1]/w:p[17]" tagName="p" styleName="Normal" topicZone="body" level="1">This is a second sidebar under a H2</p>
+    <p style="Subtopic" wordLocation="/w:document/w:body[1]/w:p[18]" tagName="title" styleName="Subtopic" structureType="topicTitle" levelGroup="subtopic-01" topicZone="body" generatesTopicref="true" generatesTopic="true" level="4">
+      <topicrefProperties xmlns:xsi="http://www.w3.org/2001/XMLSchema-instance" xmlns="urn:public:dita4publishers.org:namespaces:word2dita:style2tagmap" topicrefType="topicref"/>
+      <topicProperties xmlns:xsi="http://www.w3.org/2001/XMLSchema-instance" xmlns="urn:public:dita4publishers.org:namespaces:word2dita:style2tagmap" topicDoc="yes" topicType="subsection" bodyType="body" format="subsection"/>
+      Subtopic B.1
+    </p>
+    <p style="Normal" wordLocation="/w:document/w:body[1]/w:p[19]" tagName="p" styleName="Normal" topicZone="body" level="1">This is a subtopic under a sidebar</p>
+    <p style="heading 3" wordLocation="/w:document/w:body[1]/w:p[20]" tagName="title" styleName="heading 3" structureType="topicTitle" level="3" topicZone="body" generatesTopicref="true" generatesTopic="true">
+      <topicrefProperties xmlns:xsi="http://www.w3.org/2001/XMLSchema-instance" xmlns="urn:public:dita4publishers.org:namespaces:word2dita:style2tagmap" topicrefType="topicref"/>
+      <topicProperties xmlns:xsi="http://www.w3.org/2001/XMLSchema-instance" xmlns="urn:public:dita4publishers.org:namespaces:word2dita:style2tagmap" topicDoc="yes" topicType="concept" bodyType="conbody" format="concept"/>
+      Heading 3
+      <bookmarkEnd id="2"/>
+    </p>
+    <p style="Normal" wordLocation="/w:document/w:body[1]/w:p[21]" tagName="p" styleName="Normal" topicZone="body" level="1">Normal paragraph following heading 3</p>
+    <p style="Subtopic" wordLocation="/w:document/w:body[1]/w:p[22]" tagName="title" styleName="Subtopic" structureType="topicTitle" levelGroup="subtopic-01" topicZone="body" generatesTopicref="true" generatesTopic="true" level="4">
+      <topicrefProperties xmlns:xsi="http://www.w3.org/2001/XMLSchema-instance" xmlns="urn:public:dita4publishers.org:namespaces:word2dita:style2tagmap" topicrefType="topicref"/>
+      <topicProperties xmlns:xsi="http://www.w3.org/2001/XMLSchema-instance" xmlns="urn:public:dita4publishers.org:namespaces:word2dita:style2tagmap" topicDoc="yes" topicType="subsection" bodyType="body" format="subsection"/>
+      <bookmarkStart name="_Toc147629847" id="3"/>
+      Subtopic 3.1
+    </p>
+    <p style="Normal" wordLocation="/w:document/w:body[1]/w:p[23]" tagName="p" styleName="Normal" topicZone="body" level="1">This is a subtopic under an H3</p>
+    <p style="Subtopic 2" wordLocation="/w:document/w:body[1]/w:p[24]" tagName="title" styleName="Subtopic 2" structureType="topicTitle" levelGroup="subtopic-02" topicZone="body" generatesTopicref="true" generatesTopic="true" level="5">
+      <topicrefProperties xmlns:xsi="http://www.w3.org/2001/XMLSchema-instance" xmlns="urn:public:dita4publishers.org:namespaces:word2dita:style2tagmap" topicrefType="topicref"/>
+      <topicProperties xmlns:xsi="http://www.w3.org/2001/XMLSchema-instance" xmlns="urn:public:dita4publishers.org:namespaces:word2dita:style2tagmap" topicDoc="yes" topicType="subsection" bodyType="body" format="subsection"/>
+      Subtopic 3.1.1
+    </p>
+    <p style="Normal" wordLocation="/w:document/w:body[1]/w:p[25]" tagName="p" styleName="Normal" topicZone="body" level="1">This is a subtopic under a subtopic</p>
+    <p style="heading 4" wordLocation="/w:document/w:body[1]/w:p[26]" tagName="title" styleName="heading 4" structureType="topicTitle" level="4" topicZone="body" generatesTopicref="true" generatesTopic="true">
+      <topicrefProperties xmlns:xsi="http://www.w3.org/2001/XMLSchema-instance" xmlns="urn:public:dita4publishers.org:namespaces:word2dita:style2tagmap" topicrefType="topicref"/>
+      <topicProperties xmlns:xsi="http://www.w3.org/2001/XMLSchema-instance" xmlns="urn:public:dita4publishers.org:namespaces:word2dita:style2tagmap" topicDoc="yes" topicType="concept" bodyType="conbody" format="concept"/>
+      Heading 4
+      <bookmarkEnd id="3"/>
+    </p>
+    <p style="Normal" wordLocation="/w:document/w:body[1]/w:p[27]" tagName="p" styleName="Normal" topicZone="body" level="1">Normal paragraph following heading 4</p>
+    <p style="heading 1" wordLocation="/w:document/w:body[1]/w:p[28]" tagName="title" styleName="heading 1" structureType="topicTitle" level="1" topicZone="body" generatesTopicref="true" generatesTopic="true">
+      <topicrefProperties xmlns:xsi="http://www.w3.org/2001/XMLSchema-instance" xmlns="urn:public:dita4publishers.org:namespaces:word2dita:style2tagmap" topicrefType="chapter"/>
+      <topicProperties xmlns:xsi="http://www.w3.org/2001/XMLSchema-instance" xmlns="urn:public:dita4publishers.org:namespaces:word2dita:style2tagmap" topicDoc="yes" topicType="concept" bodyType="conbody" format="concept"/>
+      <bookmarkStart name="_Toc147629848" id="4"/>
+      Lists
+      <bookmarkEnd id="4"/>
+    </p>
+    <p style="Normal" wordLocation="/w:document/w:body[1]/w:p[29]" tagName="p" styleName="Normal" topicZone="body" level="1">This topic tests list style mapping</p>
+    <p style="Normal" wordLocation="/w:document/w:body[1]/w:p[30]" tagName="p" styleName="Normal" topicZone="body" level="1">Bulleted lists:</p>
+    <p style="List Bullet" wordLocation="/w:document/w:body[1]/w:p[31]" tagName="li" styleName="List Bullet" containerType="ul" level="1" topicZone="body">List bullet</p>
+    <p style="List Bullet" wordLocation="/w:document/w:body[1]/w:p[32]" tagName="li" styleName="List Bullet" containerType="ul" level="1" topicZone="body">Second List bullet</p>
+    <p style="List Bullet" wordLocation="/w:document/w:body[1]/w:p[33]" tagName="li" styleName="List Bullet" containerType="ul" level="1" topicZone="body">Third List bullet</p>
+    <p style="Body Text Indent" wordLocation="/w:document/w:body[1]/w:p[34]" tagName="p" styleName="Body Text Indent" containerType="li" idGenerator="default" levelGroup="liContent" topicZone="body" level="2">Body Text Indent paragraph within a list bullet</p>
+    <p style="Body Text Indent" wordLocation="/w:document/w:body[1]/w:p[35]" tagName="p" styleName="Body Text Indent" containerType="li" idGenerator="default" levelGroup="liContent" topicZone="body" level="2">Second body text indent under a list bullet</p>
+    <p style="List Bullet 2" wordLocation="/w:document/w:body[1]/w:p[36]" tagName="li" styleName="List Bullet 2" containerType="ul" level="2" topicZone="body">List bullet 2</p>
+    <p style="List Bullet 2" wordLocation="/w:document/w:body[1]/w:p[37]" tagName="li" styleName="List Bullet 2" containerType="ul" level="2" topicZone="body">Second List bullet 2</p>
+    <p style="Body Text Indent" wordLocation="/w:document/w:body[1]/w:p[38]" tagName="p" styleName="Body Text Indent" containerType="li" idGenerator="default" levelGroup="liContent" topicZone="body" level="3">Body Text Indent paragraph within a list bullet 2</p>
+    <p style="List Bullet" wordLocation="/w:document/w:body[1]/w:p[39]" tagName="li" styleName="List Bullet" containerType="ul" level="1" topicZone="body">Fourth list bullet</p>
+    <p style="Body Text" wordLocation="/w:document/w:body[1]/w:p[40]" tagName="p" styleName="Body Text" topicZone="body" level="1">Body text paragraph.</p>
+    <p style="Body Text" wordLocation="/w:document/w:body[1]/w:p[41]" tagName="p" styleName="Body Text" topicZone="body" level="1">Numbered lists:</p>
+    <p style="List Number" wordLocation="/w:document/w:body[1]/w:p[42]" tagName="li" styleName="List Number" containerType="ol" level="1" structureType="block" topicZone="body">List Number</p>
+    <p style="List Number" wordLocation="/w:document/w:body[1]/w:p[43]" tagName="li" styleName="List Number" containerType="ol" level="1" structureType="block" topicZone="body">Second List Number</p>
+    <p style="List Number" wordLocation="/w:document/w:body[1]/w:p[44]" tagName="li" styleName="List Number" containerType="ol" level="1" structureType="block" topicZone="body">Third List Number</p>
+    <p style="Body Text Indent" wordLocation="/w:document/w:body[1]/w:p[45]" tagName="p" styleName="Body Text Indent" containerType="li" idGenerator="default" levelGroup="liContent" topicZone="body" level="2">Body Text Indent within a list number</p>
+    <p style="List Number 2" wordLocation="/w:document/w:body[1]/w:p[46]" tagName="li" styleName="List Number 2" containerType="ol" level="2" structureType="block" topicZone="body">List Number 2</p>
+    <p style="List Number 2" wordLocation="/w:document/w:body[1]/w:p[47]" tagName="li" styleName="List Number 2" containerType="ol" level="2" structureType="block" topicZone="body">Second list Number 2 </p>
+    <p style="List Number" wordLocation="/w:document/w:body[1]/w:p[48]" tagName="li" styleName="List Number" containerType="ol" level="1" structureType="block" topicZone="body">Fourth List Number</p>
+    <p style="Normal" wordLocation="/w:document/w:body[1]/w:p[49]" tagName="p" styleName="Normal" topicZone="body" level="1">Note with nested list:</p>
+    <p style="Note Heading" wordLocation="/w:document/w:body[1]/w:p[50]" tagName="note" styleName="Note Heading" structureType="block" topicZone="body" level="1">
+      <bookmarkStart name="_GoBack" id="5"/>
+      <bookmarkEnd id="5"/>
+    </p>
+    <p style="List Bullet Note" wordLocation="/w:document/w:body[1]/w:p[51]" tagName="li" styleName="List Bullet Note" containerType="ul" levelGroup="notebody" topicZone="body" level="2">First item within note</p>
+    <p style="List Bullet Note" wordLocation="/w:document/w:body[1]/w:p[52]" tagName="li" styleName="List Bullet Note" containerType="ul" levelGroup="notebody" topicZone="body" level="2">Second item within note</p>
+    <p style="heading 1" wordLocation="/w:document/w:body[1]/w:p[53]" tagName="title" styleName="heading 1" structureType="topicTitle" level="1" topicZone="body" generatesTopicref="true" generatesTopic="true">
+      <topicrefProperties xmlns:xsi="http://www.w3.org/2001/XMLSchema-instance" xmlns="urn:public:dita4publishers.org:namespaces:word2dita:style2tagmap" topicrefType="chapter"/>
+      <topicProperties xmlns:xsi="http://www.w3.org/2001/XMLSchema-instance" xmlns="urn:public:dita4publishers.org:namespaces:word2dita:style2tagmap" topicDoc="yes" topicType="concept" bodyType="conbody" format="concept"/>
+      <bookmarkStart name="_Toc147629849" id="6"/>
+      Tables
+      <bookmarkEnd id="6"/>
+    </p>
+    <p style="Normal" wordLocation="/w:document/w:body[1]/w:p[54]" tagName="p" styleName="Normal" topicZone="body" level="1">This topic tests tables.</p>
+    <p style="Normal" wordLocation="/w:document/w:body[1]/w:p[55]" tagName="p" styleName="Normal" topicZone="body" level="1">Table with no header row:</p>
+    <table frame="all" calculatedWidth="442.8" styleId="table" structureType="block" tagName="table" topicZone="body">
+      <cols>
+        <col colwidth="147.60pt"/>
+        <col colwidth="147.60pt"/>
+        <col colwidth="147.60pt"/>
+      </cols>
+      <tr>
+        <td>
+          <p style="entry" wordLocation="/w:document/w:body[1]/w:tbl[1]/w:tr[1]/w:tc[1]/w:p[1]" tagName="p" styleId="copy" structureType="block" topicZone="body">R1C1</p>
+        </td>
+        <td>
+          <p style="entry" wordLocation="/w:document/w:body[1]/w:tbl[1]/w:tr[1]/w:tc[2]/w:p[1]" tagName="p" styleId="copy" structureType="block" topicZone="body">R1C2</p>
+        </td>
+        <td>
+          <p style="entry" wordLocation="/w:document/w:body[1]/w:tbl[1]/w:tr[1]/w:tc[3]/w:p[1]" tagName="p" styleId="copy" structureType="block" topicZone="body">R1C3</p>
+        </td>
+      </tr>
+      <tr>
+        <td>
+          <p style="entry" wordLocation="/w:document/w:body[1]/w:tbl[1]/w:tr[2]/w:tc[1]/w:p[1]" tagName="p" styleId="copy" structureType="block" topicZone="body">R2C1</p>
+        </td>
+        <td>
+          <p style="entry" wordLocation="/w:document/w:body[1]/w:tbl[1]/w:tr[2]/w:tc[2]/w:p[1]" tagName="p" styleId="copy" structureType="block" topicZone="body">R2C2</p>
+        </td>
+        <td>
+          <p style="entry" wordLocation="/w:document/w:body[1]/w:tbl[1]/w:tr[2]/w:tc[3]/w:p[1]" tagName="p" styleId="copy" structureType="block" topicZone="body">R2C3</p>
+        </td>
+      </tr>
+    </table>
+    <p style="Normal" wordLocation="/w:document/w:body[1]/w:p[56]" tagName="p" styleName="Normal" topicZone="body" level="1">Table With only header row:</p>
+    <table frame="all" calculatedWidth="442.8" styleId="table" structureType="block" tagName="table" topicZone="body">
+      <cols>
+        <col colwidth="147.60pt"/>
+        <col colwidth="147.60pt"/>
+        <col colwidth="147.60pt"/>
+      </cols>
+      <thead>
+        <tr>
+          <td>
+            <p style="entry" wordLocation="/w:document/w:body[1]/w:tbl[2]/w:tr[1]/w:tc[1]/w:p[1]" tagName="p" styleId="copy" structureType="block" topicZone="body">Header C1</p>
+          </td>
+          <td>
+            <p style="entry" wordLocation="/w:document/w:body[1]/w:tbl[2]/w:tr[1]/w:tc[2]/w:p[1]" tagName="p" styleId="copy" structureType="block" topicZone="body">Header C2 </p>
+          </td>
+          <td>
+            <p style="entry" wordLocation="/w:document/w:body[1]/w:tbl[2]/w:tr[1]/w:tc[3]/w:p[1]" tagName="p" styleId="copy" structureType="block" topicZone="body">Header C3</p>
+          </td>
+        </tr>
+      </thead>
+    </table>
+    <p style="Normal" wordLocation="/w:document/w:body[1]/w:p[57]" tagName="p" styleName="Normal" topicZone="body" level="1">Table with header and body:</p>
+    <table frame="all" calculatedWidth="442.8" styleId="table" structureType="block" tagName="table" topicZone="body">
+      <cols>
+        <col colwidth="110.70pt"/>
+        <col colwidth="110.70pt"/>
+        <col colwidth="110.70pt"/>
+        <col colwidth="110.70pt"/>
+      </cols>
+      <thead>
+        <tr>
+          <td>
+            <p style="entry" wordLocation="/w:document/w:body[1]/w:tbl[3]/w:tr[1]/w:tc[1]/w:p[1]" tagName="p" styleId="copy" structureType="block" topicZone="body">Header C1</p>
+          </td>
+          <td>
+            <p style="entry" wordLocation="/w:document/w:body[1]/w:tbl[3]/w:tr[1]/w:tc[2]/w:p[1]" tagName="p" styleId="copy" structureType="block" topicZone="body">Header C2</p>
+          </td>
+          <td>
+            <p style="entry" wordLocation="/w:document/w:body[1]/w:tbl[3]/w:tr[1]/w:tc[3]/w:p[1]" tagName="p" styleId="copy" structureType="block" topicZone="body">Header C3</p>
+          </td>
+          <td>
+            <p style="entry" wordLocation="/w:document/w:body[1]/w:tbl[3]/w:tr[1]/w:tc[4]/w:p[1]" tagName="p" styleId="copy" structureType="block" topicZone="body">Header C4</p>
+          </td>
+        </tr>
+      </thead>
+      <tr>
+        <td>
+          <p style="entry" wordLocation="/w:document/w:body[1]/w:tbl[3]/w:tr[2]/w:tc[1]/w:p[1]" tagName="p" styleId="copy" structureType="block" topicZone="body">R1C1</p>
+        </td>
+        <td>
+          <p style="entry" wordLocation="/w:document/w:body[1]/w:tbl[3]/w:tr[2]/w:tc[2]/w:p[1]" tagName="p" styleId="copy" structureType="block" topicZone="body">R1C2</p>
+        </td>
+        <td>
+          <p style="entry" wordLocation="/w:document/w:body[1]/w:tbl[3]/w:tr[2]/w:tc[3]/w:p[1]" tagName="p" styleId="copy" structureType="block" topicZone="body">R1C3</p>
+        </td>
+        <td>
+          <p style="entry" wordLocation="/w:document/w:body[1]/w:tbl[3]/w:tr[2]/w:tc[4]/w:p[1]" tagName="p" styleId="copy" structureType="block" topicZone="body">R1C4</p>
+        </td>
+      </tr>
+      <tr>
+        <td>
+          <p style="entry" wordLocation="/w:document/w:body[1]/w:tbl[3]/w:tr[3]/w:tc[1]/w:p[1]" tagName="p" styleId="copy" structureType="block" topicZone="body">R2C1</p>
+        </td>
+        <td>
+          <p style="entry" wordLocation="/w:document/w:body[1]/w:tbl[3]/w:tr[3]/w:tc[2]/w:p[1]" tagName="p" styleId="copy" structureType="block" topicZone="body">R2C2</p>
+        </td>
+        <td>
+          <p style="entry" wordLocation="/w:document/w:body[1]/w:tbl[3]/w:tr[3]/w:tc[3]/w:p[1]" tagName="p" styleId="copy" structureType="block" topicZone="body">R2C3</p>
+        </td>
+        <td>
+          <p style="entry" wordLocation="/w:document/w:body[1]/w:tbl[3]/w:tr[3]/w:tc[4]/w:p[1]" tagName="p" styleId="copy" structureType="block" topicZone="body">R2C4</p>
+        </td>
+      </tr>
+    </table>
+    <p style="Normal" wordLocation="/w:document/w:body[1]/w:p[58]" tagName="p" styleName="Normal" topicZone="body" level="1">Table with a different table style:</p>
+    <table frame="all" calculatedWidth="442.8" styleId="table" structureType="block" tagName="table" topicZone="body">
+      <cols>
+        <col colwidth="147.60pt"/>
+        <col colwidth="147.60pt"/>
+        <col colwidth="147.60pt"/>
+      </cols>
+      <tr>
+        <td>
+          <p style="entry" wordLocation="/w:document/w:body[1]/w:tbl[4]/w:tr[1]/w:tc[1]/w:p[1]" tagName="p" styleId="copy" structureType="block" topicZone="body">Table contemporary style</p>
+        </td>
+        <td>
+          <p style="entry" wordLocation="/w:document/w:body[1]/w:tbl[4]/w:tr[1]/w:tc[2]/w:p[1]" tagName="p" styleId="copy" structureType="block" topicZone="body">Header C2</p>
+        </td>
+        <td>
+          <p style="entry" wordLocation="/w:document/w:body[1]/w:tbl[4]/w:tr[1]/w:tc[3]/w:p[1]" tagName="p" styleId="copy" structureType="block" topicZone="body">Header C3</p>
+        </td>
+      </tr>
+      <tr>
+        <td>
+          <p style="entry" wordLocation="/w:document/w:body[1]/w:tbl[4]/w:tr[2]/w:tc[1]/w:p[1]" tagName="p" styleId="copy" structureType="block" topicZone="body">R1 C1</p>
+        </td>
+        <td>
+          <p style="entry" wordLocation="/w:document/w:body[1]/w:tbl[4]/w:tr[2]/w:tc[2]/w:p[1]" tagName="p" styleId="copy" structureType="block" topicZone="body">R1 C2</p>
+        </td>
+        <td>
+          <p style="entry" wordLocation="/w:document/w:body[1]/w:tbl[4]/w:tr[2]/w:tc[3]/w:p[1]" tagName="p" styleId="copy" structureType="block" topicZone="body">R1 C3</p>
+        </td>
+      </tr>
+      <tr>
+        <td>
+          <p style="entry" wordLocation="/w:document/w:body[1]/w:tbl[4]/w:tr[3]/w:tc[1]/w:p[1]" tagName="p" styleId="copy" structureType="block" topicZone="body">R2 C2</p>
+        </td>
+        <td>
+          <p style="entry" wordLocation="/w:document/w:body[1]/w:tbl[4]/w:tr[3]/w:tc[2]/w:p[1]" tagName="p" styleId="copy" structureType="block" topicZone="body">R2 C2</p>
+        </td>
+        <td>
+          <p style="entry" wordLocation="/w:document/w:body[1]/w:tbl[4]/w:tr[3]/w:tc[3]/w:p[1]" tagName="p" styleId="copy" structureType="block" topicZone="body">R2 C3</p>
+        </td>
+      </tr>
+    </table>
+    <p style="Normal" wordLocation="/w:document/w:body[1]/w:p[59]" tagName="p" styleName="Normal" topicZone="body" level="1">After the last table.</p>
+  </body>
+</document>
+</file>
+
+<file path=word/dita/simpleWpWithLevels.xml><?xml version="1.0" encoding="utf-8"?>
+<document xmlns:rels="http://schemas.openxmlformats.org/package/2006/relationships" xmlns:rsiwp="http://reallysi.com/namespaces/generic-wordprocessing-xml" xmlns:stylemap="urn:public:dita4publishers.org:namespaces:word2dita:style2tagmap" xmlns="http://reallysi.com/namespaces/generic-wordprocessing-xml" sourceDoc="zip:file:/Users/ekimber/workspace-d4p/d4p-word2dita/sample-data/word2dita/dynamic_levels/word/word2bookmap_dynamic_levels.docx!/word/document.xml">
+  <body>
+    <rsiwp:map xmlns:mathml="http://www.w3.org/1998/Math/MathML" mapType="bookmap" prologType="topicmeta" format="bookmap" tagName="title">
+      <rsiwp:maptitle tagName="title">
+        <p style="Title" wordLocation="/w:document/w:body[1]/w:p[1]" tagName="title" styleName="Title" level="0" structureType="mapTitle" topicZone="body" generatesMap="true">
+          <mapProperties xmlns:xsi="http://www.w3.org/2001/XMLSchema-instance" xmlns="urn:public:dita4publishers.org:namespaces:word2dita:style2tagmap" format="bookmap" prologType="topicmeta" tagName="title"/>
+          Publication Title
+        </p>
+      </rsiwp:maptitle>
+      <rsiwp:topicref topicrefType="chapter">
+        <rsiwp:navtitle>
+          <p style="heading 1" wordLocation="/w:document/w:body[1]/w:p[8]" tagName="title" styleName="heading 1" structureType="topicTitle" level="1" topicZone="body" generatesTopicref="true" generatesTopic="true">
+            <topicrefProperties xmlns:xsi="http://www.w3.org/2001/XMLSchema-instance" xmlns="urn:public:dita4publishers.org:namespaces:word2dita:style2tagmap" topicrefType="chapter"/>
+            <topicProperties xmlns:xsi="http://www.w3.org/2001/XMLSchema-instance" xmlns="urn:public:dita4publishers.org:namespaces:word2dita:style2tagmap" topicDoc="yes" topicType="concept" bodyType="conbody" format="concept"/>
+            <bookmarkStart name="_Toc147629844" id="0"/>
+            Heading 1
+            <bookmarkEnd id="0"/>
+          </p>
+        </rsiwp:navtitle>
+        <rsiwp:topic styleName="heading 1" topicType="concept" bodyType="conbody" topicDoc="yes" format="concept">
+          <p style="heading 1" wordLocation="/w:document/w:body[1]/w:p[8]" tagName="title" styleName="heading 1" structureType="topicTitle" level="1" topicZone="body" generatesTopicref="true" generatesTopic="true">
+            <topicrefProperties xmlns:xsi="http://www.w3.org/2001/XMLSchema-instance" xmlns="urn:public:dita4publishers.org:namespaces:word2dita:style2tagmap" topicrefType="chapter"/>
+            <topicProperties xmlns:xsi="http://www.w3.org/2001/XMLSchema-instance" xmlns="urn:public:dita4publishers.org:namespaces:word2dita:style2tagmap" topicDoc="yes" topicType="concept" bodyType="conbody" format="concept"/>
+            <bookmarkStart name="_Toc147629844" id="0"/>
+            Heading 1
+            <bookmarkEnd id="0"/>
+          </p>
+          <p style="Normal" wordLocation="/w:document/w:body[1]/w:p[9]" tagName="p" styleName="Normal" topicZone="body" level="1">Normal paragraph following heading 1</p>
+          <rsiwp:topicref topicrefType="topicref">
+            <rsiwp:navtitle>
+              <p style="Sidebar" wordLocation="/w:document/w:body[1]/w:p[10]" tagName="title" styleName="Sidebar" structureType="topicTitle" levelGroup="sidebar" topicZone="body" generatesTopicref="true" generatesTopic="true" level="2">
+                <topicrefProperties xmlns:xsi="http://www.w3.org/2001/XMLSchema-instance" xmlns="urn:public:dita4publishers.org:namespaces:word2dita:style2tagmap" topicrefType="topicref"/>
+                <topicProperties xmlns:xsi="http://www.w3.org/2001/XMLSchema-instance" xmlns="urn:public:dita4publishers.org:namespaces:word2dita:style2tagmap" topicDoc="yes" topicType="sidebar" bodyType="body" format="sidebar"/>
+                Sidebar A
+              </p>
+            </rsiwp:navtitle>
+            <rsiwp:topic styleName="Sidebar" topicType="sidebar" bodyType="body" topicDoc="yes" format="sidebar">
+              <p style="Sidebar" wordLocation="/w:document/w:body[1]/w:p[10]" tagName="title" styleName="Sidebar" structureType="topicTitle" levelGroup="sidebar" topicZone="body" generatesTopicref="true" generatesTopic="true" level="2">
+                <topicrefProperties xmlns:xsi="http://www.w3.org/2001/XMLSchema-instance" xmlns="urn:public:dita4publishers.org:namespaces:word2dita:style2tagmap" topicrefType="topicref"/>
+                <topicProperties xmlns:xsi="http://www.w3.org/2001/XMLSchema-instance" xmlns="urn:public:dita4publishers.org:namespaces:word2dita:style2tagmap" topicDoc="yes" topicType="sidebar" bodyType="body" format="sidebar"/>
+                Sidebar A
+              </p>
+              <p style="Normal" wordLocation="/w:document/w:body[1]/w:p[11]" tagName="p" styleName="Normal" topicZone="body" level="1">This is a sidebar under a H1</p>
+            </rsiwp:topic>
+          </rsiwp:topicref>
+          <rsiwp:topicref topicrefType="topicref">
+            <rsiwp:navtitle>
+              <p style="heading 2" wordLocation="/w:document/w:body[1]/w:p[12]" tagName="title" styleName="heading 2" structureType="topicTitle" level="2" topicZone="body" generatesTopicref="true" generatesTopic="true">
+                <topicrefProperties xmlns:xsi="http://www.w3.org/2001/XMLSchema-instance" xmlns="urn:public:dita4publishers.org:namespaces:word2dita:style2tagmap" topicrefType="topicref"/>
+                <topicProperties xmlns:xsi="http://www.w3.org/2001/XMLSchema-instance" xmlns="urn:public:dita4publishers.org:namespaces:word2dita:style2tagmap" topicDoc="yes" topicType="concept" bodyType="conbody" format="concept"/>
+                <bookmarkStart name="_Toc147629845" id="1"/>
+                Heading 2
+                <bookmarkEnd id="1"/>
+              </p>
+            </rsiwp:navtitle>
+            <rsiwp:topic styleName="heading 2" topicType="concept" bodyType="conbody" topicDoc="yes" format="concept">
+              <p style="heading 2" wordLocation="/w:document/w:body[1]/w:p[12]" tagName="title" styleName="heading 2" structureType="topicTitle" level="2" topicZone="body" generatesTopicref="true" generatesTopic="true">
+                <topicrefProperties xmlns:xsi="http://www.w3.org/2001/XMLSchema-instance" xmlns="urn:public:dita4publishers.org:namespaces:word2dita:style2tagmap" topicrefType="topicref"/>
+                <topicProperties xmlns:xsi="http://www.w3.org/2001/XMLSchema-instance" xmlns="urn:public:dita4publishers.org:namespaces:word2dita:style2tagmap" topicDoc="yes" topicType="concept" bodyType="conbody" format="concept"/>
+                <bookmarkStart name="_Toc147629845" id="1"/>
+                Heading 2
+                <bookmarkEnd id="1"/>
+              </p>
+              <p style="Normal" wordLocation="/w:document/w:body[1]/w:p[13]" tagName="p" styleName="Normal" topicZone="body" level="1">Normal paragraph following heading 2</p>
+              <rsiwp:topicref topicrefType="topicref">
+                <rsiwp:navtitle>
+                  <p style="Sidebar" wordLocation="/w:document/w:body[1]/w:p[14]" tagName="title" styleName="Sidebar" structureType="topicTitle" levelGroup="sidebar" topicZone="body" generatesTopicref="true" generatesTopic="true" level="3">
+                    <topicrefProperties xmlns:xsi="http://www.w3.org/2001/XMLSchema-instance" xmlns="urn:public:dita4publishers.org:namespaces:word2dita:style2tagmap" topicrefType="topicref"/>
+                    <topicProperties xmlns:xsi="http://www.w3.org/2001/XMLSchema-instance" xmlns="urn:public:dita4publishers.org:namespaces:word2dita:style2tagmap" topicDoc="yes" topicType="sidebar" bodyType="body" format="sidebar"/>
+                    <bookmarkStart name="_Toc147629846" id="2"/>
+                    Sidebar B
+                  </p>
+                </rsiwp:navtitle>
+                <rsiwp:topic styleName="Sidebar" topicType="sidebar" bodyType="body" topicDoc="yes" format="sidebar">
+                  <p style="Sidebar" wordLocation="/w:document/w:body[1]/w:p[14]" tagName="title" styleName="Sidebar" structureType="topicTitle" levelGroup="sidebar" topicZone="body" generatesTopicref="true" generatesTopic="true" level="3">
+                    <topicrefProperties xmlns:xsi="http://www.w3.org/2001/XMLSchema-instance" xmlns="urn:public:dita4publishers.org:namespaces:word2dita:style2tagmap" topicrefType="topicref"/>
+                    <topicProperties xmlns:xsi="http://www.w3.org/2001/XMLSchema-instance" xmlns="urn:public:dita4publishers.org:namespaces:word2dita:style2tagmap" topicDoc="yes" topicType="sidebar" bodyType="body" format="sidebar"/>
+                    <bookmarkStart name="_Toc147629846" id="2"/>
+                    Sidebar B
+                  </p>
+                  <p style="Normal" wordLocation="/w:document/w:body[1]/w:p[15]" tagName="p" styleName="Normal" topicZone="body" level="1">This is a sidebar under a H2</p>
+                </rsiwp:topic>
+              </rsiwp:topicref>
+              <rsiwp:topicref topicrefType="topicref">
+                <rsiwp:navtitle>
+                  <p style="Sidebar" wordLocation="/w:document/w:body[1]/w:p[16]" tagName="title" styleName="Sidebar" structureType="topicTitle" levelGroup="sidebar" topicZone="body" generatesTopicref="true" generatesTopic="true" level="3">
+                    <topicrefProperties xmlns:xsi="http://www.w3.org/2001/XMLSchema-instance" xmlns="urn:public:dita4publishers.org:namespaces:word2dita:style2tagmap" topicrefType="topicref"/>
+                    <topicProperties xmlns:xsi="http://www.w3.org/2001/XMLSchema-instance" xmlns="urn:public:dita4publishers.org:namespaces:word2dita:style2tagmap" topicDoc="yes" topicType="sidebar" bodyType="body" format="sidebar"/>
+                    Sidebar B’
+                  </p>
+                </rsiwp:navtitle>
+                <rsiwp:topic styleName="Sidebar" topicType="sidebar" bodyType="body" topicDoc="yes" format="sidebar">
+                  <p style="Sidebar" wordLocation="/w:document/w:body[1]/w:p[16]" tagName="title" styleName="Sidebar" structureType="topicTitle" levelGroup="sidebar" topicZone="body" generatesTopicref="true" generatesTopic="true" level="3">
+                    <topicrefProperties xmlns:xsi="http://www.w3.org/2001/XMLSchema-instance" xmlns="urn:public:dita4publishers.org:namespaces:word2dita:style2tagmap" topicrefType="topicref"/>
+                    <topicProperties xmlns:xsi="http://www.w3.org/2001/XMLSchema-instance" xmlns="urn:public:dita4publishers.org:namespaces:word2dita:style2tagmap" topicDoc="yes" topicType="sidebar" bodyType="body" format="sidebar"/>
+                    Sidebar B’
+                  </p>
+                  <p style="Normal" wordLocation="/w:document/w:body[1]/w:p[17]" tagName="p" styleName="Normal" topicZone="body" level="1">This is a second sidebar under a H2</p>
+                  <rsiwp:topicref topicrefType="topicref">
+                    <rsiwp:navtitle>
+                      <p style="Subtopic" wordLocation="/w:document/w:body[1]/w:p[18]" tagName="title" styleName="Subtopic" structureType="topicTitle" levelGroup="subtopic-01" topicZone="body" generatesTopicref="true" generatesTopic="true" level="4">
+                        <topicrefProperties xmlns:xsi="http://www.w3.org/2001/XMLSchema-instance" xmlns="urn:public:dita4publishers.org:namespaces:word2dita:style2tagmap" topicrefType="topicref"/>
+                        <topicProperties xmlns:xsi="http://www.w3.org/2001/XMLSchema-instance" xmlns="urn:public:dita4publishers.org:namespaces:word2dita:style2tagmap" topicDoc="yes" topicType="subsection" bodyType="body" format="subsection"/>
+                        Subtopic B.1
+                      </p>
+                    </rsiwp:navtitle>
+                    <rsiwp:topic styleName="Subtopic" topicType="subsection" bodyType="body" topicDoc="yes" format="subsection">
+                      <p style="Subtopic" wordLocation="/w:document/w:body[1]/w:p[18]" tagName="title" styleName="Subtopic" structureType="topicTitle" levelGroup="subtopic-01" topicZone="body" generatesTopicref="true" generatesTopic="true" level="4">
+                        <topicrefProperties xmlns:xsi="http://www.w3.org/2001/XMLSchema-instance" xmlns="urn:public:dita4publishers.org:namespaces:word2dita:style2tagmap" topicrefType="topicref"/>
+                        <topicProperties xmlns:xsi="http://www.w3.org/2001/XMLSchema-instance" xmlns="urn:public:dita4publishers.org:namespaces:word2dita:style2tagmap" topicDoc="yes" topicType="subsection" bodyType="body" format="subsection"/>
+                        Subtopic B.1
+                      </p>
+                      <p style="Normal" wordLocation="/w:document/w:body[1]/w:p[19]" tagName="p" styleName="Normal" topicZone="body" level="1">This is a subtopic under a sidebar</p>
+                    </rsiwp:topic>
+                  </rsiwp:topicref>
+                </rsiwp:topic>
+              </rsiwp:topicref>
+              <rsiwp:topicref topicrefType="topicref">
+                <rsiwp:navtitle>
+                  <p style="heading 3" wordLocation="/w:document/w:body[1]/w:p[20]" tagName="title" styleName="heading 3" structureType="topicTitle" level="3" topicZone="body" generatesTopicref="true" generatesTopic="true">
+                    <topicrefProperties xmlns:xsi="http://www.w3.org/2001/XMLSchema-instance" xmlns="urn:public:dita4publishers.org:namespaces:word2dita:style2tagmap" topicrefType="topicref"/>
+                    <topicProperties xmlns:xsi="http://www.w3.org/2001/XMLSchema-instance" xmlns="urn:public:dita4publishers.org:namespaces:word2dita:style2tagmap" topicDoc="yes" topicType="concept" bodyType="conbody" format="concept"/>
+                    Heading 3
+                    <bookmarkEnd id="2"/>
+                  </p>
+                </rsiwp:navtitle>
+                <rsiwp:topic styleName="heading 3" topicType="concept" bodyType="conbody" topicDoc="yes" format="concept">
+                  <p style="heading 3" wordLocation="/w:document/w:body[1]/w:p[20]" tagName="title" styleName="heading 3" structureType="topicTitle" level="3" topicZone="body" generatesTopicref="true" generatesTopic="true">
+                    <topicrefProperties xmlns:xsi="http://www.w3.org/2001/XMLSchema-instance" xmlns="urn:public:dita4publishers.org:namespaces:word2dita:style2tagmap" topicrefType="topicref"/>
+                    <topicProperties xmlns:xsi="http://www.w3.org/2001/XMLSchema-instance" xmlns="urn:public:dita4publishers.org:namespaces:word2dita:style2tagmap" topicDoc="yes" topicType="concept" bodyType="conbody" format="concept"/>
+                    Heading 3
+                    <bookmarkEnd id="2"/>
+                  </p>
+                  <p style="Normal" wordLocation="/w:document/w:body[1]/w:p[21]" tagName="p" styleName="Normal" topicZone="body" level="1">Normal paragraph following heading 3</p>
+                  <rsiwp:topicref topicrefType="topicref">
+                    <rsiwp:navtitle>
+                      <p style="Subtopic" wordLocation="/w:document/w:body[1]/w:p[22]" tagName="title" styleName="Subtopic" structureType="topicTitle" levelGroup="subtopic-01" topicZone="body" generatesTopicref="true" generatesTopic="true" level="4">
+                        <topicrefProperties xmlns:xsi="http://www.w3.org/2001/XMLSchema-instance" xmlns="urn:public:dita4publishers.org:namespaces:word2dita:style2tagmap" topicrefType="topicref"/>
+                        <topicProperties xmlns:xsi="http://www.w3.org/2001/XMLSchema-instance" xmlns="urn:public:dita4publishers.org:namespaces:word2dita:style2tagmap" topicDoc="yes" topicType="subsection" bodyType="body" format="subsection"/>
+                        <bookmarkStart name="_Toc147629847" id="3"/>
+                        Subtopic 3.1
+                      </p>
+                    </rsiwp:navtitle>
+                    <rsiwp:topic styleName="Subtopic" topicType="subsection" bodyType="body" topicDoc="yes" format="subsection">
+                      <p style="Subtopic" wordLocation="/w:document/w:body[1]/w:p[22]" tagName="title" styleName="Subtopic" structureType="topicTitle" levelGroup="subtopic-01" topicZone="body" generatesTopicref="true" generatesTopic="true" level="4">
+                        <topicrefProperties xmlns:xsi="http://www.w3.org/2001/XMLSchema-instance" xmlns="urn:public:dita4publishers.org:namespaces:word2dita:style2tagmap" topicrefType="topicref"/>
+                        <topicProperties xmlns:xsi="http://www.w3.org/2001/XMLSchema-instance" xmlns="urn:public:dita4publishers.org:namespaces:word2dita:style2tagmap" topicDoc="yes" topicType="subsection" bodyType="body" format="subsection"/>
+                        <bookmarkStart name="_Toc147629847" id="3"/>
+                        Subtopic 3.1
+                      </p>
+                      <p style="Normal" wordLocation="/w:document/w:body[1]/w:p[23]" tagName="p" styleName="Normal" topicZone="body" level="1">This is a subtopic under an H3</p>
+                      <rsiwp:topicref topicrefType="topicref">
+                        <rsiwp:navtitle>
+                          <p style="Subtopic 2" wordLocation="/w:document/w:body[1]/w:p[24]" tagName="title" styleName="Subtopic 2" structureType="topicTitle" levelGroup="subtopic-02" topicZone="body" generatesTopicref="true" generatesTopic="true" level="5">
+                            <topicrefProperties xmlns:xsi="http://www.w3.org/2001/XMLSchema-instance" xmlns="urn:public:dita4publishers.org:namespaces:word2dita:style2tagmap" topicrefType="topicref"/>
+                            <topicProperties xmlns:xsi="http://www.w3.org/2001/XMLSchema-instance" xmlns="urn:public:dita4publishers.org:namespaces:word2dita:style2tagmap" topicDoc="yes" topicType="subsection" bodyType="body" format="subsection"/>
+                            Subtopic 3.1.1
+                          </p>
+                        </rsiwp:navtitle>
+                        <rsiwp:topic styleName="Subtopic 2" topicType="subsection" bodyType="body" topicDoc="yes" format="subsection">
+                          <p style="Subtopic 2" wordLocation="/w:document/w:body[1]/w:p[24]" tagName="title" styleName="Subtopic 2" structureType="topicTitle" levelGroup="subtopic-02" topicZone="body" generatesTopicref="true" generatesTopic="true" level="5">
+                            <topicrefProperties xmlns:xsi="http://www.w3.org/2001/XMLSchema-instance" xmlns="urn:public:dita4publishers.org:namespaces:word2dita:style2tagmap" topicrefType="topicref"/>
+                            <topicProperties xmlns:xsi="http://www.w3.org/2001/XMLSchema-instance" xmlns="urn:public:dita4publishers.org:namespaces:word2dita:style2tagmap" topicDoc="yes" topicType="subsection" bodyType="body" format="subsection"/>
+                            Subtopic 3.1.1
+                          </p>
+                          <p style="Normal" wordLocation="/w:document/w:body[1]/w:p[25]" tagName="p" styleName="Normal" topicZone="body" level="1">This is a subtopic under a subtopic</p>
+                        </rsiwp:topic>
+                      </rsiwp:topicref>
+                    </rsiwp:topic>
+                  </rsiwp:topicref>
+                  <rsiwp:topicref topicrefType="topicref">
+                    <rsiwp:navtitle>
+                      <p style="heading 4" wordLocation="/w:document/w:body[1]/w:p[26]" tagName="title" styleName="heading 4" structureType="topicTitle" level="4" topicZone="body" generatesTopicref="true" generatesTopic="true">
+                        <topicrefProperties xmlns:xsi="http://www.w3.org/2001/XMLSchema-instance" xmlns="urn:public:dita4publishers.org:namespaces:word2dita:style2tagmap" topicrefType="topicref"/>
+                        <topicProperties xmlns:xsi="http://www.w3.org/2001/XMLSchema-instance" xmlns="urn:public:dita4publishers.org:namespaces:word2dita:style2tagmap" topicDoc="yes" topicType="concept" bodyType="conbody" format="concept"/>
+                        Heading 4
+                        <bookmarkEnd id="3"/>
+                      </p>
+                    </rsiwp:navtitle>
+                    <rsiwp:topic styleName="heading 4" topicType="concept" bodyType="conbody" topicDoc="yes" format="concept">
+                      <p style="heading 4" wordLocation="/w:document/w:body[1]/w:p[26]" tagName="title" styleName="heading 4" structureType="topicTitle" level="4" topicZone="body" generatesTopicref="true" generatesTopic="true">
+                        <topicrefProperties xmlns:xsi="http://www.w3.org/2001/XMLSchema-instance" xmlns="urn:public:dita4publishers.org:namespaces:word2dita:style2tagmap" topicrefType="topicref"/>
+                        <topicProperties xmlns:xsi="http://www.w3.org/2001/XMLSchema-instance" xmlns="urn:public:dita4publishers.org:namespaces:word2dita:style2tagmap" topicDoc="yes" topicType="concept" bodyType="conbody" format="concept"/>
+                        Heading 4
+                        <bookmarkEnd id="3"/>
+                      </p>
+                      <p style="Normal" wordLocation="/w:document/w:body[1]/w:p[27]" tagName="p" styleName="Normal" topicZone="body" level="1">Normal paragraph following heading 4</p>
+                    </rsiwp:topic>
+                  </rsiwp:topicref>
+                </rsiwp:topic>
+              </rsiwp:topicref>
+            </rsiwp:topic>
+          </rsiwp:topicref>
+        </rsiwp:topic>
+      </rsiwp:topicref>
+      <rsiwp:topicref topicrefType="chapter">
+        <rsiwp:navtitle>
+          <p style="heading 1" wordLocation="/w:document/w:body[1]/w:p[28]" tagName="title" styleName="heading 1" structureType="topicTitle" level="1" topicZone="body" generatesTopicref="true" generatesTopic="true">
+            <topicrefProperties xmlns:xsi="http://www.w3.org/2001/XMLSchema-instance" xmlns="urn:public:dita4publishers.org:namespaces:word2dita:style2tagmap" topicrefType="chapter"/>
+            <topicProperties xmlns:xsi="http://www.w3.org/2001/XMLSchema-instance" xmlns="urn:public:dita4publishers.org:namespaces:word2dita:style2tagmap" topicDoc="yes" topicType="concept" bodyType="conbody" format="concept"/>
+            <bookmarkStart name="_Toc147629848" id="4"/>
+            Lists
+            <bookmarkEnd id="4"/>
+          </p>
+        </rsiwp:navtitle>
+        <rsiwp:topic styleName="heading 1" topicType="concept" bodyType="conbody" topicDoc="yes" format="concept">
+          <p style="heading 1" wordLocation="/w:document/w:body[1]/w:p[28]" tagName="title" styleName="heading 1" structureType="topicTitle" level="1" topicZone="body" generatesTopicref="true" generatesTopic="true">
+            <topicrefProperties xmlns:xsi="http://www.w3.org/2001/XMLSchema-instance" xmlns="urn:public:dita4publishers.org:namespaces:word2dita:style2tagmap" topicrefType="chapter"/>
+            <topicProperties xmlns:xsi="http://www.w3.org/2001/XMLSchema-instance" xmlns="urn:public:dita4publishers.org:namespaces:word2dita:style2tagmap" topicDoc="yes" topicType="concept" bodyType="conbody" format="concept"/>
+            <bookmarkStart name="_Toc147629848" id="4"/>
+            Lists
+            <bookmarkEnd id="4"/>
+          </p>
+          <p style="Normal" wordLocation="/w:document/w:body[1]/w:p[29]" tagName="p" styleName="Normal" topicZone="body" level="1">This topic tests list style mapping</p>
+          <p style="Normal" wordLocation="/w:document/w:body[1]/w:p[30]" tagName="p" styleName="Normal" topicZone="body" level="1">Bulleted lists:</p>
+          <p style="List Bullet" wordLocation="/w:document/w:body[1]/w:p[31]" tagName="li" styleName="List Bullet" containerType="ul" level="1" topicZone="body">List bullet</p>
+          <p style="List Bullet" wordLocation="/w:document/w:body[1]/w:p[32]" tagName="li" styleName="List Bullet" containerType="ul" level="1" topicZone="body">Second List bullet</p>
+          <p style="List Bullet" wordLocation="/w:document/w:body[1]/w:p[33]" tagName="li" styleName="List Bullet" containerType="ul" level="1" topicZone="body">Third List bullet</p>
+          <p style="Body Text Indent" wordLocation="/w:document/w:body[1]/w:p[34]" tagName="p" styleName="Body Text Indent" containerType="li" idGenerator="default" levelGroup="liContent" topicZone="body" level="2">Body Text Indent paragraph within a list bullet</p>
+          <p style="Body Text Indent" wordLocation="/w:document/w:body[1]/w:p[35]" tagName="p" styleName="Body Text Indent" containerType="li" idGenerator="default" levelGroup="liContent" topicZone="body" level="2">Second body text indent under a list bullet</p>
+          <p style="List Bullet 2" wordLocation="/w:document/w:body[1]/w:p[36]" tagName="li" styleName="List Bullet 2" containerType="ul" level="2" topicZone="body">List bullet 2</p>
+          <p style="List Bullet 2" wordLocation="/w:document/w:body[1]/w:p[37]" tagName="li" styleName="List Bullet 2" containerType="ul" level="2" topicZone="body">Second List bullet 2</p>
+          <p style="Body Text Indent" wordLocation="/w:document/w:body[1]/w:p[38]" tagName="p" styleName="Body Text Indent" containerType="li" idGenerator="default" levelGroup="liContent" topicZone="body" level="3">Body Text Indent paragraph within a list bullet 2</p>
+          <p style="List Bullet" wordLocation="/w:document/w:body[1]/w:p[39]" tagName="li" styleName="List Bullet" containerType="ul" level="1" topicZone="body">Fourth list bullet</p>
+          <p style="Body Text" wordLocation="/w:document/w:body[1]/w:p[40]" tagName="p" styleName="Body Text" topicZone="body" level="1">Body text paragraph.</p>
+          <p style="Body Text" wordLocation="/w:document/w:body[1]/w:p[41]" tagName="p" styleName="Body Text" topicZone="body" level="1">Numbered lists:</p>
+          <p style="List Number" wordLocation="/w:document/w:body[1]/w:p[42]" tagName="li" styleName="List Number" containerType="ol" level="1" structureType="block" topicZone="body">List Number</p>
+          <p style="List Number" wordLocation="/w:document/w:body[1]/w:p[43]" tagName="li" styleName="List Number" containerType="ol" level="1" structureType="block" topicZone="body">Second List Number</p>
+          <p style="List Number" wordLocation="/w:document/w:body[1]/w:p[44]" tagName="li" styleName="List Number" containerType="ol" level="1" structureType="block" topicZone="body">Third List Number</p>
+          <p style="Body Text Indent" wordLocation="/w:document/w:body[1]/w:p[45]" tagName="p" styleName="Body Text Indent" containerType="li" idGenerator="default" levelGroup="liContent" topicZone="body" level="2">Body Text Indent within a list number</p>
+          <p style="List Number 2" wordLocation="/w:document/w:body[1]/w:p[46]" tagName="li" styleName="List Number 2" containerType="ol" level="2" structureType="block" topicZone="body">List Number 2</p>
+          <p style="List Number 2" wordLocation="/w:document/w:body[1]/w:p[47]" tagName="li" styleName="List Number 2" containerType="ol" level="2" structureType="block" topicZone="body">Second list Number 2 </p>
+          <p style="List Number" wordLocation="/w:document/w:body[1]/w:p[48]" tagName="li" styleName="List Number" containerType="ol" level="1" structureType="block" topicZone="body">Fourth List Number</p>
+          <p style="Normal" wordLocation="/w:document/w:body[1]/w:p[49]" tagName="p" styleName="Normal" topicZone="body" level="1">Note with nested list:</p>
+          <p style="Note Heading" wordLocation="/w:document/w:body[1]/w:p[50]" tagName="note" styleName="Note Heading" structureType="block" topicZone="body" level="1">
+            <bookmarkStart name="_GoBack" id="5"/>
+            <bookmarkEnd id="5"/>
+          </p>
+          <p style="List Bullet Note" wordLocation="/w:document/w:body[1]/w:p[51]" tagName="li" styleName="List Bullet Note" containerType="ul" levelGroup="notebody" topicZone="body" level="2">First item within note</p>
+          <p style="List Bullet Note" wordLocation="/w:document/w:body[1]/w:p[52]" tagName="li" styleName="List Bullet Note" containerType="ul" levelGroup="notebody" topicZone="body" level="2">Second item within note</p>
+        </rsiwp:topic>
+      </rsiwp:topicref>
+      <rsiwp:topicref topicrefType="chapter">
+        <rsiwp:navtitle>
+          <p style="heading 1" wordLocation="/w:document/w:body[1]/w:p[53]" tagName="title" styleName="heading 1" structureType="topicTitle" level="1" topicZone="body" generatesTopicref="true" generatesTopic="true">
+            <topicrefProperties xmlns:xsi="http://www.w3.org/2001/XMLSchema-instance" xmlns="urn:public:dita4publishers.org:namespaces:word2dita:style2tagmap" topicrefType="chapter"/>
+            <topicProperties xmlns:xsi="http://www.w3.org/2001/XMLSchema-instance" xmlns="urn:public:dita4publishers.org:namespaces:word2dita:style2tagmap" topicDoc="yes" topicType="concept" bodyType="conbody" format="concept"/>
+            <bookmarkStart name="_Toc147629849" id="6"/>
+            Tables
+            <bookmarkEnd id="6"/>
+          </p>
+        </rsiwp:navtitle>
+        <rsiwp:topic styleName="heading 1" topicType="concept" bodyType="conbody" topicDoc="yes" format="concept">
+          <p style="heading 1" wordLocation="/w:document/w:body[1]/w:p[53]" tagName="title" styleName="heading 1" structureType="topicTitle" level="1" topicZone="body" generatesTopicref="true" generatesTopic="true">
+            <topicrefProperties xmlns:xsi="http://www.w3.org/2001/XMLSchema-instance" xmlns="urn:public:dita4publishers.org:namespaces:word2dita:style2tagmap" topicrefType="chapter"/>
+            <topicProperties xmlns:xsi="http://www.w3.org/2001/XMLSchema-instance" xmlns="urn:public:dita4publishers.org:namespaces:word2dita:style2tagmap" topicDoc="yes" topicType="concept" bodyType="conbody" format="concept"/>
+            <bookmarkStart name="_Toc147629849" id="6"/>
+            Tables
+            <bookmarkEnd id="6"/>
+          </p>
+          <p style="Normal" wordLocation="/w:document/w:body[1]/w:p[54]" tagName="p" styleName="Normal" topicZone="body" level="1">This topic tests tables.</p>
+          <p style="Normal" wordLocation="/w:document/w:body[1]/w:p[55]" tagName="p" styleName="Normal" topicZone="body" level="1">Table with no header row:</p>
+          <table frame="all" calculatedWidth="442.8" styleId="table" structureType="block" tagName="table" topicZone="body">
+            <cols>
+              <col colwidth="147.60pt"/>
+              <col colwidth="147.60pt"/>
+              <col colwidth="147.60pt"/>
+            </cols>
+            <tr>
+              <td>
+                <p style="entry" wordLocation="/w:document/w:body[1]/w:tbl[1]/w:tr[1]/w:tc[1]/w:p[1]" tagName="p" styleId="copy" structureType="block" topicZone="body">R1C1</p>
+              </td>
+              <td>
+                <p style="entry" wordLocation="/w:document/w:body[1]/w:tbl[1]/w:tr[1]/w:tc[2]/w:p[1]" tagName="p" styleId="copy" structureType="block" topicZone="body">R1C2</p>
+              </td>
+              <td>
+                <p style="entry" wordLocation="/w:document/w:body[1]/w:tbl[1]/w:tr[1]/w:tc[3]/w:p[1]" tagName="p" styleId="copy" structureType="block" topicZone="body">R1C3</p>
+              </td>
+            </tr>
+            <tr>
+              <td>
+                <p style="entry" wordLocation="/w:document/w:body[1]/w:tbl[1]/w:tr[2]/w:tc[1]/w:p[1]" tagName="p" styleId="copy" structureType="block" topicZone="body">R2C1</p>
+              </td>
+              <td>
+                <p style="entry" wordLocation="/w:document/w:body[1]/w:tbl[1]/w:tr[2]/w:tc[2]/w:p[1]" tagName="p" styleId="copy" structureType="block" topicZone="body">R2C2</p>
+              </td>
+              <td>
+                <p style="entry" wordLocation="/w:document/w:body[1]/w:tbl[1]/w:tr[2]/w:tc[3]/w:p[1]" tagName="p" styleId="copy" structureType="block" topicZone="body">R2C3</p>
+              </td>
+            </tr>
+          </table>
+          <p style="Normal" wordLocation="/w:document/w:body[1]/w:p[56]" tagName="p" styleName="Normal" topicZone="body" level="1">Table With only header row:</p>
+          <table frame="all" calculatedWidth="442.8" styleId="table" structureType="block" tagName="table" topicZone="body">
+            <cols>
+              <col colwidth="147.60pt"/>
+              <col colwidth="147.60pt"/>
+              <col colwidth="147.60pt"/>
+            </cols>
+            <thead>
+              <tr>
+                <td>
+                  <p style="entry" wordLocation="/w:document/w:body[1]/w:tbl[2]/w:tr[1]/w:tc[1]/w:p[1]" tagName="p" styleId="copy" structureType="block" topicZone="body">Header C1</p>
+                </td>
+                <td>
+                  <p style="entry" wordLocation="/w:document/w:body[1]/w:tbl[2]/w:tr[1]/w:tc[2]/w:p[1]" tagName="p" styleId="copy" structureType="block" topicZone="body">Header C2 </p>
+                </td>
+                <td>
+                  <p style="entry" wordLocation="/w:document/w:body[1]/w:tbl[2]/w:tr[1]/w:tc[3]/w:p[1]" tagName="p" styleId="copy" structureType="block" topicZone="body">Header C3</p>
+                </td>
+              </tr>
+            </thead>
+          </table>
+          <p style="Normal" wordLocation="/w:document/w:body[1]/w:p[57]" tagName="p" styleName="Normal" topicZone="body" level="1">Table with header and body:</p>
+          <table frame="all" calculatedWidth="442.8" styleId="table" structureType="block" tagName="table" topicZone="body">
+            <cols>
+              <col colwidth="110.70pt"/>
+              <col colwidth="110.70pt"/>
+              <col colwidth="110.70pt"/>
+              <col colwidth="110.70pt"/>
+            </cols>
+            <thead>
+              <tr>
+                <td>
+                  <p style="entry" wordLocation="/w:document/w:body[1]/w:tbl[3]/w:tr[1]/w:tc[1]/w:p[1]" tagName="p" styleId="copy" structureType="block" topicZone="body">Header C1</p>
+                </td>
+                <td>
+                  <p style="entry" wordLocation="/w:document/w:body[1]/w:tbl[3]/w:tr[1]/w:tc[2]/w:p[1]" tagName="p" styleId="copy" structureType="block" topicZone="body">Header C2</p>
+                </td>
+                <td>
+                  <p style="entry" wordLocation="/w:document/w:body[1]/w:tbl[3]/w:tr[1]/w:tc[3]/w:p[1]" tagName="p" styleId="copy" structureType="block" topicZone="body">Header C3</p>
+                </td>
+                <td>
+                  <p style="entry" wordLocation="/w:document/w:body[1]/w:tbl[3]/w:tr[1]/w:tc[4]/w:p[1]" tagName="p" styleId="copy" structureType="block" topicZone="body">Header C4</p>
+                </td>
+              </tr>
+            </thead>
+            <tr>
+              <td>
+                <p style="entry" wordLocation="/w:document/w:body[1]/w:tbl[3]/w:tr[2]/w:tc[1]/w:p[1]" tagName="p" styleId="copy" structureType="block" topicZone="body">R1C1</p>
+              </td>
+              <td>
+                <p style="entry" wordLocation="/w:document/w:body[1]/w:tbl[3]/w:tr[2]/w:tc[2]/w:p[1]" tagName="p" styleId="copy" structureType="block" topicZone="body">R1C2</p>
+              </td>
+              <td>
+                <p style="entry" wordLocation="/w:document/w:body[1]/w:tbl[3]/w:tr[2]/w:tc[3]/w:p[1]" tagName="p" styleId="copy" structureType="block" topicZone="body">R1C3</p>
+              </td>
+              <td>
+                <p style="entry" wordLocation="/w:document/w:body[1]/w:tbl[3]/w:tr[2]/w:tc[4]/w:p[1]" tagName="p" styleId="copy" structureType="block" topicZone="body">R1C4</p>
+              </td>
+            </tr>
+            <tr>
+              <td>
+                <p style="entry" wordLocation="/w:document/w:body[1]/w:tbl[3]/w:tr[3]/w:tc[1]/w:p[1]" tagName="p" styleId="copy" structureType="block" topicZone="body">R2C1</p>
+              </td>
+              <td>
+                <p style="entry" wordLocation="/w:document/w:body[1]/w:tbl[3]/w:tr[3]/w:tc[2]/w:p[1]" tagName="p" styleId="copy" structureType="block" topicZone="body">R2C2</p>
+              </td>
+              <td>
+                <p style="entry" wordLocation="/w:document/w:body[1]/w:tbl[3]/w:tr[3]/w:tc[3]/w:p[1]" tagName="p" styleId="copy" structureType="block" topicZone="body">R2C3</p>
+              </td>
+              <td>
+                <p style="entry" wordLocation="/w:document/w:body[1]/w:tbl[3]/w:tr[3]/w:tc[4]/w:p[1]" tagName="p" styleId="copy" structureType="block" topicZone="body">R2C4</p>
+              </td>
+            </tr>
+          </table>
+          <p style="Normal" wordLocation="/w:document/w:body[1]/w:p[58]" tagName="p" styleName="Normal" topicZone="body" level="1">Table with a different table style:</p>
+          <table frame="all" calculatedWidth="442.8" styleId="table" structureType="block" tagName="table" topicZone="body">
+            <cols>
+              <col colwidth="147.60pt"/>
+              <col colwidth="147.60pt"/>
+              <col colwidth="147.60pt"/>
+            </cols>
+            <tr>
+              <td>
+                <p style="entry" wordLocation="/w:document/w:body[1]/w:tbl[4]/w:tr[1]/w:tc[1]/w:p[1]" tagName="p" styleId="copy" structureType="block" topicZone="body">Table contemporary style</p>
+              </td>
+              <td>
+                <p style="entry" wordLocation="/w:document/w:body[1]/w:tbl[4]/w:tr[1]/w:tc[2]/w:p[1]" tagName="p" styleId="copy" structureType="block" topicZone="body">Header C2</p>
+              </td>
+              <td>
+                <p style="entry" wordLocation="/w:document/w:body[1]/w:tbl[4]/w:tr[1]/w:tc[3]/w:p[1]" tagName="p" styleId="copy" structureType="block" topicZone="body">Header C3</p>
+              </td>
+            </tr>
+            <tr>
+              <td>
+                <p style="entry" wordLocation="/w:document/w:body[1]/w:tbl[4]/w:tr[2]/w:tc[1]/w:p[1]" tagName="p" styleId="copy" structureType="block" topicZone="body">R1 C1</p>
+              </td>
+              <td>
+                <p style="entry" wordLocation="/w:document/w:body[1]/w:tbl[4]/w:tr[2]/w:tc[2]/w:p[1]" tagName="p" styleId="copy" structureType="block" topicZone="body">R1 C2</p>
+              </td>
+              <td>
+                <p style="entry" wordLocation="/w:document/w:body[1]/w:tbl[4]/w:tr[2]/w:tc[3]/w:p[1]" tagName="p" styleId="copy" structureType="block" topicZone="body">R1 C3</p>
+              </td>
+            </tr>
+            <tr>
+              <td>
+                <p style="entry" wordLocation="/w:document/w:body[1]/w:tbl[4]/w:tr[3]/w:tc[1]/w:p[1]" tagName="p" styleId="copy" structureType="block" topicZone="body">R2 C2</p>
+              </td>
+              <td>
+                <p style="entry" wordLocation="/w:document/w:body[1]/w:tbl[4]/w:tr[3]/w:tc[2]/w:p[1]" tagName="p" styleId="copy" structureType="block" topicZone="body">R2 C2</p>
+              </td>
+              <td>
+                <p style="entry" wordLocation="/w:document/w:body[1]/w:tbl[4]/w:tr[3]/w:tc[3]/w:p[1]" tagName="p" styleId="copy" structureType="block" topicZone="body">R2 C3</p>
+              </td>
+            </tr>
+          </table>
+          <p style="Normal" wordLocation="/w:document/w:body[1]/w:p[59]" tagName="p" styleName="Normal" topicZone="body" level="1">After the last table.</p>
+        </rsiwp:topic>
+      </rsiwp:topicref>
+    </rsiwp:map>
+  </body>
+</document>
 </file>
 
 <file path=word/theme/theme1.xml><?xml version="1.0" encoding="utf-8"?>

</xml_diff>